<commit_message>
Información general de pins y doc de notas
</commit_message>
<xml_diff>
--- a/Hardware/Flash/Docs/MemoriaFlash_S70FL01GSAGMFI011_1GBSPI.docx
+++ b/Hardware/Flash/Docs/MemoriaFlash_S70FL01GSAGMFI011_1GBSPI.docx
@@ -32,15 +32,19 @@
     <w:p>
       <w:pPr>
         <w:pStyle w:val="Encabezado1"/>
-        <w:rPr/>
-      </w:pPr>
-      <w:r>
-        <w:rPr/>
-      </w:r>
-    </w:p>
-    <w:p>
-      <w:pPr>
-        <w:pStyle w:val="Encabezadodelsumario"/>
+        <w:numPr>
+          <w:ilvl w:val="0"/>
+          <w:numId w:val="1"/>
+        </w:numPr>
+        <w:rPr/>
+      </w:pPr>
+      <w:r>
+        <w:rPr/>
+      </w:r>
+    </w:p>
+    <w:p>
+      <w:pPr>
+        <w:pStyle w:val="TOAHeading"/>
         <w:rPr/>
       </w:pPr>
       <w:r>
@@ -68,9 +72,47 @@
       <w:hyperlink w:anchor="__RefHeading___Toc141_1563913646">
         <w:r>
           <w:rPr>
-            <w:rStyle w:val="Enlacedelndice"/>
+            <w:rStyle w:val="Style"/>
           </w:rPr>
           <w:t>Introducción</w:t>
+          <w:tab/>
+          <w:t>2</w:t>
+        </w:r>
+      </w:hyperlink>
+    </w:p>
+    <w:p>
+      <w:pPr>
+        <w:pStyle w:val="Sumario1"/>
+        <w:tabs>
+          <w:tab w:val="right" w:pos="9972" w:leader="dot"/>
+        </w:tabs>
+        <w:rPr/>
+      </w:pPr>
+      <w:hyperlink w:anchor="__RefHeading___Toc110_1563913646">
+        <w:r>
+          <w:rPr>
+            <w:rStyle w:val="Style"/>
+          </w:rPr>
+          <w:t>Resumen de Especificaciones</w:t>
+          <w:tab/>
+          <w:t>2</w:t>
+        </w:r>
+      </w:hyperlink>
+    </w:p>
+    <w:p>
+      <w:pPr>
+        <w:pStyle w:val="Sumario1"/>
+        <w:tabs>
+          <w:tab w:val="right" w:pos="9972" w:leader="dot"/>
+        </w:tabs>
+        <w:rPr/>
+      </w:pPr>
+      <w:hyperlink w:anchor="__RefHeading___Toc143_1563913646">
+        <w:r>
+          <w:rPr>
+            <w:rStyle w:val="Style"/>
+          </w:rPr>
+          <w:t>Proveedores</w:t>
           <w:tab/>
           <w:t>3</w:t>
         </w:r>
@@ -78,20 +120,39 @@
     </w:p>
     <w:p>
       <w:pPr>
+        <w:pStyle w:val="Sumario2"/>
+        <w:tabs>
+          <w:tab w:val="right" w:pos="9972" w:leader="dot"/>
+        </w:tabs>
+        <w:rPr/>
+      </w:pPr>
+      <w:hyperlink w:anchor="__RefHeading___Toc145_1563913646">
+        <w:r>
+          <w:rPr>
+            <w:rStyle w:val="Style"/>
+          </w:rPr>
+          <w:t>Mouser.co.cr</w:t>
+          <w:tab/>
+          <w:t>3</w:t>
+        </w:r>
+      </w:hyperlink>
+    </w:p>
+    <w:p>
+      <w:pPr>
         <w:pStyle w:val="Sumario1"/>
         <w:tabs>
           <w:tab w:val="right" w:pos="9972" w:leader="dot"/>
         </w:tabs>
         <w:rPr/>
       </w:pPr>
-      <w:hyperlink w:anchor="__RefHeading___Toc110_1563913646">
+      <w:hyperlink w:anchor="__RefHeading___Toc168_892358588">
         <w:r>
           <w:rPr>
-            <w:rStyle w:val="Enlacedelndice"/>
+            <w:rStyle w:val="Style"/>
           </w:rPr>
-          <w:t>Resumen de Especificaciones</w:t>
+          <w:t>Diagrama de bloques</w:t>
           <w:tab/>
-          <w:t>3</w:t>
+          <w:t>4</w:t>
         </w:r>
       </w:hyperlink>
     </w:p>
@@ -103,14 +164,14 @@
         </w:tabs>
         <w:rPr/>
       </w:pPr>
-      <w:hyperlink w:anchor="__RefHeading___Toc143_1563913646">
+      <w:hyperlink w:anchor="__RefHeading___Toc170_892358588">
         <w:r>
           <w:rPr>
-            <w:rStyle w:val="Enlacedelndice"/>
+            <w:rStyle w:val="Style"/>
           </w:rPr>
-          <w:t>Proveedores</w:t>
+          <w:t>Distribución de pins</w:t>
           <w:tab/>
-          <w:t>4</w:t>
+          <w:t>5</w:t>
         </w:r>
       </w:hyperlink>
     </w:p>
@@ -118,20 +179,96 @@
       <w:pPr>
         <w:pStyle w:val="Sumario2"/>
         <w:tabs>
-          <w:tab w:val="right" w:pos="9689" w:leader="dot"/>
+          <w:tab w:val="right" w:pos="9972" w:leader="dot"/>
         </w:tabs>
         <w:rPr/>
       </w:pPr>
-      <w:hyperlink w:anchor="__RefHeading___Toc145_1563913646">
+      <w:hyperlink w:anchor="__RefHeading___Toc188_892358588">
         <w:r>
           <w:rPr>
-            <w:rStyle w:val="Enlacedelndice"/>
+            <w:rStyle w:val="Style"/>
           </w:rPr>
-          <w:t>Mouser.co.cr</w:t>
+          <w:t>Alimentación</w:t>
           <w:tab/>
-          <w:t>4</w:t>
+          <w:t>5</w:t>
         </w:r>
       </w:hyperlink>
+    </w:p>
+    <w:p>
+      <w:pPr>
+        <w:pStyle w:val="Sumario2"/>
+        <w:tabs>
+          <w:tab w:val="right" w:pos="9972" w:leader="dot"/>
+        </w:tabs>
+        <w:rPr/>
+      </w:pPr>
+      <w:hyperlink w:anchor="__RefHeading___Toc190_892358588">
+        <w:r>
+          <w:rPr>
+            <w:rStyle w:val="Style"/>
+          </w:rPr>
+          <w:t>Entradas</w:t>
+          <w:tab/>
+          <w:t>5</w:t>
+        </w:r>
+      </w:hyperlink>
+    </w:p>
+    <w:p>
+      <w:pPr>
+        <w:pStyle w:val="Sumario2"/>
+        <w:tabs>
+          <w:tab w:val="right" w:pos="9972" w:leader="dot"/>
+        </w:tabs>
+        <w:rPr/>
+      </w:pPr>
+      <w:hyperlink w:anchor="__RefHeading___Toc192_892358588">
+        <w:r>
+          <w:rPr>
+            <w:rStyle w:val="Style"/>
+          </w:rPr>
+          <w:t>Entradas/Salidas</w:t>
+          <w:tab/>
+          <w:t>6</w:t>
+        </w:r>
+      </w:hyperlink>
+    </w:p>
+    <w:p>
+      <w:pPr>
+        <w:pStyle w:val="Sumario2"/>
+        <w:tabs>
+          <w:tab w:val="right" w:pos="9972" w:leader="dot"/>
+        </w:tabs>
+        <w:rPr/>
+      </w:pPr>
+      <w:hyperlink w:anchor="__RefHeading___Toc194_892358588">
+        <w:r>
+          <w:rPr>
+            <w:rStyle w:val="Style"/>
+          </w:rPr>
+          <w:t>No utilizados</w:t>
+          <w:tab/>
+          <w:t>6</w:t>
+        </w:r>
+      </w:hyperlink>
+    </w:p>
+    <w:p>
+      <w:pPr>
+        <w:pStyle w:val="Sumario1"/>
+        <w:tabs>
+          <w:tab w:val="right" w:pos="9972" w:leader="dot"/>
+        </w:tabs>
+        <w:rPr/>
+      </w:pPr>
+      <w:hyperlink w:anchor="__RefHeading___Toc172_892358588">
+        <w:r>
+          <w:rPr>
+            <w:rStyle w:val="Style"/>
+          </w:rPr>
+          <w:t>Referencias</w:t>
+          <w:tab/>
+          <w:t>7</w:t>
+        </w:r>
+      </w:hyperlink>
       <w:r>
         <w:fldChar w:fldCharType="end"/>
       </w:r>
@@ -151,6 +288,10 @@
     <w:p>
       <w:pPr>
         <w:pStyle w:val="Encabezado1"/>
+        <w:numPr>
+          <w:ilvl w:val="0"/>
+          <w:numId w:val="1"/>
+        </w:numPr>
         <w:rPr/>
       </w:pPr>
       <w:bookmarkStart w:id="2" w:name="__RefHeading___Toc141_1563913646"/>
@@ -167,20 +308,16 @@
       </w:pPr>
       <w:r>
         <w:rPr/>
-        <w:t>Caracterización general de una memoria flash de 1Gb (</w:t>
-      </w:r>
-      <w:r>
-        <w:rPr/>
-        <w:t>S70FL01GS</w:t>
-      </w:r>
-      <w:r>
-        <w:rPr/>
-        <w:t>). Para su posible uso en conjunto con un microcontrolador en el desarrollo de proyectos de hardware.</w:t>
+        <w:t>Caracterización general de una memoria flash de 1Gb (S70FL01GS). Para su posible uso en conjunto con un microcontrolador en el desarrollo de proyectos de hardware.</w:t>
       </w:r>
     </w:p>
     <w:p>
       <w:pPr>
         <w:pStyle w:val="Encabezado1"/>
+        <w:numPr>
+          <w:ilvl w:val="0"/>
+          <w:numId w:val="1"/>
+        </w:numPr>
         <w:rPr/>
       </w:pPr>
       <w:bookmarkStart w:id="3" w:name="__RefHeading___Toc110_1563913646"/>
@@ -195,7 +332,7 @@
         <w:pStyle w:val="Cuerpodetexto"/>
         <w:numPr>
           <w:ilvl w:val="0"/>
-          <w:numId w:val="2"/>
+          <w:numId w:val="3"/>
         </w:numPr>
         <w:spacing w:before="0" w:after="26"/>
         <w:rPr/>
@@ -217,7 +354,7 @@
         <w:pStyle w:val="Cuerpodetexto"/>
         <w:numPr>
           <w:ilvl w:val="0"/>
-          <w:numId w:val="2"/>
+          <w:numId w:val="3"/>
         </w:numPr>
         <w:spacing w:before="0" w:after="26"/>
         <w:rPr/>
@@ -239,7 +376,7 @@
         <w:pStyle w:val="Cuerpodetexto"/>
         <w:numPr>
           <w:ilvl w:val="0"/>
-          <w:numId w:val="2"/>
+          <w:numId w:val="3"/>
         </w:numPr>
         <w:spacing w:before="0" w:after="26"/>
         <w:rPr/>
@@ -261,7 +398,7 @@
         <w:pStyle w:val="Cuerpodetexto"/>
         <w:numPr>
           <w:ilvl w:val="0"/>
-          <w:numId w:val="2"/>
+          <w:numId w:val="3"/>
         </w:numPr>
         <w:spacing w:before="0" w:after="26"/>
         <w:rPr/>
@@ -283,7 +420,7 @@
         <w:pStyle w:val="Cuerpodetexto"/>
         <w:numPr>
           <w:ilvl w:val="0"/>
-          <w:numId w:val="2"/>
+          <w:numId w:val="3"/>
         </w:numPr>
         <w:spacing w:before="0" w:after="26"/>
         <w:rPr/>
@@ -305,7 +442,7 @@
         <w:pStyle w:val="Cuerpodetexto"/>
         <w:numPr>
           <w:ilvl w:val="0"/>
-          <w:numId w:val="2"/>
+          <w:numId w:val="3"/>
         </w:numPr>
         <w:spacing w:before="0" w:after="26"/>
         <w:rPr/>
@@ -327,7 +464,7 @@
         <w:pStyle w:val="Cuerpodetexto"/>
         <w:numPr>
           <w:ilvl w:val="0"/>
-          <w:numId w:val="2"/>
+          <w:numId w:val="3"/>
         </w:numPr>
         <w:spacing w:before="0" w:after="26"/>
         <w:rPr/>
@@ -349,7 +486,7 @@
         <w:pStyle w:val="Cuerpodetexto"/>
         <w:numPr>
           <w:ilvl w:val="0"/>
-          <w:numId w:val="2"/>
+          <w:numId w:val="3"/>
         </w:numPr>
         <w:spacing w:before="0" w:after="26"/>
         <w:rPr/>
@@ -371,7 +508,7 @@
         <w:pStyle w:val="Cuerpodetexto"/>
         <w:numPr>
           <w:ilvl w:val="0"/>
-          <w:numId w:val="2"/>
+          <w:numId w:val="3"/>
         </w:numPr>
         <w:spacing w:before="0" w:after="26"/>
         <w:rPr/>
@@ -393,7 +530,7 @@
         <w:pStyle w:val="Cuerpodetexto"/>
         <w:numPr>
           <w:ilvl w:val="0"/>
-          <w:numId w:val="2"/>
+          <w:numId w:val="3"/>
         </w:numPr>
         <w:spacing w:before="0" w:after="26"/>
         <w:rPr/>
@@ -415,7 +552,7 @@
         <w:pStyle w:val="Cuerpodetexto"/>
         <w:numPr>
           <w:ilvl w:val="0"/>
-          <w:numId w:val="2"/>
+          <w:numId w:val="3"/>
         </w:numPr>
         <w:spacing w:before="0" w:after="26"/>
         <w:rPr/>
@@ -437,7 +574,7 @@
         <w:pStyle w:val="Cuerpodetexto"/>
         <w:numPr>
           <w:ilvl w:val="0"/>
-          <w:numId w:val="2"/>
+          <w:numId w:val="3"/>
         </w:numPr>
         <w:spacing w:before="0" w:after="26"/>
         <w:rPr/>
@@ -459,7 +596,7 @@
         <w:pStyle w:val="Cuerpodetexto"/>
         <w:numPr>
           <w:ilvl w:val="0"/>
-          <w:numId w:val="2"/>
+          <w:numId w:val="3"/>
         </w:numPr>
         <w:spacing w:before="0" w:after="26"/>
         <w:rPr/>
@@ -481,7 +618,7 @@
         <w:pStyle w:val="Cuerpodetexto"/>
         <w:numPr>
           <w:ilvl w:val="0"/>
-          <w:numId w:val="2"/>
+          <w:numId w:val="3"/>
         </w:numPr>
         <w:spacing w:before="0" w:after="26"/>
         <w:rPr/>
@@ -503,7 +640,7 @@
         <w:pStyle w:val="Cuerpodetexto"/>
         <w:numPr>
           <w:ilvl w:val="0"/>
-          <w:numId w:val="2"/>
+          <w:numId w:val="3"/>
         </w:numPr>
         <w:spacing w:before="0" w:after="26"/>
         <w:rPr/>
@@ -525,7 +662,7 @@
         <w:pStyle w:val="Cuerpodetexto"/>
         <w:numPr>
           <w:ilvl w:val="0"/>
-          <w:numId w:val="2"/>
+          <w:numId w:val="3"/>
         </w:numPr>
         <w:spacing w:before="0" w:after="26"/>
         <w:rPr/>
@@ -547,7 +684,7 @@
         <w:pStyle w:val="Cuerpodetexto"/>
         <w:numPr>
           <w:ilvl w:val="0"/>
-          <w:numId w:val="2"/>
+          <w:numId w:val="3"/>
         </w:numPr>
         <w:spacing w:before="0" w:after="26"/>
         <w:rPr/>
@@ -587,6 +724,10 @@
     <w:p>
       <w:pPr>
         <w:pStyle w:val="Encabezado1"/>
+        <w:numPr>
+          <w:ilvl w:val="0"/>
+          <w:numId w:val="1"/>
+        </w:numPr>
         <w:rPr/>
       </w:pPr>
       <w:r>
@@ -599,6 +740,10 @@
     <w:p>
       <w:pPr>
         <w:pStyle w:val="Encabezado1"/>
+        <w:numPr>
+          <w:ilvl w:val="0"/>
+          <w:numId w:val="1"/>
+        </w:numPr>
         <w:rPr/>
       </w:pPr>
       <w:bookmarkStart w:id="4" w:name="__RefHeading___Toc143_1563913646"/>
@@ -613,7 +758,7 @@
         <w:pStyle w:val="Encabezado2"/>
         <w:numPr>
           <w:ilvl w:val="1"/>
-          <w:numId w:val="1"/>
+          <w:numId w:val="2"/>
         </w:numPr>
         <w:ind w:left="0" w:hanging="0"/>
         <w:rPr/>
@@ -642,11 +787,7 @@
       </w:pPr>
       <w:r>
         <w:rPr/>
-        <w:t xml:space="preserve">Mouser Part #: </w:t>
-      </w:r>
-      <w:r>
-        <w:rPr/>
-        <w:t xml:space="preserve">797-70FL01GSAGMFI011 </w:t>
+        <w:t xml:space="preserve">Mouser Part #: 797-70FL01GSAGMFI011 </w:t>
       </w:r>
     </w:p>
     <w:p>
@@ -656,11 +797,7 @@
       </w:pPr>
       <w:r>
         <w:rPr/>
-        <w:t xml:space="preserve">Description: </w:t>
-      </w:r>
-      <w:r>
-        <w:rPr/>
-        <w:t xml:space="preserve">Flash Memory 1G 3V 133MHz Serial Flash </w:t>
+        <w:t xml:space="preserve">Description: Flash Memory 1G 3V 133MHz Serial Flash </w:t>
       </w:r>
     </w:p>
     <w:p>
@@ -679,36 +816,36 @@
         <w:jc w:val="center"/>
         <w:tblInd w:w="0" w:type="dxa"/>
         <w:tblBorders>
-          <w:top w:val="single" w:sz="2" w:space="0" w:color="000000"/>
-          <w:left w:val="single" w:sz="2" w:space="0" w:color="000000"/>
-          <w:bottom w:val="single" w:sz="2" w:space="0" w:color="000000"/>
-          <w:insideH w:val="single" w:sz="2" w:space="0" w:color="000000"/>
+          <w:top w:val="single" w:sz="2" w:space="0" w:color="000001"/>
+          <w:left w:val="single" w:sz="2" w:space="0" w:color="000001"/>
+          <w:bottom w:val="single" w:sz="2" w:space="0" w:color="000001"/>
+          <w:insideH w:val="single" w:sz="2" w:space="0" w:color="000001"/>
         </w:tblBorders>
         <w:tblCellMar>
           <w:top w:w="55" w:type="dxa"/>
-          <w:left w:w="54" w:type="dxa"/>
+          <w:left w:w="51" w:type="dxa"/>
           <w:bottom w:w="55" w:type="dxa"/>
           <w:right w:w="55" w:type="dxa"/>
         </w:tblCellMar>
       </w:tblPr>
       <w:tblGrid>
-        <w:gridCol w:w="1153"/>
+        <w:gridCol w:w="1152"/>
         <w:gridCol w:w="792"/>
       </w:tblGrid>
       <w:tr>
         <w:trPr/>
         <w:tc>
           <w:tcPr>
-            <w:tcW w:w="1153" w:type="dxa"/>
-            <w:tcBorders>
-              <w:top w:val="single" w:sz="2" w:space="0" w:color="000000"/>
-              <w:left w:val="single" w:sz="2" w:space="0" w:color="000000"/>
-              <w:bottom w:val="single" w:sz="2" w:space="0" w:color="000000"/>
-              <w:insideH w:val="single" w:sz="2" w:space="0" w:color="000000"/>
-            </w:tcBorders>
-            <w:shd w:fill="auto" w:val="clear"/>
-            <w:tcMar>
-              <w:left w:w="54" w:type="dxa"/>
+            <w:tcW w:w="1152" w:type="dxa"/>
+            <w:tcBorders>
+              <w:top w:val="single" w:sz="2" w:space="0" w:color="000001"/>
+              <w:left w:val="single" w:sz="2" w:space="0" w:color="000001"/>
+              <w:bottom w:val="single" w:sz="2" w:space="0" w:color="000001"/>
+              <w:insideH w:val="single" w:sz="2" w:space="0" w:color="000001"/>
+            </w:tcBorders>
+            <w:shd w:fill="auto" w:val="clear"/>
+            <w:tcMar>
+              <w:left w:w="51" w:type="dxa"/>
             </w:tcMar>
             <w:vAlign w:val="center"/>
           </w:tcPr>
@@ -735,16 +872,16 @@
           <w:tcPr>
             <w:tcW w:w="792" w:type="dxa"/>
             <w:tcBorders>
-              <w:top w:val="single" w:sz="2" w:space="0" w:color="000000"/>
-              <w:left w:val="single" w:sz="2" w:space="0" w:color="000000"/>
-              <w:bottom w:val="single" w:sz="2" w:space="0" w:color="000000"/>
-              <w:right w:val="single" w:sz="2" w:space="0" w:color="000000"/>
-              <w:insideH w:val="single" w:sz="2" w:space="0" w:color="000000"/>
-              <w:insideV w:val="single" w:sz="2" w:space="0" w:color="000000"/>
-            </w:tcBorders>
-            <w:shd w:fill="auto" w:val="clear"/>
-            <w:tcMar>
-              <w:left w:w="54" w:type="dxa"/>
+              <w:top w:val="single" w:sz="2" w:space="0" w:color="000001"/>
+              <w:left w:val="single" w:sz="2" w:space="0" w:color="000001"/>
+              <w:bottom w:val="single" w:sz="2" w:space="0" w:color="000001"/>
+              <w:right w:val="single" w:sz="2" w:space="0" w:color="000001"/>
+              <w:insideH w:val="single" w:sz="2" w:space="0" w:color="000001"/>
+              <w:insideV w:val="single" w:sz="2" w:space="0" w:color="000001"/>
+            </w:tcBorders>
+            <w:shd w:fill="auto" w:val="clear"/>
+            <w:tcMar>
+              <w:left w:w="51" w:type="dxa"/>
             </w:tcMar>
           </w:tcPr>
           <w:p>
@@ -773,15 +910,16 @@
         <w:trPr/>
         <w:tc>
           <w:tcPr>
-            <w:tcW w:w="1153" w:type="dxa"/>
-            <w:tcBorders>
-              <w:left w:val="single" w:sz="2" w:space="0" w:color="000000"/>
-              <w:bottom w:val="single" w:sz="2" w:space="0" w:color="000000"/>
-              <w:insideH w:val="single" w:sz="2" w:space="0" w:color="000000"/>
-            </w:tcBorders>
-            <w:shd w:fill="auto" w:val="clear"/>
-            <w:tcMar>
-              <w:left w:w="54" w:type="dxa"/>
+            <w:tcW w:w="1152" w:type="dxa"/>
+            <w:tcBorders>
+              <w:top w:val="single" w:sz="2" w:space="0" w:color="000001"/>
+              <w:left w:val="single" w:sz="2" w:space="0" w:color="000001"/>
+              <w:bottom w:val="single" w:sz="2" w:space="0" w:color="000001"/>
+              <w:insideH w:val="single" w:sz="2" w:space="0" w:color="000001"/>
+            </w:tcBorders>
+            <w:shd w:fill="auto" w:val="clear"/>
+            <w:tcMar>
+              <w:left w:w="51" w:type="dxa"/>
             </w:tcMar>
           </w:tcPr>
           <w:p>
@@ -800,15 +938,16 @@
           <w:tcPr>
             <w:tcW w:w="792" w:type="dxa"/>
             <w:tcBorders>
-              <w:left w:val="single" w:sz="2" w:space="0" w:color="000000"/>
-              <w:bottom w:val="single" w:sz="2" w:space="0" w:color="000000"/>
-              <w:right w:val="single" w:sz="2" w:space="0" w:color="000000"/>
-              <w:insideH w:val="single" w:sz="2" w:space="0" w:color="000000"/>
-              <w:insideV w:val="single" w:sz="2" w:space="0" w:color="000000"/>
-            </w:tcBorders>
-            <w:shd w:fill="auto" w:val="clear"/>
-            <w:tcMar>
-              <w:left w:w="54" w:type="dxa"/>
+              <w:top w:val="single" w:sz="2" w:space="0" w:color="000001"/>
+              <w:left w:val="single" w:sz="2" w:space="0" w:color="000001"/>
+              <w:bottom w:val="single" w:sz="2" w:space="0" w:color="000001"/>
+              <w:right w:val="single" w:sz="2" w:space="0" w:color="000001"/>
+              <w:insideH w:val="single" w:sz="2" w:space="0" w:color="000001"/>
+              <w:insideV w:val="single" w:sz="2" w:space="0" w:color="000001"/>
+            </w:tcBorders>
+            <w:shd w:fill="auto" w:val="clear"/>
+            <w:tcMar>
+              <w:left w:w="51" w:type="dxa"/>
             </w:tcMar>
           </w:tcPr>
           <w:p>
@@ -830,15 +969,16 @@
         <w:trPr/>
         <w:tc>
           <w:tcPr>
-            <w:tcW w:w="1153" w:type="dxa"/>
-            <w:tcBorders>
-              <w:left w:val="single" w:sz="2" w:space="0" w:color="000000"/>
-              <w:bottom w:val="single" w:sz="2" w:space="0" w:color="000000"/>
-              <w:insideH w:val="single" w:sz="2" w:space="0" w:color="000000"/>
-            </w:tcBorders>
-            <w:shd w:fill="auto" w:val="clear"/>
-            <w:tcMar>
-              <w:left w:w="54" w:type="dxa"/>
+            <w:tcW w:w="1152" w:type="dxa"/>
+            <w:tcBorders>
+              <w:top w:val="single" w:sz="2" w:space="0" w:color="000001"/>
+              <w:left w:val="single" w:sz="2" w:space="0" w:color="000001"/>
+              <w:bottom w:val="single" w:sz="2" w:space="0" w:color="000001"/>
+              <w:insideH w:val="single" w:sz="2" w:space="0" w:color="000001"/>
+            </w:tcBorders>
+            <w:shd w:fill="auto" w:val="clear"/>
+            <w:tcMar>
+              <w:left w:w="51" w:type="dxa"/>
             </w:tcMar>
           </w:tcPr>
           <w:p>
@@ -859,15 +999,16 @@
           <w:tcPr>
             <w:tcW w:w="792" w:type="dxa"/>
             <w:tcBorders>
-              <w:left w:val="single" w:sz="2" w:space="0" w:color="000000"/>
-              <w:bottom w:val="single" w:sz="2" w:space="0" w:color="000000"/>
-              <w:right w:val="single" w:sz="2" w:space="0" w:color="000000"/>
-              <w:insideH w:val="single" w:sz="2" w:space="0" w:color="000000"/>
-              <w:insideV w:val="single" w:sz="2" w:space="0" w:color="000000"/>
-            </w:tcBorders>
-            <w:shd w:fill="auto" w:val="clear"/>
-            <w:tcMar>
-              <w:left w:w="54" w:type="dxa"/>
+              <w:top w:val="single" w:sz="2" w:space="0" w:color="000001"/>
+              <w:left w:val="single" w:sz="2" w:space="0" w:color="000001"/>
+              <w:bottom w:val="single" w:sz="2" w:space="0" w:color="000001"/>
+              <w:right w:val="single" w:sz="2" w:space="0" w:color="000001"/>
+              <w:insideH w:val="single" w:sz="2" w:space="0" w:color="000001"/>
+              <w:insideV w:val="single" w:sz="2" w:space="0" w:color="000001"/>
+            </w:tcBorders>
+            <w:shd w:fill="auto" w:val="clear"/>
+            <w:tcMar>
+              <w:left w:w="51" w:type="dxa"/>
             </w:tcMar>
           </w:tcPr>
           <w:p>
@@ -889,15 +1030,16 @@
         <w:trPr/>
         <w:tc>
           <w:tcPr>
-            <w:tcW w:w="1153" w:type="dxa"/>
-            <w:tcBorders>
-              <w:left w:val="single" w:sz="2" w:space="0" w:color="000000"/>
-              <w:bottom w:val="single" w:sz="2" w:space="0" w:color="000000"/>
-              <w:insideH w:val="single" w:sz="2" w:space="0" w:color="000000"/>
-            </w:tcBorders>
-            <w:shd w:fill="auto" w:val="clear"/>
-            <w:tcMar>
-              <w:left w:w="54" w:type="dxa"/>
+            <w:tcW w:w="1152" w:type="dxa"/>
+            <w:tcBorders>
+              <w:top w:val="single" w:sz="2" w:space="0" w:color="000001"/>
+              <w:left w:val="single" w:sz="2" w:space="0" w:color="000001"/>
+              <w:bottom w:val="single" w:sz="2" w:space="0" w:color="000001"/>
+              <w:insideH w:val="single" w:sz="2" w:space="0" w:color="000001"/>
+            </w:tcBorders>
+            <w:shd w:fill="auto" w:val="clear"/>
+            <w:tcMar>
+              <w:left w:w="51" w:type="dxa"/>
             </w:tcMar>
           </w:tcPr>
           <w:p>
@@ -918,15 +1060,16 @@
           <w:tcPr>
             <w:tcW w:w="792" w:type="dxa"/>
             <w:tcBorders>
-              <w:left w:val="single" w:sz="2" w:space="0" w:color="000000"/>
-              <w:bottom w:val="single" w:sz="2" w:space="0" w:color="000000"/>
-              <w:right w:val="single" w:sz="2" w:space="0" w:color="000000"/>
-              <w:insideH w:val="single" w:sz="2" w:space="0" w:color="000000"/>
-              <w:insideV w:val="single" w:sz="2" w:space="0" w:color="000000"/>
-            </w:tcBorders>
-            <w:shd w:fill="auto" w:val="clear"/>
-            <w:tcMar>
-              <w:left w:w="54" w:type="dxa"/>
+              <w:top w:val="single" w:sz="2" w:space="0" w:color="000001"/>
+              <w:left w:val="single" w:sz="2" w:space="0" w:color="000001"/>
+              <w:bottom w:val="single" w:sz="2" w:space="0" w:color="000001"/>
+              <w:right w:val="single" w:sz="2" w:space="0" w:color="000001"/>
+              <w:insideH w:val="single" w:sz="2" w:space="0" w:color="000001"/>
+              <w:insideV w:val="single" w:sz="2" w:space="0" w:color="000001"/>
+            </w:tcBorders>
+            <w:shd w:fill="auto" w:val="clear"/>
+            <w:tcMar>
+              <w:left w:w="51" w:type="dxa"/>
             </w:tcMar>
           </w:tcPr>
           <w:p>
@@ -948,15 +1091,16 @@
         <w:trPr/>
         <w:tc>
           <w:tcPr>
-            <w:tcW w:w="1153" w:type="dxa"/>
-            <w:tcBorders>
-              <w:left w:val="single" w:sz="2" w:space="0" w:color="000000"/>
-              <w:bottom w:val="single" w:sz="2" w:space="0" w:color="000000"/>
-              <w:insideH w:val="single" w:sz="2" w:space="0" w:color="000000"/>
-            </w:tcBorders>
-            <w:shd w:fill="auto" w:val="clear"/>
-            <w:tcMar>
-              <w:left w:w="54" w:type="dxa"/>
+            <w:tcW w:w="1152" w:type="dxa"/>
+            <w:tcBorders>
+              <w:top w:val="single" w:sz="2" w:space="0" w:color="000001"/>
+              <w:left w:val="single" w:sz="2" w:space="0" w:color="000001"/>
+              <w:bottom w:val="single" w:sz="2" w:space="0" w:color="000001"/>
+              <w:insideH w:val="single" w:sz="2" w:space="0" w:color="000001"/>
+            </w:tcBorders>
+            <w:shd w:fill="auto" w:val="clear"/>
+            <w:tcMar>
+              <w:left w:w="51" w:type="dxa"/>
             </w:tcMar>
           </w:tcPr>
           <w:p>
@@ -977,15 +1121,16 @@
           <w:tcPr>
             <w:tcW w:w="792" w:type="dxa"/>
             <w:tcBorders>
-              <w:left w:val="single" w:sz="2" w:space="0" w:color="000000"/>
-              <w:bottom w:val="single" w:sz="2" w:space="0" w:color="000000"/>
-              <w:right w:val="single" w:sz="2" w:space="0" w:color="000000"/>
-              <w:insideH w:val="single" w:sz="2" w:space="0" w:color="000000"/>
-              <w:insideV w:val="single" w:sz="2" w:space="0" w:color="000000"/>
-            </w:tcBorders>
-            <w:shd w:fill="auto" w:val="clear"/>
-            <w:tcMar>
-              <w:left w:w="54" w:type="dxa"/>
+              <w:top w:val="single" w:sz="2" w:space="0" w:color="000001"/>
+              <w:left w:val="single" w:sz="2" w:space="0" w:color="000001"/>
+              <w:bottom w:val="single" w:sz="2" w:space="0" w:color="000001"/>
+              <w:right w:val="single" w:sz="2" w:space="0" w:color="000001"/>
+              <w:insideH w:val="single" w:sz="2" w:space="0" w:color="000001"/>
+              <w:insideV w:val="single" w:sz="2" w:space="0" w:color="000001"/>
+            </w:tcBorders>
+            <w:shd w:fill="auto" w:val="clear"/>
+            <w:tcMar>
+              <w:left w:w="51" w:type="dxa"/>
             </w:tcMar>
           </w:tcPr>
           <w:p>
@@ -1007,15 +1152,16 @@
         <w:trPr/>
         <w:tc>
           <w:tcPr>
-            <w:tcW w:w="1153" w:type="dxa"/>
-            <w:tcBorders>
-              <w:left w:val="single" w:sz="2" w:space="0" w:color="000000"/>
-              <w:bottom w:val="single" w:sz="2" w:space="0" w:color="000000"/>
-              <w:insideH w:val="single" w:sz="2" w:space="0" w:color="000000"/>
-            </w:tcBorders>
-            <w:shd w:fill="auto" w:val="clear"/>
-            <w:tcMar>
-              <w:left w:w="54" w:type="dxa"/>
+            <w:tcW w:w="1152" w:type="dxa"/>
+            <w:tcBorders>
+              <w:top w:val="single" w:sz="2" w:space="0" w:color="000001"/>
+              <w:left w:val="single" w:sz="2" w:space="0" w:color="000001"/>
+              <w:bottom w:val="single" w:sz="2" w:space="0" w:color="000001"/>
+              <w:insideH w:val="single" w:sz="2" w:space="0" w:color="000001"/>
+            </w:tcBorders>
+            <w:shd w:fill="auto" w:val="clear"/>
+            <w:tcMar>
+              <w:left w:w="51" w:type="dxa"/>
             </w:tcMar>
           </w:tcPr>
           <w:p>
@@ -1036,15 +1182,16 @@
           <w:tcPr>
             <w:tcW w:w="792" w:type="dxa"/>
             <w:tcBorders>
-              <w:left w:val="single" w:sz="2" w:space="0" w:color="000000"/>
-              <w:bottom w:val="single" w:sz="2" w:space="0" w:color="000000"/>
-              <w:right w:val="single" w:sz="2" w:space="0" w:color="000000"/>
-              <w:insideH w:val="single" w:sz="2" w:space="0" w:color="000000"/>
-              <w:insideV w:val="single" w:sz="2" w:space="0" w:color="000000"/>
-            </w:tcBorders>
-            <w:shd w:fill="auto" w:val="clear"/>
-            <w:tcMar>
-              <w:left w:w="54" w:type="dxa"/>
+              <w:top w:val="single" w:sz="2" w:space="0" w:color="000001"/>
+              <w:left w:val="single" w:sz="2" w:space="0" w:color="000001"/>
+              <w:bottom w:val="single" w:sz="2" w:space="0" w:color="000001"/>
+              <w:right w:val="single" w:sz="2" w:space="0" w:color="000001"/>
+              <w:insideH w:val="single" w:sz="2" w:space="0" w:color="000001"/>
+              <w:insideV w:val="single" w:sz="2" w:space="0" w:color="000001"/>
+            </w:tcBorders>
+            <w:shd w:fill="auto" w:val="clear"/>
+            <w:tcMar>
+              <w:left w:w="51" w:type="dxa"/>
             </w:tcMar>
           </w:tcPr>
           <w:p>
@@ -1066,15 +1213,16 @@
         <w:trPr/>
         <w:tc>
           <w:tcPr>
-            <w:tcW w:w="1153" w:type="dxa"/>
-            <w:tcBorders>
-              <w:left w:val="single" w:sz="2" w:space="0" w:color="000000"/>
-              <w:bottom w:val="single" w:sz="2" w:space="0" w:color="000000"/>
-              <w:insideH w:val="single" w:sz="2" w:space="0" w:color="000000"/>
-            </w:tcBorders>
-            <w:shd w:fill="auto" w:val="clear"/>
-            <w:tcMar>
-              <w:left w:w="54" w:type="dxa"/>
+            <w:tcW w:w="1152" w:type="dxa"/>
+            <w:tcBorders>
+              <w:top w:val="single" w:sz="2" w:space="0" w:color="000001"/>
+              <w:left w:val="single" w:sz="2" w:space="0" w:color="000001"/>
+              <w:bottom w:val="single" w:sz="2" w:space="0" w:color="000001"/>
+              <w:insideH w:val="single" w:sz="2" w:space="0" w:color="000001"/>
+            </w:tcBorders>
+            <w:shd w:fill="auto" w:val="clear"/>
+            <w:tcMar>
+              <w:left w:w="51" w:type="dxa"/>
             </w:tcMar>
           </w:tcPr>
           <w:p>
@@ -1095,15 +1243,16 @@
           <w:tcPr>
             <w:tcW w:w="792" w:type="dxa"/>
             <w:tcBorders>
-              <w:left w:val="single" w:sz="2" w:space="0" w:color="000000"/>
-              <w:bottom w:val="single" w:sz="2" w:space="0" w:color="000000"/>
-              <w:right w:val="single" w:sz="2" w:space="0" w:color="000000"/>
-              <w:insideH w:val="single" w:sz="2" w:space="0" w:color="000000"/>
-              <w:insideV w:val="single" w:sz="2" w:space="0" w:color="000000"/>
-            </w:tcBorders>
-            <w:shd w:fill="auto" w:val="clear"/>
-            <w:tcMar>
-              <w:left w:w="54" w:type="dxa"/>
+              <w:top w:val="single" w:sz="2" w:space="0" w:color="000001"/>
+              <w:left w:val="single" w:sz="2" w:space="0" w:color="000001"/>
+              <w:bottom w:val="single" w:sz="2" w:space="0" w:color="000001"/>
+              <w:right w:val="single" w:sz="2" w:space="0" w:color="000001"/>
+              <w:insideH w:val="single" w:sz="2" w:space="0" w:color="000001"/>
+              <w:insideV w:val="single" w:sz="2" w:space="0" w:color="000001"/>
+            </w:tcBorders>
+            <w:shd w:fill="auto" w:val="clear"/>
+            <w:tcMar>
+              <w:left w:w="51" w:type="dxa"/>
             </w:tcMar>
           </w:tcPr>
           <w:p>
@@ -1150,8 +1299,14 @@
     <w:p>
       <w:pPr>
         <w:pStyle w:val="Encabezado1"/>
-        <w:rPr/>
-      </w:pPr>
+        <w:numPr>
+          <w:ilvl w:val="0"/>
+          <w:numId w:val="1"/>
+        </w:numPr>
+        <w:rPr/>
+      </w:pPr>
+      <w:bookmarkStart w:id="6" w:name="__RefHeading___Toc168_892358588"/>
+      <w:bookmarkEnd w:id="6"/>
       <w:r>
         <w:rPr/>
         <w:t>Diagrama de bloques</w:t>
@@ -1299,8 +1454,14 @@
     <w:p>
       <w:pPr>
         <w:pStyle w:val="Encabezado1"/>
-        <w:rPr/>
-      </w:pPr>
+        <w:numPr>
+          <w:ilvl w:val="0"/>
+          <w:numId w:val="1"/>
+        </w:numPr>
+        <w:rPr/>
+      </w:pPr>
+      <w:bookmarkStart w:id="7" w:name="__RefHeading___Toc170_892358588"/>
+      <w:bookmarkEnd w:id="7"/>
       <w:r>
         <w:rPr/>
         <w:t xml:space="preserve">Distribución de pins </w:t>
@@ -1409,6 +1570,428 @@
     </w:p>
     <w:p>
       <w:pPr>
+        <w:pStyle w:val="Encabezado1"/>
+        <w:numPr>
+          <w:ilvl w:val="0"/>
+          <w:numId w:val="1"/>
+        </w:numPr>
+        <w:rPr/>
+      </w:pPr>
+      <w:r>
+        <w:rPr/>
+        <w:t>Información funcional de Pins</w:t>
+      </w:r>
+    </w:p>
+    <w:p>
+      <w:pPr>
+        <w:pStyle w:val="Encabezado2"/>
+        <w:numPr>
+          <w:ilvl w:val="1"/>
+          <w:numId w:val="1"/>
+        </w:numPr>
+        <w:ind w:left="0" w:hanging="0"/>
+        <w:rPr/>
+      </w:pPr>
+      <w:bookmarkStart w:id="8" w:name="__RefHeading___Toc188_892358588"/>
+      <w:bookmarkEnd w:id="8"/>
+      <w:r>
+        <w:rPr/>
+        <w:t>Alimentación</w:t>
+      </w:r>
+    </w:p>
+    <w:tbl>
+      <w:tblPr>
+        <w:tblW w:w="8056" w:type="dxa"/>
+        <w:jc w:val="center"/>
+        <w:tblInd w:w="0" w:type="dxa"/>
+        <w:tblBorders>
+          <w:top w:val="single" w:sz="2" w:space="0" w:color="000000"/>
+          <w:left w:val="single" w:sz="2" w:space="0" w:color="000000"/>
+          <w:bottom w:val="single" w:sz="2" w:space="0" w:color="000000"/>
+          <w:insideH w:val="single" w:sz="2" w:space="0" w:color="000000"/>
+        </w:tblBorders>
+        <w:tblCellMar>
+          <w:top w:w="55" w:type="dxa"/>
+          <w:left w:w="54" w:type="dxa"/>
+          <w:bottom w:w="55" w:type="dxa"/>
+          <w:right w:w="55" w:type="dxa"/>
+        </w:tblCellMar>
+      </w:tblPr>
+      <w:tblGrid>
+        <w:gridCol w:w="1755"/>
+        <w:gridCol w:w="1140"/>
+        <w:gridCol w:w="5161"/>
+      </w:tblGrid>
+      <w:tr>
+        <w:trPr/>
+        <w:tc>
+          <w:tcPr>
+            <w:tcW w:w="1755" w:type="dxa"/>
+            <w:tcBorders>
+              <w:top w:val="single" w:sz="2" w:space="0" w:color="000000"/>
+              <w:left w:val="single" w:sz="2" w:space="0" w:color="000000"/>
+              <w:bottom w:val="single" w:sz="2" w:space="0" w:color="000000"/>
+              <w:insideH w:val="single" w:sz="2" w:space="0" w:color="000000"/>
+            </w:tcBorders>
+            <w:shd w:fill="auto" w:val="clear"/>
+            <w:tcMar>
+              <w:left w:w="54" w:type="dxa"/>
+            </w:tcMar>
+          </w:tcPr>
+          <w:p>
+            <w:pPr>
+              <w:pStyle w:val="Contenidodelatabla"/>
+              <w:jc w:val="center"/>
+              <w:rPr>
+                <w:b/>
+                <w:b/>
+                <w:bCs/>
+              </w:rPr>
+            </w:pPr>
+            <w:r>
+              <w:rPr>
+                <w:b/>
+                <w:bCs/>
+              </w:rPr>
+              <w:t>Nombre</w:t>
+            </w:r>
+          </w:p>
+        </w:tc>
+        <w:tc>
+          <w:tcPr>
+            <w:tcW w:w="1140" w:type="dxa"/>
+            <w:tcBorders>
+              <w:top w:val="single" w:sz="2" w:space="0" w:color="000000"/>
+              <w:left w:val="single" w:sz="2" w:space="0" w:color="000000"/>
+              <w:bottom w:val="single" w:sz="2" w:space="0" w:color="000000"/>
+              <w:insideH w:val="single" w:sz="2" w:space="0" w:color="000000"/>
+            </w:tcBorders>
+            <w:shd w:fill="auto" w:val="clear"/>
+            <w:tcMar>
+              <w:left w:w="54" w:type="dxa"/>
+            </w:tcMar>
+          </w:tcPr>
+          <w:p>
+            <w:pPr>
+              <w:pStyle w:val="Contenidodelatabla"/>
+              <w:jc w:val="center"/>
+              <w:rPr>
+                <w:b/>
+                <w:b/>
+                <w:bCs/>
+              </w:rPr>
+            </w:pPr>
+            <w:r>
+              <w:rPr>
+                <w:b/>
+                <w:bCs/>
+              </w:rPr>
+              <w:t>Pin</w:t>
+            </w:r>
+          </w:p>
+        </w:tc>
+        <w:tc>
+          <w:tcPr>
+            <w:tcW w:w="5161" w:type="dxa"/>
+            <w:tcBorders>
+              <w:top w:val="single" w:sz="2" w:space="0" w:color="000000"/>
+              <w:left w:val="single" w:sz="2" w:space="0" w:color="000000"/>
+              <w:bottom w:val="single" w:sz="2" w:space="0" w:color="000000"/>
+              <w:right w:val="single" w:sz="2" w:space="0" w:color="000000"/>
+              <w:insideH w:val="single" w:sz="2" w:space="0" w:color="000000"/>
+              <w:insideV w:val="single" w:sz="2" w:space="0" w:color="000000"/>
+            </w:tcBorders>
+            <w:shd w:fill="auto" w:val="clear"/>
+            <w:tcMar>
+              <w:left w:w="54" w:type="dxa"/>
+            </w:tcMar>
+          </w:tcPr>
+          <w:p>
+            <w:pPr>
+              <w:pStyle w:val="Contenidodelatabla"/>
+              <w:jc w:val="center"/>
+              <w:rPr>
+                <w:b/>
+                <w:b/>
+                <w:bCs/>
+              </w:rPr>
+            </w:pPr>
+            <w:r>
+              <w:rPr>
+                <w:b/>
+                <w:bCs/>
+              </w:rPr>
+              <w:t>Descripción</w:t>
+            </w:r>
+          </w:p>
+        </w:tc>
+      </w:tr>
+      <w:tr>
+        <w:trPr/>
+        <w:tc>
+          <w:tcPr>
+            <w:tcW w:w="1755" w:type="dxa"/>
+            <w:tcBorders>
+              <w:left w:val="single" w:sz="2" w:space="0" w:color="000000"/>
+              <w:bottom w:val="single" w:sz="2" w:space="0" w:color="000000"/>
+              <w:insideH w:val="single" w:sz="2" w:space="0" w:color="000000"/>
+            </w:tcBorders>
+            <w:shd w:fill="auto" w:val="clear"/>
+            <w:tcMar>
+              <w:left w:w="54" w:type="dxa"/>
+            </w:tcMar>
+            <w:vAlign w:val="center"/>
+          </w:tcPr>
+          <w:p>
+            <w:pPr>
+              <w:pStyle w:val="Contenidodelatabla"/>
+              <w:jc w:val="center"/>
+              <w:rPr/>
+            </w:pPr>
+            <w:r>
+              <w:rPr/>
+              <w:t>Vcc</w:t>
+            </w:r>
+          </w:p>
+        </w:tc>
+        <w:tc>
+          <w:tcPr>
+            <w:tcW w:w="1140" w:type="dxa"/>
+            <w:tcBorders>
+              <w:left w:val="single" w:sz="2" w:space="0" w:color="000000"/>
+              <w:bottom w:val="single" w:sz="2" w:space="0" w:color="000000"/>
+              <w:insideH w:val="single" w:sz="2" w:space="0" w:color="000000"/>
+            </w:tcBorders>
+            <w:shd w:fill="auto" w:val="clear"/>
+            <w:tcMar>
+              <w:left w:w="54" w:type="dxa"/>
+            </w:tcMar>
+            <w:vAlign w:val="center"/>
+          </w:tcPr>
+          <w:p>
+            <w:pPr>
+              <w:pStyle w:val="Contenidodelatabla"/>
+              <w:jc w:val="center"/>
+              <w:rPr/>
+            </w:pPr>
+            <w:r>
+              <w:rPr/>
+              <w:t>2</w:t>
+            </w:r>
+          </w:p>
+        </w:tc>
+        <w:tc>
+          <w:tcPr>
+            <w:tcW w:w="5161" w:type="dxa"/>
+            <w:tcBorders>
+              <w:left w:val="single" w:sz="2" w:space="0" w:color="000000"/>
+              <w:bottom w:val="single" w:sz="2" w:space="0" w:color="000000"/>
+              <w:right w:val="single" w:sz="2" w:space="0" w:color="000000"/>
+              <w:insideH w:val="single" w:sz="2" w:space="0" w:color="000000"/>
+              <w:insideV w:val="single" w:sz="2" w:space="0" w:color="000000"/>
+            </w:tcBorders>
+            <w:shd w:fill="auto" w:val="clear"/>
+            <w:tcMar>
+              <w:left w:w="54" w:type="dxa"/>
+            </w:tcMar>
+            <w:vAlign w:val="center"/>
+          </w:tcPr>
+          <w:p>
+            <w:pPr>
+              <w:pStyle w:val="Contenidodelatabla"/>
+              <w:jc w:val="center"/>
+              <w:rPr/>
+            </w:pPr>
+            <w:r>
+              <w:rPr/>
+              <w:t xml:space="preserve">Core Power Supply. </w:t>
+            </w:r>
+            <w:r>
+              <w:rPr>
+                <w:b/>
+                <w:bCs/>
+              </w:rPr>
+              <w:t>2.7V a 3.6V</w:t>
+            </w:r>
+          </w:p>
+        </w:tc>
+      </w:tr>
+      <w:tr>
+        <w:trPr/>
+        <w:tc>
+          <w:tcPr>
+            <w:tcW w:w="1755" w:type="dxa"/>
+            <w:tcBorders>
+              <w:left w:val="single" w:sz="2" w:space="0" w:color="000000"/>
+              <w:bottom w:val="single" w:sz="2" w:space="0" w:color="000000"/>
+              <w:insideH w:val="single" w:sz="2" w:space="0" w:color="000000"/>
+            </w:tcBorders>
+            <w:shd w:fill="auto" w:val="clear"/>
+            <w:tcMar>
+              <w:left w:w="54" w:type="dxa"/>
+            </w:tcMar>
+            <w:vAlign w:val="center"/>
+          </w:tcPr>
+          <w:p>
+            <w:pPr>
+              <w:pStyle w:val="Contenidodelatabla"/>
+              <w:jc w:val="center"/>
+              <w:rPr/>
+            </w:pPr>
+            <w:r>
+              <w:rPr/>
+              <w:t>VIO</w:t>
+            </w:r>
+          </w:p>
+        </w:tc>
+        <w:tc>
+          <w:tcPr>
+            <w:tcW w:w="1140" w:type="dxa"/>
+            <w:tcBorders>
+              <w:left w:val="single" w:sz="2" w:space="0" w:color="000000"/>
+              <w:bottom w:val="single" w:sz="2" w:space="0" w:color="000000"/>
+              <w:insideH w:val="single" w:sz="2" w:space="0" w:color="000000"/>
+            </w:tcBorders>
+            <w:shd w:fill="auto" w:val="clear"/>
+            <w:tcMar>
+              <w:left w:w="54" w:type="dxa"/>
+            </w:tcMar>
+            <w:vAlign w:val="center"/>
+          </w:tcPr>
+          <w:p>
+            <w:pPr>
+              <w:pStyle w:val="Contenidodelatabla"/>
+              <w:jc w:val="center"/>
+              <w:rPr/>
+            </w:pPr>
+            <w:r>
+              <w:rPr/>
+              <w:t>14</w:t>
+            </w:r>
+          </w:p>
+        </w:tc>
+        <w:tc>
+          <w:tcPr>
+            <w:tcW w:w="5161" w:type="dxa"/>
+            <w:tcBorders>
+              <w:left w:val="single" w:sz="2" w:space="0" w:color="000000"/>
+              <w:bottom w:val="single" w:sz="2" w:space="0" w:color="000000"/>
+              <w:right w:val="single" w:sz="2" w:space="0" w:color="000000"/>
+              <w:insideH w:val="single" w:sz="2" w:space="0" w:color="000000"/>
+              <w:insideV w:val="single" w:sz="2" w:space="0" w:color="000000"/>
+            </w:tcBorders>
+            <w:shd w:fill="auto" w:val="clear"/>
+            <w:tcMar>
+              <w:left w:w="54" w:type="dxa"/>
+            </w:tcMar>
+            <w:vAlign w:val="center"/>
+          </w:tcPr>
+          <w:p>
+            <w:pPr>
+              <w:pStyle w:val="Contenidodelatabla"/>
+              <w:jc w:val="center"/>
+              <w:rPr/>
+            </w:pPr>
+            <w:r>
+              <w:rPr/>
+              <w:t>No en uso, en este dispositivo, comparte pin con la señal de RFU (Reservado para uso futuro)</w:t>
+            </w:r>
+          </w:p>
+        </w:tc>
+      </w:tr>
+      <w:tr>
+        <w:trPr/>
+        <w:tc>
+          <w:tcPr>
+            <w:tcW w:w="1755" w:type="dxa"/>
+            <w:tcBorders>
+              <w:left w:val="single" w:sz="2" w:space="0" w:color="000000"/>
+              <w:bottom w:val="single" w:sz="2" w:space="0" w:color="000000"/>
+              <w:insideH w:val="single" w:sz="2" w:space="0" w:color="000000"/>
+            </w:tcBorders>
+            <w:shd w:fill="auto" w:val="clear"/>
+            <w:tcMar>
+              <w:left w:w="54" w:type="dxa"/>
+            </w:tcMar>
+            <w:vAlign w:val="center"/>
+          </w:tcPr>
+          <w:p>
+            <w:pPr>
+              <w:pStyle w:val="Contenidodelatabla"/>
+              <w:jc w:val="center"/>
+              <w:rPr/>
+            </w:pPr>
+            <w:r>
+              <w:rPr/>
+              <w:t>Vss</w:t>
+            </w:r>
+          </w:p>
+        </w:tc>
+        <w:tc>
+          <w:tcPr>
+            <w:tcW w:w="1140" w:type="dxa"/>
+            <w:tcBorders>
+              <w:left w:val="single" w:sz="2" w:space="0" w:color="000000"/>
+              <w:bottom w:val="single" w:sz="2" w:space="0" w:color="000000"/>
+              <w:insideH w:val="single" w:sz="2" w:space="0" w:color="000000"/>
+            </w:tcBorders>
+            <w:shd w:fill="auto" w:val="clear"/>
+            <w:tcMar>
+              <w:left w:w="54" w:type="dxa"/>
+            </w:tcMar>
+            <w:vAlign w:val="center"/>
+          </w:tcPr>
+          <w:p>
+            <w:pPr>
+              <w:pStyle w:val="Contenidodelatabla"/>
+              <w:jc w:val="center"/>
+              <w:rPr/>
+            </w:pPr>
+            <w:r>
+              <w:rPr/>
+              <w:t>10</w:t>
+            </w:r>
+          </w:p>
+        </w:tc>
+        <w:tc>
+          <w:tcPr>
+            <w:tcW w:w="5161" w:type="dxa"/>
+            <w:tcBorders>
+              <w:left w:val="single" w:sz="2" w:space="0" w:color="000000"/>
+              <w:bottom w:val="single" w:sz="2" w:space="0" w:color="000000"/>
+              <w:right w:val="single" w:sz="2" w:space="0" w:color="000000"/>
+              <w:insideH w:val="single" w:sz="2" w:space="0" w:color="000000"/>
+              <w:insideV w:val="single" w:sz="2" w:space="0" w:color="000000"/>
+            </w:tcBorders>
+            <w:shd w:fill="auto" w:val="clear"/>
+            <w:tcMar>
+              <w:left w:w="54" w:type="dxa"/>
+            </w:tcMar>
+            <w:vAlign w:val="center"/>
+          </w:tcPr>
+          <w:p>
+            <w:pPr>
+              <w:pStyle w:val="Contenidodelatabla"/>
+              <w:jc w:val="center"/>
+              <w:rPr>
+                <w:b/>
+                <w:b/>
+                <w:bCs/>
+              </w:rPr>
+            </w:pPr>
+            <w:r>
+              <w:rPr>
+                <w:b/>
+                <w:bCs/>
+              </w:rPr>
+              <w:t>Tierra</w:t>
+            </w:r>
+          </w:p>
+        </w:tc>
+      </w:tr>
+    </w:tbl>
+    <w:p>
+      <w:pPr>
         <w:pStyle w:val="Cuerpodetexto"/>
         <w:ind w:left="0" w:hanging="0"/>
         <w:jc w:val="left"/>
@@ -1417,6 +2000,1459 @@
       <w:r>
         <w:rPr/>
       </w:r>
+    </w:p>
+    <w:p>
+      <w:pPr>
+        <w:pStyle w:val="Encabezado2"/>
+        <w:numPr>
+          <w:ilvl w:val="1"/>
+          <w:numId w:val="1"/>
+        </w:numPr>
+        <w:ind w:left="0" w:hanging="0"/>
+        <w:rPr/>
+      </w:pPr>
+      <w:bookmarkStart w:id="9" w:name="__RefHeading___Toc190_892358588"/>
+      <w:bookmarkEnd w:id="9"/>
+      <w:r>
+        <w:rPr/>
+        <w:t>Entradas</w:t>
+      </w:r>
+    </w:p>
+    <w:tbl>
+      <w:tblPr>
+        <w:tblW w:w="7710" w:type="dxa"/>
+        <w:jc w:val="center"/>
+        <w:tblInd w:w="0" w:type="dxa"/>
+        <w:tblBorders>
+          <w:top w:val="single" w:sz="2" w:space="0" w:color="000000"/>
+          <w:left w:val="single" w:sz="2" w:space="0" w:color="000000"/>
+          <w:bottom w:val="single" w:sz="2" w:space="0" w:color="000000"/>
+          <w:insideH w:val="single" w:sz="2" w:space="0" w:color="000000"/>
+        </w:tblBorders>
+        <w:tblCellMar>
+          <w:top w:w="55" w:type="dxa"/>
+          <w:left w:w="54" w:type="dxa"/>
+          <w:bottom w:w="55" w:type="dxa"/>
+          <w:right w:w="55" w:type="dxa"/>
+        </w:tblCellMar>
+      </w:tblPr>
+      <w:tblGrid>
+        <w:gridCol w:w="1410"/>
+        <w:gridCol w:w="1995"/>
+        <w:gridCol w:w="4305"/>
+      </w:tblGrid>
+      <w:tr>
+        <w:trPr/>
+        <w:tc>
+          <w:tcPr>
+            <w:tcW w:w="1410" w:type="dxa"/>
+            <w:tcBorders>
+              <w:top w:val="single" w:sz="2" w:space="0" w:color="000000"/>
+              <w:left w:val="single" w:sz="2" w:space="0" w:color="000000"/>
+              <w:bottom w:val="single" w:sz="2" w:space="0" w:color="000000"/>
+              <w:insideH w:val="single" w:sz="2" w:space="0" w:color="000000"/>
+            </w:tcBorders>
+            <w:shd w:fill="auto" w:val="clear"/>
+            <w:tcMar>
+              <w:left w:w="54" w:type="dxa"/>
+            </w:tcMar>
+          </w:tcPr>
+          <w:p>
+            <w:pPr>
+              <w:pStyle w:val="Contenidodelatabla"/>
+              <w:jc w:val="center"/>
+              <w:rPr>
+                <w:b/>
+                <w:b/>
+                <w:bCs/>
+              </w:rPr>
+            </w:pPr>
+            <w:r>
+              <w:rPr>
+                <w:b/>
+                <w:bCs/>
+              </w:rPr>
+              <w:t>Nombre</w:t>
+            </w:r>
+          </w:p>
+        </w:tc>
+        <w:tc>
+          <w:tcPr>
+            <w:tcW w:w="1995" w:type="dxa"/>
+            <w:tcBorders>
+              <w:top w:val="single" w:sz="2" w:space="0" w:color="000000"/>
+              <w:left w:val="single" w:sz="2" w:space="0" w:color="000000"/>
+              <w:bottom w:val="single" w:sz="2" w:space="0" w:color="000000"/>
+              <w:insideH w:val="single" w:sz="2" w:space="0" w:color="000000"/>
+            </w:tcBorders>
+            <w:shd w:fill="auto" w:val="clear"/>
+            <w:tcMar>
+              <w:left w:w="54" w:type="dxa"/>
+            </w:tcMar>
+          </w:tcPr>
+          <w:p>
+            <w:pPr>
+              <w:pStyle w:val="Contenidodelatabla"/>
+              <w:jc w:val="center"/>
+              <w:rPr>
+                <w:b/>
+                <w:b/>
+                <w:bCs/>
+              </w:rPr>
+            </w:pPr>
+            <w:r>
+              <w:rPr>
+                <w:b/>
+                <w:bCs/>
+              </w:rPr>
+              <w:t>Pin</w:t>
+            </w:r>
+          </w:p>
+        </w:tc>
+        <w:tc>
+          <w:tcPr>
+            <w:tcW w:w="4305" w:type="dxa"/>
+            <w:tcBorders>
+              <w:top w:val="single" w:sz="2" w:space="0" w:color="000000"/>
+              <w:left w:val="single" w:sz="2" w:space="0" w:color="000000"/>
+              <w:bottom w:val="single" w:sz="2" w:space="0" w:color="000000"/>
+              <w:right w:val="single" w:sz="2" w:space="0" w:color="000000"/>
+              <w:insideH w:val="single" w:sz="2" w:space="0" w:color="000000"/>
+              <w:insideV w:val="single" w:sz="2" w:space="0" w:color="000000"/>
+            </w:tcBorders>
+            <w:shd w:fill="auto" w:val="clear"/>
+            <w:tcMar>
+              <w:left w:w="54" w:type="dxa"/>
+            </w:tcMar>
+          </w:tcPr>
+          <w:p>
+            <w:pPr>
+              <w:pStyle w:val="Contenidodelatabla"/>
+              <w:jc w:val="center"/>
+              <w:rPr>
+                <w:b/>
+                <w:b/>
+                <w:bCs/>
+              </w:rPr>
+            </w:pPr>
+            <w:r>
+              <w:rPr>
+                <w:b/>
+                <w:bCs/>
+              </w:rPr>
+              <w:t>Descripción</w:t>
+            </w:r>
+          </w:p>
+        </w:tc>
+      </w:tr>
+      <w:tr>
+        <w:trPr/>
+        <w:tc>
+          <w:tcPr>
+            <w:tcW w:w="1410" w:type="dxa"/>
+            <w:tcBorders>
+              <w:left w:val="single" w:sz="2" w:space="0" w:color="000000"/>
+              <w:bottom w:val="single" w:sz="2" w:space="0" w:color="000000"/>
+              <w:insideH w:val="single" w:sz="2" w:space="0" w:color="000000"/>
+            </w:tcBorders>
+            <w:shd w:fill="auto" w:val="clear"/>
+            <w:tcMar>
+              <w:left w:w="54" w:type="dxa"/>
+            </w:tcMar>
+            <w:vAlign w:val="center"/>
+          </w:tcPr>
+          <w:p>
+            <w:pPr>
+              <w:pStyle w:val="Contenidodelatabla"/>
+              <w:jc w:val="center"/>
+              <w:rPr/>
+            </w:pPr>
+            <w:r>
+              <w:rPr/>
+              <w:t>RESET#</w:t>
+            </w:r>
+          </w:p>
+        </w:tc>
+        <w:tc>
+          <w:tcPr>
+            <w:tcW w:w="1995" w:type="dxa"/>
+            <w:tcBorders>
+              <w:left w:val="single" w:sz="2" w:space="0" w:color="000000"/>
+              <w:bottom w:val="single" w:sz="2" w:space="0" w:color="000000"/>
+              <w:insideH w:val="single" w:sz="2" w:space="0" w:color="000000"/>
+            </w:tcBorders>
+            <w:shd w:fill="auto" w:val="clear"/>
+            <w:tcMar>
+              <w:left w:w="54" w:type="dxa"/>
+            </w:tcMar>
+            <w:vAlign w:val="center"/>
+          </w:tcPr>
+          <w:p>
+            <w:pPr>
+              <w:pStyle w:val="Contenidodelatabla"/>
+              <w:jc w:val="center"/>
+              <w:rPr/>
+            </w:pPr>
+            <w:r>
+              <w:rPr/>
+              <w:t>3</w:t>
+            </w:r>
+          </w:p>
+        </w:tc>
+        <w:tc>
+          <w:tcPr>
+            <w:tcW w:w="4305" w:type="dxa"/>
+            <w:tcBorders>
+              <w:left w:val="single" w:sz="2" w:space="0" w:color="000000"/>
+              <w:bottom w:val="single" w:sz="2" w:space="0" w:color="000000"/>
+              <w:right w:val="single" w:sz="2" w:space="0" w:color="000000"/>
+              <w:insideH w:val="single" w:sz="2" w:space="0" w:color="000000"/>
+              <w:insideV w:val="single" w:sz="2" w:space="0" w:color="000000"/>
+            </w:tcBorders>
+            <w:shd w:fill="auto" w:val="clear"/>
+            <w:tcMar>
+              <w:left w:w="54" w:type="dxa"/>
+            </w:tcMar>
+            <w:vAlign w:val="center"/>
+          </w:tcPr>
+          <w:p>
+            <w:pPr>
+              <w:pStyle w:val="Contenidodelatabla"/>
+              <w:jc w:val="center"/>
+              <w:rPr>
+                <w:u w:val="single"/>
+              </w:rPr>
+            </w:pPr>
+            <w:r>
+              <w:rPr>
+                <w:b/>
+                <w:bCs/>
+              </w:rPr>
+              <w:t>Hardware Reset</w:t>
+            </w:r>
+            <w:r>
+              <w:rPr/>
+              <w:t xml:space="preserve">, en bajo reinicia y vuelve al estado de espera (standby state), listo para recibir un comando, tiene </w:t>
+            </w:r>
+            <w:r>
+              <w:rPr>
+                <w:b/>
+                <w:bCs/>
+              </w:rPr>
+              <w:t xml:space="preserve">Pull-Up interno. </w:t>
+            </w:r>
+            <w:r>
+              <w:rPr>
+                <w:b w:val="false"/>
+                <w:bCs w:val="false"/>
+              </w:rPr>
+              <w:t>Podría dejarse sin conectar.</w:t>
+            </w:r>
+          </w:p>
+        </w:tc>
+      </w:tr>
+      <w:tr>
+        <w:trPr/>
+        <w:tc>
+          <w:tcPr>
+            <w:tcW w:w="1410" w:type="dxa"/>
+            <w:tcBorders>
+              <w:left w:val="single" w:sz="2" w:space="0" w:color="000000"/>
+              <w:bottom w:val="single" w:sz="2" w:space="0" w:color="000000"/>
+              <w:insideH w:val="single" w:sz="2" w:space="0" w:color="000000"/>
+            </w:tcBorders>
+            <w:shd w:fill="auto" w:val="clear"/>
+            <w:tcMar>
+              <w:left w:w="54" w:type="dxa"/>
+            </w:tcMar>
+            <w:vAlign w:val="center"/>
+          </w:tcPr>
+          <w:p>
+            <w:pPr>
+              <w:pStyle w:val="Contenidodelatabla"/>
+              <w:jc w:val="center"/>
+              <w:rPr/>
+            </w:pPr>
+            <w:r>
+              <w:rPr/>
+              <w:t>SCK</w:t>
+            </w:r>
+          </w:p>
+        </w:tc>
+        <w:tc>
+          <w:tcPr>
+            <w:tcW w:w="1995" w:type="dxa"/>
+            <w:tcBorders>
+              <w:left w:val="single" w:sz="2" w:space="0" w:color="000000"/>
+              <w:bottom w:val="single" w:sz="2" w:space="0" w:color="000000"/>
+              <w:insideH w:val="single" w:sz="2" w:space="0" w:color="000000"/>
+            </w:tcBorders>
+            <w:shd w:fill="auto" w:val="clear"/>
+            <w:tcMar>
+              <w:left w:w="54" w:type="dxa"/>
+            </w:tcMar>
+            <w:vAlign w:val="center"/>
+          </w:tcPr>
+          <w:p>
+            <w:pPr>
+              <w:pStyle w:val="Contenidodelatabla"/>
+              <w:jc w:val="center"/>
+              <w:rPr/>
+            </w:pPr>
+            <w:r>
+              <w:rPr/>
+              <w:t>16</w:t>
+            </w:r>
+          </w:p>
+        </w:tc>
+        <w:tc>
+          <w:tcPr>
+            <w:tcW w:w="4305" w:type="dxa"/>
+            <w:tcBorders>
+              <w:left w:val="single" w:sz="2" w:space="0" w:color="000000"/>
+              <w:bottom w:val="single" w:sz="2" w:space="0" w:color="000000"/>
+              <w:right w:val="single" w:sz="2" w:space="0" w:color="000000"/>
+              <w:insideH w:val="single" w:sz="2" w:space="0" w:color="000000"/>
+              <w:insideV w:val="single" w:sz="2" w:space="0" w:color="000000"/>
+            </w:tcBorders>
+            <w:shd w:fill="auto" w:val="clear"/>
+            <w:tcMar>
+              <w:left w:w="54" w:type="dxa"/>
+            </w:tcMar>
+            <w:vAlign w:val="center"/>
+          </w:tcPr>
+          <w:p>
+            <w:pPr>
+              <w:pStyle w:val="Contenidodelatabla"/>
+              <w:jc w:val="center"/>
+              <w:rPr/>
+            </w:pPr>
+            <w:r>
+              <w:rPr>
+                <w:b/>
+                <w:bCs/>
+              </w:rPr>
+              <w:t>Reloj</w:t>
+            </w:r>
+            <w:r>
+              <w:rPr/>
+              <w:t xml:space="preserve"> serial</w:t>
+            </w:r>
+          </w:p>
+        </w:tc>
+      </w:tr>
+      <w:tr>
+        <w:trPr/>
+        <w:tc>
+          <w:tcPr>
+            <w:tcW w:w="1410" w:type="dxa"/>
+            <w:tcBorders>
+              <w:left w:val="single" w:sz="2" w:space="0" w:color="000000"/>
+              <w:bottom w:val="single" w:sz="2" w:space="0" w:color="000000"/>
+              <w:insideH w:val="single" w:sz="2" w:space="0" w:color="000000"/>
+            </w:tcBorders>
+            <w:shd w:fill="auto" w:val="clear"/>
+            <w:tcMar>
+              <w:left w:w="54" w:type="dxa"/>
+            </w:tcMar>
+            <w:vAlign w:val="center"/>
+          </w:tcPr>
+          <w:p>
+            <w:pPr>
+              <w:pStyle w:val="Contenidodelatabla"/>
+              <w:jc w:val="center"/>
+              <w:rPr/>
+            </w:pPr>
+            <w:r>
+              <w:rPr/>
+              <w:t>CS#</w:t>
+            </w:r>
+          </w:p>
+        </w:tc>
+        <w:tc>
+          <w:tcPr>
+            <w:tcW w:w="1995" w:type="dxa"/>
+            <w:tcBorders>
+              <w:left w:val="single" w:sz="2" w:space="0" w:color="000000"/>
+              <w:bottom w:val="single" w:sz="2" w:space="0" w:color="000000"/>
+              <w:insideH w:val="single" w:sz="2" w:space="0" w:color="000000"/>
+            </w:tcBorders>
+            <w:shd w:fill="auto" w:val="clear"/>
+            <w:tcMar>
+              <w:left w:w="54" w:type="dxa"/>
+            </w:tcMar>
+            <w:vAlign w:val="center"/>
+          </w:tcPr>
+          <w:p>
+            <w:pPr>
+              <w:pStyle w:val="Contenidodelatabla"/>
+              <w:jc w:val="center"/>
+              <w:rPr/>
+            </w:pPr>
+            <w:r>
+              <w:rPr/>
+              <w:t>6(CS2#), 7(CS1#)</w:t>
+            </w:r>
+          </w:p>
+        </w:tc>
+        <w:tc>
+          <w:tcPr>
+            <w:tcW w:w="4305" w:type="dxa"/>
+            <w:tcBorders>
+              <w:left w:val="single" w:sz="2" w:space="0" w:color="000000"/>
+              <w:bottom w:val="single" w:sz="2" w:space="0" w:color="000000"/>
+              <w:right w:val="single" w:sz="2" w:space="0" w:color="000000"/>
+              <w:insideH w:val="single" w:sz="2" w:space="0" w:color="000000"/>
+              <w:insideV w:val="single" w:sz="2" w:space="0" w:color="000000"/>
+            </w:tcBorders>
+            <w:shd w:fill="auto" w:val="clear"/>
+            <w:tcMar>
+              <w:left w:w="54" w:type="dxa"/>
+            </w:tcMar>
+            <w:vAlign w:val="center"/>
+          </w:tcPr>
+          <w:p>
+            <w:pPr>
+              <w:pStyle w:val="Contenidodelatabla"/>
+              <w:jc w:val="center"/>
+              <w:rPr/>
+            </w:pPr>
+            <w:r>
+              <w:rPr>
+                <w:b/>
+                <w:bCs/>
+              </w:rPr>
+              <w:t>Selección</w:t>
+            </w:r>
+            <w:r>
+              <w:rPr/>
+              <w:t xml:space="preserve"> de chip, 2 chips internos</w:t>
+            </w:r>
+          </w:p>
+        </w:tc>
+      </w:tr>
+    </w:tbl>
+    <w:p>
+      <w:pPr>
+        <w:pStyle w:val="Cuerpodetexto"/>
+        <w:ind w:left="0" w:hanging="0"/>
+        <w:jc w:val="left"/>
+        <w:rPr/>
+      </w:pPr>
+      <w:r>
+        <w:rPr/>
+      </w:r>
+    </w:p>
+    <w:p>
+      <w:pPr>
+        <w:pStyle w:val="Encabezado2"/>
+        <w:numPr>
+          <w:ilvl w:val="1"/>
+          <w:numId w:val="1"/>
+        </w:numPr>
+        <w:ind w:left="0" w:hanging="0"/>
+        <w:rPr/>
+      </w:pPr>
+      <w:bookmarkStart w:id="10" w:name="__RefHeading___Toc192_892358588"/>
+      <w:bookmarkEnd w:id="10"/>
+      <w:r>
+        <w:rPr/>
+        <w:t>Entradas/Salidas</w:t>
+      </w:r>
+    </w:p>
+    <w:tbl>
+      <w:tblPr>
+        <w:tblW w:w="8612" w:type="dxa"/>
+        <w:jc w:val="center"/>
+        <w:tblInd w:w="0" w:type="dxa"/>
+        <w:tblBorders>
+          <w:top w:val="single" w:sz="2" w:space="0" w:color="000000"/>
+          <w:left w:val="single" w:sz="2" w:space="0" w:color="000000"/>
+          <w:bottom w:val="single" w:sz="2" w:space="0" w:color="000000"/>
+          <w:insideH w:val="single" w:sz="2" w:space="0" w:color="000000"/>
+        </w:tblBorders>
+        <w:tblCellMar>
+          <w:top w:w="55" w:type="dxa"/>
+          <w:left w:w="54" w:type="dxa"/>
+          <w:bottom w:w="55" w:type="dxa"/>
+          <w:right w:w="55" w:type="dxa"/>
+        </w:tblCellMar>
+      </w:tblPr>
+      <w:tblGrid>
+        <w:gridCol w:w="1755"/>
+        <w:gridCol w:w="1305"/>
+        <w:gridCol w:w="5552"/>
+      </w:tblGrid>
+      <w:tr>
+        <w:trPr/>
+        <w:tc>
+          <w:tcPr>
+            <w:tcW w:w="1755" w:type="dxa"/>
+            <w:tcBorders>
+              <w:top w:val="single" w:sz="2" w:space="0" w:color="000000"/>
+              <w:left w:val="single" w:sz="2" w:space="0" w:color="000000"/>
+              <w:bottom w:val="single" w:sz="2" w:space="0" w:color="000000"/>
+              <w:insideH w:val="single" w:sz="2" w:space="0" w:color="000000"/>
+            </w:tcBorders>
+            <w:shd w:fill="auto" w:val="clear"/>
+            <w:tcMar>
+              <w:left w:w="54" w:type="dxa"/>
+            </w:tcMar>
+          </w:tcPr>
+          <w:p>
+            <w:pPr>
+              <w:pStyle w:val="Contenidodelatabla"/>
+              <w:jc w:val="center"/>
+              <w:rPr>
+                <w:b/>
+                <w:b/>
+                <w:bCs/>
+              </w:rPr>
+            </w:pPr>
+            <w:r>
+              <w:rPr>
+                <w:b/>
+                <w:bCs/>
+              </w:rPr>
+              <w:t>Nombre</w:t>
+            </w:r>
+          </w:p>
+        </w:tc>
+        <w:tc>
+          <w:tcPr>
+            <w:tcW w:w="1305" w:type="dxa"/>
+            <w:tcBorders>
+              <w:top w:val="single" w:sz="2" w:space="0" w:color="000000"/>
+              <w:left w:val="single" w:sz="2" w:space="0" w:color="000000"/>
+              <w:bottom w:val="single" w:sz="2" w:space="0" w:color="000000"/>
+              <w:insideH w:val="single" w:sz="2" w:space="0" w:color="000000"/>
+            </w:tcBorders>
+            <w:shd w:fill="auto" w:val="clear"/>
+            <w:tcMar>
+              <w:left w:w="54" w:type="dxa"/>
+            </w:tcMar>
+          </w:tcPr>
+          <w:p>
+            <w:pPr>
+              <w:pStyle w:val="Contenidodelatabla"/>
+              <w:jc w:val="center"/>
+              <w:rPr>
+                <w:b/>
+                <w:b/>
+                <w:bCs/>
+              </w:rPr>
+            </w:pPr>
+            <w:r>
+              <w:rPr>
+                <w:b/>
+                <w:bCs/>
+              </w:rPr>
+              <w:t>Pin</w:t>
+            </w:r>
+          </w:p>
+        </w:tc>
+        <w:tc>
+          <w:tcPr>
+            <w:tcW w:w="5552" w:type="dxa"/>
+            <w:tcBorders>
+              <w:top w:val="single" w:sz="2" w:space="0" w:color="000000"/>
+              <w:left w:val="single" w:sz="2" w:space="0" w:color="000000"/>
+              <w:bottom w:val="single" w:sz="2" w:space="0" w:color="000000"/>
+              <w:right w:val="single" w:sz="2" w:space="0" w:color="000000"/>
+              <w:insideH w:val="single" w:sz="2" w:space="0" w:color="000000"/>
+              <w:insideV w:val="single" w:sz="2" w:space="0" w:color="000000"/>
+            </w:tcBorders>
+            <w:shd w:fill="auto" w:val="clear"/>
+            <w:tcMar>
+              <w:left w:w="54" w:type="dxa"/>
+            </w:tcMar>
+          </w:tcPr>
+          <w:p>
+            <w:pPr>
+              <w:pStyle w:val="Contenidodelatabla"/>
+              <w:jc w:val="center"/>
+              <w:rPr>
+                <w:b/>
+                <w:b/>
+                <w:bCs/>
+              </w:rPr>
+            </w:pPr>
+            <w:r>
+              <w:rPr>
+                <w:b/>
+                <w:bCs/>
+              </w:rPr>
+              <w:t>Descripción</w:t>
+            </w:r>
+          </w:p>
+        </w:tc>
+      </w:tr>
+      <w:tr>
+        <w:trPr/>
+        <w:tc>
+          <w:tcPr>
+            <w:tcW w:w="1755" w:type="dxa"/>
+            <w:tcBorders>
+              <w:left w:val="single" w:sz="2" w:space="0" w:color="000000"/>
+              <w:bottom w:val="single" w:sz="2" w:space="0" w:color="000000"/>
+              <w:insideH w:val="single" w:sz="2" w:space="0" w:color="000000"/>
+            </w:tcBorders>
+            <w:shd w:fill="auto" w:val="clear"/>
+            <w:tcMar>
+              <w:left w:w="54" w:type="dxa"/>
+            </w:tcMar>
+            <w:vAlign w:val="center"/>
+          </w:tcPr>
+          <w:p>
+            <w:pPr>
+              <w:pStyle w:val="Contenidodelatabla"/>
+              <w:jc w:val="center"/>
+              <w:rPr/>
+            </w:pPr>
+            <w:r>
+              <w:rPr/>
+              <w:t>SI / IO0</w:t>
+            </w:r>
+          </w:p>
+        </w:tc>
+        <w:tc>
+          <w:tcPr>
+            <w:tcW w:w="1305" w:type="dxa"/>
+            <w:tcBorders>
+              <w:left w:val="single" w:sz="2" w:space="0" w:color="000000"/>
+              <w:bottom w:val="single" w:sz="2" w:space="0" w:color="000000"/>
+              <w:insideH w:val="single" w:sz="2" w:space="0" w:color="000000"/>
+            </w:tcBorders>
+            <w:shd w:fill="auto" w:val="clear"/>
+            <w:tcMar>
+              <w:left w:w="54" w:type="dxa"/>
+            </w:tcMar>
+            <w:vAlign w:val="center"/>
+          </w:tcPr>
+          <w:p>
+            <w:pPr>
+              <w:pStyle w:val="Contenidodelatabla"/>
+              <w:jc w:val="center"/>
+              <w:rPr/>
+            </w:pPr>
+            <w:r>
+              <w:rPr/>
+              <w:t>15</w:t>
+            </w:r>
+          </w:p>
+        </w:tc>
+        <w:tc>
+          <w:tcPr>
+            <w:tcW w:w="5552" w:type="dxa"/>
+            <w:tcBorders>
+              <w:left w:val="single" w:sz="2" w:space="0" w:color="000000"/>
+              <w:bottom w:val="single" w:sz="2" w:space="0" w:color="000000"/>
+              <w:right w:val="single" w:sz="2" w:space="0" w:color="000000"/>
+              <w:insideH w:val="single" w:sz="2" w:space="0" w:color="000000"/>
+              <w:insideV w:val="single" w:sz="2" w:space="0" w:color="000000"/>
+            </w:tcBorders>
+            <w:shd w:fill="auto" w:val="clear"/>
+            <w:tcMar>
+              <w:left w:w="54" w:type="dxa"/>
+            </w:tcMar>
+            <w:vAlign w:val="center"/>
+          </w:tcPr>
+          <w:p>
+            <w:pPr>
+              <w:pStyle w:val="Contenidodelatabla"/>
+              <w:jc w:val="center"/>
+              <w:rPr/>
+            </w:pPr>
+            <w:bookmarkStart w:id="11" w:name="__DdeLink__182_892358588"/>
+            <w:r>
+              <w:rPr>
+                <w:b/>
+                <w:bCs/>
+              </w:rPr>
+              <w:t>Serial Input</w:t>
+            </w:r>
+            <w:r>
+              <w:rPr/>
+              <w:t xml:space="preserve"> para comandos de un solo un bit de datos. </w:t>
+            </w:r>
+            <w:r>
+              <w:rPr>
+                <w:b/>
+                <w:bCs/>
+              </w:rPr>
+              <w:t>IO0</w:t>
+            </w:r>
+            <w:bookmarkEnd w:id="11"/>
+            <w:r>
+              <w:rPr/>
+              <w:t xml:space="preserve"> para comandos Dual o Quad</w:t>
+            </w:r>
+          </w:p>
+        </w:tc>
+      </w:tr>
+      <w:tr>
+        <w:trPr/>
+        <w:tc>
+          <w:tcPr>
+            <w:tcW w:w="1755" w:type="dxa"/>
+            <w:tcBorders>
+              <w:left w:val="single" w:sz="2" w:space="0" w:color="000000"/>
+              <w:bottom w:val="single" w:sz="2" w:space="0" w:color="000000"/>
+              <w:insideH w:val="single" w:sz="2" w:space="0" w:color="000000"/>
+            </w:tcBorders>
+            <w:shd w:fill="auto" w:val="clear"/>
+            <w:tcMar>
+              <w:left w:w="54" w:type="dxa"/>
+            </w:tcMar>
+            <w:vAlign w:val="center"/>
+          </w:tcPr>
+          <w:p>
+            <w:pPr>
+              <w:pStyle w:val="Contenidodelatabla"/>
+              <w:jc w:val="center"/>
+              <w:rPr/>
+            </w:pPr>
+            <w:r>
+              <w:rPr/>
+              <w:t>SO / IO1</w:t>
+            </w:r>
+          </w:p>
+        </w:tc>
+        <w:tc>
+          <w:tcPr>
+            <w:tcW w:w="1305" w:type="dxa"/>
+            <w:tcBorders>
+              <w:left w:val="single" w:sz="2" w:space="0" w:color="000000"/>
+              <w:bottom w:val="single" w:sz="2" w:space="0" w:color="000000"/>
+              <w:insideH w:val="single" w:sz="2" w:space="0" w:color="000000"/>
+            </w:tcBorders>
+            <w:shd w:fill="auto" w:val="clear"/>
+            <w:tcMar>
+              <w:left w:w="54" w:type="dxa"/>
+            </w:tcMar>
+            <w:vAlign w:val="center"/>
+          </w:tcPr>
+          <w:p>
+            <w:pPr>
+              <w:pStyle w:val="Contenidodelatabla"/>
+              <w:jc w:val="center"/>
+              <w:rPr/>
+            </w:pPr>
+            <w:r>
+              <w:rPr/>
+              <w:t>8</w:t>
+            </w:r>
+          </w:p>
+        </w:tc>
+        <w:tc>
+          <w:tcPr>
+            <w:tcW w:w="5552" w:type="dxa"/>
+            <w:tcBorders>
+              <w:left w:val="single" w:sz="2" w:space="0" w:color="000000"/>
+              <w:bottom w:val="single" w:sz="2" w:space="0" w:color="000000"/>
+              <w:right w:val="single" w:sz="2" w:space="0" w:color="000000"/>
+              <w:insideH w:val="single" w:sz="2" w:space="0" w:color="000000"/>
+              <w:insideV w:val="single" w:sz="2" w:space="0" w:color="000000"/>
+            </w:tcBorders>
+            <w:shd w:fill="auto" w:val="clear"/>
+            <w:tcMar>
+              <w:left w:w="54" w:type="dxa"/>
+            </w:tcMar>
+            <w:vAlign w:val="center"/>
+          </w:tcPr>
+          <w:p>
+            <w:pPr>
+              <w:pStyle w:val="Contenidodelatabla"/>
+              <w:jc w:val="center"/>
+              <w:rPr/>
+            </w:pPr>
+            <w:r>
+              <w:rPr>
+                <w:b/>
+                <w:bCs/>
+              </w:rPr>
+              <w:t>Serial Output</w:t>
+            </w:r>
+            <w:r>
+              <w:rPr/>
+              <w:t xml:space="preserve"> para comandos de un solo un bit de datos. </w:t>
+            </w:r>
+            <w:r>
+              <w:rPr>
+                <w:b/>
+                <w:bCs/>
+              </w:rPr>
+              <w:t>IO1</w:t>
+            </w:r>
+            <w:r>
+              <w:rPr/>
+              <w:t xml:space="preserve"> para comandos Dual o Quad</w:t>
+            </w:r>
+          </w:p>
+        </w:tc>
+      </w:tr>
+      <w:tr>
+        <w:trPr/>
+        <w:tc>
+          <w:tcPr>
+            <w:tcW w:w="1755" w:type="dxa"/>
+            <w:tcBorders>
+              <w:left w:val="single" w:sz="2" w:space="0" w:color="000000"/>
+              <w:bottom w:val="single" w:sz="2" w:space="0" w:color="000000"/>
+              <w:insideH w:val="single" w:sz="2" w:space="0" w:color="000000"/>
+            </w:tcBorders>
+            <w:shd w:fill="auto" w:val="clear"/>
+            <w:tcMar>
+              <w:left w:w="54" w:type="dxa"/>
+            </w:tcMar>
+            <w:vAlign w:val="center"/>
+          </w:tcPr>
+          <w:p>
+            <w:pPr>
+              <w:pStyle w:val="Contenidodelatabla"/>
+              <w:jc w:val="center"/>
+              <w:rPr/>
+            </w:pPr>
+            <w:r>
+              <w:rPr/>
+              <w:t>WP# / IO2</w:t>
+            </w:r>
+          </w:p>
+        </w:tc>
+        <w:tc>
+          <w:tcPr>
+            <w:tcW w:w="1305" w:type="dxa"/>
+            <w:tcBorders>
+              <w:left w:val="single" w:sz="2" w:space="0" w:color="000000"/>
+              <w:bottom w:val="single" w:sz="2" w:space="0" w:color="000000"/>
+              <w:insideH w:val="single" w:sz="2" w:space="0" w:color="000000"/>
+            </w:tcBorders>
+            <w:shd w:fill="auto" w:val="clear"/>
+            <w:tcMar>
+              <w:left w:w="54" w:type="dxa"/>
+            </w:tcMar>
+            <w:vAlign w:val="center"/>
+          </w:tcPr>
+          <w:p>
+            <w:pPr>
+              <w:pStyle w:val="Contenidodelatabla"/>
+              <w:jc w:val="center"/>
+              <w:rPr/>
+            </w:pPr>
+            <w:r>
+              <w:rPr/>
+              <w:t>9</w:t>
+            </w:r>
+          </w:p>
+        </w:tc>
+        <w:tc>
+          <w:tcPr>
+            <w:tcW w:w="5552" w:type="dxa"/>
+            <w:tcBorders>
+              <w:left w:val="single" w:sz="2" w:space="0" w:color="000000"/>
+              <w:bottom w:val="single" w:sz="2" w:space="0" w:color="000000"/>
+              <w:right w:val="single" w:sz="2" w:space="0" w:color="000000"/>
+              <w:insideH w:val="single" w:sz="2" w:space="0" w:color="000000"/>
+              <w:insideV w:val="single" w:sz="2" w:space="0" w:color="000000"/>
+            </w:tcBorders>
+            <w:shd w:fill="auto" w:val="clear"/>
+            <w:tcMar>
+              <w:left w:w="54" w:type="dxa"/>
+            </w:tcMar>
+            <w:vAlign w:val="center"/>
+          </w:tcPr>
+          <w:p>
+            <w:pPr>
+              <w:pStyle w:val="Contenidodelatabla"/>
+              <w:jc w:val="center"/>
+              <w:rPr/>
+            </w:pPr>
+            <w:r>
+              <w:rPr>
+                <w:b/>
+                <w:bCs/>
+              </w:rPr>
+              <w:t>Write Protect</w:t>
+            </w:r>
+            <w:r>
+              <w:rPr>
+                <w:b w:val="false"/>
+                <w:bCs w:val="false"/>
+              </w:rPr>
+              <w:t>, c</w:t>
+            </w:r>
+            <w:r>
+              <w:rPr/>
+              <w:t xml:space="preserve">uando no está en modo Quad. </w:t>
+            </w:r>
+            <w:r>
+              <w:rPr>
+                <w:b/>
+                <w:bCs/>
+              </w:rPr>
+              <w:t>IO2</w:t>
+            </w:r>
+            <w:r>
+              <w:rPr/>
+              <w:t xml:space="preserve"> cuando está en modo Quad. Tiene resistencia de </w:t>
+            </w:r>
+            <w:r>
+              <w:rPr>
+                <w:b/>
+                <w:bCs/>
+              </w:rPr>
+              <w:t>Pull-Up interno</w:t>
+            </w:r>
+            <w:r>
+              <w:rPr/>
+              <w:t>, puede dejarse desconectado si no está en modo Quad.</w:t>
+            </w:r>
+          </w:p>
+        </w:tc>
+      </w:tr>
+      <w:tr>
+        <w:trPr/>
+        <w:tc>
+          <w:tcPr>
+            <w:tcW w:w="1755" w:type="dxa"/>
+            <w:tcBorders>
+              <w:left w:val="single" w:sz="2" w:space="0" w:color="000000"/>
+              <w:bottom w:val="single" w:sz="2" w:space="0" w:color="000000"/>
+              <w:insideH w:val="single" w:sz="2" w:space="0" w:color="000000"/>
+            </w:tcBorders>
+            <w:shd w:fill="auto" w:val="clear"/>
+            <w:tcMar>
+              <w:left w:w="54" w:type="dxa"/>
+            </w:tcMar>
+            <w:vAlign w:val="center"/>
+          </w:tcPr>
+          <w:p>
+            <w:pPr>
+              <w:pStyle w:val="Contenidodelatabla"/>
+              <w:jc w:val="center"/>
+              <w:rPr/>
+            </w:pPr>
+            <w:r>
+              <w:rPr/>
+              <w:t>HOLD# / IO3</w:t>
+            </w:r>
+          </w:p>
+        </w:tc>
+        <w:tc>
+          <w:tcPr>
+            <w:tcW w:w="1305" w:type="dxa"/>
+            <w:tcBorders>
+              <w:left w:val="single" w:sz="2" w:space="0" w:color="000000"/>
+              <w:bottom w:val="single" w:sz="2" w:space="0" w:color="000000"/>
+              <w:insideH w:val="single" w:sz="2" w:space="0" w:color="000000"/>
+            </w:tcBorders>
+            <w:shd w:fill="auto" w:val="clear"/>
+            <w:tcMar>
+              <w:left w:w="54" w:type="dxa"/>
+            </w:tcMar>
+            <w:vAlign w:val="center"/>
+          </w:tcPr>
+          <w:p>
+            <w:pPr>
+              <w:pStyle w:val="Contenidodelatabla"/>
+              <w:jc w:val="center"/>
+              <w:rPr/>
+            </w:pPr>
+            <w:r>
+              <w:rPr/>
+              <w:t>1</w:t>
+            </w:r>
+          </w:p>
+        </w:tc>
+        <w:tc>
+          <w:tcPr>
+            <w:tcW w:w="5552" w:type="dxa"/>
+            <w:tcBorders>
+              <w:left w:val="single" w:sz="2" w:space="0" w:color="000000"/>
+              <w:bottom w:val="single" w:sz="2" w:space="0" w:color="000000"/>
+              <w:right w:val="single" w:sz="2" w:space="0" w:color="000000"/>
+              <w:insideH w:val="single" w:sz="2" w:space="0" w:color="000000"/>
+              <w:insideV w:val="single" w:sz="2" w:space="0" w:color="000000"/>
+            </w:tcBorders>
+            <w:shd w:fill="auto" w:val="clear"/>
+            <w:tcMar>
+              <w:left w:w="54" w:type="dxa"/>
+            </w:tcMar>
+            <w:vAlign w:val="center"/>
+          </w:tcPr>
+          <w:p>
+            <w:pPr>
+              <w:pStyle w:val="Contenidodelatabla"/>
+              <w:jc w:val="center"/>
+              <w:rPr/>
+            </w:pPr>
+            <w:r>
+              <w:rPr>
+                <w:b/>
+                <w:bCs/>
+              </w:rPr>
+              <w:t>Hold</w:t>
+            </w:r>
+            <w:r>
+              <w:rPr/>
+              <w:t xml:space="preserve"> (Pausa) de transferencias seriales en modo single bit ó Dual. </w:t>
+            </w:r>
+            <w:r>
+              <w:rPr>
+                <w:b/>
+                <w:bCs/>
+              </w:rPr>
+              <w:t>IO3</w:t>
+            </w:r>
+            <w:r>
+              <w:rPr/>
+              <w:t xml:space="preserve"> en modo Quad. Tiene resistencia </w:t>
+            </w:r>
+            <w:r>
+              <w:rPr>
+                <w:b/>
+                <w:bCs/>
+              </w:rPr>
+              <w:t>Pull-Up Interno</w:t>
+            </w:r>
+            <w:r>
+              <w:rPr/>
+              <w:t>, puede dejarse desconectado si no está en modo Quad.</w:t>
+            </w:r>
+          </w:p>
+        </w:tc>
+      </w:tr>
+    </w:tbl>
+    <w:p>
+      <w:pPr>
+        <w:pStyle w:val="Encabezado2"/>
+        <w:numPr>
+          <w:ilvl w:val="1"/>
+          <w:numId w:val="1"/>
+        </w:numPr>
+        <w:ind w:left="0" w:hanging="0"/>
+        <w:rPr/>
+      </w:pPr>
+      <w:bookmarkStart w:id="12" w:name="__RefHeading___Toc194_892358588"/>
+      <w:bookmarkEnd w:id="12"/>
+      <w:r>
+        <w:rPr/>
+        <w:t>No utilizados</w:t>
+      </w:r>
+    </w:p>
+    <w:tbl>
+      <w:tblPr>
+        <w:tblW w:w="8385" w:type="dxa"/>
+        <w:jc w:val="center"/>
+        <w:tblInd w:w="0" w:type="dxa"/>
+        <w:tblBorders>
+          <w:top w:val="single" w:sz="2" w:space="0" w:color="000000"/>
+          <w:left w:val="single" w:sz="2" w:space="0" w:color="000000"/>
+          <w:bottom w:val="single" w:sz="2" w:space="0" w:color="000000"/>
+          <w:insideH w:val="single" w:sz="2" w:space="0" w:color="000000"/>
+        </w:tblBorders>
+        <w:tblCellMar>
+          <w:top w:w="55" w:type="dxa"/>
+          <w:left w:w="54" w:type="dxa"/>
+          <w:bottom w:w="55" w:type="dxa"/>
+          <w:right w:w="55" w:type="dxa"/>
+        </w:tblCellMar>
+      </w:tblPr>
+      <w:tblGrid>
+        <w:gridCol w:w="1530"/>
+        <w:gridCol w:w="1080"/>
+        <w:gridCol w:w="5775"/>
+      </w:tblGrid>
+      <w:tr>
+        <w:trPr/>
+        <w:tc>
+          <w:tcPr>
+            <w:tcW w:w="1530" w:type="dxa"/>
+            <w:tcBorders>
+              <w:top w:val="single" w:sz="2" w:space="0" w:color="000000"/>
+              <w:left w:val="single" w:sz="2" w:space="0" w:color="000000"/>
+              <w:bottom w:val="single" w:sz="2" w:space="0" w:color="000000"/>
+              <w:insideH w:val="single" w:sz="2" w:space="0" w:color="000000"/>
+            </w:tcBorders>
+            <w:shd w:fill="auto" w:val="clear"/>
+            <w:tcMar>
+              <w:left w:w="54" w:type="dxa"/>
+            </w:tcMar>
+          </w:tcPr>
+          <w:p>
+            <w:pPr>
+              <w:pStyle w:val="Contenidodelatabla"/>
+              <w:jc w:val="center"/>
+              <w:rPr>
+                <w:b/>
+                <w:b/>
+                <w:bCs/>
+              </w:rPr>
+            </w:pPr>
+            <w:r>
+              <w:rPr>
+                <w:b/>
+                <w:bCs/>
+              </w:rPr>
+              <w:t>Nombre</w:t>
+            </w:r>
+          </w:p>
+        </w:tc>
+        <w:tc>
+          <w:tcPr>
+            <w:tcW w:w="1080" w:type="dxa"/>
+            <w:tcBorders>
+              <w:top w:val="single" w:sz="2" w:space="0" w:color="000000"/>
+              <w:left w:val="single" w:sz="2" w:space="0" w:color="000000"/>
+              <w:bottom w:val="single" w:sz="2" w:space="0" w:color="000000"/>
+              <w:insideH w:val="single" w:sz="2" w:space="0" w:color="000000"/>
+            </w:tcBorders>
+            <w:shd w:fill="auto" w:val="clear"/>
+            <w:tcMar>
+              <w:left w:w="54" w:type="dxa"/>
+            </w:tcMar>
+          </w:tcPr>
+          <w:p>
+            <w:pPr>
+              <w:pStyle w:val="Contenidodelatabla"/>
+              <w:jc w:val="center"/>
+              <w:rPr>
+                <w:b/>
+                <w:b/>
+                <w:bCs/>
+              </w:rPr>
+            </w:pPr>
+            <w:r>
+              <w:rPr>
+                <w:b/>
+                <w:bCs/>
+              </w:rPr>
+              <w:t>Pin</w:t>
+            </w:r>
+          </w:p>
+        </w:tc>
+        <w:tc>
+          <w:tcPr>
+            <w:tcW w:w="5775" w:type="dxa"/>
+            <w:tcBorders>
+              <w:top w:val="single" w:sz="2" w:space="0" w:color="000000"/>
+              <w:left w:val="single" w:sz="2" w:space="0" w:color="000000"/>
+              <w:bottom w:val="single" w:sz="2" w:space="0" w:color="000000"/>
+              <w:right w:val="single" w:sz="2" w:space="0" w:color="000000"/>
+              <w:insideH w:val="single" w:sz="2" w:space="0" w:color="000000"/>
+              <w:insideV w:val="single" w:sz="2" w:space="0" w:color="000000"/>
+            </w:tcBorders>
+            <w:shd w:fill="auto" w:val="clear"/>
+            <w:tcMar>
+              <w:left w:w="54" w:type="dxa"/>
+            </w:tcMar>
+          </w:tcPr>
+          <w:p>
+            <w:pPr>
+              <w:pStyle w:val="Contenidodelatabla"/>
+              <w:jc w:val="center"/>
+              <w:rPr>
+                <w:b/>
+                <w:b/>
+                <w:bCs/>
+              </w:rPr>
+            </w:pPr>
+            <w:r>
+              <w:rPr>
+                <w:b/>
+                <w:bCs/>
+              </w:rPr>
+              <w:t>Descripción</w:t>
+            </w:r>
+          </w:p>
+        </w:tc>
+      </w:tr>
+      <w:tr>
+        <w:trPr/>
+        <w:tc>
+          <w:tcPr>
+            <w:tcW w:w="1530" w:type="dxa"/>
+            <w:tcBorders>
+              <w:left w:val="single" w:sz="2" w:space="0" w:color="000000"/>
+              <w:bottom w:val="single" w:sz="2" w:space="0" w:color="000000"/>
+              <w:insideH w:val="single" w:sz="2" w:space="0" w:color="000000"/>
+            </w:tcBorders>
+            <w:shd w:fill="auto" w:val="clear"/>
+            <w:tcMar>
+              <w:left w:w="54" w:type="dxa"/>
+            </w:tcMar>
+            <w:vAlign w:val="center"/>
+          </w:tcPr>
+          <w:p>
+            <w:pPr>
+              <w:pStyle w:val="Contenidodelatabla"/>
+              <w:jc w:val="center"/>
+              <w:rPr/>
+            </w:pPr>
+            <w:r>
+              <w:rPr/>
+              <w:t>NC</w:t>
+            </w:r>
+          </w:p>
+        </w:tc>
+        <w:tc>
+          <w:tcPr>
+            <w:tcW w:w="1080" w:type="dxa"/>
+            <w:tcBorders>
+              <w:left w:val="single" w:sz="2" w:space="0" w:color="000000"/>
+              <w:bottom w:val="single" w:sz="2" w:space="0" w:color="000000"/>
+              <w:insideH w:val="single" w:sz="2" w:space="0" w:color="000000"/>
+            </w:tcBorders>
+            <w:shd w:fill="auto" w:val="clear"/>
+            <w:tcMar>
+              <w:left w:w="54" w:type="dxa"/>
+            </w:tcMar>
+            <w:vAlign w:val="center"/>
+          </w:tcPr>
+          <w:p>
+            <w:pPr>
+              <w:pStyle w:val="Contenidodelatabla"/>
+              <w:jc w:val="center"/>
+              <w:rPr/>
+            </w:pPr>
+            <w:r>
+              <w:rPr/>
+              <w:t>13</w:t>
+            </w:r>
+          </w:p>
+        </w:tc>
+        <w:tc>
+          <w:tcPr>
+            <w:tcW w:w="5775" w:type="dxa"/>
+            <w:tcBorders>
+              <w:left w:val="single" w:sz="2" w:space="0" w:color="000000"/>
+              <w:bottom w:val="single" w:sz="2" w:space="0" w:color="000000"/>
+              <w:right w:val="single" w:sz="2" w:space="0" w:color="000000"/>
+              <w:insideH w:val="single" w:sz="2" w:space="0" w:color="000000"/>
+              <w:insideV w:val="single" w:sz="2" w:space="0" w:color="000000"/>
+            </w:tcBorders>
+            <w:shd w:fill="auto" w:val="clear"/>
+            <w:tcMar>
+              <w:left w:w="54" w:type="dxa"/>
+            </w:tcMar>
+            <w:vAlign w:val="center"/>
+          </w:tcPr>
+          <w:p>
+            <w:pPr>
+              <w:pStyle w:val="Contenidodelatabla"/>
+              <w:jc w:val="center"/>
+              <w:rPr/>
+            </w:pPr>
+            <w:r>
+              <w:rPr>
+                <w:b/>
+                <w:bCs/>
+              </w:rPr>
+              <w:t>No Conectado Internamente</w:t>
+            </w:r>
+            <w:r>
+              <w:rPr/>
+              <w:t>, sin planes de uso futuro, No usar tensiones mayores al Vcc (se podria usar para routing del PCB)</w:t>
+            </w:r>
+          </w:p>
+        </w:tc>
+      </w:tr>
+      <w:tr>
+        <w:trPr/>
+        <w:tc>
+          <w:tcPr>
+            <w:tcW w:w="1530" w:type="dxa"/>
+            <w:tcBorders>
+              <w:left w:val="single" w:sz="2" w:space="0" w:color="000000"/>
+              <w:bottom w:val="single" w:sz="2" w:space="0" w:color="000000"/>
+              <w:insideH w:val="single" w:sz="2" w:space="0" w:color="000000"/>
+            </w:tcBorders>
+            <w:shd w:fill="auto" w:val="clear"/>
+            <w:tcMar>
+              <w:left w:w="54" w:type="dxa"/>
+            </w:tcMar>
+            <w:vAlign w:val="center"/>
+          </w:tcPr>
+          <w:p>
+            <w:pPr>
+              <w:pStyle w:val="Contenidodelatabla"/>
+              <w:jc w:val="center"/>
+              <w:rPr/>
+            </w:pPr>
+            <w:r>
+              <w:rPr/>
+              <w:t>RFU</w:t>
+            </w:r>
+          </w:p>
+        </w:tc>
+        <w:tc>
+          <w:tcPr>
+            <w:tcW w:w="1080" w:type="dxa"/>
+            <w:tcBorders>
+              <w:left w:val="single" w:sz="2" w:space="0" w:color="000000"/>
+              <w:bottom w:val="single" w:sz="2" w:space="0" w:color="000000"/>
+              <w:insideH w:val="single" w:sz="2" w:space="0" w:color="000000"/>
+            </w:tcBorders>
+            <w:shd w:fill="auto" w:val="clear"/>
+            <w:tcMar>
+              <w:left w:w="54" w:type="dxa"/>
+            </w:tcMar>
+            <w:vAlign w:val="center"/>
+          </w:tcPr>
+          <w:p>
+            <w:pPr>
+              <w:pStyle w:val="Contenidodelatabla"/>
+              <w:jc w:val="center"/>
+              <w:rPr/>
+            </w:pPr>
+            <w:r>
+              <w:rPr/>
+              <w:t>14</w:t>
+            </w:r>
+          </w:p>
+        </w:tc>
+        <w:tc>
+          <w:tcPr>
+            <w:tcW w:w="5775" w:type="dxa"/>
+            <w:tcBorders>
+              <w:left w:val="single" w:sz="2" w:space="0" w:color="000000"/>
+              <w:bottom w:val="single" w:sz="2" w:space="0" w:color="000000"/>
+              <w:right w:val="single" w:sz="2" w:space="0" w:color="000000"/>
+              <w:insideH w:val="single" w:sz="2" w:space="0" w:color="000000"/>
+              <w:insideV w:val="single" w:sz="2" w:space="0" w:color="000000"/>
+            </w:tcBorders>
+            <w:shd w:fill="auto" w:val="clear"/>
+            <w:tcMar>
+              <w:left w:w="54" w:type="dxa"/>
+            </w:tcMar>
+            <w:vAlign w:val="center"/>
+          </w:tcPr>
+          <w:p>
+            <w:pPr>
+              <w:pStyle w:val="Contenidodelatabla"/>
+              <w:jc w:val="center"/>
+              <w:rPr/>
+            </w:pPr>
+            <w:r>
+              <w:rPr>
+                <w:b/>
+                <w:bCs/>
+              </w:rPr>
+              <w:t>Reservado para uso futuro</w:t>
+            </w:r>
+            <w:r>
+              <w:rPr/>
+              <w:t>. No recomendado para conectar.</w:t>
+            </w:r>
+          </w:p>
+        </w:tc>
+      </w:tr>
+      <w:tr>
+        <w:trPr/>
+        <w:tc>
+          <w:tcPr>
+            <w:tcW w:w="1530" w:type="dxa"/>
+            <w:tcBorders>
+              <w:left w:val="single" w:sz="2" w:space="0" w:color="000000"/>
+              <w:bottom w:val="single" w:sz="2" w:space="0" w:color="000000"/>
+              <w:insideH w:val="single" w:sz="2" w:space="0" w:color="000000"/>
+            </w:tcBorders>
+            <w:shd w:fill="auto" w:val="clear"/>
+            <w:tcMar>
+              <w:left w:w="54" w:type="dxa"/>
+            </w:tcMar>
+            <w:vAlign w:val="center"/>
+          </w:tcPr>
+          <w:p>
+            <w:pPr>
+              <w:pStyle w:val="Contenidodelatabla"/>
+              <w:jc w:val="center"/>
+              <w:rPr/>
+            </w:pPr>
+            <w:r>
+              <w:rPr/>
+              <w:t>DNU</w:t>
+            </w:r>
+          </w:p>
+        </w:tc>
+        <w:tc>
+          <w:tcPr>
+            <w:tcW w:w="1080" w:type="dxa"/>
+            <w:tcBorders>
+              <w:left w:val="single" w:sz="2" w:space="0" w:color="000000"/>
+              <w:bottom w:val="single" w:sz="2" w:space="0" w:color="000000"/>
+              <w:insideH w:val="single" w:sz="2" w:space="0" w:color="000000"/>
+            </w:tcBorders>
+            <w:shd w:fill="auto" w:val="clear"/>
+            <w:tcMar>
+              <w:left w:w="54" w:type="dxa"/>
+            </w:tcMar>
+            <w:vAlign w:val="center"/>
+          </w:tcPr>
+          <w:p>
+            <w:pPr>
+              <w:pStyle w:val="Contenidodelatabla"/>
+              <w:jc w:val="center"/>
+              <w:rPr/>
+            </w:pPr>
+            <w:r>
+              <w:rPr/>
+              <w:t>5</w:t>
+            </w:r>
+          </w:p>
+        </w:tc>
+        <w:tc>
+          <w:tcPr>
+            <w:tcW w:w="5775" w:type="dxa"/>
+            <w:tcBorders>
+              <w:left w:val="single" w:sz="2" w:space="0" w:color="000000"/>
+              <w:bottom w:val="single" w:sz="2" w:space="0" w:color="000000"/>
+              <w:right w:val="single" w:sz="2" w:space="0" w:color="000000"/>
+              <w:insideH w:val="single" w:sz="2" w:space="0" w:color="000000"/>
+              <w:insideV w:val="single" w:sz="2" w:space="0" w:color="000000"/>
+            </w:tcBorders>
+            <w:shd w:fill="auto" w:val="clear"/>
+            <w:tcMar>
+              <w:left w:w="54" w:type="dxa"/>
+            </w:tcMar>
+            <w:vAlign w:val="center"/>
+          </w:tcPr>
+          <w:p>
+            <w:pPr>
+              <w:pStyle w:val="Contenidodelatabla"/>
+              <w:jc w:val="center"/>
+              <w:rPr>
+                <w:b/>
+                <w:b/>
+                <w:bCs/>
+              </w:rPr>
+            </w:pPr>
+            <w:r>
+              <w:rPr>
+                <w:b/>
+                <w:bCs/>
+              </w:rPr>
+              <w:t xml:space="preserve">No utilizar. </w:t>
+            </w:r>
+            <w:r>
+              <w:rPr>
+                <w:b w:val="false"/>
+                <w:bCs w:val="false"/>
+              </w:rPr>
+              <w:t>Puede tener una señal interna conectada.</w:t>
+            </w:r>
+          </w:p>
+        </w:tc>
+      </w:tr>
+    </w:tbl>
+    <w:p>
+      <w:pPr>
+        <w:pStyle w:val="Cuerpodetexto"/>
+        <w:rPr/>
+      </w:pPr>
+      <w:r>
+        <w:rPr/>
+      </w:r>
       <w:r>
         <w:br w:type="page"/>
       </w:r>
@@ -1424,8 +3460,14 @@
     <w:p>
       <w:pPr>
         <w:pStyle w:val="Encabezado1"/>
-        <w:rPr/>
-      </w:pPr>
+        <w:numPr>
+          <w:ilvl w:val="0"/>
+          <w:numId w:val="1"/>
+        </w:numPr>
+        <w:rPr/>
+      </w:pPr>
+      <w:bookmarkStart w:id="13" w:name="__RefHeading___Toc172_892358588"/>
+      <w:bookmarkEnd w:id="13"/>
       <w:r>
         <w:rPr/>
         <w:t>Referencias</w:t>
@@ -1433,7 +3475,7 @@
     </w:p>
     <w:p>
       <w:pPr>
-        <w:pStyle w:val="Encabezadodebibliografa"/>
+        <w:pStyle w:val="TableofAuthorities"/>
         <w:rPr/>
       </w:pPr>
       <w:r>
@@ -1443,24 +3485,42 @@
     </w:p>
     <w:p>
       <w:pPr>
+        <w:pStyle w:val="Normal"/>
+        <w:rPr/>
+      </w:pPr>
+      <w:r>
+        <w:fldChar w:fldCharType="begin"/>
+      </w:r>
+      <w:r>
+        <w:instrText> BIBLIOGRAPHY </w:instrText>
+      </w:r>
+      <w:r>
+        <w:fldChar w:fldCharType="separate"/>
+      </w:r>
+      <w:r>
+        <w:rPr/>
+        <w:t>1: CYPRESS PERFORM, S70FL01GS.1 Gbit (128 Mbyte), 3.0V, SPI Flash, 2016, http://www.cypress.com/file/233721/downloa</w:t>
+      </w:r>
+      <w:r>
+        <w:fldChar w:fldCharType="end"/>
+      </w:r>
+    </w:p>
+    <w:p>
+      <w:pPr>
+        <w:pStyle w:val="Normal"/>
+        <w:rPr/>
+      </w:pPr>
+      <w:r>
+        <w:rPr/>
+      </w:r>
+    </w:p>
+    <w:p>
+      <w:pPr>
         <w:pStyle w:val="Bibliografa1"/>
         <w:rPr/>
       </w:pPr>
       <w:r>
-        <w:fldChar w:fldCharType="begin"/>
-      </w:r>
-      <w:r>
-        <w:instrText> BIBLIOGRAPHY </w:instrText>
-      </w:r>
-      <w:r>
-        <w:fldChar w:fldCharType="separate"/>
-      </w:r>
-      <w:r>
-        <w:rPr/>
-        <w:t>1: CYPRESS PERFORM, S70FL01GS.1 Gbit (128 Mbyte), 3.0V, SPI Flash, 2016, http://www.cypress.com/file/233721/download</w:t>
-      </w:r>
-      <w:r>
-        <w:fldChar w:fldCharType="end"/>
+        <w:rPr/>
       </w:r>
     </w:p>
     <w:p>
@@ -1480,6 +3540,7 @@
       <w:pgNumType w:fmt="decimal"/>
       <w:formProt w:val="false"/>
       <w:textDirection w:val="lrTb"/>
+      <w:docGrid w:type="default" w:linePitch="240" w:charSpace="4294961151"/>
     </w:sectPr>
   </w:body>
 </w:document>
@@ -1496,9 +3557,6 @@
       <w:lvlText w:val=""/>
       <w:lvlJc w:val="left"/>
       <w:pPr>
-        <w:tabs>
-          <w:tab w:val="num" w:pos="432"/>
-        </w:tabs>
         <w:ind w:left="432" w:hanging="432"/>
       </w:pPr>
     </w:lvl>
@@ -1510,9 +3568,6 @@
       <w:lvlText w:val=""/>
       <w:lvlJc w:val="left"/>
       <w:pPr>
-        <w:tabs>
-          <w:tab w:val="num" w:pos="576"/>
-        </w:tabs>
         <w:ind w:left="576" w:hanging="576"/>
       </w:pPr>
     </w:lvl>
@@ -1609,6 +3664,98 @@
     </w:lvl>
   </w:abstractNum>
   <w:abstractNum w:abstractNumId="2">
+    <w:lvl w:ilvl="0">
+      <w:start w:val="1"/>
+      <w:numFmt w:val="none"/>
+      <w:suff w:val="nothing"/>
+      <w:lvlText w:val=""/>
+      <w:lvlJc w:val="left"/>
+      <w:pPr>
+        <w:ind w:left="432" w:hanging="432"/>
+      </w:pPr>
+    </w:lvl>
+    <w:lvl w:ilvl="1">
+      <w:start w:val="1"/>
+      <w:numFmt w:val="none"/>
+      <w:suff w:val="nothing"/>
+      <w:lvlText w:val=""/>
+      <w:lvlJc w:val="left"/>
+      <w:pPr>
+        <w:ind w:left="576" w:hanging="576"/>
+      </w:pPr>
+    </w:lvl>
+    <w:lvl w:ilvl="2">
+      <w:start w:val="1"/>
+      <w:numFmt w:val="none"/>
+      <w:suff w:val="nothing"/>
+      <w:lvlText w:val=""/>
+      <w:lvlJc w:val="left"/>
+      <w:pPr>
+        <w:ind w:left="720" w:hanging="720"/>
+      </w:pPr>
+    </w:lvl>
+    <w:lvl w:ilvl="3">
+      <w:start w:val="1"/>
+      <w:numFmt w:val="none"/>
+      <w:suff w:val="nothing"/>
+      <w:lvlText w:val=""/>
+      <w:lvlJc w:val="left"/>
+      <w:pPr>
+        <w:ind w:left="864" w:hanging="864"/>
+      </w:pPr>
+    </w:lvl>
+    <w:lvl w:ilvl="4">
+      <w:start w:val="1"/>
+      <w:numFmt w:val="none"/>
+      <w:suff w:val="nothing"/>
+      <w:lvlText w:val=""/>
+      <w:lvlJc w:val="left"/>
+      <w:pPr>
+        <w:ind w:left="1008" w:hanging="1008"/>
+      </w:pPr>
+    </w:lvl>
+    <w:lvl w:ilvl="5">
+      <w:start w:val="1"/>
+      <w:numFmt w:val="none"/>
+      <w:suff w:val="nothing"/>
+      <w:lvlText w:val=""/>
+      <w:lvlJc w:val="left"/>
+      <w:pPr>
+        <w:ind w:left="1152" w:hanging="1152"/>
+      </w:pPr>
+    </w:lvl>
+    <w:lvl w:ilvl="6">
+      <w:start w:val="1"/>
+      <w:numFmt w:val="none"/>
+      <w:suff w:val="nothing"/>
+      <w:lvlText w:val=""/>
+      <w:lvlJc w:val="left"/>
+      <w:pPr>
+        <w:ind w:left="1296" w:hanging="1296"/>
+      </w:pPr>
+    </w:lvl>
+    <w:lvl w:ilvl="7">
+      <w:start w:val="1"/>
+      <w:numFmt w:val="none"/>
+      <w:suff w:val="nothing"/>
+      <w:lvlText w:val=""/>
+      <w:lvlJc w:val="left"/>
+      <w:pPr>
+        <w:ind w:left="1440" w:hanging="1440"/>
+      </w:pPr>
+    </w:lvl>
+    <w:lvl w:ilvl="8">
+      <w:start w:val="1"/>
+      <w:numFmt w:val="none"/>
+      <w:suff w:val="nothing"/>
+      <w:lvlText w:val=""/>
+      <w:lvlJc w:val="left"/>
+      <w:pPr>
+        <w:ind w:left="1584" w:hanging="1584"/>
+      </w:pPr>
+    </w:lvl>
+  </w:abstractNum>
+  <w:abstractNum w:abstractNumId="3">
     <w:lvl w:ilvl="0">
       <w:start w:val="1"/>
       <w:numFmt w:val="bullet"/>
@@ -1760,6 +3907,9 @@
   <w:num w:numId="2">
     <w:abstractNumId w:val="2"/>
   </w:num>
+  <w:num w:numId="3">
+    <w:abstractNumId w:val="3"/>
+  </w:num>
 </w:numbering>
 </file>
 
@@ -1769,15 +3919,12 @@
     <w:rPrDefault>
       <w:rPr>
         <w:rFonts w:ascii="Liberation Serif" w:hAnsi="Liberation Serif" w:eastAsia="SimSun" w:cs="Mangal"/>
-        <w:sz w:val="24"/>
         <w:szCs w:val="24"/>
         <w:lang w:val="es-CR" w:eastAsia="zh-CN" w:bidi="hi-IN"/>
       </w:rPr>
     </w:rPrDefault>
     <w:pPrDefault>
-      <w:pPr>
-        <w:widowControl/>
-      </w:pPr>
+      <w:pPr/>
     </w:pPrDefault>
   </w:docDefaults>
   <w:style w:type="paragraph" w:styleId="Normal">
@@ -1785,10 +3932,12 @@
     <w:qFormat/>
     <w:pPr>
       <w:widowControl/>
+      <w:bidi w:val="0"/>
+      <w:jc w:val="left"/>
     </w:pPr>
     <w:rPr>
       <w:rFonts w:ascii="Liberation Serif" w:hAnsi="Liberation Serif" w:eastAsia="SimSun" w:cs="Mangal"/>
-      <w:color w:val="auto"/>
+      <w:color w:val="00000A"/>
       <w:sz w:val="24"/>
       <w:szCs w:val="24"/>
       <w:lang w:val="es-CR" w:eastAsia="zh-CN" w:bidi="hi-IN"/>
@@ -1797,9 +3946,12 @@
   <w:style w:type="paragraph" w:styleId="Encabezado1">
     <w:name w:val="Heading 1"/>
     <w:basedOn w:val="Encabezado"/>
-    <w:next w:val="Cuerpodetexto"/>
     <w:qFormat/>
     <w:pPr>
+      <w:numPr>
+        <w:ilvl w:val="0"/>
+        <w:numId w:val="1"/>
+      </w:numPr>
       <w:spacing w:before="240" w:after="120"/>
       <w:outlineLvl w:val="0"/>
       <w:outlineLvl w:val="0"/>
@@ -1815,7 +3967,6 @@
   <w:style w:type="paragraph" w:styleId="Encabezado2">
     <w:name w:val="Heading 2"/>
     <w:basedOn w:val="Encabezado"/>
-    <w:next w:val="Cuerpodetexto"/>
     <w:qFormat/>
     <w:pPr>
       <w:numPr>
@@ -1853,6 +4004,69 @@
     <w:name w:val="Enlace del índice"/>
     <w:qFormat/>
     <w:rPr/>
+  </w:style>
+  <w:style w:type="character" w:styleId="ListLabel1">
+    <w:name w:val="ListLabel 1"/>
+    <w:qFormat/>
+    <w:rPr>
+      <w:rFonts w:cs="OpenSymbol"/>
+    </w:rPr>
+  </w:style>
+  <w:style w:type="character" w:styleId="ListLabel2">
+    <w:name w:val="ListLabel 2"/>
+    <w:qFormat/>
+    <w:rPr>
+      <w:rFonts w:cs="OpenSymbol"/>
+    </w:rPr>
+  </w:style>
+  <w:style w:type="character" w:styleId="ListLabel3">
+    <w:name w:val="ListLabel 3"/>
+    <w:qFormat/>
+    <w:rPr>
+      <w:rFonts w:cs="OpenSymbol"/>
+    </w:rPr>
+  </w:style>
+  <w:style w:type="character" w:styleId="ListLabel4">
+    <w:name w:val="ListLabel 4"/>
+    <w:qFormat/>
+    <w:rPr>
+      <w:rFonts w:cs="OpenSymbol"/>
+    </w:rPr>
+  </w:style>
+  <w:style w:type="character" w:styleId="ListLabel5">
+    <w:name w:val="ListLabel 5"/>
+    <w:qFormat/>
+    <w:rPr>
+      <w:rFonts w:cs="OpenSymbol"/>
+    </w:rPr>
+  </w:style>
+  <w:style w:type="character" w:styleId="ListLabel6">
+    <w:name w:val="ListLabel 6"/>
+    <w:qFormat/>
+    <w:rPr>
+      <w:rFonts w:cs="OpenSymbol"/>
+    </w:rPr>
+  </w:style>
+  <w:style w:type="character" w:styleId="ListLabel7">
+    <w:name w:val="ListLabel 7"/>
+    <w:qFormat/>
+    <w:rPr>
+      <w:rFonts w:cs="OpenSymbol"/>
+    </w:rPr>
+  </w:style>
+  <w:style w:type="character" w:styleId="ListLabel8">
+    <w:name w:val="ListLabel 8"/>
+    <w:qFormat/>
+    <w:rPr>
+      <w:rFonts w:cs="OpenSymbol"/>
+    </w:rPr>
+  </w:style>
+  <w:style w:type="character" w:styleId="ListLabel9">
+    <w:name w:val="ListLabel 9"/>
+    <w:qFormat/>
+    <w:rPr>
+      <w:rFonts w:cs="OpenSymbol"/>
+    </w:rPr>
   </w:style>
   <w:style w:type="paragraph" w:styleId="Encabezado">
     <w:name w:val="Encabezado"/>
@@ -1912,9 +4126,10 @@
       <w:rFonts w:cs="Mangal"/>
     </w:rPr>
   </w:style>
-  <w:style w:type="paragraph" w:styleId="Encabezadodelsumario">
+  <w:style w:type="paragraph" w:styleId="TOAHeading">
     <w:name w:val="TOA Heading"/>
     <w:basedOn w:val="Encabezado"/>
+    <w:qFormat/>
     <w:pPr>
       <w:suppressLineNumbers/>
       <w:ind w:left="0" w:hanging="0"/>
@@ -1940,7 +4155,6 @@
   <w:style w:type="paragraph" w:styleId="Ttulo">
     <w:name w:val="Title"/>
     <w:basedOn w:val="Encabezado"/>
-    <w:next w:val="Cuerpodetexto"/>
     <w:qFormat/>
     <w:pPr>
       <w:jc w:val="center"/>
@@ -1985,9 +4199,10 @@
     </w:pPr>
     <w:rPr/>
   </w:style>
-  <w:style w:type="paragraph" w:styleId="Encabezadodebibliografa">
+  <w:style w:type="paragraph" w:styleId="TableofAuthorities">
     <w:name w:val="Table of Authorities"/>
     <w:basedOn w:val="Encabezado"/>
+    <w:qFormat/>
     <w:pPr>
       <w:suppressLineNumbers/>
       <w:ind w:left="0" w:hanging="0"/>

</xml_diff>

<commit_message>
Datos de pines Flash y recomendaciones
</commit_message>
<xml_diff>
--- a/Hardware/Flash/Docs/MemoriaFlash_S70FL01GSAGMFI011_1GBSPI.docx
+++ b/Hardware/Flash/Docs/MemoriaFlash_S70FL01GSAGMFI011_1GBSPI.docx
@@ -2663,7 +2663,6 @@
               <w:jc w:val="center"/>
               <w:rPr/>
             </w:pPr>
-            <w:bookmarkStart w:id="11" w:name="__DdeLink__182_892358588"/>
             <w:r>
               <w:rPr>
                 <w:b/>
@@ -2682,7 +2681,6 @@
               </w:rPr>
               <w:t>IO0</w:t>
             </w:r>
-            <w:bookmarkEnd w:id="11"/>
             <w:r>
               <w:rPr/>
               <w:t xml:space="preserve"> para comandos Dual o Quad</w:t>
@@ -3033,8 +3031,8 @@
         <w:ind w:left="0" w:hanging="0"/>
         <w:rPr/>
       </w:pPr>
-      <w:bookmarkStart w:id="12" w:name="__RefHeading___Toc194_892358588"/>
-      <w:bookmarkEnd w:id="12"/>
+      <w:bookmarkStart w:id="11" w:name="__RefHeading___Toc194_892358588"/>
+      <w:bookmarkEnd w:id="11"/>
       <w:r>
         <w:rPr/>
         <w:t>No utilizados</w:t>
@@ -3453,9 +3451,6 @@
       <w:r>
         <w:rPr/>
       </w:r>
-      <w:r>
-        <w:br w:type="page"/>
-      </w:r>
     </w:p>
     <w:p>
       <w:pPr>
@@ -3466,8 +3461,101 @@
         </w:numPr>
         <w:rPr/>
       </w:pPr>
-      <w:bookmarkStart w:id="13" w:name="__RefHeading___Toc172_892358588"/>
-      <w:bookmarkEnd w:id="13"/>
+      <w:r>
+        <w:rPr/>
+        <w:t>Identificación del chip</w:t>
+      </w:r>
+    </w:p>
+    <w:p>
+      <w:pPr>
+        <w:pStyle w:val="Cuerpodetexto"/>
+        <w:rPr/>
+      </w:pPr>
+      <w:r>
+        <w:rPr/>
+        <w:t>Como respuesta al comando RDID de los CFI (Common Flash Interface), cada bloque de FL512 interno, devolverá la misma identificación:</w:t>
+      </w:r>
+    </w:p>
+    <w:p>
+      <w:pPr>
+        <w:pStyle w:val="Cuerpodetexto"/>
+        <w:numPr>
+          <w:ilvl w:val="0"/>
+          <w:numId w:val="4"/>
+        </w:numPr>
+        <w:rPr/>
+      </w:pPr>
+      <w:r>
+        <w:rPr>
+          <w:b/>
+          <w:bCs/>
+        </w:rPr>
+        <w:t>Byte</w:t>
+      </w:r>
+      <w:r>
+        <w:rPr/>
+        <w:t xml:space="preserve">: 27h, </w:t>
+      </w:r>
+      <w:r>
+        <w:rPr>
+          <w:b/>
+          <w:bCs/>
+        </w:rPr>
+        <w:t>Data</w:t>
+      </w:r>
+      <w:r>
+        <w:rPr/>
+        <w:t xml:space="preserve">: 1Bh, </w:t>
+      </w:r>
+      <w:r>
+        <w:rPr>
+          <w:b/>
+          <w:bCs/>
+        </w:rPr>
+        <w:t>Descripción</w:t>
+      </w:r>
+      <w:r>
+        <w:rPr/>
+        <w:t>: Device Size = 2N byte</w:t>
+      </w:r>
+    </w:p>
+    <w:p>
+      <w:pPr>
+        <w:pStyle w:val="Encabezado1"/>
+        <w:numPr>
+          <w:ilvl w:val="0"/>
+          <w:numId w:val="1"/>
+        </w:numPr>
+        <w:rPr/>
+      </w:pPr>
+      <w:r>
+        <w:rPr/>
+        <w:t>Seguridad y Consistencia</w:t>
+      </w:r>
+    </w:p>
+    <w:p>
+      <w:pPr>
+        <w:pStyle w:val="Cuerpodetexto"/>
+        <w:rPr/>
+      </w:pPr>
+      <w:r>
+        <w:rPr/>
+      </w:r>
+      <w:r>
+        <w:br w:type="page"/>
+      </w:r>
+    </w:p>
+    <w:p>
+      <w:pPr>
+        <w:pStyle w:val="Encabezado1"/>
+        <w:numPr>
+          <w:ilvl w:val="0"/>
+          <w:numId w:val="1"/>
+        </w:numPr>
+        <w:rPr/>
+      </w:pPr>
+      <w:bookmarkStart w:id="12" w:name="__RefHeading___Toc172_892358588"/>
+      <w:bookmarkEnd w:id="12"/>
       <w:r>
         <w:rPr/>
         <w:t>Referencias</w:t>
@@ -3901,6 +3989,152 @@
       </w:rPr>
     </w:lvl>
   </w:abstractNum>
+  <w:abstractNum w:abstractNumId="4">
+    <w:lvl w:ilvl="0">
+      <w:start w:val="1"/>
+      <w:numFmt w:val="bullet"/>
+      <w:lvlText w:val=""/>
+      <w:lvlJc w:val="left"/>
+      <w:pPr>
+        <w:tabs>
+          <w:tab w:val="num" w:pos="720"/>
+        </w:tabs>
+        <w:ind w:left="720" w:hanging="360"/>
+      </w:pPr>
+      <w:rPr>
+        <w:rFonts w:ascii="Symbol" w:hAnsi="Symbol" w:cs="Symbol" w:hint="default"/>
+        <w:rFonts w:cs="OpenSymbol"/>
+      </w:rPr>
+    </w:lvl>
+    <w:lvl w:ilvl="1">
+      <w:start w:val="1"/>
+      <w:numFmt w:val="bullet"/>
+      <w:lvlText w:val="◦"/>
+      <w:lvlJc w:val="left"/>
+      <w:pPr>
+        <w:tabs>
+          <w:tab w:val="num" w:pos="1080"/>
+        </w:tabs>
+        <w:ind w:left="1080" w:hanging="360"/>
+      </w:pPr>
+      <w:rPr>
+        <w:rFonts w:ascii="OpenSymbol" w:hAnsi="OpenSymbol" w:cs="OpenSymbol" w:hint="default"/>
+        <w:rFonts w:cs="OpenSymbol"/>
+      </w:rPr>
+    </w:lvl>
+    <w:lvl w:ilvl="2">
+      <w:start w:val="1"/>
+      <w:numFmt w:val="bullet"/>
+      <w:lvlText w:val="▪"/>
+      <w:lvlJc w:val="left"/>
+      <w:pPr>
+        <w:tabs>
+          <w:tab w:val="num" w:pos="1440"/>
+        </w:tabs>
+        <w:ind w:left="1440" w:hanging="360"/>
+      </w:pPr>
+      <w:rPr>
+        <w:rFonts w:ascii="OpenSymbol" w:hAnsi="OpenSymbol" w:cs="OpenSymbol" w:hint="default"/>
+        <w:rFonts w:cs="OpenSymbol"/>
+      </w:rPr>
+    </w:lvl>
+    <w:lvl w:ilvl="3">
+      <w:start w:val="1"/>
+      <w:numFmt w:val="bullet"/>
+      <w:lvlText w:val=""/>
+      <w:lvlJc w:val="left"/>
+      <w:pPr>
+        <w:tabs>
+          <w:tab w:val="num" w:pos="1800"/>
+        </w:tabs>
+        <w:ind w:left="1800" w:hanging="360"/>
+      </w:pPr>
+      <w:rPr>
+        <w:rFonts w:ascii="Symbol" w:hAnsi="Symbol" w:cs="Symbol" w:hint="default"/>
+        <w:rFonts w:cs="OpenSymbol"/>
+      </w:rPr>
+    </w:lvl>
+    <w:lvl w:ilvl="4">
+      <w:start w:val="1"/>
+      <w:numFmt w:val="bullet"/>
+      <w:lvlText w:val="◦"/>
+      <w:lvlJc w:val="left"/>
+      <w:pPr>
+        <w:tabs>
+          <w:tab w:val="num" w:pos="2160"/>
+        </w:tabs>
+        <w:ind w:left="2160" w:hanging="360"/>
+      </w:pPr>
+      <w:rPr>
+        <w:rFonts w:ascii="OpenSymbol" w:hAnsi="OpenSymbol" w:cs="OpenSymbol" w:hint="default"/>
+        <w:rFonts w:cs="OpenSymbol"/>
+      </w:rPr>
+    </w:lvl>
+    <w:lvl w:ilvl="5">
+      <w:start w:val="1"/>
+      <w:numFmt w:val="bullet"/>
+      <w:lvlText w:val="▪"/>
+      <w:lvlJc w:val="left"/>
+      <w:pPr>
+        <w:tabs>
+          <w:tab w:val="num" w:pos="2520"/>
+        </w:tabs>
+        <w:ind w:left="2520" w:hanging="360"/>
+      </w:pPr>
+      <w:rPr>
+        <w:rFonts w:ascii="OpenSymbol" w:hAnsi="OpenSymbol" w:cs="OpenSymbol" w:hint="default"/>
+        <w:rFonts w:cs="OpenSymbol"/>
+      </w:rPr>
+    </w:lvl>
+    <w:lvl w:ilvl="6">
+      <w:start w:val="1"/>
+      <w:numFmt w:val="bullet"/>
+      <w:lvlText w:val=""/>
+      <w:lvlJc w:val="left"/>
+      <w:pPr>
+        <w:tabs>
+          <w:tab w:val="num" w:pos="2880"/>
+        </w:tabs>
+        <w:ind w:left="2880" w:hanging="360"/>
+      </w:pPr>
+      <w:rPr>
+        <w:rFonts w:ascii="Symbol" w:hAnsi="Symbol" w:cs="Symbol" w:hint="default"/>
+        <w:rFonts w:cs="OpenSymbol"/>
+      </w:rPr>
+    </w:lvl>
+    <w:lvl w:ilvl="7">
+      <w:start w:val="1"/>
+      <w:numFmt w:val="bullet"/>
+      <w:lvlText w:val="◦"/>
+      <w:lvlJc w:val="left"/>
+      <w:pPr>
+        <w:tabs>
+          <w:tab w:val="num" w:pos="3240"/>
+        </w:tabs>
+        <w:ind w:left="3240" w:hanging="360"/>
+      </w:pPr>
+      <w:rPr>
+        <w:rFonts w:ascii="OpenSymbol" w:hAnsi="OpenSymbol" w:cs="OpenSymbol" w:hint="default"/>
+        <w:rFonts w:cs="OpenSymbol"/>
+      </w:rPr>
+    </w:lvl>
+    <w:lvl w:ilvl="8">
+      <w:start w:val="1"/>
+      <w:numFmt w:val="bullet"/>
+      <w:lvlText w:val="▪"/>
+      <w:lvlJc w:val="left"/>
+      <w:pPr>
+        <w:tabs>
+          <w:tab w:val="num" w:pos="3600"/>
+        </w:tabs>
+        <w:ind w:left="3600" w:hanging="360"/>
+      </w:pPr>
+      <w:rPr>
+        <w:rFonts w:ascii="OpenSymbol" w:hAnsi="OpenSymbol" w:cs="OpenSymbol" w:hint="default"/>
+        <w:rFonts w:cs="OpenSymbol"/>
+      </w:rPr>
+    </w:lvl>
+  </w:abstractNum>
   <w:num w:numId="1">
     <w:abstractNumId w:val="1"/>
   </w:num>
@@ -3909,6 +4143,9 @@
   </w:num>
   <w:num w:numId="3">
     <w:abstractNumId w:val="3"/>
+  </w:num>
+  <w:num w:numId="4">
+    <w:abstractNumId w:val="4"/>
   </w:num>
 </w:numbering>
 </file>

</xml_diff>

<commit_message>
Documento de Flash, conflicto merge solucion
</commit_message>
<xml_diff>
--- a/Hardware/Flash/Docs/MemoriaFlash_S70FL01GSAGMFI011_1GBSPI.docx
+++ b/Hardware/Flash/Docs/MemoriaFlash_S70FL01GSAGMFI011_1GBSPI.docx
@@ -34,7 +34,7 @@
         <w:pStyle w:val="Encabezado1"/>
         <w:numPr>
           <w:ilvl w:val="0"/>
-          <w:numId w:val="1"/>
+          <w:numId w:val="2"/>
         </w:numPr>
         <w:rPr/>
       </w:pPr>
@@ -72,7 +72,7 @@
       <w:hyperlink w:anchor="__RefHeading___Toc141_1563913646">
         <w:r>
           <w:rPr>
-            <w:rStyle w:val="Style"/>
+            <w:rStyle w:val="Enlacedelndice"/>
           </w:rPr>
           <w:t>Introducción</w:t>
           <w:tab/>
@@ -91,7 +91,7 @@
       <w:hyperlink w:anchor="__RefHeading___Toc110_1563913646">
         <w:r>
           <w:rPr>
-            <w:rStyle w:val="Style"/>
+            <w:rStyle w:val="Enlacedelndice"/>
           </w:rPr>
           <w:t>Resumen de Especificaciones</w:t>
           <w:tab/>
@@ -110,7 +110,7 @@
       <w:hyperlink w:anchor="__RefHeading___Toc143_1563913646">
         <w:r>
           <w:rPr>
-            <w:rStyle w:val="Style"/>
+            <w:rStyle w:val="Enlacedelndice"/>
           </w:rPr>
           <w:t>Proveedores</w:t>
           <w:tab/>
@@ -122,6 +122,7 @@
       <w:pPr>
         <w:pStyle w:val="Sumario2"/>
         <w:tabs>
+          <w:tab w:val="right" w:pos="9689" w:leader="dot"/>
           <w:tab w:val="right" w:pos="9972" w:leader="dot"/>
         </w:tabs>
         <w:rPr/>
@@ -129,7 +130,7 @@
       <w:hyperlink w:anchor="__RefHeading___Toc145_1563913646">
         <w:r>
           <w:rPr>
-            <w:rStyle w:val="Style"/>
+            <w:rStyle w:val="Enlacedelndice"/>
           </w:rPr>
           <w:t>Mouser.co.cr</w:t>
           <w:tab/>
@@ -148,7 +149,7 @@
       <w:hyperlink w:anchor="__RefHeading___Toc168_892358588">
         <w:r>
           <w:rPr>
-            <w:rStyle w:val="Style"/>
+            <w:rStyle w:val="Enlacedelndice"/>
           </w:rPr>
           <w:t>Diagrama de bloques</w:t>
           <w:tab/>
@@ -167,7 +168,7 @@
       <w:hyperlink w:anchor="__RefHeading___Toc170_892358588">
         <w:r>
           <w:rPr>
-            <w:rStyle w:val="Style"/>
+            <w:rStyle w:val="Enlacedelndice"/>
           </w:rPr>
           <w:t>Distribución de pins</w:t>
           <w:tab/>
@@ -179,6 +180,7 @@
       <w:pPr>
         <w:pStyle w:val="Sumario2"/>
         <w:tabs>
+          <w:tab w:val="right" w:pos="9689" w:leader="dot"/>
           <w:tab w:val="right" w:pos="9972" w:leader="dot"/>
         </w:tabs>
         <w:rPr/>
@@ -186,7 +188,7 @@
       <w:hyperlink w:anchor="__RefHeading___Toc188_892358588">
         <w:r>
           <w:rPr>
-            <w:rStyle w:val="Style"/>
+            <w:rStyle w:val="Enlacedelndice"/>
           </w:rPr>
           <w:t>Alimentación</w:t>
           <w:tab/>
@@ -198,6 +200,7 @@
       <w:pPr>
         <w:pStyle w:val="Sumario2"/>
         <w:tabs>
+          <w:tab w:val="right" w:pos="9689" w:leader="dot"/>
           <w:tab w:val="right" w:pos="9972" w:leader="dot"/>
         </w:tabs>
         <w:rPr/>
@@ -205,7 +208,7 @@
       <w:hyperlink w:anchor="__RefHeading___Toc190_892358588">
         <w:r>
           <w:rPr>
-            <w:rStyle w:val="Style"/>
+            <w:rStyle w:val="Enlacedelndice"/>
           </w:rPr>
           <w:t>Entradas</w:t>
           <w:tab/>
@@ -217,6 +220,7 @@
       <w:pPr>
         <w:pStyle w:val="Sumario2"/>
         <w:tabs>
+          <w:tab w:val="right" w:pos="9689" w:leader="dot"/>
           <w:tab w:val="right" w:pos="9972" w:leader="dot"/>
         </w:tabs>
         <w:rPr/>
@@ -224,7 +228,7 @@
       <w:hyperlink w:anchor="__RefHeading___Toc192_892358588">
         <w:r>
           <w:rPr>
-            <w:rStyle w:val="Style"/>
+            <w:rStyle w:val="Enlacedelndice"/>
           </w:rPr>
           <w:t>Entradas/Salidas</w:t>
           <w:tab/>
@@ -236,6 +240,7 @@
       <w:pPr>
         <w:pStyle w:val="Sumario2"/>
         <w:tabs>
+          <w:tab w:val="right" w:pos="9689" w:leader="dot"/>
           <w:tab w:val="right" w:pos="9972" w:leader="dot"/>
         </w:tabs>
         <w:rPr/>
@@ -243,7 +248,7 @@
       <w:hyperlink w:anchor="__RefHeading___Toc194_892358588">
         <w:r>
           <w:rPr>
-            <w:rStyle w:val="Style"/>
+            <w:rStyle w:val="Enlacedelndice"/>
           </w:rPr>
           <w:t>No utilizados</w:t>
           <w:tab/>
@@ -262,7 +267,7 @@
       <w:hyperlink w:anchor="__RefHeading___Toc172_892358588">
         <w:r>
           <w:rPr>
-            <w:rStyle w:val="Style"/>
+            <w:rStyle w:val="Enlacedelndice"/>
           </w:rPr>
           <w:t>Referencias</w:t>
           <w:tab/>
@@ -290,7 +295,7 @@
         <w:pStyle w:val="Encabezado1"/>
         <w:numPr>
           <w:ilvl w:val="0"/>
-          <w:numId w:val="1"/>
+          <w:numId w:val="2"/>
         </w:numPr>
         <w:rPr/>
       </w:pPr>
@@ -316,7 +321,7 @@
         <w:pStyle w:val="Encabezado1"/>
         <w:numPr>
           <w:ilvl w:val="0"/>
-          <w:numId w:val="1"/>
+          <w:numId w:val="2"/>
         </w:numPr>
         <w:rPr/>
       </w:pPr>
@@ -332,7 +337,7 @@
         <w:pStyle w:val="Cuerpodetexto"/>
         <w:numPr>
           <w:ilvl w:val="0"/>
-          <w:numId w:val="3"/>
+          <w:numId w:val="4"/>
         </w:numPr>
         <w:spacing w:before="0" w:after="26"/>
         <w:rPr/>
@@ -354,7 +359,7 @@
         <w:pStyle w:val="Cuerpodetexto"/>
         <w:numPr>
           <w:ilvl w:val="0"/>
-          <w:numId w:val="3"/>
+          <w:numId w:val="4"/>
         </w:numPr>
         <w:spacing w:before="0" w:after="26"/>
         <w:rPr/>
@@ -376,7 +381,7 @@
         <w:pStyle w:val="Cuerpodetexto"/>
         <w:numPr>
           <w:ilvl w:val="0"/>
-          <w:numId w:val="3"/>
+          <w:numId w:val="4"/>
         </w:numPr>
         <w:spacing w:before="0" w:after="26"/>
         <w:rPr/>
@@ -398,7 +403,7 @@
         <w:pStyle w:val="Cuerpodetexto"/>
         <w:numPr>
           <w:ilvl w:val="0"/>
-          <w:numId w:val="3"/>
+          <w:numId w:val="4"/>
         </w:numPr>
         <w:spacing w:before="0" w:after="26"/>
         <w:rPr/>
@@ -420,7 +425,7 @@
         <w:pStyle w:val="Cuerpodetexto"/>
         <w:numPr>
           <w:ilvl w:val="0"/>
-          <w:numId w:val="3"/>
+          <w:numId w:val="4"/>
         </w:numPr>
         <w:spacing w:before="0" w:after="26"/>
         <w:rPr/>
@@ -442,7 +447,7 @@
         <w:pStyle w:val="Cuerpodetexto"/>
         <w:numPr>
           <w:ilvl w:val="0"/>
-          <w:numId w:val="3"/>
+          <w:numId w:val="4"/>
         </w:numPr>
         <w:spacing w:before="0" w:after="26"/>
         <w:rPr/>
@@ -464,7 +469,7 @@
         <w:pStyle w:val="Cuerpodetexto"/>
         <w:numPr>
           <w:ilvl w:val="0"/>
-          <w:numId w:val="3"/>
+          <w:numId w:val="4"/>
         </w:numPr>
         <w:spacing w:before="0" w:after="26"/>
         <w:rPr/>
@@ -486,7 +491,7 @@
         <w:pStyle w:val="Cuerpodetexto"/>
         <w:numPr>
           <w:ilvl w:val="0"/>
-          <w:numId w:val="3"/>
+          <w:numId w:val="4"/>
         </w:numPr>
         <w:spacing w:before="0" w:after="26"/>
         <w:rPr/>
@@ -508,7 +513,7 @@
         <w:pStyle w:val="Cuerpodetexto"/>
         <w:numPr>
           <w:ilvl w:val="0"/>
-          <w:numId w:val="3"/>
+          <w:numId w:val="4"/>
         </w:numPr>
         <w:spacing w:before="0" w:after="26"/>
         <w:rPr/>
@@ -530,7 +535,7 @@
         <w:pStyle w:val="Cuerpodetexto"/>
         <w:numPr>
           <w:ilvl w:val="0"/>
-          <w:numId w:val="3"/>
+          <w:numId w:val="4"/>
         </w:numPr>
         <w:spacing w:before="0" w:after="26"/>
         <w:rPr/>
@@ -552,7 +557,7 @@
         <w:pStyle w:val="Cuerpodetexto"/>
         <w:numPr>
           <w:ilvl w:val="0"/>
-          <w:numId w:val="3"/>
+          <w:numId w:val="4"/>
         </w:numPr>
         <w:spacing w:before="0" w:after="26"/>
         <w:rPr/>
@@ -574,7 +579,7 @@
         <w:pStyle w:val="Cuerpodetexto"/>
         <w:numPr>
           <w:ilvl w:val="0"/>
-          <w:numId w:val="3"/>
+          <w:numId w:val="4"/>
         </w:numPr>
         <w:spacing w:before="0" w:after="26"/>
         <w:rPr/>
@@ -596,7 +601,7 @@
         <w:pStyle w:val="Cuerpodetexto"/>
         <w:numPr>
           <w:ilvl w:val="0"/>
-          <w:numId w:val="3"/>
+          <w:numId w:val="4"/>
         </w:numPr>
         <w:spacing w:before="0" w:after="26"/>
         <w:rPr/>
@@ -618,7 +623,7 @@
         <w:pStyle w:val="Cuerpodetexto"/>
         <w:numPr>
           <w:ilvl w:val="0"/>
-          <w:numId w:val="3"/>
+          <w:numId w:val="4"/>
         </w:numPr>
         <w:spacing w:before="0" w:after="26"/>
         <w:rPr/>
@@ -640,7 +645,7 @@
         <w:pStyle w:val="Cuerpodetexto"/>
         <w:numPr>
           <w:ilvl w:val="0"/>
-          <w:numId w:val="3"/>
+          <w:numId w:val="4"/>
         </w:numPr>
         <w:spacing w:before="0" w:after="26"/>
         <w:rPr/>
@@ -662,7 +667,7 @@
         <w:pStyle w:val="Cuerpodetexto"/>
         <w:numPr>
           <w:ilvl w:val="0"/>
-          <w:numId w:val="3"/>
+          <w:numId w:val="4"/>
         </w:numPr>
         <w:spacing w:before="0" w:after="26"/>
         <w:rPr/>
@@ -684,7 +689,7 @@
         <w:pStyle w:val="Cuerpodetexto"/>
         <w:numPr>
           <w:ilvl w:val="0"/>
-          <w:numId w:val="3"/>
+          <w:numId w:val="4"/>
         </w:numPr>
         <w:spacing w:before="0" w:after="26"/>
         <w:rPr/>
@@ -726,7 +731,7 @@
         <w:pStyle w:val="Encabezado1"/>
         <w:numPr>
           <w:ilvl w:val="0"/>
-          <w:numId w:val="1"/>
+          <w:numId w:val="2"/>
         </w:numPr>
         <w:rPr/>
       </w:pPr>
@@ -742,7 +747,7 @@
         <w:pStyle w:val="Encabezado1"/>
         <w:numPr>
           <w:ilvl w:val="0"/>
-          <w:numId w:val="1"/>
+          <w:numId w:val="2"/>
         </w:numPr>
         <w:rPr/>
       </w:pPr>
@@ -758,7 +763,7 @@
         <w:pStyle w:val="Encabezado2"/>
         <w:numPr>
           <w:ilvl w:val="1"/>
-          <w:numId w:val="2"/>
+          <w:numId w:val="3"/>
         </w:numPr>
         <w:ind w:left="0" w:hanging="0"/>
         <w:rPr/>
@@ -823,7 +828,7 @@
         </w:tblBorders>
         <w:tblCellMar>
           <w:top w:w="55" w:type="dxa"/>
-          <w:left w:w="51" w:type="dxa"/>
+          <w:left w:w="48" w:type="dxa"/>
           <w:bottom w:w="55" w:type="dxa"/>
           <w:right w:w="55" w:type="dxa"/>
         </w:tblCellMar>
@@ -845,7 +850,7 @@
             </w:tcBorders>
             <w:shd w:fill="auto" w:val="clear"/>
             <w:tcMar>
-              <w:left w:w="51" w:type="dxa"/>
+              <w:left w:w="48" w:type="dxa"/>
             </w:tcMar>
             <w:vAlign w:val="center"/>
           </w:tcPr>
@@ -881,7 +886,7 @@
             </w:tcBorders>
             <w:shd w:fill="auto" w:val="clear"/>
             <w:tcMar>
-              <w:left w:w="51" w:type="dxa"/>
+              <w:left w:w="48" w:type="dxa"/>
             </w:tcMar>
           </w:tcPr>
           <w:p>
@@ -919,7 +924,7 @@
             </w:tcBorders>
             <w:shd w:fill="auto" w:val="clear"/>
             <w:tcMar>
-              <w:left w:w="51" w:type="dxa"/>
+              <w:left w:w="48" w:type="dxa"/>
             </w:tcMar>
           </w:tcPr>
           <w:p>
@@ -947,7 +952,7 @@
             </w:tcBorders>
             <w:shd w:fill="auto" w:val="clear"/>
             <w:tcMar>
-              <w:left w:w="51" w:type="dxa"/>
+              <w:left w:w="48" w:type="dxa"/>
             </w:tcMar>
           </w:tcPr>
           <w:p>
@@ -978,7 +983,7 @@
             </w:tcBorders>
             <w:shd w:fill="auto" w:val="clear"/>
             <w:tcMar>
-              <w:left w:w="51" w:type="dxa"/>
+              <w:left w:w="48" w:type="dxa"/>
             </w:tcMar>
           </w:tcPr>
           <w:p>
@@ -1008,7 +1013,7 @@
             </w:tcBorders>
             <w:shd w:fill="auto" w:val="clear"/>
             <w:tcMar>
-              <w:left w:w="51" w:type="dxa"/>
+              <w:left w:w="48" w:type="dxa"/>
             </w:tcMar>
           </w:tcPr>
           <w:p>
@@ -1039,7 +1044,7 @@
             </w:tcBorders>
             <w:shd w:fill="auto" w:val="clear"/>
             <w:tcMar>
-              <w:left w:w="51" w:type="dxa"/>
+              <w:left w:w="48" w:type="dxa"/>
             </w:tcMar>
           </w:tcPr>
           <w:p>
@@ -1069,7 +1074,7 @@
             </w:tcBorders>
             <w:shd w:fill="auto" w:val="clear"/>
             <w:tcMar>
-              <w:left w:w="51" w:type="dxa"/>
+              <w:left w:w="48" w:type="dxa"/>
             </w:tcMar>
           </w:tcPr>
           <w:p>
@@ -1100,7 +1105,7 @@
             </w:tcBorders>
             <w:shd w:fill="auto" w:val="clear"/>
             <w:tcMar>
-              <w:left w:w="51" w:type="dxa"/>
+              <w:left w:w="48" w:type="dxa"/>
             </w:tcMar>
           </w:tcPr>
           <w:p>
@@ -1130,7 +1135,7 @@
             </w:tcBorders>
             <w:shd w:fill="auto" w:val="clear"/>
             <w:tcMar>
-              <w:left w:w="51" w:type="dxa"/>
+              <w:left w:w="48" w:type="dxa"/>
             </w:tcMar>
           </w:tcPr>
           <w:p>
@@ -1161,7 +1166,7 @@
             </w:tcBorders>
             <w:shd w:fill="auto" w:val="clear"/>
             <w:tcMar>
-              <w:left w:w="51" w:type="dxa"/>
+              <w:left w:w="48" w:type="dxa"/>
             </w:tcMar>
           </w:tcPr>
           <w:p>
@@ -1191,7 +1196,7 @@
             </w:tcBorders>
             <w:shd w:fill="auto" w:val="clear"/>
             <w:tcMar>
-              <w:left w:w="51" w:type="dxa"/>
+              <w:left w:w="48" w:type="dxa"/>
             </w:tcMar>
           </w:tcPr>
           <w:p>
@@ -1222,7 +1227,7 @@
             </w:tcBorders>
             <w:shd w:fill="auto" w:val="clear"/>
             <w:tcMar>
-              <w:left w:w="51" w:type="dxa"/>
+              <w:left w:w="48" w:type="dxa"/>
             </w:tcMar>
           </w:tcPr>
           <w:p>
@@ -1252,7 +1257,7 @@
             </w:tcBorders>
             <w:shd w:fill="auto" w:val="clear"/>
             <w:tcMar>
-              <w:left w:w="51" w:type="dxa"/>
+              <w:left w:w="48" w:type="dxa"/>
             </w:tcMar>
           </w:tcPr>
           <w:p>
@@ -1301,7 +1306,7 @@
         <w:pStyle w:val="Encabezado1"/>
         <w:numPr>
           <w:ilvl w:val="0"/>
-          <w:numId w:val="1"/>
+          <w:numId w:val="2"/>
         </w:numPr>
         <w:rPr/>
       </w:pPr>
@@ -1456,7 +1461,7 @@
         <w:pStyle w:val="Encabezado1"/>
         <w:numPr>
           <w:ilvl w:val="0"/>
-          <w:numId w:val="1"/>
+          <w:numId w:val="2"/>
         </w:numPr>
         <w:rPr/>
       </w:pPr>
@@ -1573,7 +1578,7 @@
         <w:pStyle w:val="Encabezado1"/>
         <w:numPr>
           <w:ilvl w:val="0"/>
-          <w:numId w:val="1"/>
+          <w:numId w:val="2"/>
         </w:numPr>
         <w:rPr/>
       </w:pPr>
@@ -1587,7 +1592,7 @@
         <w:pStyle w:val="Encabezado2"/>
         <w:numPr>
           <w:ilvl w:val="1"/>
-          <w:numId w:val="1"/>
+          <w:numId w:val="2"/>
         </w:numPr>
         <w:ind w:left="0" w:hanging="0"/>
         <w:rPr/>
@@ -1605,14 +1610,14 @@
         <w:jc w:val="center"/>
         <w:tblInd w:w="0" w:type="dxa"/>
         <w:tblBorders>
-          <w:top w:val="single" w:sz="2" w:space="0" w:color="000000"/>
-          <w:left w:val="single" w:sz="2" w:space="0" w:color="000000"/>
-          <w:bottom w:val="single" w:sz="2" w:space="0" w:color="000000"/>
-          <w:insideH w:val="single" w:sz="2" w:space="0" w:color="000000"/>
+          <w:top w:val="single" w:sz="2" w:space="0" w:color="000001"/>
+          <w:left w:val="single" w:sz="2" w:space="0" w:color="000001"/>
+          <w:bottom w:val="single" w:sz="2" w:space="0" w:color="000001"/>
+          <w:insideH w:val="single" w:sz="2" w:space="0" w:color="000001"/>
         </w:tblBorders>
         <w:tblCellMar>
           <w:top w:w="55" w:type="dxa"/>
-          <w:left w:w="54" w:type="dxa"/>
+          <w:left w:w="51" w:type="dxa"/>
           <w:bottom w:w="55" w:type="dxa"/>
           <w:right w:w="55" w:type="dxa"/>
         </w:tblCellMar>
@@ -1628,14 +1633,14 @@
           <w:tcPr>
             <w:tcW w:w="1755" w:type="dxa"/>
             <w:tcBorders>
-              <w:top w:val="single" w:sz="2" w:space="0" w:color="000000"/>
-              <w:left w:val="single" w:sz="2" w:space="0" w:color="000000"/>
-              <w:bottom w:val="single" w:sz="2" w:space="0" w:color="000000"/>
-              <w:insideH w:val="single" w:sz="2" w:space="0" w:color="000000"/>
-            </w:tcBorders>
-            <w:shd w:fill="auto" w:val="clear"/>
-            <w:tcMar>
-              <w:left w:w="54" w:type="dxa"/>
+              <w:top w:val="single" w:sz="2" w:space="0" w:color="000001"/>
+              <w:left w:val="single" w:sz="2" w:space="0" w:color="000001"/>
+              <w:bottom w:val="single" w:sz="2" w:space="0" w:color="000001"/>
+              <w:insideH w:val="single" w:sz="2" w:space="0" w:color="000001"/>
+            </w:tcBorders>
+            <w:shd w:fill="auto" w:val="clear"/>
+            <w:tcMar>
+              <w:left w:w="51" w:type="dxa"/>
             </w:tcMar>
           </w:tcPr>
           <w:p>
@@ -1661,14 +1666,14 @@
           <w:tcPr>
             <w:tcW w:w="1140" w:type="dxa"/>
             <w:tcBorders>
-              <w:top w:val="single" w:sz="2" w:space="0" w:color="000000"/>
-              <w:left w:val="single" w:sz="2" w:space="0" w:color="000000"/>
-              <w:bottom w:val="single" w:sz="2" w:space="0" w:color="000000"/>
-              <w:insideH w:val="single" w:sz="2" w:space="0" w:color="000000"/>
-            </w:tcBorders>
-            <w:shd w:fill="auto" w:val="clear"/>
-            <w:tcMar>
-              <w:left w:w="54" w:type="dxa"/>
+              <w:top w:val="single" w:sz="2" w:space="0" w:color="000001"/>
+              <w:left w:val="single" w:sz="2" w:space="0" w:color="000001"/>
+              <w:bottom w:val="single" w:sz="2" w:space="0" w:color="000001"/>
+              <w:insideH w:val="single" w:sz="2" w:space="0" w:color="000001"/>
+            </w:tcBorders>
+            <w:shd w:fill="auto" w:val="clear"/>
+            <w:tcMar>
+              <w:left w:w="51" w:type="dxa"/>
             </w:tcMar>
           </w:tcPr>
           <w:p>
@@ -1694,16 +1699,16 @@
           <w:tcPr>
             <w:tcW w:w="5161" w:type="dxa"/>
             <w:tcBorders>
-              <w:top w:val="single" w:sz="2" w:space="0" w:color="000000"/>
-              <w:left w:val="single" w:sz="2" w:space="0" w:color="000000"/>
-              <w:bottom w:val="single" w:sz="2" w:space="0" w:color="000000"/>
-              <w:right w:val="single" w:sz="2" w:space="0" w:color="000000"/>
-              <w:insideH w:val="single" w:sz="2" w:space="0" w:color="000000"/>
-              <w:insideV w:val="single" w:sz="2" w:space="0" w:color="000000"/>
-            </w:tcBorders>
-            <w:shd w:fill="auto" w:val="clear"/>
-            <w:tcMar>
-              <w:left w:w="54" w:type="dxa"/>
+              <w:top w:val="single" w:sz="2" w:space="0" w:color="000001"/>
+              <w:left w:val="single" w:sz="2" w:space="0" w:color="000001"/>
+              <w:bottom w:val="single" w:sz="2" w:space="0" w:color="000001"/>
+              <w:right w:val="single" w:sz="2" w:space="0" w:color="000001"/>
+              <w:insideH w:val="single" w:sz="2" w:space="0" w:color="000001"/>
+              <w:insideV w:val="single" w:sz="2" w:space="0" w:color="000001"/>
+            </w:tcBorders>
+            <w:shd w:fill="auto" w:val="clear"/>
+            <w:tcMar>
+              <w:left w:w="51" w:type="dxa"/>
             </w:tcMar>
           </w:tcPr>
           <w:p>
@@ -1732,13 +1737,14 @@
           <w:tcPr>
             <w:tcW w:w="1755" w:type="dxa"/>
             <w:tcBorders>
-              <w:left w:val="single" w:sz="2" w:space="0" w:color="000000"/>
-              <w:bottom w:val="single" w:sz="2" w:space="0" w:color="000000"/>
-              <w:insideH w:val="single" w:sz="2" w:space="0" w:color="000000"/>
-            </w:tcBorders>
-            <w:shd w:fill="auto" w:val="clear"/>
-            <w:tcMar>
-              <w:left w:w="54" w:type="dxa"/>
+              <w:top w:val="single" w:sz="2" w:space="0" w:color="000001"/>
+              <w:left w:val="single" w:sz="2" w:space="0" w:color="000001"/>
+              <w:bottom w:val="single" w:sz="2" w:space="0" w:color="000001"/>
+              <w:insideH w:val="single" w:sz="2" w:space="0" w:color="000001"/>
+            </w:tcBorders>
+            <w:shd w:fill="auto" w:val="clear"/>
+            <w:tcMar>
+              <w:left w:w="51" w:type="dxa"/>
             </w:tcMar>
             <w:vAlign w:val="center"/>
           </w:tcPr>
@@ -1758,13 +1764,14 @@
           <w:tcPr>
             <w:tcW w:w="1140" w:type="dxa"/>
             <w:tcBorders>
-              <w:left w:val="single" w:sz="2" w:space="0" w:color="000000"/>
-              <w:bottom w:val="single" w:sz="2" w:space="0" w:color="000000"/>
-              <w:insideH w:val="single" w:sz="2" w:space="0" w:color="000000"/>
-            </w:tcBorders>
-            <w:shd w:fill="auto" w:val="clear"/>
-            <w:tcMar>
-              <w:left w:w="54" w:type="dxa"/>
+              <w:top w:val="single" w:sz="2" w:space="0" w:color="000001"/>
+              <w:left w:val="single" w:sz="2" w:space="0" w:color="000001"/>
+              <w:bottom w:val="single" w:sz="2" w:space="0" w:color="000001"/>
+              <w:insideH w:val="single" w:sz="2" w:space="0" w:color="000001"/>
+            </w:tcBorders>
+            <w:shd w:fill="auto" w:val="clear"/>
+            <w:tcMar>
+              <w:left w:w="51" w:type="dxa"/>
             </w:tcMar>
             <w:vAlign w:val="center"/>
           </w:tcPr>
@@ -1784,15 +1791,16 @@
           <w:tcPr>
             <w:tcW w:w="5161" w:type="dxa"/>
             <w:tcBorders>
-              <w:left w:val="single" w:sz="2" w:space="0" w:color="000000"/>
-              <w:bottom w:val="single" w:sz="2" w:space="0" w:color="000000"/>
-              <w:right w:val="single" w:sz="2" w:space="0" w:color="000000"/>
-              <w:insideH w:val="single" w:sz="2" w:space="0" w:color="000000"/>
-              <w:insideV w:val="single" w:sz="2" w:space="0" w:color="000000"/>
-            </w:tcBorders>
-            <w:shd w:fill="auto" w:val="clear"/>
-            <w:tcMar>
-              <w:left w:w="54" w:type="dxa"/>
+              <w:top w:val="single" w:sz="2" w:space="0" w:color="000001"/>
+              <w:left w:val="single" w:sz="2" w:space="0" w:color="000001"/>
+              <w:bottom w:val="single" w:sz="2" w:space="0" w:color="000001"/>
+              <w:right w:val="single" w:sz="2" w:space="0" w:color="000001"/>
+              <w:insideH w:val="single" w:sz="2" w:space="0" w:color="000001"/>
+              <w:insideV w:val="single" w:sz="2" w:space="0" w:color="000001"/>
+            </w:tcBorders>
+            <w:shd w:fill="auto" w:val="clear"/>
+            <w:tcMar>
+              <w:left w:w="51" w:type="dxa"/>
             </w:tcMar>
             <w:vAlign w:val="center"/>
           </w:tcPr>
@@ -1822,13 +1830,14 @@
           <w:tcPr>
             <w:tcW w:w="1755" w:type="dxa"/>
             <w:tcBorders>
-              <w:left w:val="single" w:sz="2" w:space="0" w:color="000000"/>
-              <w:bottom w:val="single" w:sz="2" w:space="0" w:color="000000"/>
-              <w:insideH w:val="single" w:sz="2" w:space="0" w:color="000000"/>
-            </w:tcBorders>
-            <w:shd w:fill="auto" w:val="clear"/>
-            <w:tcMar>
-              <w:left w:w="54" w:type="dxa"/>
+              <w:top w:val="single" w:sz="2" w:space="0" w:color="000001"/>
+              <w:left w:val="single" w:sz="2" w:space="0" w:color="000001"/>
+              <w:bottom w:val="single" w:sz="2" w:space="0" w:color="000001"/>
+              <w:insideH w:val="single" w:sz="2" w:space="0" w:color="000001"/>
+            </w:tcBorders>
+            <w:shd w:fill="auto" w:val="clear"/>
+            <w:tcMar>
+              <w:left w:w="51" w:type="dxa"/>
             </w:tcMar>
             <w:vAlign w:val="center"/>
           </w:tcPr>
@@ -1848,13 +1857,14 @@
           <w:tcPr>
             <w:tcW w:w="1140" w:type="dxa"/>
             <w:tcBorders>
-              <w:left w:val="single" w:sz="2" w:space="0" w:color="000000"/>
-              <w:bottom w:val="single" w:sz="2" w:space="0" w:color="000000"/>
-              <w:insideH w:val="single" w:sz="2" w:space="0" w:color="000000"/>
-            </w:tcBorders>
-            <w:shd w:fill="auto" w:val="clear"/>
-            <w:tcMar>
-              <w:left w:w="54" w:type="dxa"/>
+              <w:top w:val="single" w:sz="2" w:space="0" w:color="000001"/>
+              <w:left w:val="single" w:sz="2" w:space="0" w:color="000001"/>
+              <w:bottom w:val="single" w:sz="2" w:space="0" w:color="000001"/>
+              <w:insideH w:val="single" w:sz="2" w:space="0" w:color="000001"/>
+            </w:tcBorders>
+            <w:shd w:fill="auto" w:val="clear"/>
+            <w:tcMar>
+              <w:left w:w="51" w:type="dxa"/>
             </w:tcMar>
             <w:vAlign w:val="center"/>
           </w:tcPr>
@@ -1874,15 +1884,16 @@
           <w:tcPr>
             <w:tcW w:w="5161" w:type="dxa"/>
             <w:tcBorders>
-              <w:left w:val="single" w:sz="2" w:space="0" w:color="000000"/>
-              <w:bottom w:val="single" w:sz="2" w:space="0" w:color="000000"/>
-              <w:right w:val="single" w:sz="2" w:space="0" w:color="000000"/>
-              <w:insideH w:val="single" w:sz="2" w:space="0" w:color="000000"/>
-              <w:insideV w:val="single" w:sz="2" w:space="0" w:color="000000"/>
-            </w:tcBorders>
-            <w:shd w:fill="auto" w:val="clear"/>
-            <w:tcMar>
-              <w:left w:w="54" w:type="dxa"/>
+              <w:top w:val="single" w:sz="2" w:space="0" w:color="000001"/>
+              <w:left w:val="single" w:sz="2" w:space="0" w:color="000001"/>
+              <w:bottom w:val="single" w:sz="2" w:space="0" w:color="000001"/>
+              <w:right w:val="single" w:sz="2" w:space="0" w:color="000001"/>
+              <w:insideH w:val="single" w:sz="2" w:space="0" w:color="000001"/>
+              <w:insideV w:val="single" w:sz="2" w:space="0" w:color="000001"/>
+            </w:tcBorders>
+            <w:shd w:fill="auto" w:val="clear"/>
+            <w:tcMar>
+              <w:left w:w="51" w:type="dxa"/>
             </w:tcMar>
             <w:vAlign w:val="center"/>
           </w:tcPr>
@@ -1905,13 +1916,14 @@
           <w:tcPr>
             <w:tcW w:w="1755" w:type="dxa"/>
             <w:tcBorders>
-              <w:left w:val="single" w:sz="2" w:space="0" w:color="000000"/>
-              <w:bottom w:val="single" w:sz="2" w:space="0" w:color="000000"/>
-              <w:insideH w:val="single" w:sz="2" w:space="0" w:color="000000"/>
-            </w:tcBorders>
-            <w:shd w:fill="auto" w:val="clear"/>
-            <w:tcMar>
-              <w:left w:w="54" w:type="dxa"/>
+              <w:top w:val="single" w:sz="2" w:space="0" w:color="000001"/>
+              <w:left w:val="single" w:sz="2" w:space="0" w:color="000001"/>
+              <w:bottom w:val="single" w:sz="2" w:space="0" w:color="000001"/>
+              <w:insideH w:val="single" w:sz="2" w:space="0" w:color="000001"/>
+            </w:tcBorders>
+            <w:shd w:fill="auto" w:val="clear"/>
+            <w:tcMar>
+              <w:left w:w="51" w:type="dxa"/>
             </w:tcMar>
             <w:vAlign w:val="center"/>
           </w:tcPr>
@@ -1931,13 +1943,14 @@
           <w:tcPr>
             <w:tcW w:w="1140" w:type="dxa"/>
             <w:tcBorders>
-              <w:left w:val="single" w:sz="2" w:space="0" w:color="000000"/>
-              <w:bottom w:val="single" w:sz="2" w:space="0" w:color="000000"/>
-              <w:insideH w:val="single" w:sz="2" w:space="0" w:color="000000"/>
-            </w:tcBorders>
-            <w:shd w:fill="auto" w:val="clear"/>
-            <w:tcMar>
-              <w:left w:w="54" w:type="dxa"/>
+              <w:top w:val="single" w:sz="2" w:space="0" w:color="000001"/>
+              <w:left w:val="single" w:sz="2" w:space="0" w:color="000001"/>
+              <w:bottom w:val="single" w:sz="2" w:space="0" w:color="000001"/>
+              <w:insideH w:val="single" w:sz="2" w:space="0" w:color="000001"/>
+            </w:tcBorders>
+            <w:shd w:fill="auto" w:val="clear"/>
+            <w:tcMar>
+              <w:left w:w="51" w:type="dxa"/>
             </w:tcMar>
             <w:vAlign w:val="center"/>
           </w:tcPr>
@@ -1957,15 +1970,16 @@
           <w:tcPr>
             <w:tcW w:w="5161" w:type="dxa"/>
             <w:tcBorders>
-              <w:left w:val="single" w:sz="2" w:space="0" w:color="000000"/>
-              <w:bottom w:val="single" w:sz="2" w:space="0" w:color="000000"/>
-              <w:right w:val="single" w:sz="2" w:space="0" w:color="000000"/>
-              <w:insideH w:val="single" w:sz="2" w:space="0" w:color="000000"/>
-              <w:insideV w:val="single" w:sz="2" w:space="0" w:color="000000"/>
-            </w:tcBorders>
-            <w:shd w:fill="auto" w:val="clear"/>
-            <w:tcMar>
-              <w:left w:w="54" w:type="dxa"/>
+              <w:top w:val="single" w:sz="2" w:space="0" w:color="000001"/>
+              <w:left w:val="single" w:sz="2" w:space="0" w:color="000001"/>
+              <w:bottom w:val="single" w:sz="2" w:space="0" w:color="000001"/>
+              <w:right w:val="single" w:sz="2" w:space="0" w:color="000001"/>
+              <w:insideH w:val="single" w:sz="2" w:space="0" w:color="000001"/>
+              <w:insideV w:val="single" w:sz="2" w:space="0" w:color="000001"/>
+            </w:tcBorders>
+            <w:shd w:fill="auto" w:val="clear"/>
+            <w:tcMar>
+              <w:left w:w="51" w:type="dxa"/>
             </w:tcMar>
             <w:vAlign w:val="center"/>
           </w:tcPr>
@@ -2006,7 +2020,7 @@
         <w:pStyle w:val="Encabezado2"/>
         <w:numPr>
           <w:ilvl w:val="1"/>
-          <w:numId w:val="1"/>
+          <w:numId w:val="2"/>
         </w:numPr>
         <w:ind w:left="0" w:hanging="0"/>
         <w:rPr/>
@@ -2024,14 +2038,14 @@
         <w:jc w:val="center"/>
         <w:tblInd w:w="0" w:type="dxa"/>
         <w:tblBorders>
-          <w:top w:val="single" w:sz="2" w:space="0" w:color="000000"/>
-          <w:left w:val="single" w:sz="2" w:space="0" w:color="000000"/>
-          <w:bottom w:val="single" w:sz="2" w:space="0" w:color="000000"/>
-          <w:insideH w:val="single" w:sz="2" w:space="0" w:color="000000"/>
+          <w:top w:val="single" w:sz="2" w:space="0" w:color="000001"/>
+          <w:left w:val="single" w:sz="2" w:space="0" w:color="000001"/>
+          <w:bottom w:val="single" w:sz="2" w:space="0" w:color="000001"/>
+          <w:insideH w:val="single" w:sz="2" w:space="0" w:color="000001"/>
         </w:tblBorders>
         <w:tblCellMar>
           <w:top w:w="55" w:type="dxa"/>
-          <w:left w:w="54" w:type="dxa"/>
+          <w:left w:w="51" w:type="dxa"/>
           <w:bottom w:w="55" w:type="dxa"/>
           <w:right w:w="55" w:type="dxa"/>
         </w:tblCellMar>
@@ -2047,14 +2061,14 @@
           <w:tcPr>
             <w:tcW w:w="1410" w:type="dxa"/>
             <w:tcBorders>
-              <w:top w:val="single" w:sz="2" w:space="0" w:color="000000"/>
-              <w:left w:val="single" w:sz="2" w:space="0" w:color="000000"/>
-              <w:bottom w:val="single" w:sz="2" w:space="0" w:color="000000"/>
-              <w:insideH w:val="single" w:sz="2" w:space="0" w:color="000000"/>
-            </w:tcBorders>
-            <w:shd w:fill="auto" w:val="clear"/>
-            <w:tcMar>
-              <w:left w:w="54" w:type="dxa"/>
+              <w:top w:val="single" w:sz="2" w:space="0" w:color="000001"/>
+              <w:left w:val="single" w:sz="2" w:space="0" w:color="000001"/>
+              <w:bottom w:val="single" w:sz="2" w:space="0" w:color="000001"/>
+              <w:insideH w:val="single" w:sz="2" w:space="0" w:color="000001"/>
+            </w:tcBorders>
+            <w:shd w:fill="auto" w:val="clear"/>
+            <w:tcMar>
+              <w:left w:w="51" w:type="dxa"/>
             </w:tcMar>
           </w:tcPr>
           <w:p>
@@ -2080,14 +2094,14 @@
           <w:tcPr>
             <w:tcW w:w="1995" w:type="dxa"/>
             <w:tcBorders>
-              <w:top w:val="single" w:sz="2" w:space="0" w:color="000000"/>
-              <w:left w:val="single" w:sz="2" w:space="0" w:color="000000"/>
-              <w:bottom w:val="single" w:sz="2" w:space="0" w:color="000000"/>
-              <w:insideH w:val="single" w:sz="2" w:space="0" w:color="000000"/>
-            </w:tcBorders>
-            <w:shd w:fill="auto" w:val="clear"/>
-            <w:tcMar>
-              <w:left w:w="54" w:type="dxa"/>
+              <w:top w:val="single" w:sz="2" w:space="0" w:color="000001"/>
+              <w:left w:val="single" w:sz="2" w:space="0" w:color="000001"/>
+              <w:bottom w:val="single" w:sz="2" w:space="0" w:color="000001"/>
+              <w:insideH w:val="single" w:sz="2" w:space="0" w:color="000001"/>
+            </w:tcBorders>
+            <w:shd w:fill="auto" w:val="clear"/>
+            <w:tcMar>
+              <w:left w:w="51" w:type="dxa"/>
             </w:tcMar>
           </w:tcPr>
           <w:p>
@@ -2113,16 +2127,16 @@
           <w:tcPr>
             <w:tcW w:w="4305" w:type="dxa"/>
             <w:tcBorders>
-              <w:top w:val="single" w:sz="2" w:space="0" w:color="000000"/>
-              <w:left w:val="single" w:sz="2" w:space="0" w:color="000000"/>
-              <w:bottom w:val="single" w:sz="2" w:space="0" w:color="000000"/>
-              <w:right w:val="single" w:sz="2" w:space="0" w:color="000000"/>
-              <w:insideH w:val="single" w:sz="2" w:space="0" w:color="000000"/>
-              <w:insideV w:val="single" w:sz="2" w:space="0" w:color="000000"/>
-            </w:tcBorders>
-            <w:shd w:fill="auto" w:val="clear"/>
-            <w:tcMar>
-              <w:left w:w="54" w:type="dxa"/>
+              <w:top w:val="single" w:sz="2" w:space="0" w:color="000001"/>
+              <w:left w:val="single" w:sz="2" w:space="0" w:color="000001"/>
+              <w:bottom w:val="single" w:sz="2" w:space="0" w:color="000001"/>
+              <w:right w:val="single" w:sz="2" w:space="0" w:color="000001"/>
+              <w:insideH w:val="single" w:sz="2" w:space="0" w:color="000001"/>
+              <w:insideV w:val="single" w:sz="2" w:space="0" w:color="000001"/>
+            </w:tcBorders>
+            <w:shd w:fill="auto" w:val="clear"/>
+            <w:tcMar>
+              <w:left w:w="51" w:type="dxa"/>
             </w:tcMar>
           </w:tcPr>
           <w:p>
@@ -2151,13 +2165,14 @@
           <w:tcPr>
             <w:tcW w:w="1410" w:type="dxa"/>
             <w:tcBorders>
-              <w:left w:val="single" w:sz="2" w:space="0" w:color="000000"/>
-              <w:bottom w:val="single" w:sz="2" w:space="0" w:color="000000"/>
-              <w:insideH w:val="single" w:sz="2" w:space="0" w:color="000000"/>
-            </w:tcBorders>
-            <w:shd w:fill="auto" w:val="clear"/>
-            <w:tcMar>
-              <w:left w:w="54" w:type="dxa"/>
+              <w:top w:val="single" w:sz="2" w:space="0" w:color="000001"/>
+              <w:left w:val="single" w:sz="2" w:space="0" w:color="000001"/>
+              <w:bottom w:val="single" w:sz="2" w:space="0" w:color="000001"/>
+              <w:insideH w:val="single" w:sz="2" w:space="0" w:color="000001"/>
+            </w:tcBorders>
+            <w:shd w:fill="auto" w:val="clear"/>
+            <w:tcMar>
+              <w:left w:w="51" w:type="dxa"/>
             </w:tcMar>
             <w:vAlign w:val="center"/>
           </w:tcPr>
@@ -2177,13 +2192,14 @@
           <w:tcPr>
             <w:tcW w:w="1995" w:type="dxa"/>
             <w:tcBorders>
-              <w:left w:val="single" w:sz="2" w:space="0" w:color="000000"/>
-              <w:bottom w:val="single" w:sz="2" w:space="0" w:color="000000"/>
-              <w:insideH w:val="single" w:sz="2" w:space="0" w:color="000000"/>
-            </w:tcBorders>
-            <w:shd w:fill="auto" w:val="clear"/>
-            <w:tcMar>
-              <w:left w:w="54" w:type="dxa"/>
+              <w:top w:val="single" w:sz="2" w:space="0" w:color="000001"/>
+              <w:left w:val="single" w:sz="2" w:space="0" w:color="000001"/>
+              <w:bottom w:val="single" w:sz="2" w:space="0" w:color="000001"/>
+              <w:insideH w:val="single" w:sz="2" w:space="0" w:color="000001"/>
+            </w:tcBorders>
+            <w:shd w:fill="auto" w:val="clear"/>
+            <w:tcMar>
+              <w:left w:w="51" w:type="dxa"/>
             </w:tcMar>
             <w:vAlign w:val="center"/>
           </w:tcPr>
@@ -2203,15 +2219,16 @@
           <w:tcPr>
             <w:tcW w:w="4305" w:type="dxa"/>
             <w:tcBorders>
-              <w:left w:val="single" w:sz="2" w:space="0" w:color="000000"/>
-              <w:bottom w:val="single" w:sz="2" w:space="0" w:color="000000"/>
-              <w:right w:val="single" w:sz="2" w:space="0" w:color="000000"/>
-              <w:insideH w:val="single" w:sz="2" w:space="0" w:color="000000"/>
-              <w:insideV w:val="single" w:sz="2" w:space="0" w:color="000000"/>
-            </w:tcBorders>
-            <w:shd w:fill="auto" w:val="clear"/>
-            <w:tcMar>
-              <w:left w:w="54" w:type="dxa"/>
+              <w:top w:val="single" w:sz="2" w:space="0" w:color="000001"/>
+              <w:left w:val="single" w:sz="2" w:space="0" w:color="000001"/>
+              <w:bottom w:val="single" w:sz="2" w:space="0" w:color="000001"/>
+              <w:right w:val="single" w:sz="2" w:space="0" w:color="000001"/>
+              <w:insideH w:val="single" w:sz="2" w:space="0" w:color="000001"/>
+              <w:insideV w:val="single" w:sz="2" w:space="0" w:color="000001"/>
+            </w:tcBorders>
+            <w:shd w:fill="auto" w:val="clear"/>
+            <w:tcMar>
+              <w:left w:w="51" w:type="dxa"/>
             </w:tcMar>
             <w:vAlign w:val="center"/>
           </w:tcPr>
@@ -2257,13 +2274,14 @@
           <w:tcPr>
             <w:tcW w:w="1410" w:type="dxa"/>
             <w:tcBorders>
-              <w:left w:val="single" w:sz="2" w:space="0" w:color="000000"/>
-              <w:bottom w:val="single" w:sz="2" w:space="0" w:color="000000"/>
-              <w:insideH w:val="single" w:sz="2" w:space="0" w:color="000000"/>
-            </w:tcBorders>
-            <w:shd w:fill="auto" w:val="clear"/>
-            <w:tcMar>
-              <w:left w:w="54" w:type="dxa"/>
+              <w:top w:val="single" w:sz="2" w:space="0" w:color="000001"/>
+              <w:left w:val="single" w:sz="2" w:space="0" w:color="000001"/>
+              <w:bottom w:val="single" w:sz="2" w:space="0" w:color="000001"/>
+              <w:insideH w:val="single" w:sz="2" w:space="0" w:color="000001"/>
+            </w:tcBorders>
+            <w:shd w:fill="auto" w:val="clear"/>
+            <w:tcMar>
+              <w:left w:w="51" w:type="dxa"/>
             </w:tcMar>
             <w:vAlign w:val="center"/>
           </w:tcPr>
@@ -2283,13 +2301,14 @@
           <w:tcPr>
             <w:tcW w:w="1995" w:type="dxa"/>
             <w:tcBorders>
-              <w:left w:val="single" w:sz="2" w:space="0" w:color="000000"/>
-              <w:bottom w:val="single" w:sz="2" w:space="0" w:color="000000"/>
-              <w:insideH w:val="single" w:sz="2" w:space="0" w:color="000000"/>
-            </w:tcBorders>
-            <w:shd w:fill="auto" w:val="clear"/>
-            <w:tcMar>
-              <w:left w:w="54" w:type="dxa"/>
+              <w:top w:val="single" w:sz="2" w:space="0" w:color="000001"/>
+              <w:left w:val="single" w:sz="2" w:space="0" w:color="000001"/>
+              <w:bottom w:val="single" w:sz="2" w:space="0" w:color="000001"/>
+              <w:insideH w:val="single" w:sz="2" w:space="0" w:color="000001"/>
+            </w:tcBorders>
+            <w:shd w:fill="auto" w:val="clear"/>
+            <w:tcMar>
+              <w:left w:w="51" w:type="dxa"/>
             </w:tcMar>
             <w:vAlign w:val="center"/>
           </w:tcPr>
@@ -2309,15 +2328,16 @@
           <w:tcPr>
             <w:tcW w:w="4305" w:type="dxa"/>
             <w:tcBorders>
-              <w:left w:val="single" w:sz="2" w:space="0" w:color="000000"/>
-              <w:bottom w:val="single" w:sz="2" w:space="0" w:color="000000"/>
-              <w:right w:val="single" w:sz="2" w:space="0" w:color="000000"/>
-              <w:insideH w:val="single" w:sz="2" w:space="0" w:color="000000"/>
-              <w:insideV w:val="single" w:sz="2" w:space="0" w:color="000000"/>
-            </w:tcBorders>
-            <w:shd w:fill="auto" w:val="clear"/>
-            <w:tcMar>
-              <w:left w:w="54" w:type="dxa"/>
+              <w:top w:val="single" w:sz="2" w:space="0" w:color="000001"/>
+              <w:left w:val="single" w:sz="2" w:space="0" w:color="000001"/>
+              <w:bottom w:val="single" w:sz="2" w:space="0" w:color="000001"/>
+              <w:right w:val="single" w:sz="2" w:space="0" w:color="000001"/>
+              <w:insideH w:val="single" w:sz="2" w:space="0" w:color="000001"/>
+              <w:insideV w:val="single" w:sz="2" w:space="0" w:color="000001"/>
+            </w:tcBorders>
+            <w:shd w:fill="auto" w:val="clear"/>
+            <w:tcMar>
+              <w:left w:w="51" w:type="dxa"/>
             </w:tcMar>
             <w:vAlign w:val="center"/>
           </w:tcPr>
@@ -2347,13 +2367,14 @@
           <w:tcPr>
             <w:tcW w:w="1410" w:type="dxa"/>
             <w:tcBorders>
-              <w:left w:val="single" w:sz="2" w:space="0" w:color="000000"/>
-              <w:bottom w:val="single" w:sz="2" w:space="0" w:color="000000"/>
-              <w:insideH w:val="single" w:sz="2" w:space="0" w:color="000000"/>
-            </w:tcBorders>
-            <w:shd w:fill="auto" w:val="clear"/>
-            <w:tcMar>
-              <w:left w:w="54" w:type="dxa"/>
+              <w:top w:val="single" w:sz="2" w:space="0" w:color="000001"/>
+              <w:left w:val="single" w:sz="2" w:space="0" w:color="000001"/>
+              <w:bottom w:val="single" w:sz="2" w:space="0" w:color="000001"/>
+              <w:insideH w:val="single" w:sz="2" w:space="0" w:color="000001"/>
+            </w:tcBorders>
+            <w:shd w:fill="auto" w:val="clear"/>
+            <w:tcMar>
+              <w:left w:w="51" w:type="dxa"/>
             </w:tcMar>
             <w:vAlign w:val="center"/>
           </w:tcPr>
@@ -2373,13 +2394,14 @@
           <w:tcPr>
             <w:tcW w:w="1995" w:type="dxa"/>
             <w:tcBorders>
-              <w:left w:val="single" w:sz="2" w:space="0" w:color="000000"/>
-              <w:bottom w:val="single" w:sz="2" w:space="0" w:color="000000"/>
-              <w:insideH w:val="single" w:sz="2" w:space="0" w:color="000000"/>
-            </w:tcBorders>
-            <w:shd w:fill="auto" w:val="clear"/>
-            <w:tcMar>
-              <w:left w:w="54" w:type="dxa"/>
+              <w:top w:val="single" w:sz="2" w:space="0" w:color="000001"/>
+              <w:left w:val="single" w:sz="2" w:space="0" w:color="000001"/>
+              <w:bottom w:val="single" w:sz="2" w:space="0" w:color="000001"/>
+              <w:insideH w:val="single" w:sz="2" w:space="0" w:color="000001"/>
+            </w:tcBorders>
+            <w:shd w:fill="auto" w:val="clear"/>
+            <w:tcMar>
+              <w:left w:w="51" w:type="dxa"/>
             </w:tcMar>
             <w:vAlign w:val="center"/>
           </w:tcPr>
@@ -2399,15 +2421,16 @@
           <w:tcPr>
             <w:tcW w:w="4305" w:type="dxa"/>
             <w:tcBorders>
-              <w:left w:val="single" w:sz="2" w:space="0" w:color="000000"/>
-              <w:bottom w:val="single" w:sz="2" w:space="0" w:color="000000"/>
-              <w:right w:val="single" w:sz="2" w:space="0" w:color="000000"/>
-              <w:insideH w:val="single" w:sz="2" w:space="0" w:color="000000"/>
-              <w:insideV w:val="single" w:sz="2" w:space="0" w:color="000000"/>
-            </w:tcBorders>
-            <w:shd w:fill="auto" w:val="clear"/>
-            <w:tcMar>
-              <w:left w:w="54" w:type="dxa"/>
+              <w:top w:val="single" w:sz="2" w:space="0" w:color="000001"/>
+              <w:left w:val="single" w:sz="2" w:space="0" w:color="000001"/>
+              <w:bottom w:val="single" w:sz="2" w:space="0" w:color="000001"/>
+              <w:right w:val="single" w:sz="2" w:space="0" w:color="000001"/>
+              <w:insideH w:val="single" w:sz="2" w:space="0" w:color="000001"/>
+              <w:insideV w:val="single" w:sz="2" w:space="0" w:color="000001"/>
+            </w:tcBorders>
+            <w:shd w:fill="auto" w:val="clear"/>
+            <w:tcMar>
+              <w:left w:w="51" w:type="dxa"/>
             </w:tcMar>
             <w:vAlign w:val="center"/>
           </w:tcPr>
@@ -2448,7 +2471,7 @@
         <w:pStyle w:val="Encabezado2"/>
         <w:numPr>
           <w:ilvl w:val="1"/>
-          <w:numId w:val="1"/>
+          <w:numId w:val="2"/>
         </w:numPr>
         <w:ind w:left="0" w:hanging="0"/>
         <w:rPr/>
@@ -2466,22 +2489,22 @@
         <w:jc w:val="center"/>
         <w:tblInd w:w="0" w:type="dxa"/>
         <w:tblBorders>
-          <w:top w:val="single" w:sz="2" w:space="0" w:color="000000"/>
-          <w:left w:val="single" w:sz="2" w:space="0" w:color="000000"/>
-          <w:bottom w:val="single" w:sz="2" w:space="0" w:color="000000"/>
-          <w:insideH w:val="single" w:sz="2" w:space="0" w:color="000000"/>
+          <w:top w:val="single" w:sz="2" w:space="0" w:color="000001"/>
+          <w:left w:val="single" w:sz="2" w:space="0" w:color="000001"/>
+          <w:bottom w:val="single" w:sz="2" w:space="0" w:color="000001"/>
+          <w:insideH w:val="single" w:sz="2" w:space="0" w:color="000001"/>
         </w:tblBorders>
         <w:tblCellMar>
           <w:top w:w="55" w:type="dxa"/>
-          <w:left w:w="54" w:type="dxa"/>
+          <w:left w:w="51" w:type="dxa"/>
           <w:bottom w:w="55" w:type="dxa"/>
           <w:right w:w="55" w:type="dxa"/>
         </w:tblCellMar>
       </w:tblPr>
       <w:tblGrid>
         <w:gridCol w:w="1755"/>
-        <w:gridCol w:w="1305"/>
-        <w:gridCol w:w="5552"/>
+        <w:gridCol w:w="1304"/>
+        <w:gridCol w:w="5553"/>
       </w:tblGrid>
       <w:tr>
         <w:trPr/>
@@ -2489,14 +2512,14 @@
           <w:tcPr>
             <w:tcW w:w="1755" w:type="dxa"/>
             <w:tcBorders>
-              <w:top w:val="single" w:sz="2" w:space="0" w:color="000000"/>
-              <w:left w:val="single" w:sz="2" w:space="0" w:color="000000"/>
-              <w:bottom w:val="single" w:sz="2" w:space="0" w:color="000000"/>
-              <w:insideH w:val="single" w:sz="2" w:space="0" w:color="000000"/>
-            </w:tcBorders>
-            <w:shd w:fill="auto" w:val="clear"/>
-            <w:tcMar>
-              <w:left w:w="54" w:type="dxa"/>
+              <w:top w:val="single" w:sz="2" w:space="0" w:color="000001"/>
+              <w:left w:val="single" w:sz="2" w:space="0" w:color="000001"/>
+              <w:bottom w:val="single" w:sz="2" w:space="0" w:color="000001"/>
+              <w:insideH w:val="single" w:sz="2" w:space="0" w:color="000001"/>
+            </w:tcBorders>
+            <w:shd w:fill="auto" w:val="clear"/>
+            <w:tcMar>
+              <w:left w:w="51" w:type="dxa"/>
             </w:tcMar>
           </w:tcPr>
           <w:p>
@@ -2520,16 +2543,16 @@
         </w:tc>
         <w:tc>
           <w:tcPr>
-            <w:tcW w:w="1305" w:type="dxa"/>
-            <w:tcBorders>
-              <w:top w:val="single" w:sz="2" w:space="0" w:color="000000"/>
-              <w:left w:val="single" w:sz="2" w:space="0" w:color="000000"/>
-              <w:bottom w:val="single" w:sz="2" w:space="0" w:color="000000"/>
-              <w:insideH w:val="single" w:sz="2" w:space="0" w:color="000000"/>
-            </w:tcBorders>
-            <w:shd w:fill="auto" w:val="clear"/>
-            <w:tcMar>
-              <w:left w:w="54" w:type="dxa"/>
+            <w:tcW w:w="1304" w:type="dxa"/>
+            <w:tcBorders>
+              <w:top w:val="single" w:sz="2" w:space="0" w:color="000001"/>
+              <w:left w:val="single" w:sz="2" w:space="0" w:color="000001"/>
+              <w:bottom w:val="single" w:sz="2" w:space="0" w:color="000001"/>
+              <w:insideH w:val="single" w:sz="2" w:space="0" w:color="000001"/>
+            </w:tcBorders>
+            <w:shd w:fill="auto" w:val="clear"/>
+            <w:tcMar>
+              <w:left w:w="51" w:type="dxa"/>
             </w:tcMar>
           </w:tcPr>
           <w:p>
@@ -2553,18 +2576,18 @@
         </w:tc>
         <w:tc>
           <w:tcPr>
-            <w:tcW w:w="5552" w:type="dxa"/>
-            <w:tcBorders>
-              <w:top w:val="single" w:sz="2" w:space="0" w:color="000000"/>
-              <w:left w:val="single" w:sz="2" w:space="0" w:color="000000"/>
-              <w:bottom w:val="single" w:sz="2" w:space="0" w:color="000000"/>
-              <w:right w:val="single" w:sz="2" w:space="0" w:color="000000"/>
-              <w:insideH w:val="single" w:sz="2" w:space="0" w:color="000000"/>
-              <w:insideV w:val="single" w:sz="2" w:space="0" w:color="000000"/>
-            </w:tcBorders>
-            <w:shd w:fill="auto" w:val="clear"/>
-            <w:tcMar>
-              <w:left w:w="54" w:type="dxa"/>
+            <w:tcW w:w="5553" w:type="dxa"/>
+            <w:tcBorders>
+              <w:top w:val="single" w:sz="2" w:space="0" w:color="000001"/>
+              <w:left w:val="single" w:sz="2" w:space="0" w:color="000001"/>
+              <w:bottom w:val="single" w:sz="2" w:space="0" w:color="000001"/>
+              <w:right w:val="single" w:sz="2" w:space="0" w:color="000001"/>
+              <w:insideH w:val="single" w:sz="2" w:space="0" w:color="000001"/>
+              <w:insideV w:val="single" w:sz="2" w:space="0" w:color="000001"/>
+            </w:tcBorders>
+            <w:shd w:fill="auto" w:val="clear"/>
+            <w:tcMar>
+              <w:left w:w="51" w:type="dxa"/>
             </w:tcMar>
           </w:tcPr>
           <w:p>
@@ -2593,13 +2616,14 @@
           <w:tcPr>
             <w:tcW w:w="1755" w:type="dxa"/>
             <w:tcBorders>
-              <w:left w:val="single" w:sz="2" w:space="0" w:color="000000"/>
-              <w:bottom w:val="single" w:sz="2" w:space="0" w:color="000000"/>
-              <w:insideH w:val="single" w:sz="2" w:space="0" w:color="000000"/>
-            </w:tcBorders>
-            <w:shd w:fill="auto" w:val="clear"/>
-            <w:tcMar>
-              <w:left w:w="54" w:type="dxa"/>
+              <w:top w:val="single" w:sz="2" w:space="0" w:color="000001"/>
+              <w:left w:val="single" w:sz="2" w:space="0" w:color="000001"/>
+              <w:bottom w:val="single" w:sz="2" w:space="0" w:color="000001"/>
+              <w:insideH w:val="single" w:sz="2" w:space="0" w:color="000001"/>
+            </w:tcBorders>
+            <w:shd w:fill="auto" w:val="clear"/>
+            <w:tcMar>
+              <w:left w:w="51" w:type="dxa"/>
             </w:tcMar>
             <w:vAlign w:val="center"/>
           </w:tcPr>
@@ -2617,15 +2641,16 @@
         </w:tc>
         <w:tc>
           <w:tcPr>
-            <w:tcW w:w="1305" w:type="dxa"/>
-            <w:tcBorders>
-              <w:left w:val="single" w:sz="2" w:space="0" w:color="000000"/>
-              <w:bottom w:val="single" w:sz="2" w:space="0" w:color="000000"/>
-              <w:insideH w:val="single" w:sz="2" w:space="0" w:color="000000"/>
-            </w:tcBorders>
-            <w:shd w:fill="auto" w:val="clear"/>
-            <w:tcMar>
-              <w:left w:w="54" w:type="dxa"/>
+            <w:tcW w:w="1304" w:type="dxa"/>
+            <w:tcBorders>
+              <w:top w:val="single" w:sz="2" w:space="0" w:color="000001"/>
+              <w:left w:val="single" w:sz="2" w:space="0" w:color="000001"/>
+              <w:bottom w:val="single" w:sz="2" w:space="0" w:color="000001"/>
+              <w:insideH w:val="single" w:sz="2" w:space="0" w:color="000001"/>
+            </w:tcBorders>
+            <w:shd w:fill="auto" w:val="clear"/>
+            <w:tcMar>
+              <w:left w:w="51" w:type="dxa"/>
             </w:tcMar>
             <w:vAlign w:val="center"/>
           </w:tcPr>
@@ -2643,17 +2668,18 @@
         </w:tc>
         <w:tc>
           <w:tcPr>
-            <w:tcW w:w="5552" w:type="dxa"/>
-            <w:tcBorders>
-              <w:left w:val="single" w:sz="2" w:space="0" w:color="000000"/>
-              <w:bottom w:val="single" w:sz="2" w:space="0" w:color="000000"/>
-              <w:right w:val="single" w:sz="2" w:space="0" w:color="000000"/>
-              <w:insideH w:val="single" w:sz="2" w:space="0" w:color="000000"/>
-              <w:insideV w:val="single" w:sz="2" w:space="0" w:color="000000"/>
-            </w:tcBorders>
-            <w:shd w:fill="auto" w:val="clear"/>
-            <w:tcMar>
-              <w:left w:w="54" w:type="dxa"/>
+            <w:tcW w:w="5553" w:type="dxa"/>
+            <w:tcBorders>
+              <w:top w:val="single" w:sz="2" w:space="0" w:color="000001"/>
+              <w:left w:val="single" w:sz="2" w:space="0" w:color="000001"/>
+              <w:bottom w:val="single" w:sz="2" w:space="0" w:color="000001"/>
+              <w:right w:val="single" w:sz="2" w:space="0" w:color="000001"/>
+              <w:insideH w:val="single" w:sz="2" w:space="0" w:color="000001"/>
+              <w:insideV w:val="single" w:sz="2" w:space="0" w:color="000001"/>
+            </w:tcBorders>
+            <w:shd w:fill="auto" w:val="clear"/>
+            <w:tcMar>
+              <w:left w:w="51" w:type="dxa"/>
             </w:tcMar>
             <w:vAlign w:val="center"/>
           </w:tcPr>
@@ -2694,13 +2720,14 @@
           <w:tcPr>
             <w:tcW w:w="1755" w:type="dxa"/>
             <w:tcBorders>
-              <w:left w:val="single" w:sz="2" w:space="0" w:color="000000"/>
-              <w:bottom w:val="single" w:sz="2" w:space="0" w:color="000000"/>
-              <w:insideH w:val="single" w:sz="2" w:space="0" w:color="000000"/>
-            </w:tcBorders>
-            <w:shd w:fill="auto" w:val="clear"/>
-            <w:tcMar>
-              <w:left w:w="54" w:type="dxa"/>
+              <w:top w:val="single" w:sz="2" w:space="0" w:color="000001"/>
+              <w:left w:val="single" w:sz="2" w:space="0" w:color="000001"/>
+              <w:bottom w:val="single" w:sz="2" w:space="0" w:color="000001"/>
+              <w:insideH w:val="single" w:sz="2" w:space="0" w:color="000001"/>
+            </w:tcBorders>
+            <w:shd w:fill="auto" w:val="clear"/>
+            <w:tcMar>
+              <w:left w:w="51" w:type="dxa"/>
             </w:tcMar>
             <w:vAlign w:val="center"/>
           </w:tcPr>
@@ -2718,15 +2745,16 @@
         </w:tc>
         <w:tc>
           <w:tcPr>
-            <w:tcW w:w="1305" w:type="dxa"/>
-            <w:tcBorders>
-              <w:left w:val="single" w:sz="2" w:space="0" w:color="000000"/>
-              <w:bottom w:val="single" w:sz="2" w:space="0" w:color="000000"/>
-              <w:insideH w:val="single" w:sz="2" w:space="0" w:color="000000"/>
-            </w:tcBorders>
-            <w:shd w:fill="auto" w:val="clear"/>
-            <w:tcMar>
-              <w:left w:w="54" w:type="dxa"/>
+            <w:tcW w:w="1304" w:type="dxa"/>
+            <w:tcBorders>
+              <w:top w:val="single" w:sz="2" w:space="0" w:color="000001"/>
+              <w:left w:val="single" w:sz="2" w:space="0" w:color="000001"/>
+              <w:bottom w:val="single" w:sz="2" w:space="0" w:color="000001"/>
+              <w:insideH w:val="single" w:sz="2" w:space="0" w:color="000001"/>
+            </w:tcBorders>
+            <w:shd w:fill="auto" w:val="clear"/>
+            <w:tcMar>
+              <w:left w:w="51" w:type="dxa"/>
             </w:tcMar>
             <w:vAlign w:val="center"/>
           </w:tcPr>
@@ -2744,17 +2772,18 @@
         </w:tc>
         <w:tc>
           <w:tcPr>
-            <w:tcW w:w="5552" w:type="dxa"/>
-            <w:tcBorders>
-              <w:left w:val="single" w:sz="2" w:space="0" w:color="000000"/>
-              <w:bottom w:val="single" w:sz="2" w:space="0" w:color="000000"/>
-              <w:right w:val="single" w:sz="2" w:space="0" w:color="000000"/>
-              <w:insideH w:val="single" w:sz="2" w:space="0" w:color="000000"/>
-              <w:insideV w:val="single" w:sz="2" w:space="0" w:color="000000"/>
-            </w:tcBorders>
-            <w:shd w:fill="auto" w:val="clear"/>
-            <w:tcMar>
-              <w:left w:w="54" w:type="dxa"/>
+            <w:tcW w:w="5553" w:type="dxa"/>
+            <w:tcBorders>
+              <w:top w:val="single" w:sz="2" w:space="0" w:color="000001"/>
+              <w:left w:val="single" w:sz="2" w:space="0" w:color="000001"/>
+              <w:bottom w:val="single" w:sz="2" w:space="0" w:color="000001"/>
+              <w:right w:val="single" w:sz="2" w:space="0" w:color="000001"/>
+              <w:insideH w:val="single" w:sz="2" w:space="0" w:color="000001"/>
+              <w:insideV w:val="single" w:sz="2" w:space="0" w:color="000001"/>
+            </w:tcBorders>
+            <w:shd w:fill="auto" w:val="clear"/>
+            <w:tcMar>
+              <w:left w:w="51" w:type="dxa"/>
             </w:tcMar>
             <w:vAlign w:val="center"/>
           </w:tcPr>
@@ -2795,13 +2824,14 @@
           <w:tcPr>
             <w:tcW w:w="1755" w:type="dxa"/>
             <w:tcBorders>
-              <w:left w:val="single" w:sz="2" w:space="0" w:color="000000"/>
-              <w:bottom w:val="single" w:sz="2" w:space="0" w:color="000000"/>
-              <w:insideH w:val="single" w:sz="2" w:space="0" w:color="000000"/>
-            </w:tcBorders>
-            <w:shd w:fill="auto" w:val="clear"/>
-            <w:tcMar>
-              <w:left w:w="54" w:type="dxa"/>
+              <w:top w:val="single" w:sz="2" w:space="0" w:color="000001"/>
+              <w:left w:val="single" w:sz="2" w:space="0" w:color="000001"/>
+              <w:bottom w:val="single" w:sz="2" w:space="0" w:color="000001"/>
+              <w:insideH w:val="single" w:sz="2" w:space="0" w:color="000001"/>
+            </w:tcBorders>
+            <w:shd w:fill="auto" w:val="clear"/>
+            <w:tcMar>
+              <w:left w:w="51" w:type="dxa"/>
             </w:tcMar>
             <w:vAlign w:val="center"/>
           </w:tcPr>
@@ -2819,15 +2849,16 @@
         </w:tc>
         <w:tc>
           <w:tcPr>
-            <w:tcW w:w="1305" w:type="dxa"/>
-            <w:tcBorders>
-              <w:left w:val="single" w:sz="2" w:space="0" w:color="000000"/>
-              <w:bottom w:val="single" w:sz="2" w:space="0" w:color="000000"/>
-              <w:insideH w:val="single" w:sz="2" w:space="0" w:color="000000"/>
-            </w:tcBorders>
-            <w:shd w:fill="auto" w:val="clear"/>
-            <w:tcMar>
-              <w:left w:w="54" w:type="dxa"/>
+            <w:tcW w:w="1304" w:type="dxa"/>
+            <w:tcBorders>
+              <w:top w:val="single" w:sz="2" w:space="0" w:color="000001"/>
+              <w:left w:val="single" w:sz="2" w:space="0" w:color="000001"/>
+              <w:bottom w:val="single" w:sz="2" w:space="0" w:color="000001"/>
+              <w:insideH w:val="single" w:sz="2" w:space="0" w:color="000001"/>
+            </w:tcBorders>
+            <w:shd w:fill="auto" w:val="clear"/>
+            <w:tcMar>
+              <w:left w:w="51" w:type="dxa"/>
             </w:tcMar>
             <w:vAlign w:val="center"/>
           </w:tcPr>
@@ -2845,17 +2876,18 @@
         </w:tc>
         <w:tc>
           <w:tcPr>
-            <w:tcW w:w="5552" w:type="dxa"/>
-            <w:tcBorders>
-              <w:left w:val="single" w:sz="2" w:space="0" w:color="000000"/>
-              <w:bottom w:val="single" w:sz="2" w:space="0" w:color="000000"/>
-              <w:right w:val="single" w:sz="2" w:space="0" w:color="000000"/>
-              <w:insideH w:val="single" w:sz="2" w:space="0" w:color="000000"/>
-              <w:insideV w:val="single" w:sz="2" w:space="0" w:color="000000"/>
-            </w:tcBorders>
-            <w:shd w:fill="auto" w:val="clear"/>
-            <w:tcMar>
-              <w:left w:w="54" w:type="dxa"/>
+            <w:tcW w:w="5553" w:type="dxa"/>
+            <w:tcBorders>
+              <w:top w:val="single" w:sz="2" w:space="0" w:color="000001"/>
+              <w:left w:val="single" w:sz="2" w:space="0" w:color="000001"/>
+              <w:bottom w:val="single" w:sz="2" w:space="0" w:color="000001"/>
+              <w:right w:val="single" w:sz="2" w:space="0" w:color="000001"/>
+              <w:insideH w:val="single" w:sz="2" w:space="0" w:color="000001"/>
+              <w:insideV w:val="single" w:sz="2" w:space="0" w:color="000001"/>
+            </w:tcBorders>
+            <w:shd w:fill="auto" w:val="clear"/>
+            <w:tcMar>
+              <w:left w:w="51" w:type="dxa"/>
             </w:tcMar>
             <w:vAlign w:val="center"/>
           </w:tcPr>
@@ -2914,13 +2946,14 @@
           <w:tcPr>
             <w:tcW w:w="1755" w:type="dxa"/>
             <w:tcBorders>
-              <w:left w:val="single" w:sz="2" w:space="0" w:color="000000"/>
-              <w:bottom w:val="single" w:sz="2" w:space="0" w:color="000000"/>
-              <w:insideH w:val="single" w:sz="2" w:space="0" w:color="000000"/>
-            </w:tcBorders>
-            <w:shd w:fill="auto" w:val="clear"/>
-            <w:tcMar>
-              <w:left w:w="54" w:type="dxa"/>
+              <w:top w:val="single" w:sz="2" w:space="0" w:color="000001"/>
+              <w:left w:val="single" w:sz="2" w:space="0" w:color="000001"/>
+              <w:bottom w:val="single" w:sz="2" w:space="0" w:color="000001"/>
+              <w:insideH w:val="single" w:sz="2" w:space="0" w:color="000001"/>
+            </w:tcBorders>
+            <w:shd w:fill="auto" w:val="clear"/>
+            <w:tcMar>
+              <w:left w:w="51" w:type="dxa"/>
             </w:tcMar>
             <w:vAlign w:val="center"/>
           </w:tcPr>
@@ -2938,15 +2971,16 @@
         </w:tc>
         <w:tc>
           <w:tcPr>
-            <w:tcW w:w="1305" w:type="dxa"/>
-            <w:tcBorders>
-              <w:left w:val="single" w:sz="2" w:space="0" w:color="000000"/>
-              <w:bottom w:val="single" w:sz="2" w:space="0" w:color="000000"/>
-              <w:insideH w:val="single" w:sz="2" w:space="0" w:color="000000"/>
-            </w:tcBorders>
-            <w:shd w:fill="auto" w:val="clear"/>
-            <w:tcMar>
-              <w:left w:w="54" w:type="dxa"/>
+            <w:tcW w:w="1304" w:type="dxa"/>
+            <w:tcBorders>
+              <w:top w:val="single" w:sz="2" w:space="0" w:color="000001"/>
+              <w:left w:val="single" w:sz="2" w:space="0" w:color="000001"/>
+              <w:bottom w:val="single" w:sz="2" w:space="0" w:color="000001"/>
+              <w:insideH w:val="single" w:sz="2" w:space="0" w:color="000001"/>
+            </w:tcBorders>
+            <w:shd w:fill="auto" w:val="clear"/>
+            <w:tcMar>
+              <w:left w:w="51" w:type="dxa"/>
             </w:tcMar>
             <w:vAlign w:val="center"/>
           </w:tcPr>
@@ -2964,17 +2998,18 @@
         </w:tc>
         <w:tc>
           <w:tcPr>
-            <w:tcW w:w="5552" w:type="dxa"/>
-            <w:tcBorders>
-              <w:left w:val="single" w:sz="2" w:space="0" w:color="000000"/>
-              <w:bottom w:val="single" w:sz="2" w:space="0" w:color="000000"/>
-              <w:right w:val="single" w:sz="2" w:space="0" w:color="000000"/>
-              <w:insideH w:val="single" w:sz="2" w:space="0" w:color="000000"/>
-              <w:insideV w:val="single" w:sz="2" w:space="0" w:color="000000"/>
-            </w:tcBorders>
-            <w:shd w:fill="auto" w:val="clear"/>
-            <w:tcMar>
-              <w:left w:w="54" w:type="dxa"/>
+            <w:tcW w:w="5553" w:type="dxa"/>
+            <w:tcBorders>
+              <w:top w:val="single" w:sz="2" w:space="0" w:color="000001"/>
+              <w:left w:val="single" w:sz="2" w:space="0" w:color="000001"/>
+              <w:bottom w:val="single" w:sz="2" w:space="0" w:color="000001"/>
+              <w:right w:val="single" w:sz="2" w:space="0" w:color="000001"/>
+              <w:insideH w:val="single" w:sz="2" w:space="0" w:color="000001"/>
+              <w:insideV w:val="single" w:sz="2" w:space="0" w:color="000001"/>
+            </w:tcBorders>
+            <w:shd w:fill="auto" w:val="clear"/>
+            <w:tcMar>
+              <w:left w:w="51" w:type="dxa"/>
             </w:tcMar>
             <w:vAlign w:val="center"/>
           </w:tcPr>
@@ -3026,7 +3061,7 @@
         <w:pStyle w:val="Encabezado2"/>
         <w:numPr>
           <w:ilvl w:val="1"/>
-          <w:numId w:val="1"/>
+          <w:numId w:val="2"/>
         </w:numPr>
         <w:ind w:left="0" w:hanging="0"/>
         <w:rPr/>
@@ -3044,14 +3079,14 @@
         <w:jc w:val="center"/>
         <w:tblInd w:w="0" w:type="dxa"/>
         <w:tblBorders>
-          <w:top w:val="single" w:sz="2" w:space="0" w:color="000000"/>
-          <w:left w:val="single" w:sz="2" w:space="0" w:color="000000"/>
-          <w:bottom w:val="single" w:sz="2" w:space="0" w:color="000000"/>
-          <w:insideH w:val="single" w:sz="2" w:space="0" w:color="000000"/>
+          <w:top w:val="single" w:sz="2" w:space="0" w:color="000001"/>
+          <w:left w:val="single" w:sz="2" w:space="0" w:color="000001"/>
+          <w:bottom w:val="single" w:sz="2" w:space="0" w:color="000001"/>
+          <w:insideH w:val="single" w:sz="2" w:space="0" w:color="000001"/>
         </w:tblBorders>
         <w:tblCellMar>
           <w:top w:w="55" w:type="dxa"/>
-          <w:left w:w="54" w:type="dxa"/>
+          <w:left w:w="51" w:type="dxa"/>
           <w:bottom w:w="55" w:type="dxa"/>
           <w:right w:w="55" w:type="dxa"/>
         </w:tblCellMar>
@@ -3067,14 +3102,14 @@
           <w:tcPr>
             <w:tcW w:w="1530" w:type="dxa"/>
             <w:tcBorders>
-              <w:top w:val="single" w:sz="2" w:space="0" w:color="000000"/>
-              <w:left w:val="single" w:sz="2" w:space="0" w:color="000000"/>
-              <w:bottom w:val="single" w:sz="2" w:space="0" w:color="000000"/>
-              <w:insideH w:val="single" w:sz="2" w:space="0" w:color="000000"/>
-            </w:tcBorders>
-            <w:shd w:fill="auto" w:val="clear"/>
-            <w:tcMar>
-              <w:left w:w="54" w:type="dxa"/>
+              <w:top w:val="single" w:sz="2" w:space="0" w:color="000001"/>
+              <w:left w:val="single" w:sz="2" w:space="0" w:color="000001"/>
+              <w:bottom w:val="single" w:sz="2" w:space="0" w:color="000001"/>
+              <w:insideH w:val="single" w:sz="2" w:space="0" w:color="000001"/>
+            </w:tcBorders>
+            <w:shd w:fill="auto" w:val="clear"/>
+            <w:tcMar>
+              <w:left w:w="51" w:type="dxa"/>
             </w:tcMar>
           </w:tcPr>
           <w:p>
@@ -3100,14 +3135,14 @@
           <w:tcPr>
             <w:tcW w:w="1080" w:type="dxa"/>
             <w:tcBorders>
-              <w:top w:val="single" w:sz="2" w:space="0" w:color="000000"/>
-              <w:left w:val="single" w:sz="2" w:space="0" w:color="000000"/>
-              <w:bottom w:val="single" w:sz="2" w:space="0" w:color="000000"/>
-              <w:insideH w:val="single" w:sz="2" w:space="0" w:color="000000"/>
-            </w:tcBorders>
-            <w:shd w:fill="auto" w:val="clear"/>
-            <w:tcMar>
-              <w:left w:w="54" w:type="dxa"/>
+              <w:top w:val="single" w:sz="2" w:space="0" w:color="000001"/>
+              <w:left w:val="single" w:sz="2" w:space="0" w:color="000001"/>
+              <w:bottom w:val="single" w:sz="2" w:space="0" w:color="000001"/>
+              <w:insideH w:val="single" w:sz="2" w:space="0" w:color="000001"/>
+            </w:tcBorders>
+            <w:shd w:fill="auto" w:val="clear"/>
+            <w:tcMar>
+              <w:left w:w="51" w:type="dxa"/>
             </w:tcMar>
           </w:tcPr>
           <w:p>
@@ -3133,16 +3168,16 @@
           <w:tcPr>
             <w:tcW w:w="5775" w:type="dxa"/>
             <w:tcBorders>
-              <w:top w:val="single" w:sz="2" w:space="0" w:color="000000"/>
-              <w:left w:val="single" w:sz="2" w:space="0" w:color="000000"/>
-              <w:bottom w:val="single" w:sz="2" w:space="0" w:color="000000"/>
-              <w:right w:val="single" w:sz="2" w:space="0" w:color="000000"/>
-              <w:insideH w:val="single" w:sz="2" w:space="0" w:color="000000"/>
-              <w:insideV w:val="single" w:sz="2" w:space="0" w:color="000000"/>
-            </w:tcBorders>
-            <w:shd w:fill="auto" w:val="clear"/>
-            <w:tcMar>
-              <w:left w:w="54" w:type="dxa"/>
+              <w:top w:val="single" w:sz="2" w:space="0" w:color="000001"/>
+              <w:left w:val="single" w:sz="2" w:space="0" w:color="000001"/>
+              <w:bottom w:val="single" w:sz="2" w:space="0" w:color="000001"/>
+              <w:right w:val="single" w:sz="2" w:space="0" w:color="000001"/>
+              <w:insideH w:val="single" w:sz="2" w:space="0" w:color="000001"/>
+              <w:insideV w:val="single" w:sz="2" w:space="0" w:color="000001"/>
+            </w:tcBorders>
+            <w:shd w:fill="auto" w:val="clear"/>
+            <w:tcMar>
+              <w:left w:w="51" w:type="dxa"/>
             </w:tcMar>
           </w:tcPr>
           <w:p>
@@ -3171,13 +3206,14 @@
           <w:tcPr>
             <w:tcW w:w="1530" w:type="dxa"/>
             <w:tcBorders>
-              <w:left w:val="single" w:sz="2" w:space="0" w:color="000000"/>
-              <w:bottom w:val="single" w:sz="2" w:space="0" w:color="000000"/>
-              <w:insideH w:val="single" w:sz="2" w:space="0" w:color="000000"/>
-            </w:tcBorders>
-            <w:shd w:fill="auto" w:val="clear"/>
-            <w:tcMar>
-              <w:left w:w="54" w:type="dxa"/>
+              <w:top w:val="single" w:sz="2" w:space="0" w:color="000001"/>
+              <w:left w:val="single" w:sz="2" w:space="0" w:color="000001"/>
+              <w:bottom w:val="single" w:sz="2" w:space="0" w:color="000001"/>
+              <w:insideH w:val="single" w:sz="2" w:space="0" w:color="000001"/>
+            </w:tcBorders>
+            <w:shd w:fill="auto" w:val="clear"/>
+            <w:tcMar>
+              <w:left w:w="51" w:type="dxa"/>
             </w:tcMar>
             <w:vAlign w:val="center"/>
           </w:tcPr>
@@ -3197,13 +3233,14 @@
           <w:tcPr>
             <w:tcW w:w="1080" w:type="dxa"/>
             <w:tcBorders>
-              <w:left w:val="single" w:sz="2" w:space="0" w:color="000000"/>
-              <w:bottom w:val="single" w:sz="2" w:space="0" w:color="000000"/>
-              <w:insideH w:val="single" w:sz="2" w:space="0" w:color="000000"/>
-            </w:tcBorders>
-            <w:shd w:fill="auto" w:val="clear"/>
-            <w:tcMar>
-              <w:left w:w="54" w:type="dxa"/>
+              <w:top w:val="single" w:sz="2" w:space="0" w:color="000001"/>
+              <w:left w:val="single" w:sz="2" w:space="0" w:color="000001"/>
+              <w:bottom w:val="single" w:sz="2" w:space="0" w:color="000001"/>
+              <w:insideH w:val="single" w:sz="2" w:space="0" w:color="000001"/>
+            </w:tcBorders>
+            <w:shd w:fill="auto" w:val="clear"/>
+            <w:tcMar>
+              <w:left w:w="51" w:type="dxa"/>
             </w:tcMar>
             <w:vAlign w:val="center"/>
           </w:tcPr>
@@ -3223,15 +3260,16 @@
           <w:tcPr>
             <w:tcW w:w="5775" w:type="dxa"/>
             <w:tcBorders>
-              <w:left w:val="single" w:sz="2" w:space="0" w:color="000000"/>
-              <w:bottom w:val="single" w:sz="2" w:space="0" w:color="000000"/>
-              <w:right w:val="single" w:sz="2" w:space="0" w:color="000000"/>
-              <w:insideH w:val="single" w:sz="2" w:space="0" w:color="000000"/>
-              <w:insideV w:val="single" w:sz="2" w:space="0" w:color="000000"/>
-            </w:tcBorders>
-            <w:shd w:fill="auto" w:val="clear"/>
-            <w:tcMar>
-              <w:left w:w="54" w:type="dxa"/>
+              <w:top w:val="single" w:sz="2" w:space="0" w:color="000001"/>
+              <w:left w:val="single" w:sz="2" w:space="0" w:color="000001"/>
+              <w:bottom w:val="single" w:sz="2" w:space="0" w:color="000001"/>
+              <w:right w:val="single" w:sz="2" w:space="0" w:color="000001"/>
+              <w:insideH w:val="single" w:sz="2" w:space="0" w:color="000001"/>
+              <w:insideV w:val="single" w:sz="2" w:space="0" w:color="000001"/>
+            </w:tcBorders>
+            <w:shd w:fill="auto" w:val="clear"/>
+            <w:tcMar>
+              <w:left w:w="51" w:type="dxa"/>
             </w:tcMar>
             <w:vAlign w:val="center"/>
           </w:tcPr>
@@ -3261,13 +3299,14 @@
           <w:tcPr>
             <w:tcW w:w="1530" w:type="dxa"/>
             <w:tcBorders>
-              <w:left w:val="single" w:sz="2" w:space="0" w:color="000000"/>
-              <w:bottom w:val="single" w:sz="2" w:space="0" w:color="000000"/>
-              <w:insideH w:val="single" w:sz="2" w:space="0" w:color="000000"/>
-            </w:tcBorders>
-            <w:shd w:fill="auto" w:val="clear"/>
-            <w:tcMar>
-              <w:left w:w="54" w:type="dxa"/>
+              <w:top w:val="single" w:sz="2" w:space="0" w:color="000001"/>
+              <w:left w:val="single" w:sz="2" w:space="0" w:color="000001"/>
+              <w:bottom w:val="single" w:sz="2" w:space="0" w:color="000001"/>
+              <w:insideH w:val="single" w:sz="2" w:space="0" w:color="000001"/>
+            </w:tcBorders>
+            <w:shd w:fill="auto" w:val="clear"/>
+            <w:tcMar>
+              <w:left w:w="51" w:type="dxa"/>
             </w:tcMar>
             <w:vAlign w:val="center"/>
           </w:tcPr>
@@ -3287,13 +3326,14 @@
           <w:tcPr>
             <w:tcW w:w="1080" w:type="dxa"/>
             <w:tcBorders>
-              <w:left w:val="single" w:sz="2" w:space="0" w:color="000000"/>
-              <w:bottom w:val="single" w:sz="2" w:space="0" w:color="000000"/>
-              <w:insideH w:val="single" w:sz="2" w:space="0" w:color="000000"/>
-            </w:tcBorders>
-            <w:shd w:fill="auto" w:val="clear"/>
-            <w:tcMar>
-              <w:left w:w="54" w:type="dxa"/>
+              <w:top w:val="single" w:sz="2" w:space="0" w:color="000001"/>
+              <w:left w:val="single" w:sz="2" w:space="0" w:color="000001"/>
+              <w:bottom w:val="single" w:sz="2" w:space="0" w:color="000001"/>
+              <w:insideH w:val="single" w:sz="2" w:space="0" w:color="000001"/>
+            </w:tcBorders>
+            <w:shd w:fill="auto" w:val="clear"/>
+            <w:tcMar>
+              <w:left w:w="51" w:type="dxa"/>
             </w:tcMar>
             <w:vAlign w:val="center"/>
           </w:tcPr>
@@ -3313,15 +3353,16 @@
           <w:tcPr>
             <w:tcW w:w="5775" w:type="dxa"/>
             <w:tcBorders>
-              <w:left w:val="single" w:sz="2" w:space="0" w:color="000000"/>
-              <w:bottom w:val="single" w:sz="2" w:space="0" w:color="000000"/>
-              <w:right w:val="single" w:sz="2" w:space="0" w:color="000000"/>
-              <w:insideH w:val="single" w:sz="2" w:space="0" w:color="000000"/>
-              <w:insideV w:val="single" w:sz="2" w:space="0" w:color="000000"/>
-            </w:tcBorders>
-            <w:shd w:fill="auto" w:val="clear"/>
-            <w:tcMar>
-              <w:left w:w="54" w:type="dxa"/>
+              <w:top w:val="single" w:sz="2" w:space="0" w:color="000001"/>
+              <w:left w:val="single" w:sz="2" w:space="0" w:color="000001"/>
+              <w:bottom w:val="single" w:sz="2" w:space="0" w:color="000001"/>
+              <w:right w:val="single" w:sz="2" w:space="0" w:color="000001"/>
+              <w:insideH w:val="single" w:sz="2" w:space="0" w:color="000001"/>
+              <w:insideV w:val="single" w:sz="2" w:space="0" w:color="000001"/>
+            </w:tcBorders>
+            <w:shd w:fill="auto" w:val="clear"/>
+            <w:tcMar>
+              <w:left w:w="51" w:type="dxa"/>
             </w:tcMar>
             <w:vAlign w:val="center"/>
           </w:tcPr>
@@ -3351,13 +3392,14 @@
           <w:tcPr>
             <w:tcW w:w="1530" w:type="dxa"/>
             <w:tcBorders>
-              <w:left w:val="single" w:sz="2" w:space="0" w:color="000000"/>
-              <w:bottom w:val="single" w:sz="2" w:space="0" w:color="000000"/>
-              <w:insideH w:val="single" w:sz="2" w:space="0" w:color="000000"/>
-            </w:tcBorders>
-            <w:shd w:fill="auto" w:val="clear"/>
-            <w:tcMar>
-              <w:left w:w="54" w:type="dxa"/>
+              <w:top w:val="single" w:sz="2" w:space="0" w:color="000001"/>
+              <w:left w:val="single" w:sz="2" w:space="0" w:color="000001"/>
+              <w:bottom w:val="single" w:sz="2" w:space="0" w:color="000001"/>
+              <w:insideH w:val="single" w:sz="2" w:space="0" w:color="000001"/>
+            </w:tcBorders>
+            <w:shd w:fill="auto" w:val="clear"/>
+            <w:tcMar>
+              <w:left w:w="51" w:type="dxa"/>
             </w:tcMar>
             <w:vAlign w:val="center"/>
           </w:tcPr>
@@ -3377,13 +3419,14 @@
           <w:tcPr>
             <w:tcW w:w="1080" w:type="dxa"/>
             <w:tcBorders>
-              <w:left w:val="single" w:sz="2" w:space="0" w:color="000000"/>
-              <w:bottom w:val="single" w:sz="2" w:space="0" w:color="000000"/>
-              <w:insideH w:val="single" w:sz="2" w:space="0" w:color="000000"/>
-            </w:tcBorders>
-            <w:shd w:fill="auto" w:val="clear"/>
-            <w:tcMar>
-              <w:left w:w="54" w:type="dxa"/>
+              <w:top w:val="single" w:sz="2" w:space="0" w:color="000001"/>
+              <w:left w:val="single" w:sz="2" w:space="0" w:color="000001"/>
+              <w:bottom w:val="single" w:sz="2" w:space="0" w:color="000001"/>
+              <w:insideH w:val="single" w:sz="2" w:space="0" w:color="000001"/>
+            </w:tcBorders>
+            <w:shd w:fill="auto" w:val="clear"/>
+            <w:tcMar>
+              <w:left w:w="51" w:type="dxa"/>
             </w:tcMar>
             <w:vAlign w:val="center"/>
           </w:tcPr>
@@ -3403,15 +3446,16 @@
           <w:tcPr>
             <w:tcW w:w="5775" w:type="dxa"/>
             <w:tcBorders>
-              <w:left w:val="single" w:sz="2" w:space="0" w:color="000000"/>
-              <w:bottom w:val="single" w:sz="2" w:space="0" w:color="000000"/>
-              <w:right w:val="single" w:sz="2" w:space="0" w:color="000000"/>
-              <w:insideH w:val="single" w:sz="2" w:space="0" w:color="000000"/>
-              <w:insideV w:val="single" w:sz="2" w:space="0" w:color="000000"/>
-            </w:tcBorders>
-            <w:shd w:fill="auto" w:val="clear"/>
-            <w:tcMar>
-              <w:left w:w="54" w:type="dxa"/>
+              <w:top w:val="single" w:sz="2" w:space="0" w:color="000001"/>
+              <w:left w:val="single" w:sz="2" w:space="0" w:color="000001"/>
+              <w:bottom w:val="single" w:sz="2" w:space="0" w:color="000001"/>
+              <w:right w:val="single" w:sz="2" w:space="0" w:color="000001"/>
+              <w:insideH w:val="single" w:sz="2" w:space="0" w:color="000001"/>
+              <w:insideV w:val="single" w:sz="2" w:space="0" w:color="000001"/>
+            </w:tcBorders>
+            <w:shd w:fill="auto" w:val="clear"/>
+            <w:tcMar>
+              <w:left w:w="51" w:type="dxa"/>
             </w:tcMar>
             <w:vAlign w:val="center"/>
           </w:tcPr>
@@ -3457,7 +3501,7 @@
         <w:pStyle w:val="Encabezado1"/>
         <w:numPr>
           <w:ilvl w:val="0"/>
-          <w:numId w:val="1"/>
+          <w:numId w:val="2"/>
         </w:numPr>
         <w:rPr/>
       </w:pPr>
@@ -3481,7 +3525,7 @@
         <w:pStyle w:val="Cuerpodetexto"/>
         <w:numPr>
           <w:ilvl w:val="0"/>
-          <w:numId w:val="4"/>
+          <w:numId w:val="5"/>
         </w:numPr>
         <w:rPr/>
       </w:pPr>
@@ -3524,7 +3568,7 @@
         <w:pStyle w:val="Encabezado1"/>
         <w:numPr>
           <w:ilvl w:val="0"/>
-          <w:numId w:val="1"/>
+          <w:numId w:val="2"/>
         </w:numPr>
         <w:rPr/>
       </w:pPr>
@@ -3538,7 +3582,7 @@
         <w:pStyle w:val="Cuerpodetexto"/>
         <w:numPr>
           <w:ilvl w:val="0"/>
-          <w:numId w:val="5"/>
+          <w:numId w:val="6"/>
         </w:numPr>
         <w:rPr/>
       </w:pPr>
@@ -3564,7 +3608,7 @@
         <w:pStyle w:val="Encabezado1"/>
         <w:numPr>
           <w:ilvl w:val="0"/>
-          <w:numId w:val="1"/>
+          <w:numId w:val="2"/>
         </w:numPr>
         <w:rPr/>
       </w:pPr>
@@ -3601,10 +3645,28 @@
       </w:r>
       <w:r>
         <w:rPr/>
-        <w:t>1: CYPRESS PERFORM, S70FL01GS.1 Gbit (128 Mbyte), 3.0V, SPI Flash, 2016, http://www.cypress.com/file/233721/downloa</w:t>
+        <w:t>1: CYPRESS PERFORM, S70FL01GS.1 Gbit (128 Mbyte), 3.0V, SPI Flash, 2016, http://www.cypress.com/file/233721/downlo</w:t>
       </w:r>
       <w:r>
         <w:fldChar w:fldCharType="end"/>
+      </w:r>
+    </w:p>
+    <w:p>
+      <w:pPr>
+        <w:pStyle w:val="Normal"/>
+        <w:rPr/>
+      </w:pPr>
+      <w:r>
+        <w:rPr/>
+      </w:r>
+    </w:p>
+    <w:p>
+      <w:pPr>
+        <w:pStyle w:val="Normal"/>
+        <w:rPr/>
+      </w:pPr>
+      <w:r>
+        <w:rPr/>
       </w:r>
     </w:p>
     <w:p>
@@ -3860,6 +3922,98 @@
   <w:abstractNum w:abstractNumId="3">
     <w:lvl w:ilvl="0">
       <w:start w:val="1"/>
+      <w:numFmt w:val="none"/>
+      <w:suff w:val="nothing"/>
+      <w:lvlText w:val=""/>
+      <w:lvlJc w:val="left"/>
+      <w:pPr>
+        <w:ind w:left="432" w:hanging="432"/>
+      </w:pPr>
+    </w:lvl>
+    <w:lvl w:ilvl="1">
+      <w:start w:val="1"/>
+      <w:numFmt w:val="none"/>
+      <w:suff w:val="nothing"/>
+      <w:lvlText w:val=""/>
+      <w:lvlJc w:val="left"/>
+      <w:pPr>
+        <w:ind w:left="576" w:hanging="576"/>
+      </w:pPr>
+    </w:lvl>
+    <w:lvl w:ilvl="2">
+      <w:start w:val="1"/>
+      <w:numFmt w:val="none"/>
+      <w:suff w:val="nothing"/>
+      <w:lvlText w:val=""/>
+      <w:lvlJc w:val="left"/>
+      <w:pPr>
+        <w:ind w:left="720" w:hanging="720"/>
+      </w:pPr>
+    </w:lvl>
+    <w:lvl w:ilvl="3">
+      <w:start w:val="1"/>
+      <w:numFmt w:val="none"/>
+      <w:suff w:val="nothing"/>
+      <w:lvlText w:val=""/>
+      <w:lvlJc w:val="left"/>
+      <w:pPr>
+        <w:ind w:left="864" w:hanging="864"/>
+      </w:pPr>
+    </w:lvl>
+    <w:lvl w:ilvl="4">
+      <w:start w:val="1"/>
+      <w:numFmt w:val="none"/>
+      <w:suff w:val="nothing"/>
+      <w:lvlText w:val=""/>
+      <w:lvlJc w:val="left"/>
+      <w:pPr>
+        <w:ind w:left="1008" w:hanging="1008"/>
+      </w:pPr>
+    </w:lvl>
+    <w:lvl w:ilvl="5">
+      <w:start w:val="1"/>
+      <w:numFmt w:val="none"/>
+      <w:suff w:val="nothing"/>
+      <w:lvlText w:val=""/>
+      <w:lvlJc w:val="left"/>
+      <w:pPr>
+        <w:ind w:left="1152" w:hanging="1152"/>
+      </w:pPr>
+    </w:lvl>
+    <w:lvl w:ilvl="6">
+      <w:start w:val="1"/>
+      <w:numFmt w:val="none"/>
+      <w:suff w:val="nothing"/>
+      <w:lvlText w:val=""/>
+      <w:lvlJc w:val="left"/>
+      <w:pPr>
+        <w:ind w:left="1296" w:hanging="1296"/>
+      </w:pPr>
+    </w:lvl>
+    <w:lvl w:ilvl="7">
+      <w:start w:val="1"/>
+      <w:numFmt w:val="none"/>
+      <w:suff w:val="nothing"/>
+      <w:lvlText w:val=""/>
+      <w:lvlJc w:val="left"/>
+      <w:pPr>
+        <w:ind w:left="1440" w:hanging="1440"/>
+      </w:pPr>
+    </w:lvl>
+    <w:lvl w:ilvl="8">
+      <w:start w:val="1"/>
+      <w:numFmt w:val="none"/>
+      <w:suff w:val="nothing"/>
+      <w:lvlText w:val=""/>
+      <w:lvlJc w:val="left"/>
+      <w:pPr>
+        <w:ind w:left="1584" w:hanging="1584"/>
+      </w:pPr>
+    </w:lvl>
+  </w:abstractNum>
+  <w:abstractNum w:abstractNumId="4">
+    <w:lvl w:ilvl="0">
+      <w:start w:val="1"/>
       <w:numFmt w:val="bullet"/>
       <w:lvlText w:val=""/>
       <w:lvlJc w:val="left"/>
@@ -4003,7 +4157,7 @@
       </w:rPr>
     </w:lvl>
   </w:abstractNum>
-  <w:abstractNum w:abstractNumId="4">
+  <w:abstractNum w:abstractNumId="5">
     <w:lvl w:ilvl="0">
       <w:start w:val="1"/>
       <w:numFmt w:val="bullet"/>
@@ -4149,7 +4303,7 @@
       </w:rPr>
     </w:lvl>
   </w:abstractNum>
-  <w:abstractNum w:abstractNumId="5">
+  <w:abstractNum w:abstractNumId="6">
     <w:lvl w:ilvl="0">
       <w:start w:val="1"/>
       <w:numFmt w:val="bullet"/>
@@ -4310,6 +4464,9 @@
   <w:num w:numId="5">
     <w:abstractNumId w:val="5"/>
   </w:num>
+  <w:num w:numId="6">
+    <w:abstractNumId w:val="6"/>
+  </w:num>
 </w:numbering>
 </file>
 
@@ -4319,6 +4476,7 @@
     <w:rPrDefault>
       <w:rPr>
         <w:rFonts w:ascii="Liberation Serif" w:hAnsi="Liberation Serif" w:eastAsia="SimSun" w:cs="Mangal"/>
+        <w:sz w:val="20"/>
         <w:szCs w:val="24"/>
         <w:lang w:val="es-CR" w:eastAsia="zh-CN" w:bidi="hi-IN"/>
       </w:rPr>
@@ -4468,6 +4626,195 @@
       <w:rFonts w:cs="OpenSymbol"/>
     </w:rPr>
   </w:style>
+  <w:style w:type="character" w:styleId="ListLabel10">
+    <w:name w:val="ListLabel 10"/>
+    <w:qFormat/>
+    <w:rPr>
+      <w:rFonts w:cs="OpenSymbol"/>
+    </w:rPr>
+  </w:style>
+  <w:style w:type="character" w:styleId="ListLabel11">
+    <w:name w:val="ListLabel 11"/>
+    <w:qFormat/>
+    <w:rPr>
+      <w:rFonts w:cs="OpenSymbol"/>
+    </w:rPr>
+  </w:style>
+  <w:style w:type="character" w:styleId="ListLabel12">
+    <w:name w:val="ListLabel 12"/>
+    <w:qFormat/>
+    <w:rPr>
+      <w:rFonts w:cs="OpenSymbol"/>
+    </w:rPr>
+  </w:style>
+  <w:style w:type="character" w:styleId="ListLabel13">
+    <w:name w:val="ListLabel 13"/>
+    <w:qFormat/>
+    <w:rPr>
+      <w:rFonts w:cs="OpenSymbol"/>
+    </w:rPr>
+  </w:style>
+  <w:style w:type="character" w:styleId="ListLabel14">
+    <w:name w:val="ListLabel 14"/>
+    <w:qFormat/>
+    <w:rPr>
+      <w:rFonts w:cs="OpenSymbol"/>
+    </w:rPr>
+  </w:style>
+  <w:style w:type="character" w:styleId="ListLabel15">
+    <w:name w:val="ListLabel 15"/>
+    <w:qFormat/>
+    <w:rPr>
+      <w:rFonts w:cs="OpenSymbol"/>
+    </w:rPr>
+  </w:style>
+  <w:style w:type="character" w:styleId="ListLabel16">
+    <w:name w:val="ListLabel 16"/>
+    <w:qFormat/>
+    <w:rPr>
+      <w:rFonts w:cs="OpenSymbol"/>
+    </w:rPr>
+  </w:style>
+  <w:style w:type="character" w:styleId="ListLabel17">
+    <w:name w:val="ListLabel 17"/>
+    <w:qFormat/>
+    <w:rPr>
+      <w:rFonts w:cs="OpenSymbol"/>
+    </w:rPr>
+  </w:style>
+  <w:style w:type="character" w:styleId="ListLabel18">
+    <w:name w:val="ListLabel 18"/>
+    <w:qFormat/>
+    <w:rPr>
+      <w:rFonts w:cs="OpenSymbol"/>
+    </w:rPr>
+  </w:style>
+  <w:style w:type="character" w:styleId="ListLabel19">
+    <w:name w:val="ListLabel 19"/>
+    <w:qFormat/>
+    <w:rPr>
+      <w:rFonts w:cs="OpenSymbol"/>
+    </w:rPr>
+  </w:style>
+  <w:style w:type="character" w:styleId="ListLabel20">
+    <w:name w:val="ListLabel 20"/>
+    <w:qFormat/>
+    <w:rPr>
+      <w:rFonts w:cs="OpenSymbol"/>
+    </w:rPr>
+  </w:style>
+  <w:style w:type="character" w:styleId="ListLabel21">
+    <w:name w:val="ListLabel 21"/>
+    <w:qFormat/>
+    <w:rPr>
+      <w:rFonts w:cs="OpenSymbol"/>
+    </w:rPr>
+  </w:style>
+  <w:style w:type="character" w:styleId="ListLabel22">
+    <w:name w:val="ListLabel 22"/>
+    <w:qFormat/>
+    <w:rPr>
+      <w:rFonts w:cs="OpenSymbol"/>
+    </w:rPr>
+  </w:style>
+  <w:style w:type="character" w:styleId="ListLabel23">
+    <w:name w:val="ListLabel 23"/>
+    <w:qFormat/>
+    <w:rPr>
+      <w:rFonts w:cs="OpenSymbol"/>
+    </w:rPr>
+  </w:style>
+  <w:style w:type="character" w:styleId="ListLabel24">
+    <w:name w:val="ListLabel 24"/>
+    <w:qFormat/>
+    <w:rPr>
+      <w:rFonts w:cs="OpenSymbol"/>
+    </w:rPr>
+  </w:style>
+  <w:style w:type="character" w:styleId="ListLabel25">
+    <w:name w:val="ListLabel 25"/>
+    <w:qFormat/>
+    <w:rPr>
+      <w:rFonts w:cs="OpenSymbol"/>
+    </w:rPr>
+  </w:style>
+  <w:style w:type="character" w:styleId="ListLabel26">
+    <w:name w:val="ListLabel 26"/>
+    <w:qFormat/>
+    <w:rPr>
+      <w:rFonts w:cs="OpenSymbol"/>
+    </w:rPr>
+  </w:style>
+  <w:style w:type="character" w:styleId="ListLabel27">
+    <w:name w:val="ListLabel 27"/>
+    <w:qFormat/>
+    <w:rPr>
+      <w:rFonts w:cs="OpenSymbol"/>
+    </w:rPr>
+  </w:style>
+  <w:style w:type="character" w:styleId="ListLabel28">
+    <w:name w:val="ListLabel 28"/>
+    <w:qFormat/>
+    <w:rPr>
+      <w:rFonts w:cs="OpenSymbol"/>
+    </w:rPr>
+  </w:style>
+  <w:style w:type="character" w:styleId="ListLabel29">
+    <w:name w:val="ListLabel 29"/>
+    <w:qFormat/>
+    <w:rPr>
+      <w:rFonts w:cs="OpenSymbol"/>
+    </w:rPr>
+  </w:style>
+  <w:style w:type="character" w:styleId="ListLabel30">
+    <w:name w:val="ListLabel 30"/>
+    <w:qFormat/>
+    <w:rPr>
+      <w:rFonts w:cs="OpenSymbol"/>
+    </w:rPr>
+  </w:style>
+  <w:style w:type="character" w:styleId="ListLabel31">
+    <w:name w:val="ListLabel 31"/>
+    <w:qFormat/>
+    <w:rPr>
+      <w:rFonts w:cs="OpenSymbol"/>
+    </w:rPr>
+  </w:style>
+  <w:style w:type="character" w:styleId="ListLabel32">
+    <w:name w:val="ListLabel 32"/>
+    <w:qFormat/>
+    <w:rPr>
+      <w:rFonts w:cs="OpenSymbol"/>
+    </w:rPr>
+  </w:style>
+  <w:style w:type="character" w:styleId="ListLabel33">
+    <w:name w:val="ListLabel 33"/>
+    <w:qFormat/>
+    <w:rPr>
+      <w:rFonts w:cs="OpenSymbol"/>
+    </w:rPr>
+  </w:style>
+  <w:style w:type="character" w:styleId="ListLabel34">
+    <w:name w:val="ListLabel 34"/>
+    <w:qFormat/>
+    <w:rPr>
+      <w:rFonts w:cs="OpenSymbol"/>
+    </w:rPr>
+  </w:style>
+  <w:style w:type="character" w:styleId="ListLabel35">
+    <w:name w:val="ListLabel 35"/>
+    <w:qFormat/>
+    <w:rPr>
+      <w:rFonts w:cs="OpenSymbol"/>
+    </w:rPr>
+  </w:style>
+  <w:style w:type="character" w:styleId="ListLabel36">
+    <w:name w:val="ListLabel 36"/>
+    <w:qFormat/>
+    <w:rPr>
+      <w:rFonts w:cs="OpenSymbol"/>
+    </w:rPr>
+  </w:style>
   <w:style w:type="paragraph" w:styleId="Encabezado">
     <w:name w:val="Encabezado"/>
     <w:basedOn w:val="Normal"/>

</xml_diff>

<commit_message>
Datos Flash mem y CFI tables
</commit_message>
<xml_diff>
--- a/Hardware/Flash/Docs/MemoriaFlash_S70FL01GSAGMFI011_1GBSPI.docx
+++ b/Hardware/Flash/Docs/MemoriaFlash_S70FL01GSAGMFI011_1GBSPI.docx
@@ -34,7 +34,7 @@
         <w:pStyle w:val="Encabezado1"/>
         <w:numPr>
           <w:ilvl w:val="0"/>
-          <w:numId w:val="1"/>
+          <w:numId w:val="2"/>
         </w:numPr>
         <w:rPr/>
       </w:pPr>
@@ -177,6 +177,25 @@
     </w:p>
     <w:p>
       <w:pPr>
+        <w:pStyle w:val="Sumario1"/>
+        <w:tabs>
+          <w:tab w:val="right" w:pos="9972" w:leader="dot"/>
+        </w:tabs>
+        <w:rPr/>
+      </w:pPr>
+      <w:hyperlink w:anchor="__RefHeading___Toc435_230901219">
+        <w:r>
+          <w:rPr>
+            <w:rStyle w:val="Style"/>
+          </w:rPr>
+          <w:t>Información funcional de Pins</w:t>
+          <w:tab/>
+          <w:t>5</w:t>
+        </w:r>
+      </w:hyperlink>
+    </w:p>
+    <w:p>
+      <w:pPr>
         <w:pStyle w:val="Sumario2"/>
         <w:tabs>
           <w:tab w:val="right" w:pos="9972" w:leader="dot"/>
@@ -259,6 +278,101 @@
         </w:tabs>
         <w:rPr/>
       </w:pPr>
+      <w:hyperlink w:anchor="__RefHeading___Toc437_230901219">
+        <w:r>
+          <w:rPr>
+            <w:rStyle w:val="Style"/>
+          </w:rPr>
+          <w:t>Identificación del chip</w:t>
+          <w:tab/>
+          <w:t>6</w:t>
+        </w:r>
+      </w:hyperlink>
+    </w:p>
+    <w:p>
+      <w:pPr>
+        <w:pStyle w:val="Sumario1"/>
+        <w:tabs>
+          <w:tab w:val="right" w:pos="9972" w:leader="dot"/>
+        </w:tabs>
+        <w:rPr/>
+      </w:pPr>
+      <w:hyperlink w:anchor="__RefHeading___Toc439_230901219">
+        <w:r>
+          <w:rPr>
+            <w:rStyle w:val="Style"/>
+          </w:rPr>
+          <w:t>Recomendaciones</w:t>
+          <w:tab/>
+          <w:t>7</w:t>
+        </w:r>
+      </w:hyperlink>
+    </w:p>
+    <w:p>
+      <w:pPr>
+        <w:pStyle w:val="Sumario1"/>
+        <w:tabs>
+          <w:tab w:val="right" w:pos="9972" w:leader="dot"/>
+        </w:tabs>
+        <w:rPr/>
+      </w:pPr>
+      <w:hyperlink w:anchor="__RefHeading___Toc441_230901219">
+        <w:r>
+          <w:rPr>
+            <w:rStyle w:val="Style"/>
+          </w:rPr>
+          <w:t>Common Flash Interface</w:t>
+          <w:tab/>
+          <w:t>7</w:t>
+        </w:r>
+      </w:hyperlink>
+    </w:p>
+    <w:p>
+      <w:pPr>
+        <w:pStyle w:val="Sumario2"/>
+        <w:tabs>
+          <w:tab w:val="right" w:pos="9972" w:leader="dot"/>
+        </w:tabs>
+        <w:rPr/>
+      </w:pPr>
+      <w:hyperlink w:anchor="__RefHeading___Toc443_230901219">
+        <w:r>
+          <w:rPr>
+            <w:rStyle w:val="Style"/>
+          </w:rPr>
+          <w:t>Organización de la información</w:t>
+          <w:tab/>
+          <w:t>7</w:t>
+        </w:r>
+      </w:hyperlink>
+    </w:p>
+    <w:p>
+      <w:pPr>
+        <w:pStyle w:val="Sumario2"/>
+        <w:tabs>
+          <w:tab w:val="right" w:pos="9972" w:leader="dot"/>
+        </w:tabs>
+        <w:rPr/>
+      </w:pPr>
+      <w:hyperlink w:anchor="__RefHeading___Toc445_230901219">
+        <w:r>
+          <w:rPr>
+            <w:rStyle w:val="Style"/>
+          </w:rPr>
+          <w:t>CFI Tables</w:t>
+          <w:tab/>
+          <w:t>7</w:t>
+        </w:r>
+      </w:hyperlink>
+    </w:p>
+    <w:p>
+      <w:pPr>
+        <w:pStyle w:val="Sumario1"/>
+        <w:tabs>
+          <w:tab w:val="right" w:pos="9972" w:leader="dot"/>
+        </w:tabs>
+        <w:rPr/>
+      </w:pPr>
       <w:hyperlink w:anchor="__RefHeading___Toc172_892358588">
         <w:r>
           <w:rPr>
@@ -266,7 +380,7 @@
           </w:rPr>
           <w:t>Referencias</w:t>
           <w:tab/>
-          <w:t>7</w:t>
+          <w:t>10</w:t>
         </w:r>
       </w:hyperlink>
       <w:r>
@@ -290,7 +404,7 @@
         <w:pStyle w:val="Encabezado1"/>
         <w:numPr>
           <w:ilvl w:val="0"/>
-          <w:numId w:val="1"/>
+          <w:numId w:val="2"/>
         </w:numPr>
         <w:rPr/>
       </w:pPr>
@@ -316,7 +430,7 @@
         <w:pStyle w:val="Encabezado1"/>
         <w:numPr>
           <w:ilvl w:val="0"/>
-          <w:numId w:val="1"/>
+          <w:numId w:val="2"/>
         </w:numPr>
         <w:rPr/>
       </w:pPr>
@@ -332,7 +446,7 @@
         <w:pStyle w:val="Cuerpodetexto"/>
         <w:numPr>
           <w:ilvl w:val="0"/>
-          <w:numId w:val="3"/>
+          <w:numId w:val="4"/>
         </w:numPr>
         <w:spacing w:before="0" w:after="26"/>
         <w:rPr/>
@@ -354,7 +468,7 @@
         <w:pStyle w:val="Cuerpodetexto"/>
         <w:numPr>
           <w:ilvl w:val="0"/>
-          <w:numId w:val="3"/>
+          <w:numId w:val="4"/>
         </w:numPr>
         <w:spacing w:before="0" w:after="26"/>
         <w:rPr/>
@@ -376,7 +490,7 @@
         <w:pStyle w:val="Cuerpodetexto"/>
         <w:numPr>
           <w:ilvl w:val="0"/>
-          <w:numId w:val="3"/>
+          <w:numId w:val="4"/>
         </w:numPr>
         <w:spacing w:before="0" w:after="26"/>
         <w:rPr/>
@@ -398,7 +512,7 @@
         <w:pStyle w:val="Cuerpodetexto"/>
         <w:numPr>
           <w:ilvl w:val="0"/>
-          <w:numId w:val="3"/>
+          <w:numId w:val="4"/>
         </w:numPr>
         <w:spacing w:before="0" w:after="26"/>
         <w:rPr/>
@@ -420,7 +534,7 @@
         <w:pStyle w:val="Cuerpodetexto"/>
         <w:numPr>
           <w:ilvl w:val="0"/>
-          <w:numId w:val="3"/>
+          <w:numId w:val="4"/>
         </w:numPr>
         <w:spacing w:before="0" w:after="26"/>
         <w:rPr/>
@@ -442,7 +556,7 @@
         <w:pStyle w:val="Cuerpodetexto"/>
         <w:numPr>
           <w:ilvl w:val="0"/>
-          <w:numId w:val="3"/>
+          <w:numId w:val="4"/>
         </w:numPr>
         <w:spacing w:before="0" w:after="26"/>
         <w:rPr/>
@@ -464,7 +578,7 @@
         <w:pStyle w:val="Cuerpodetexto"/>
         <w:numPr>
           <w:ilvl w:val="0"/>
-          <w:numId w:val="3"/>
+          <w:numId w:val="4"/>
         </w:numPr>
         <w:spacing w:before="0" w:after="26"/>
         <w:rPr/>
@@ -486,7 +600,7 @@
         <w:pStyle w:val="Cuerpodetexto"/>
         <w:numPr>
           <w:ilvl w:val="0"/>
-          <w:numId w:val="3"/>
+          <w:numId w:val="4"/>
         </w:numPr>
         <w:spacing w:before="0" w:after="26"/>
         <w:rPr/>
@@ -508,7 +622,7 @@
         <w:pStyle w:val="Cuerpodetexto"/>
         <w:numPr>
           <w:ilvl w:val="0"/>
-          <w:numId w:val="3"/>
+          <w:numId w:val="4"/>
         </w:numPr>
         <w:spacing w:before="0" w:after="26"/>
         <w:rPr/>
@@ -522,7 +636,11 @@
       </w:r>
       <w:r>
         <w:rPr/>
-        <w:t>: 128M x 8</w:t>
+        <w:t xml:space="preserve">: 128M x 8. </w:t>
+      </w:r>
+      <w:r>
+        <w:rPr/>
+        <w:t>Páginas de 512Bytes. Erase Uniform 256kbyte sectors</w:t>
       </w:r>
     </w:p>
     <w:p>
@@ -530,7 +648,7 @@
         <w:pStyle w:val="Cuerpodetexto"/>
         <w:numPr>
           <w:ilvl w:val="0"/>
-          <w:numId w:val="3"/>
+          <w:numId w:val="4"/>
         </w:numPr>
         <w:spacing w:before="0" w:after="26"/>
         <w:rPr/>
@@ -552,7 +670,7 @@
         <w:pStyle w:val="Cuerpodetexto"/>
         <w:numPr>
           <w:ilvl w:val="0"/>
-          <w:numId w:val="3"/>
+          <w:numId w:val="4"/>
         </w:numPr>
         <w:spacing w:before="0" w:after="26"/>
         <w:rPr/>
@@ -574,7 +692,7 @@
         <w:pStyle w:val="Cuerpodetexto"/>
         <w:numPr>
           <w:ilvl w:val="0"/>
-          <w:numId w:val="3"/>
+          <w:numId w:val="4"/>
         </w:numPr>
         <w:spacing w:before="0" w:after="26"/>
         <w:rPr/>
@@ -596,7 +714,7 @@
         <w:pStyle w:val="Cuerpodetexto"/>
         <w:numPr>
           <w:ilvl w:val="0"/>
-          <w:numId w:val="3"/>
+          <w:numId w:val="4"/>
         </w:numPr>
         <w:spacing w:before="0" w:after="26"/>
         <w:rPr/>
@@ -618,7 +736,7 @@
         <w:pStyle w:val="Cuerpodetexto"/>
         <w:numPr>
           <w:ilvl w:val="0"/>
-          <w:numId w:val="3"/>
+          <w:numId w:val="4"/>
         </w:numPr>
         <w:spacing w:before="0" w:after="26"/>
         <w:rPr/>
@@ -640,7 +758,7 @@
         <w:pStyle w:val="Cuerpodetexto"/>
         <w:numPr>
           <w:ilvl w:val="0"/>
-          <w:numId w:val="3"/>
+          <w:numId w:val="4"/>
         </w:numPr>
         <w:spacing w:before="0" w:after="26"/>
         <w:rPr/>
@@ -662,7 +780,7 @@
         <w:pStyle w:val="Cuerpodetexto"/>
         <w:numPr>
           <w:ilvl w:val="0"/>
-          <w:numId w:val="3"/>
+          <w:numId w:val="4"/>
         </w:numPr>
         <w:spacing w:before="0" w:after="26"/>
         <w:rPr/>
@@ -684,7 +802,7 @@
         <w:pStyle w:val="Cuerpodetexto"/>
         <w:numPr>
           <w:ilvl w:val="0"/>
-          <w:numId w:val="3"/>
+          <w:numId w:val="4"/>
         </w:numPr>
         <w:spacing w:before="0" w:after="26"/>
         <w:rPr/>
@@ -726,7 +844,7 @@
         <w:pStyle w:val="Encabezado1"/>
         <w:numPr>
           <w:ilvl w:val="0"/>
-          <w:numId w:val="1"/>
+          <w:numId w:val="2"/>
         </w:numPr>
         <w:rPr/>
       </w:pPr>
@@ -742,7 +860,7 @@
         <w:pStyle w:val="Encabezado1"/>
         <w:numPr>
           <w:ilvl w:val="0"/>
-          <w:numId w:val="1"/>
+          <w:numId w:val="2"/>
         </w:numPr>
         <w:rPr/>
       </w:pPr>
@@ -758,7 +876,7 @@
         <w:pStyle w:val="Encabezado2"/>
         <w:numPr>
           <w:ilvl w:val="1"/>
-          <w:numId w:val="2"/>
+          <w:numId w:val="3"/>
         </w:numPr>
         <w:ind w:left="0" w:hanging="0"/>
         <w:rPr/>
@@ -823,7 +941,7 @@
         </w:tblBorders>
         <w:tblCellMar>
           <w:top w:w="55" w:type="dxa"/>
-          <w:left w:w="51" w:type="dxa"/>
+          <w:left w:w="48" w:type="dxa"/>
           <w:bottom w:w="55" w:type="dxa"/>
           <w:right w:w="55" w:type="dxa"/>
         </w:tblCellMar>
@@ -845,7 +963,7 @@
             </w:tcBorders>
             <w:shd w:fill="auto" w:val="clear"/>
             <w:tcMar>
-              <w:left w:w="51" w:type="dxa"/>
+              <w:left w:w="48" w:type="dxa"/>
             </w:tcMar>
             <w:vAlign w:val="center"/>
           </w:tcPr>
@@ -881,7 +999,7 @@
             </w:tcBorders>
             <w:shd w:fill="auto" w:val="clear"/>
             <w:tcMar>
-              <w:left w:w="51" w:type="dxa"/>
+              <w:left w:w="48" w:type="dxa"/>
             </w:tcMar>
           </w:tcPr>
           <w:p>
@@ -919,7 +1037,7 @@
             </w:tcBorders>
             <w:shd w:fill="auto" w:val="clear"/>
             <w:tcMar>
-              <w:left w:w="51" w:type="dxa"/>
+              <w:left w:w="48" w:type="dxa"/>
             </w:tcMar>
           </w:tcPr>
           <w:p>
@@ -947,7 +1065,7 @@
             </w:tcBorders>
             <w:shd w:fill="auto" w:val="clear"/>
             <w:tcMar>
-              <w:left w:w="51" w:type="dxa"/>
+              <w:left w:w="48" w:type="dxa"/>
             </w:tcMar>
           </w:tcPr>
           <w:p>
@@ -978,7 +1096,7 @@
             </w:tcBorders>
             <w:shd w:fill="auto" w:val="clear"/>
             <w:tcMar>
-              <w:left w:w="51" w:type="dxa"/>
+              <w:left w:w="48" w:type="dxa"/>
             </w:tcMar>
           </w:tcPr>
           <w:p>
@@ -1008,7 +1126,7 @@
             </w:tcBorders>
             <w:shd w:fill="auto" w:val="clear"/>
             <w:tcMar>
-              <w:left w:w="51" w:type="dxa"/>
+              <w:left w:w="48" w:type="dxa"/>
             </w:tcMar>
           </w:tcPr>
           <w:p>
@@ -1039,7 +1157,7 @@
             </w:tcBorders>
             <w:shd w:fill="auto" w:val="clear"/>
             <w:tcMar>
-              <w:left w:w="51" w:type="dxa"/>
+              <w:left w:w="48" w:type="dxa"/>
             </w:tcMar>
           </w:tcPr>
           <w:p>
@@ -1069,7 +1187,7 @@
             </w:tcBorders>
             <w:shd w:fill="auto" w:val="clear"/>
             <w:tcMar>
-              <w:left w:w="51" w:type="dxa"/>
+              <w:left w:w="48" w:type="dxa"/>
             </w:tcMar>
           </w:tcPr>
           <w:p>
@@ -1100,7 +1218,7 @@
             </w:tcBorders>
             <w:shd w:fill="auto" w:val="clear"/>
             <w:tcMar>
-              <w:left w:w="51" w:type="dxa"/>
+              <w:left w:w="48" w:type="dxa"/>
             </w:tcMar>
           </w:tcPr>
           <w:p>
@@ -1130,7 +1248,7 @@
             </w:tcBorders>
             <w:shd w:fill="auto" w:val="clear"/>
             <w:tcMar>
-              <w:left w:w="51" w:type="dxa"/>
+              <w:left w:w="48" w:type="dxa"/>
             </w:tcMar>
           </w:tcPr>
           <w:p>
@@ -1161,7 +1279,7 @@
             </w:tcBorders>
             <w:shd w:fill="auto" w:val="clear"/>
             <w:tcMar>
-              <w:left w:w="51" w:type="dxa"/>
+              <w:left w:w="48" w:type="dxa"/>
             </w:tcMar>
           </w:tcPr>
           <w:p>
@@ -1191,7 +1309,7 @@
             </w:tcBorders>
             <w:shd w:fill="auto" w:val="clear"/>
             <w:tcMar>
-              <w:left w:w="51" w:type="dxa"/>
+              <w:left w:w="48" w:type="dxa"/>
             </w:tcMar>
           </w:tcPr>
           <w:p>
@@ -1222,7 +1340,7 @@
             </w:tcBorders>
             <w:shd w:fill="auto" w:val="clear"/>
             <w:tcMar>
-              <w:left w:w="51" w:type="dxa"/>
+              <w:left w:w="48" w:type="dxa"/>
             </w:tcMar>
           </w:tcPr>
           <w:p>
@@ -1252,7 +1370,7 @@
             </w:tcBorders>
             <w:shd w:fill="auto" w:val="clear"/>
             <w:tcMar>
-              <w:left w:w="51" w:type="dxa"/>
+              <w:left w:w="48" w:type="dxa"/>
             </w:tcMar>
           </w:tcPr>
           <w:p>
@@ -1301,7 +1419,7 @@
         <w:pStyle w:val="Encabezado1"/>
         <w:numPr>
           <w:ilvl w:val="0"/>
-          <w:numId w:val="1"/>
+          <w:numId w:val="2"/>
         </w:numPr>
         <w:rPr/>
       </w:pPr>
@@ -1392,13 +1510,13 @@
         <w:fldChar w:fldCharType="begin"/>
       </w:r>
       <w:r>
-        <w:instrText> CITATION  "1"</w:instrText>
+        <w:instrText> CITATION  "S70FL01GS"</w:instrText>
       </w:r>
       <w:r>
         <w:fldChar w:fldCharType="separate"/>
       </w:r>
       <w:r>
-        <w:t>1</w:t>
+        <w:t>S70FL01GS.1 Gbit (128 Mbyte), 3.0V, SPI Flash</w:t>
       </w:r>
       <w:r>
         <w:fldChar w:fldCharType="end"/>
@@ -1456,7 +1574,7 @@
         <w:pStyle w:val="Encabezado1"/>
         <w:numPr>
           <w:ilvl w:val="0"/>
-          <w:numId w:val="1"/>
+          <w:numId w:val="2"/>
         </w:numPr>
         <w:rPr/>
       </w:pPr>
@@ -1556,13 +1674,13 @@
         <w:fldChar w:fldCharType="begin"/>
       </w:r>
       <w:r>
-        <w:instrText> CITATION  "1"</w:instrText>
+        <w:instrText> CITATION  "S70FL01GS"</w:instrText>
       </w:r>
       <w:r>
         <w:fldChar w:fldCharType="separate"/>
       </w:r>
       <w:r>
-        <w:t>1</w:t>
+        <w:t>S70FL01GS.1 Gbit (128 Mbyte), 3.0V, SPI Flash</w:t>
       </w:r>
       <w:r>
         <w:fldChar w:fldCharType="end"/>
@@ -1573,10 +1691,12 @@
         <w:pStyle w:val="Encabezado1"/>
         <w:numPr>
           <w:ilvl w:val="0"/>
-          <w:numId w:val="1"/>
+          <w:numId w:val="2"/>
         </w:numPr>
         <w:rPr/>
       </w:pPr>
+      <w:bookmarkStart w:id="8" w:name="__RefHeading___Toc435_230901219"/>
+      <w:bookmarkEnd w:id="8"/>
       <w:r>
         <w:rPr/>
         <w:t>Información funcional de Pins</w:t>
@@ -1587,13 +1707,13 @@
         <w:pStyle w:val="Encabezado2"/>
         <w:numPr>
           <w:ilvl w:val="1"/>
-          <w:numId w:val="1"/>
+          <w:numId w:val="2"/>
         </w:numPr>
         <w:ind w:left="0" w:hanging="0"/>
         <w:rPr/>
       </w:pPr>
-      <w:bookmarkStart w:id="8" w:name="__RefHeading___Toc188_892358588"/>
-      <w:bookmarkEnd w:id="8"/>
+      <w:bookmarkStart w:id="9" w:name="__RefHeading___Toc188_892358588"/>
+      <w:bookmarkEnd w:id="9"/>
       <w:r>
         <w:rPr/>
         <w:t>Alimentación</w:t>
@@ -1605,14 +1725,14 @@
         <w:jc w:val="center"/>
         <w:tblInd w:w="0" w:type="dxa"/>
         <w:tblBorders>
-          <w:top w:val="single" w:sz="2" w:space="0" w:color="000000"/>
-          <w:left w:val="single" w:sz="2" w:space="0" w:color="000000"/>
-          <w:bottom w:val="single" w:sz="2" w:space="0" w:color="000000"/>
-          <w:insideH w:val="single" w:sz="2" w:space="0" w:color="000000"/>
+          <w:top w:val="single" w:sz="2" w:space="0" w:color="000001"/>
+          <w:left w:val="single" w:sz="2" w:space="0" w:color="000001"/>
+          <w:bottom w:val="single" w:sz="2" w:space="0" w:color="000001"/>
+          <w:insideH w:val="single" w:sz="2" w:space="0" w:color="000001"/>
         </w:tblBorders>
         <w:tblCellMar>
           <w:top w:w="55" w:type="dxa"/>
-          <w:left w:w="54" w:type="dxa"/>
+          <w:left w:w="51" w:type="dxa"/>
           <w:bottom w:w="55" w:type="dxa"/>
           <w:right w:w="55" w:type="dxa"/>
         </w:tblCellMar>
@@ -1628,14 +1748,14 @@
           <w:tcPr>
             <w:tcW w:w="1755" w:type="dxa"/>
             <w:tcBorders>
-              <w:top w:val="single" w:sz="2" w:space="0" w:color="000000"/>
-              <w:left w:val="single" w:sz="2" w:space="0" w:color="000000"/>
-              <w:bottom w:val="single" w:sz="2" w:space="0" w:color="000000"/>
-              <w:insideH w:val="single" w:sz="2" w:space="0" w:color="000000"/>
-            </w:tcBorders>
-            <w:shd w:fill="auto" w:val="clear"/>
-            <w:tcMar>
-              <w:left w:w="54" w:type="dxa"/>
+              <w:top w:val="single" w:sz="2" w:space="0" w:color="000001"/>
+              <w:left w:val="single" w:sz="2" w:space="0" w:color="000001"/>
+              <w:bottom w:val="single" w:sz="2" w:space="0" w:color="000001"/>
+              <w:insideH w:val="single" w:sz="2" w:space="0" w:color="000001"/>
+            </w:tcBorders>
+            <w:shd w:fill="auto" w:val="clear"/>
+            <w:tcMar>
+              <w:left w:w="51" w:type="dxa"/>
             </w:tcMar>
           </w:tcPr>
           <w:p>
@@ -1661,14 +1781,14 @@
           <w:tcPr>
             <w:tcW w:w="1140" w:type="dxa"/>
             <w:tcBorders>
-              <w:top w:val="single" w:sz="2" w:space="0" w:color="000000"/>
-              <w:left w:val="single" w:sz="2" w:space="0" w:color="000000"/>
-              <w:bottom w:val="single" w:sz="2" w:space="0" w:color="000000"/>
-              <w:insideH w:val="single" w:sz="2" w:space="0" w:color="000000"/>
-            </w:tcBorders>
-            <w:shd w:fill="auto" w:val="clear"/>
-            <w:tcMar>
-              <w:left w:w="54" w:type="dxa"/>
+              <w:top w:val="single" w:sz="2" w:space="0" w:color="000001"/>
+              <w:left w:val="single" w:sz="2" w:space="0" w:color="000001"/>
+              <w:bottom w:val="single" w:sz="2" w:space="0" w:color="000001"/>
+              <w:insideH w:val="single" w:sz="2" w:space="0" w:color="000001"/>
+            </w:tcBorders>
+            <w:shd w:fill="auto" w:val="clear"/>
+            <w:tcMar>
+              <w:left w:w="51" w:type="dxa"/>
             </w:tcMar>
           </w:tcPr>
           <w:p>
@@ -1694,16 +1814,16 @@
           <w:tcPr>
             <w:tcW w:w="5161" w:type="dxa"/>
             <w:tcBorders>
-              <w:top w:val="single" w:sz="2" w:space="0" w:color="000000"/>
-              <w:left w:val="single" w:sz="2" w:space="0" w:color="000000"/>
-              <w:bottom w:val="single" w:sz="2" w:space="0" w:color="000000"/>
-              <w:right w:val="single" w:sz="2" w:space="0" w:color="000000"/>
-              <w:insideH w:val="single" w:sz="2" w:space="0" w:color="000000"/>
-              <w:insideV w:val="single" w:sz="2" w:space="0" w:color="000000"/>
-            </w:tcBorders>
-            <w:shd w:fill="auto" w:val="clear"/>
-            <w:tcMar>
-              <w:left w:w="54" w:type="dxa"/>
+              <w:top w:val="single" w:sz="2" w:space="0" w:color="000001"/>
+              <w:left w:val="single" w:sz="2" w:space="0" w:color="000001"/>
+              <w:bottom w:val="single" w:sz="2" w:space="0" w:color="000001"/>
+              <w:right w:val="single" w:sz="2" w:space="0" w:color="000001"/>
+              <w:insideH w:val="single" w:sz="2" w:space="0" w:color="000001"/>
+              <w:insideV w:val="single" w:sz="2" w:space="0" w:color="000001"/>
+            </w:tcBorders>
+            <w:shd w:fill="auto" w:val="clear"/>
+            <w:tcMar>
+              <w:left w:w="51" w:type="dxa"/>
             </w:tcMar>
           </w:tcPr>
           <w:p>
@@ -1732,13 +1852,14 @@
           <w:tcPr>
             <w:tcW w:w="1755" w:type="dxa"/>
             <w:tcBorders>
-              <w:left w:val="single" w:sz="2" w:space="0" w:color="000000"/>
-              <w:bottom w:val="single" w:sz="2" w:space="0" w:color="000000"/>
-              <w:insideH w:val="single" w:sz="2" w:space="0" w:color="000000"/>
-            </w:tcBorders>
-            <w:shd w:fill="auto" w:val="clear"/>
-            <w:tcMar>
-              <w:left w:w="54" w:type="dxa"/>
+              <w:top w:val="single" w:sz="2" w:space="0" w:color="000001"/>
+              <w:left w:val="single" w:sz="2" w:space="0" w:color="000001"/>
+              <w:bottom w:val="single" w:sz="2" w:space="0" w:color="000001"/>
+              <w:insideH w:val="single" w:sz="2" w:space="0" w:color="000001"/>
+            </w:tcBorders>
+            <w:shd w:fill="auto" w:val="clear"/>
+            <w:tcMar>
+              <w:left w:w="51" w:type="dxa"/>
             </w:tcMar>
             <w:vAlign w:val="center"/>
           </w:tcPr>
@@ -1758,13 +1879,14 @@
           <w:tcPr>
             <w:tcW w:w="1140" w:type="dxa"/>
             <w:tcBorders>
-              <w:left w:val="single" w:sz="2" w:space="0" w:color="000000"/>
-              <w:bottom w:val="single" w:sz="2" w:space="0" w:color="000000"/>
-              <w:insideH w:val="single" w:sz="2" w:space="0" w:color="000000"/>
-            </w:tcBorders>
-            <w:shd w:fill="auto" w:val="clear"/>
-            <w:tcMar>
-              <w:left w:w="54" w:type="dxa"/>
+              <w:top w:val="single" w:sz="2" w:space="0" w:color="000001"/>
+              <w:left w:val="single" w:sz="2" w:space="0" w:color="000001"/>
+              <w:bottom w:val="single" w:sz="2" w:space="0" w:color="000001"/>
+              <w:insideH w:val="single" w:sz="2" w:space="0" w:color="000001"/>
+            </w:tcBorders>
+            <w:shd w:fill="auto" w:val="clear"/>
+            <w:tcMar>
+              <w:left w:w="51" w:type="dxa"/>
             </w:tcMar>
             <w:vAlign w:val="center"/>
           </w:tcPr>
@@ -1784,15 +1906,16 @@
           <w:tcPr>
             <w:tcW w:w="5161" w:type="dxa"/>
             <w:tcBorders>
-              <w:left w:val="single" w:sz="2" w:space="0" w:color="000000"/>
-              <w:bottom w:val="single" w:sz="2" w:space="0" w:color="000000"/>
-              <w:right w:val="single" w:sz="2" w:space="0" w:color="000000"/>
-              <w:insideH w:val="single" w:sz="2" w:space="0" w:color="000000"/>
-              <w:insideV w:val="single" w:sz="2" w:space="0" w:color="000000"/>
-            </w:tcBorders>
-            <w:shd w:fill="auto" w:val="clear"/>
-            <w:tcMar>
-              <w:left w:w="54" w:type="dxa"/>
+              <w:top w:val="single" w:sz="2" w:space="0" w:color="000001"/>
+              <w:left w:val="single" w:sz="2" w:space="0" w:color="000001"/>
+              <w:bottom w:val="single" w:sz="2" w:space="0" w:color="000001"/>
+              <w:right w:val="single" w:sz="2" w:space="0" w:color="000001"/>
+              <w:insideH w:val="single" w:sz="2" w:space="0" w:color="000001"/>
+              <w:insideV w:val="single" w:sz="2" w:space="0" w:color="000001"/>
+            </w:tcBorders>
+            <w:shd w:fill="auto" w:val="clear"/>
+            <w:tcMar>
+              <w:left w:w="51" w:type="dxa"/>
             </w:tcMar>
             <w:vAlign w:val="center"/>
           </w:tcPr>
@@ -1822,13 +1945,14 @@
           <w:tcPr>
             <w:tcW w:w="1755" w:type="dxa"/>
             <w:tcBorders>
-              <w:left w:val="single" w:sz="2" w:space="0" w:color="000000"/>
-              <w:bottom w:val="single" w:sz="2" w:space="0" w:color="000000"/>
-              <w:insideH w:val="single" w:sz="2" w:space="0" w:color="000000"/>
-            </w:tcBorders>
-            <w:shd w:fill="auto" w:val="clear"/>
-            <w:tcMar>
-              <w:left w:w="54" w:type="dxa"/>
+              <w:top w:val="single" w:sz="2" w:space="0" w:color="000001"/>
+              <w:left w:val="single" w:sz="2" w:space="0" w:color="000001"/>
+              <w:bottom w:val="single" w:sz="2" w:space="0" w:color="000001"/>
+              <w:insideH w:val="single" w:sz="2" w:space="0" w:color="000001"/>
+            </w:tcBorders>
+            <w:shd w:fill="auto" w:val="clear"/>
+            <w:tcMar>
+              <w:left w:w="51" w:type="dxa"/>
             </w:tcMar>
             <w:vAlign w:val="center"/>
           </w:tcPr>
@@ -1848,13 +1972,14 @@
           <w:tcPr>
             <w:tcW w:w="1140" w:type="dxa"/>
             <w:tcBorders>
-              <w:left w:val="single" w:sz="2" w:space="0" w:color="000000"/>
-              <w:bottom w:val="single" w:sz="2" w:space="0" w:color="000000"/>
-              <w:insideH w:val="single" w:sz="2" w:space="0" w:color="000000"/>
-            </w:tcBorders>
-            <w:shd w:fill="auto" w:val="clear"/>
-            <w:tcMar>
-              <w:left w:w="54" w:type="dxa"/>
+              <w:top w:val="single" w:sz="2" w:space="0" w:color="000001"/>
+              <w:left w:val="single" w:sz="2" w:space="0" w:color="000001"/>
+              <w:bottom w:val="single" w:sz="2" w:space="0" w:color="000001"/>
+              <w:insideH w:val="single" w:sz="2" w:space="0" w:color="000001"/>
+            </w:tcBorders>
+            <w:shd w:fill="auto" w:val="clear"/>
+            <w:tcMar>
+              <w:left w:w="51" w:type="dxa"/>
             </w:tcMar>
             <w:vAlign w:val="center"/>
           </w:tcPr>
@@ -1874,15 +1999,16 @@
           <w:tcPr>
             <w:tcW w:w="5161" w:type="dxa"/>
             <w:tcBorders>
-              <w:left w:val="single" w:sz="2" w:space="0" w:color="000000"/>
-              <w:bottom w:val="single" w:sz="2" w:space="0" w:color="000000"/>
-              <w:right w:val="single" w:sz="2" w:space="0" w:color="000000"/>
-              <w:insideH w:val="single" w:sz="2" w:space="0" w:color="000000"/>
-              <w:insideV w:val="single" w:sz="2" w:space="0" w:color="000000"/>
-            </w:tcBorders>
-            <w:shd w:fill="auto" w:val="clear"/>
-            <w:tcMar>
-              <w:left w:w="54" w:type="dxa"/>
+              <w:top w:val="single" w:sz="2" w:space="0" w:color="000001"/>
+              <w:left w:val="single" w:sz="2" w:space="0" w:color="000001"/>
+              <w:bottom w:val="single" w:sz="2" w:space="0" w:color="000001"/>
+              <w:right w:val="single" w:sz="2" w:space="0" w:color="000001"/>
+              <w:insideH w:val="single" w:sz="2" w:space="0" w:color="000001"/>
+              <w:insideV w:val="single" w:sz="2" w:space="0" w:color="000001"/>
+            </w:tcBorders>
+            <w:shd w:fill="auto" w:val="clear"/>
+            <w:tcMar>
+              <w:left w:w="51" w:type="dxa"/>
             </w:tcMar>
             <w:vAlign w:val="center"/>
           </w:tcPr>
@@ -1905,13 +2031,14 @@
           <w:tcPr>
             <w:tcW w:w="1755" w:type="dxa"/>
             <w:tcBorders>
-              <w:left w:val="single" w:sz="2" w:space="0" w:color="000000"/>
-              <w:bottom w:val="single" w:sz="2" w:space="0" w:color="000000"/>
-              <w:insideH w:val="single" w:sz="2" w:space="0" w:color="000000"/>
-            </w:tcBorders>
-            <w:shd w:fill="auto" w:val="clear"/>
-            <w:tcMar>
-              <w:left w:w="54" w:type="dxa"/>
+              <w:top w:val="single" w:sz="2" w:space="0" w:color="000001"/>
+              <w:left w:val="single" w:sz="2" w:space="0" w:color="000001"/>
+              <w:bottom w:val="single" w:sz="2" w:space="0" w:color="000001"/>
+              <w:insideH w:val="single" w:sz="2" w:space="0" w:color="000001"/>
+            </w:tcBorders>
+            <w:shd w:fill="auto" w:val="clear"/>
+            <w:tcMar>
+              <w:left w:w="51" w:type="dxa"/>
             </w:tcMar>
             <w:vAlign w:val="center"/>
           </w:tcPr>
@@ -1931,13 +2058,14 @@
           <w:tcPr>
             <w:tcW w:w="1140" w:type="dxa"/>
             <w:tcBorders>
-              <w:left w:val="single" w:sz="2" w:space="0" w:color="000000"/>
-              <w:bottom w:val="single" w:sz="2" w:space="0" w:color="000000"/>
-              <w:insideH w:val="single" w:sz="2" w:space="0" w:color="000000"/>
-            </w:tcBorders>
-            <w:shd w:fill="auto" w:val="clear"/>
-            <w:tcMar>
-              <w:left w:w="54" w:type="dxa"/>
+              <w:top w:val="single" w:sz="2" w:space="0" w:color="000001"/>
+              <w:left w:val="single" w:sz="2" w:space="0" w:color="000001"/>
+              <w:bottom w:val="single" w:sz="2" w:space="0" w:color="000001"/>
+              <w:insideH w:val="single" w:sz="2" w:space="0" w:color="000001"/>
+            </w:tcBorders>
+            <w:shd w:fill="auto" w:val="clear"/>
+            <w:tcMar>
+              <w:left w:w="51" w:type="dxa"/>
             </w:tcMar>
             <w:vAlign w:val="center"/>
           </w:tcPr>
@@ -1957,15 +2085,16 @@
           <w:tcPr>
             <w:tcW w:w="5161" w:type="dxa"/>
             <w:tcBorders>
-              <w:left w:val="single" w:sz="2" w:space="0" w:color="000000"/>
-              <w:bottom w:val="single" w:sz="2" w:space="0" w:color="000000"/>
-              <w:right w:val="single" w:sz="2" w:space="0" w:color="000000"/>
-              <w:insideH w:val="single" w:sz="2" w:space="0" w:color="000000"/>
-              <w:insideV w:val="single" w:sz="2" w:space="0" w:color="000000"/>
-            </w:tcBorders>
-            <w:shd w:fill="auto" w:val="clear"/>
-            <w:tcMar>
-              <w:left w:w="54" w:type="dxa"/>
+              <w:top w:val="single" w:sz="2" w:space="0" w:color="000001"/>
+              <w:left w:val="single" w:sz="2" w:space="0" w:color="000001"/>
+              <w:bottom w:val="single" w:sz="2" w:space="0" w:color="000001"/>
+              <w:right w:val="single" w:sz="2" w:space="0" w:color="000001"/>
+              <w:insideH w:val="single" w:sz="2" w:space="0" w:color="000001"/>
+              <w:insideV w:val="single" w:sz="2" w:space="0" w:color="000001"/>
+            </w:tcBorders>
+            <w:shd w:fill="auto" w:val="clear"/>
+            <w:tcMar>
+              <w:left w:w="51" w:type="dxa"/>
             </w:tcMar>
             <w:vAlign w:val="center"/>
           </w:tcPr>
@@ -2006,13 +2135,13 @@
         <w:pStyle w:val="Encabezado2"/>
         <w:numPr>
           <w:ilvl w:val="1"/>
-          <w:numId w:val="1"/>
+          <w:numId w:val="2"/>
         </w:numPr>
         <w:ind w:left="0" w:hanging="0"/>
         <w:rPr/>
       </w:pPr>
-      <w:bookmarkStart w:id="9" w:name="__RefHeading___Toc190_892358588"/>
-      <w:bookmarkEnd w:id="9"/>
+      <w:bookmarkStart w:id="10" w:name="__RefHeading___Toc190_892358588"/>
+      <w:bookmarkEnd w:id="10"/>
       <w:r>
         <w:rPr/>
         <w:t>Entradas</w:t>
@@ -2024,14 +2153,14 @@
         <w:jc w:val="center"/>
         <w:tblInd w:w="0" w:type="dxa"/>
         <w:tblBorders>
-          <w:top w:val="single" w:sz="2" w:space="0" w:color="000000"/>
-          <w:left w:val="single" w:sz="2" w:space="0" w:color="000000"/>
-          <w:bottom w:val="single" w:sz="2" w:space="0" w:color="000000"/>
-          <w:insideH w:val="single" w:sz="2" w:space="0" w:color="000000"/>
+          <w:top w:val="single" w:sz="2" w:space="0" w:color="000001"/>
+          <w:left w:val="single" w:sz="2" w:space="0" w:color="000001"/>
+          <w:bottom w:val="single" w:sz="2" w:space="0" w:color="000001"/>
+          <w:insideH w:val="single" w:sz="2" w:space="0" w:color="000001"/>
         </w:tblBorders>
         <w:tblCellMar>
           <w:top w:w="55" w:type="dxa"/>
-          <w:left w:w="54" w:type="dxa"/>
+          <w:left w:w="51" w:type="dxa"/>
           <w:bottom w:w="55" w:type="dxa"/>
           <w:right w:w="55" w:type="dxa"/>
         </w:tblCellMar>
@@ -2047,14 +2176,14 @@
           <w:tcPr>
             <w:tcW w:w="1410" w:type="dxa"/>
             <w:tcBorders>
-              <w:top w:val="single" w:sz="2" w:space="0" w:color="000000"/>
-              <w:left w:val="single" w:sz="2" w:space="0" w:color="000000"/>
-              <w:bottom w:val="single" w:sz="2" w:space="0" w:color="000000"/>
-              <w:insideH w:val="single" w:sz="2" w:space="0" w:color="000000"/>
-            </w:tcBorders>
-            <w:shd w:fill="auto" w:val="clear"/>
-            <w:tcMar>
-              <w:left w:w="54" w:type="dxa"/>
+              <w:top w:val="single" w:sz="2" w:space="0" w:color="000001"/>
+              <w:left w:val="single" w:sz="2" w:space="0" w:color="000001"/>
+              <w:bottom w:val="single" w:sz="2" w:space="0" w:color="000001"/>
+              <w:insideH w:val="single" w:sz="2" w:space="0" w:color="000001"/>
+            </w:tcBorders>
+            <w:shd w:fill="auto" w:val="clear"/>
+            <w:tcMar>
+              <w:left w:w="51" w:type="dxa"/>
             </w:tcMar>
           </w:tcPr>
           <w:p>
@@ -2080,14 +2209,14 @@
           <w:tcPr>
             <w:tcW w:w="1995" w:type="dxa"/>
             <w:tcBorders>
-              <w:top w:val="single" w:sz="2" w:space="0" w:color="000000"/>
-              <w:left w:val="single" w:sz="2" w:space="0" w:color="000000"/>
-              <w:bottom w:val="single" w:sz="2" w:space="0" w:color="000000"/>
-              <w:insideH w:val="single" w:sz="2" w:space="0" w:color="000000"/>
-            </w:tcBorders>
-            <w:shd w:fill="auto" w:val="clear"/>
-            <w:tcMar>
-              <w:left w:w="54" w:type="dxa"/>
+              <w:top w:val="single" w:sz="2" w:space="0" w:color="000001"/>
+              <w:left w:val="single" w:sz="2" w:space="0" w:color="000001"/>
+              <w:bottom w:val="single" w:sz="2" w:space="0" w:color="000001"/>
+              <w:insideH w:val="single" w:sz="2" w:space="0" w:color="000001"/>
+            </w:tcBorders>
+            <w:shd w:fill="auto" w:val="clear"/>
+            <w:tcMar>
+              <w:left w:w="51" w:type="dxa"/>
             </w:tcMar>
           </w:tcPr>
           <w:p>
@@ -2113,16 +2242,16 @@
           <w:tcPr>
             <w:tcW w:w="4305" w:type="dxa"/>
             <w:tcBorders>
-              <w:top w:val="single" w:sz="2" w:space="0" w:color="000000"/>
-              <w:left w:val="single" w:sz="2" w:space="0" w:color="000000"/>
-              <w:bottom w:val="single" w:sz="2" w:space="0" w:color="000000"/>
-              <w:right w:val="single" w:sz="2" w:space="0" w:color="000000"/>
-              <w:insideH w:val="single" w:sz="2" w:space="0" w:color="000000"/>
-              <w:insideV w:val="single" w:sz="2" w:space="0" w:color="000000"/>
-            </w:tcBorders>
-            <w:shd w:fill="auto" w:val="clear"/>
-            <w:tcMar>
-              <w:left w:w="54" w:type="dxa"/>
+              <w:top w:val="single" w:sz="2" w:space="0" w:color="000001"/>
+              <w:left w:val="single" w:sz="2" w:space="0" w:color="000001"/>
+              <w:bottom w:val="single" w:sz="2" w:space="0" w:color="000001"/>
+              <w:right w:val="single" w:sz="2" w:space="0" w:color="000001"/>
+              <w:insideH w:val="single" w:sz="2" w:space="0" w:color="000001"/>
+              <w:insideV w:val="single" w:sz="2" w:space="0" w:color="000001"/>
+            </w:tcBorders>
+            <w:shd w:fill="auto" w:val="clear"/>
+            <w:tcMar>
+              <w:left w:w="51" w:type="dxa"/>
             </w:tcMar>
           </w:tcPr>
           <w:p>
@@ -2151,13 +2280,14 @@
           <w:tcPr>
             <w:tcW w:w="1410" w:type="dxa"/>
             <w:tcBorders>
-              <w:left w:val="single" w:sz="2" w:space="0" w:color="000000"/>
-              <w:bottom w:val="single" w:sz="2" w:space="0" w:color="000000"/>
-              <w:insideH w:val="single" w:sz="2" w:space="0" w:color="000000"/>
-            </w:tcBorders>
-            <w:shd w:fill="auto" w:val="clear"/>
-            <w:tcMar>
-              <w:left w:w="54" w:type="dxa"/>
+              <w:top w:val="single" w:sz="2" w:space="0" w:color="000001"/>
+              <w:left w:val="single" w:sz="2" w:space="0" w:color="000001"/>
+              <w:bottom w:val="single" w:sz="2" w:space="0" w:color="000001"/>
+              <w:insideH w:val="single" w:sz="2" w:space="0" w:color="000001"/>
+            </w:tcBorders>
+            <w:shd w:fill="auto" w:val="clear"/>
+            <w:tcMar>
+              <w:left w:w="51" w:type="dxa"/>
             </w:tcMar>
             <w:vAlign w:val="center"/>
           </w:tcPr>
@@ -2177,13 +2307,14 @@
           <w:tcPr>
             <w:tcW w:w="1995" w:type="dxa"/>
             <w:tcBorders>
-              <w:left w:val="single" w:sz="2" w:space="0" w:color="000000"/>
-              <w:bottom w:val="single" w:sz="2" w:space="0" w:color="000000"/>
-              <w:insideH w:val="single" w:sz="2" w:space="0" w:color="000000"/>
-            </w:tcBorders>
-            <w:shd w:fill="auto" w:val="clear"/>
-            <w:tcMar>
-              <w:left w:w="54" w:type="dxa"/>
+              <w:top w:val="single" w:sz="2" w:space="0" w:color="000001"/>
+              <w:left w:val="single" w:sz="2" w:space="0" w:color="000001"/>
+              <w:bottom w:val="single" w:sz="2" w:space="0" w:color="000001"/>
+              <w:insideH w:val="single" w:sz="2" w:space="0" w:color="000001"/>
+            </w:tcBorders>
+            <w:shd w:fill="auto" w:val="clear"/>
+            <w:tcMar>
+              <w:left w:w="51" w:type="dxa"/>
             </w:tcMar>
             <w:vAlign w:val="center"/>
           </w:tcPr>
@@ -2203,15 +2334,16 @@
           <w:tcPr>
             <w:tcW w:w="4305" w:type="dxa"/>
             <w:tcBorders>
-              <w:left w:val="single" w:sz="2" w:space="0" w:color="000000"/>
-              <w:bottom w:val="single" w:sz="2" w:space="0" w:color="000000"/>
-              <w:right w:val="single" w:sz="2" w:space="0" w:color="000000"/>
-              <w:insideH w:val="single" w:sz="2" w:space="0" w:color="000000"/>
-              <w:insideV w:val="single" w:sz="2" w:space="0" w:color="000000"/>
-            </w:tcBorders>
-            <w:shd w:fill="auto" w:val="clear"/>
-            <w:tcMar>
-              <w:left w:w="54" w:type="dxa"/>
+              <w:top w:val="single" w:sz="2" w:space="0" w:color="000001"/>
+              <w:left w:val="single" w:sz="2" w:space="0" w:color="000001"/>
+              <w:bottom w:val="single" w:sz="2" w:space="0" w:color="000001"/>
+              <w:right w:val="single" w:sz="2" w:space="0" w:color="000001"/>
+              <w:insideH w:val="single" w:sz="2" w:space="0" w:color="000001"/>
+              <w:insideV w:val="single" w:sz="2" w:space="0" w:color="000001"/>
+            </w:tcBorders>
+            <w:shd w:fill="auto" w:val="clear"/>
+            <w:tcMar>
+              <w:left w:w="51" w:type="dxa"/>
             </w:tcMar>
             <w:vAlign w:val="center"/>
           </w:tcPr>
@@ -2257,13 +2389,14 @@
           <w:tcPr>
             <w:tcW w:w="1410" w:type="dxa"/>
             <w:tcBorders>
-              <w:left w:val="single" w:sz="2" w:space="0" w:color="000000"/>
-              <w:bottom w:val="single" w:sz="2" w:space="0" w:color="000000"/>
-              <w:insideH w:val="single" w:sz="2" w:space="0" w:color="000000"/>
-            </w:tcBorders>
-            <w:shd w:fill="auto" w:val="clear"/>
-            <w:tcMar>
-              <w:left w:w="54" w:type="dxa"/>
+              <w:top w:val="single" w:sz="2" w:space="0" w:color="000001"/>
+              <w:left w:val="single" w:sz="2" w:space="0" w:color="000001"/>
+              <w:bottom w:val="single" w:sz="2" w:space="0" w:color="000001"/>
+              <w:insideH w:val="single" w:sz="2" w:space="0" w:color="000001"/>
+            </w:tcBorders>
+            <w:shd w:fill="auto" w:val="clear"/>
+            <w:tcMar>
+              <w:left w:w="51" w:type="dxa"/>
             </w:tcMar>
             <w:vAlign w:val="center"/>
           </w:tcPr>
@@ -2283,13 +2416,14 @@
           <w:tcPr>
             <w:tcW w:w="1995" w:type="dxa"/>
             <w:tcBorders>
-              <w:left w:val="single" w:sz="2" w:space="0" w:color="000000"/>
-              <w:bottom w:val="single" w:sz="2" w:space="0" w:color="000000"/>
-              <w:insideH w:val="single" w:sz="2" w:space="0" w:color="000000"/>
-            </w:tcBorders>
-            <w:shd w:fill="auto" w:val="clear"/>
-            <w:tcMar>
-              <w:left w:w="54" w:type="dxa"/>
+              <w:top w:val="single" w:sz="2" w:space="0" w:color="000001"/>
+              <w:left w:val="single" w:sz="2" w:space="0" w:color="000001"/>
+              <w:bottom w:val="single" w:sz="2" w:space="0" w:color="000001"/>
+              <w:insideH w:val="single" w:sz="2" w:space="0" w:color="000001"/>
+            </w:tcBorders>
+            <w:shd w:fill="auto" w:val="clear"/>
+            <w:tcMar>
+              <w:left w:w="51" w:type="dxa"/>
             </w:tcMar>
             <w:vAlign w:val="center"/>
           </w:tcPr>
@@ -2309,15 +2443,16 @@
           <w:tcPr>
             <w:tcW w:w="4305" w:type="dxa"/>
             <w:tcBorders>
-              <w:left w:val="single" w:sz="2" w:space="0" w:color="000000"/>
-              <w:bottom w:val="single" w:sz="2" w:space="0" w:color="000000"/>
-              <w:right w:val="single" w:sz="2" w:space="0" w:color="000000"/>
-              <w:insideH w:val="single" w:sz="2" w:space="0" w:color="000000"/>
-              <w:insideV w:val="single" w:sz="2" w:space="0" w:color="000000"/>
-            </w:tcBorders>
-            <w:shd w:fill="auto" w:val="clear"/>
-            <w:tcMar>
-              <w:left w:w="54" w:type="dxa"/>
+              <w:top w:val="single" w:sz="2" w:space="0" w:color="000001"/>
+              <w:left w:val="single" w:sz="2" w:space="0" w:color="000001"/>
+              <w:bottom w:val="single" w:sz="2" w:space="0" w:color="000001"/>
+              <w:right w:val="single" w:sz="2" w:space="0" w:color="000001"/>
+              <w:insideH w:val="single" w:sz="2" w:space="0" w:color="000001"/>
+              <w:insideV w:val="single" w:sz="2" w:space="0" w:color="000001"/>
+            </w:tcBorders>
+            <w:shd w:fill="auto" w:val="clear"/>
+            <w:tcMar>
+              <w:left w:w="51" w:type="dxa"/>
             </w:tcMar>
             <w:vAlign w:val="center"/>
           </w:tcPr>
@@ -2347,13 +2482,14 @@
           <w:tcPr>
             <w:tcW w:w="1410" w:type="dxa"/>
             <w:tcBorders>
-              <w:left w:val="single" w:sz="2" w:space="0" w:color="000000"/>
-              <w:bottom w:val="single" w:sz="2" w:space="0" w:color="000000"/>
-              <w:insideH w:val="single" w:sz="2" w:space="0" w:color="000000"/>
-            </w:tcBorders>
-            <w:shd w:fill="auto" w:val="clear"/>
-            <w:tcMar>
-              <w:left w:w="54" w:type="dxa"/>
+              <w:top w:val="single" w:sz="2" w:space="0" w:color="000001"/>
+              <w:left w:val="single" w:sz="2" w:space="0" w:color="000001"/>
+              <w:bottom w:val="single" w:sz="2" w:space="0" w:color="000001"/>
+              <w:insideH w:val="single" w:sz="2" w:space="0" w:color="000001"/>
+            </w:tcBorders>
+            <w:shd w:fill="auto" w:val="clear"/>
+            <w:tcMar>
+              <w:left w:w="51" w:type="dxa"/>
             </w:tcMar>
             <w:vAlign w:val="center"/>
           </w:tcPr>
@@ -2373,13 +2509,14 @@
           <w:tcPr>
             <w:tcW w:w="1995" w:type="dxa"/>
             <w:tcBorders>
-              <w:left w:val="single" w:sz="2" w:space="0" w:color="000000"/>
-              <w:bottom w:val="single" w:sz="2" w:space="0" w:color="000000"/>
-              <w:insideH w:val="single" w:sz="2" w:space="0" w:color="000000"/>
-            </w:tcBorders>
-            <w:shd w:fill="auto" w:val="clear"/>
-            <w:tcMar>
-              <w:left w:w="54" w:type="dxa"/>
+              <w:top w:val="single" w:sz="2" w:space="0" w:color="000001"/>
+              <w:left w:val="single" w:sz="2" w:space="0" w:color="000001"/>
+              <w:bottom w:val="single" w:sz="2" w:space="0" w:color="000001"/>
+              <w:insideH w:val="single" w:sz="2" w:space="0" w:color="000001"/>
+            </w:tcBorders>
+            <w:shd w:fill="auto" w:val="clear"/>
+            <w:tcMar>
+              <w:left w:w="51" w:type="dxa"/>
             </w:tcMar>
             <w:vAlign w:val="center"/>
           </w:tcPr>
@@ -2399,15 +2536,16 @@
           <w:tcPr>
             <w:tcW w:w="4305" w:type="dxa"/>
             <w:tcBorders>
-              <w:left w:val="single" w:sz="2" w:space="0" w:color="000000"/>
-              <w:bottom w:val="single" w:sz="2" w:space="0" w:color="000000"/>
-              <w:right w:val="single" w:sz="2" w:space="0" w:color="000000"/>
-              <w:insideH w:val="single" w:sz="2" w:space="0" w:color="000000"/>
-              <w:insideV w:val="single" w:sz="2" w:space="0" w:color="000000"/>
-            </w:tcBorders>
-            <w:shd w:fill="auto" w:val="clear"/>
-            <w:tcMar>
-              <w:left w:w="54" w:type="dxa"/>
+              <w:top w:val="single" w:sz="2" w:space="0" w:color="000001"/>
+              <w:left w:val="single" w:sz="2" w:space="0" w:color="000001"/>
+              <w:bottom w:val="single" w:sz="2" w:space="0" w:color="000001"/>
+              <w:right w:val="single" w:sz="2" w:space="0" w:color="000001"/>
+              <w:insideH w:val="single" w:sz="2" w:space="0" w:color="000001"/>
+              <w:insideV w:val="single" w:sz="2" w:space="0" w:color="000001"/>
+            </w:tcBorders>
+            <w:shd w:fill="auto" w:val="clear"/>
+            <w:tcMar>
+              <w:left w:w="51" w:type="dxa"/>
             </w:tcMar>
             <w:vAlign w:val="center"/>
           </w:tcPr>
@@ -2448,13 +2586,13 @@
         <w:pStyle w:val="Encabezado2"/>
         <w:numPr>
           <w:ilvl w:val="1"/>
-          <w:numId w:val="1"/>
+          <w:numId w:val="2"/>
         </w:numPr>
         <w:ind w:left="0" w:hanging="0"/>
         <w:rPr/>
       </w:pPr>
-      <w:bookmarkStart w:id="10" w:name="__RefHeading___Toc192_892358588"/>
-      <w:bookmarkEnd w:id="10"/>
+      <w:bookmarkStart w:id="11" w:name="__RefHeading___Toc192_892358588"/>
+      <w:bookmarkEnd w:id="11"/>
       <w:r>
         <w:rPr/>
         <w:t>Entradas/Salidas</w:t>
@@ -2466,22 +2604,22 @@
         <w:jc w:val="center"/>
         <w:tblInd w:w="0" w:type="dxa"/>
         <w:tblBorders>
-          <w:top w:val="single" w:sz="2" w:space="0" w:color="000000"/>
-          <w:left w:val="single" w:sz="2" w:space="0" w:color="000000"/>
-          <w:bottom w:val="single" w:sz="2" w:space="0" w:color="000000"/>
-          <w:insideH w:val="single" w:sz="2" w:space="0" w:color="000000"/>
+          <w:top w:val="single" w:sz="2" w:space="0" w:color="000001"/>
+          <w:left w:val="single" w:sz="2" w:space="0" w:color="000001"/>
+          <w:bottom w:val="single" w:sz="2" w:space="0" w:color="000001"/>
+          <w:insideH w:val="single" w:sz="2" w:space="0" w:color="000001"/>
         </w:tblBorders>
         <w:tblCellMar>
           <w:top w:w="55" w:type="dxa"/>
-          <w:left w:w="54" w:type="dxa"/>
+          <w:left w:w="51" w:type="dxa"/>
           <w:bottom w:w="55" w:type="dxa"/>
           <w:right w:w="55" w:type="dxa"/>
         </w:tblCellMar>
       </w:tblPr>
       <w:tblGrid>
         <w:gridCol w:w="1755"/>
-        <w:gridCol w:w="1305"/>
-        <w:gridCol w:w="5552"/>
+        <w:gridCol w:w="1304"/>
+        <w:gridCol w:w="5553"/>
       </w:tblGrid>
       <w:tr>
         <w:trPr/>
@@ -2489,14 +2627,14 @@
           <w:tcPr>
             <w:tcW w:w="1755" w:type="dxa"/>
             <w:tcBorders>
-              <w:top w:val="single" w:sz="2" w:space="0" w:color="000000"/>
-              <w:left w:val="single" w:sz="2" w:space="0" w:color="000000"/>
-              <w:bottom w:val="single" w:sz="2" w:space="0" w:color="000000"/>
-              <w:insideH w:val="single" w:sz="2" w:space="0" w:color="000000"/>
-            </w:tcBorders>
-            <w:shd w:fill="auto" w:val="clear"/>
-            <w:tcMar>
-              <w:left w:w="54" w:type="dxa"/>
+              <w:top w:val="single" w:sz="2" w:space="0" w:color="000001"/>
+              <w:left w:val="single" w:sz="2" w:space="0" w:color="000001"/>
+              <w:bottom w:val="single" w:sz="2" w:space="0" w:color="000001"/>
+              <w:insideH w:val="single" w:sz="2" w:space="0" w:color="000001"/>
+            </w:tcBorders>
+            <w:shd w:fill="auto" w:val="clear"/>
+            <w:tcMar>
+              <w:left w:w="51" w:type="dxa"/>
             </w:tcMar>
           </w:tcPr>
           <w:p>
@@ -2520,16 +2658,16 @@
         </w:tc>
         <w:tc>
           <w:tcPr>
-            <w:tcW w:w="1305" w:type="dxa"/>
-            <w:tcBorders>
-              <w:top w:val="single" w:sz="2" w:space="0" w:color="000000"/>
-              <w:left w:val="single" w:sz="2" w:space="0" w:color="000000"/>
-              <w:bottom w:val="single" w:sz="2" w:space="0" w:color="000000"/>
-              <w:insideH w:val="single" w:sz="2" w:space="0" w:color="000000"/>
-            </w:tcBorders>
-            <w:shd w:fill="auto" w:val="clear"/>
-            <w:tcMar>
-              <w:left w:w="54" w:type="dxa"/>
+            <w:tcW w:w="1304" w:type="dxa"/>
+            <w:tcBorders>
+              <w:top w:val="single" w:sz="2" w:space="0" w:color="000001"/>
+              <w:left w:val="single" w:sz="2" w:space="0" w:color="000001"/>
+              <w:bottom w:val="single" w:sz="2" w:space="0" w:color="000001"/>
+              <w:insideH w:val="single" w:sz="2" w:space="0" w:color="000001"/>
+            </w:tcBorders>
+            <w:shd w:fill="auto" w:val="clear"/>
+            <w:tcMar>
+              <w:left w:w="51" w:type="dxa"/>
             </w:tcMar>
           </w:tcPr>
           <w:p>
@@ -2553,18 +2691,18 @@
         </w:tc>
         <w:tc>
           <w:tcPr>
-            <w:tcW w:w="5552" w:type="dxa"/>
-            <w:tcBorders>
-              <w:top w:val="single" w:sz="2" w:space="0" w:color="000000"/>
-              <w:left w:val="single" w:sz="2" w:space="0" w:color="000000"/>
-              <w:bottom w:val="single" w:sz="2" w:space="0" w:color="000000"/>
-              <w:right w:val="single" w:sz="2" w:space="0" w:color="000000"/>
-              <w:insideH w:val="single" w:sz="2" w:space="0" w:color="000000"/>
-              <w:insideV w:val="single" w:sz="2" w:space="0" w:color="000000"/>
-            </w:tcBorders>
-            <w:shd w:fill="auto" w:val="clear"/>
-            <w:tcMar>
-              <w:left w:w="54" w:type="dxa"/>
+            <w:tcW w:w="5553" w:type="dxa"/>
+            <w:tcBorders>
+              <w:top w:val="single" w:sz="2" w:space="0" w:color="000001"/>
+              <w:left w:val="single" w:sz="2" w:space="0" w:color="000001"/>
+              <w:bottom w:val="single" w:sz="2" w:space="0" w:color="000001"/>
+              <w:right w:val="single" w:sz="2" w:space="0" w:color="000001"/>
+              <w:insideH w:val="single" w:sz="2" w:space="0" w:color="000001"/>
+              <w:insideV w:val="single" w:sz="2" w:space="0" w:color="000001"/>
+            </w:tcBorders>
+            <w:shd w:fill="auto" w:val="clear"/>
+            <w:tcMar>
+              <w:left w:w="51" w:type="dxa"/>
             </w:tcMar>
           </w:tcPr>
           <w:p>
@@ -2593,13 +2731,14 @@
           <w:tcPr>
             <w:tcW w:w="1755" w:type="dxa"/>
             <w:tcBorders>
-              <w:left w:val="single" w:sz="2" w:space="0" w:color="000000"/>
-              <w:bottom w:val="single" w:sz="2" w:space="0" w:color="000000"/>
-              <w:insideH w:val="single" w:sz="2" w:space="0" w:color="000000"/>
-            </w:tcBorders>
-            <w:shd w:fill="auto" w:val="clear"/>
-            <w:tcMar>
-              <w:left w:w="54" w:type="dxa"/>
+              <w:top w:val="single" w:sz="2" w:space="0" w:color="000001"/>
+              <w:left w:val="single" w:sz="2" w:space="0" w:color="000001"/>
+              <w:bottom w:val="single" w:sz="2" w:space="0" w:color="000001"/>
+              <w:insideH w:val="single" w:sz="2" w:space="0" w:color="000001"/>
+            </w:tcBorders>
+            <w:shd w:fill="auto" w:val="clear"/>
+            <w:tcMar>
+              <w:left w:w="51" w:type="dxa"/>
             </w:tcMar>
             <w:vAlign w:val="center"/>
           </w:tcPr>
@@ -2617,15 +2756,16 @@
         </w:tc>
         <w:tc>
           <w:tcPr>
-            <w:tcW w:w="1305" w:type="dxa"/>
-            <w:tcBorders>
-              <w:left w:val="single" w:sz="2" w:space="0" w:color="000000"/>
-              <w:bottom w:val="single" w:sz="2" w:space="0" w:color="000000"/>
-              <w:insideH w:val="single" w:sz="2" w:space="0" w:color="000000"/>
-            </w:tcBorders>
-            <w:shd w:fill="auto" w:val="clear"/>
-            <w:tcMar>
-              <w:left w:w="54" w:type="dxa"/>
+            <w:tcW w:w="1304" w:type="dxa"/>
+            <w:tcBorders>
+              <w:top w:val="single" w:sz="2" w:space="0" w:color="000001"/>
+              <w:left w:val="single" w:sz="2" w:space="0" w:color="000001"/>
+              <w:bottom w:val="single" w:sz="2" w:space="0" w:color="000001"/>
+              <w:insideH w:val="single" w:sz="2" w:space="0" w:color="000001"/>
+            </w:tcBorders>
+            <w:shd w:fill="auto" w:val="clear"/>
+            <w:tcMar>
+              <w:left w:w="51" w:type="dxa"/>
             </w:tcMar>
             <w:vAlign w:val="center"/>
           </w:tcPr>
@@ -2643,17 +2783,18 @@
         </w:tc>
         <w:tc>
           <w:tcPr>
-            <w:tcW w:w="5552" w:type="dxa"/>
-            <w:tcBorders>
-              <w:left w:val="single" w:sz="2" w:space="0" w:color="000000"/>
-              <w:bottom w:val="single" w:sz="2" w:space="0" w:color="000000"/>
-              <w:right w:val="single" w:sz="2" w:space="0" w:color="000000"/>
-              <w:insideH w:val="single" w:sz="2" w:space="0" w:color="000000"/>
-              <w:insideV w:val="single" w:sz="2" w:space="0" w:color="000000"/>
-            </w:tcBorders>
-            <w:shd w:fill="auto" w:val="clear"/>
-            <w:tcMar>
-              <w:left w:w="54" w:type="dxa"/>
+            <w:tcW w:w="5553" w:type="dxa"/>
+            <w:tcBorders>
+              <w:top w:val="single" w:sz="2" w:space="0" w:color="000001"/>
+              <w:left w:val="single" w:sz="2" w:space="0" w:color="000001"/>
+              <w:bottom w:val="single" w:sz="2" w:space="0" w:color="000001"/>
+              <w:right w:val="single" w:sz="2" w:space="0" w:color="000001"/>
+              <w:insideH w:val="single" w:sz="2" w:space="0" w:color="000001"/>
+              <w:insideV w:val="single" w:sz="2" w:space="0" w:color="000001"/>
+            </w:tcBorders>
+            <w:shd w:fill="auto" w:val="clear"/>
+            <w:tcMar>
+              <w:left w:w="51" w:type="dxa"/>
             </w:tcMar>
             <w:vAlign w:val="center"/>
           </w:tcPr>
@@ -2694,13 +2835,14 @@
           <w:tcPr>
             <w:tcW w:w="1755" w:type="dxa"/>
             <w:tcBorders>
-              <w:left w:val="single" w:sz="2" w:space="0" w:color="000000"/>
-              <w:bottom w:val="single" w:sz="2" w:space="0" w:color="000000"/>
-              <w:insideH w:val="single" w:sz="2" w:space="0" w:color="000000"/>
-            </w:tcBorders>
-            <w:shd w:fill="auto" w:val="clear"/>
-            <w:tcMar>
-              <w:left w:w="54" w:type="dxa"/>
+              <w:top w:val="single" w:sz="2" w:space="0" w:color="000001"/>
+              <w:left w:val="single" w:sz="2" w:space="0" w:color="000001"/>
+              <w:bottom w:val="single" w:sz="2" w:space="0" w:color="000001"/>
+              <w:insideH w:val="single" w:sz="2" w:space="0" w:color="000001"/>
+            </w:tcBorders>
+            <w:shd w:fill="auto" w:val="clear"/>
+            <w:tcMar>
+              <w:left w:w="51" w:type="dxa"/>
             </w:tcMar>
             <w:vAlign w:val="center"/>
           </w:tcPr>
@@ -2718,15 +2860,16 @@
         </w:tc>
         <w:tc>
           <w:tcPr>
-            <w:tcW w:w="1305" w:type="dxa"/>
-            <w:tcBorders>
-              <w:left w:val="single" w:sz="2" w:space="0" w:color="000000"/>
-              <w:bottom w:val="single" w:sz="2" w:space="0" w:color="000000"/>
-              <w:insideH w:val="single" w:sz="2" w:space="0" w:color="000000"/>
-            </w:tcBorders>
-            <w:shd w:fill="auto" w:val="clear"/>
-            <w:tcMar>
-              <w:left w:w="54" w:type="dxa"/>
+            <w:tcW w:w="1304" w:type="dxa"/>
+            <w:tcBorders>
+              <w:top w:val="single" w:sz="2" w:space="0" w:color="000001"/>
+              <w:left w:val="single" w:sz="2" w:space="0" w:color="000001"/>
+              <w:bottom w:val="single" w:sz="2" w:space="0" w:color="000001"/>
+              <w:insideH w:val="single" w:sz="2" w:space="0" w:color="000001"/>
+            </w:tcBorders>
+            <w:shd w:fill="auto" w:val="clear"/>
+            <w:tcMar>
+              <w:left w:w="51" w:type="dxa"/>
             </w:tcMar>
             <w:vAlign w:val="center"/>
           </w:tcPr>
@@ -2744,17 +2887,18 @@
         </w:tc>
         <w:tc>
           <w:tcPr>
-            <w:tcW w:w="5552" w:type="dxa"/>
-            <w:tcBorders>
-              <w:left w:val="single" w:sz="2" w:space="0" w:color="000000"/>
-              <w:bottom w:val="single" w:sz="2" w:space="0" w:color="000000"/>
-              <w:right w:val="single" w:sz="2" w:space="0" w:color="000000"/>
-              <w:insideH w:val="single" w:sz="2" w:space="0" w:color="000000"/>
-              <w:insideV w:val="single" w:sz="2" w:space="0" w:color="000000"/>
-            </w:tcBorders>
-            <w:shd w:fill="auto" w:val="clear"/>
-            <w:tcMar>
-              <w:left w:w="54" w:type="dxa"/>
+            <w:tcW w:w="5553" w:type="dxa"/>
+            <w:tcBorders>
+              <w:top w:val="single" w:sz="2" w:space="0" w:color="000001"/>
+              <w:left w:val="single" w:sz="2" w:space="0" w:color="000001"/>
+              <w:bottom w:val="single" w:sz="2" w:space="0" w:color="000001"/>
+              <w:right w:val="single" w:sz="2" w:space="0" w:color="000001"/>
+              <w:insideH w:val="single" w:sz="2" w:space="0" w:color="000001"/>
+              <w:insideV w:val="single" w:sz="2" w:space="0" w:color="000001"/>
+            </w:tcBorders>
+            <w:shd w:fill="auto" w:val="clear"/>
+            <w:tcMar>
+              <w:left w:w="51" w:type="dxa"/>
             </w:tcMar>
             <w:vAlign w:val="center"/>
           </w:tcPr>
@@ -2795,13 +2939,14 @@
           <w:tcPr>
             <w:tcW w:w="1755" w:type="dxa"/>
             <w:tcBorders>
-              <w:left w:val="single" w:sz="2" w:space="0" w:color="000000"/>
-              <w:bottom w:val="single" w:sz="2" w:space="0" w:color="000000"/>
-              <w:insideH w:val="single" w:sz="2" w:space="0" w:color="000000"/>
-            </w:tcBorders>
-            <w:shd w:fill="auto" w:val="clear"/>
-            <w:tcMar>
-              <w:left w:w="54" w:type="dxa"/>
+              <w:top w:val="single" w:sz="2" w:space="0" w:color="000001"/>
+              <w:left w:val="single" w:sz="2" w:space="0" w:color="000001"/>
+              <w:bottom w:val="single" w:sz="2" w:space="0" w:color="000001"/>
+              <w:insideH w:val="single" w:sz="2" w:space="0" w:color="000001"/>
+            </w:tcBorders>
+            <w:shd w:fill="auto" w:val="clear"/>
+            <w:tcMar>
+              <w:left w:w="51" w:type="dxa"/>
             </w:tcMar>
             <w:vAlign w:val="center"/>
           </w:tcPr>
@@ -2819,15 +2964,16 @@
         </w:tc>
         <w:tc>
           <w:tcPr>
-            <w:tcW w:w="1305" w:type="dxa"/>
-            <w:tcBorders>
-              <w:left w:val="single" w:sz="2" w:space="0" w:color="000000"/>
-              <w:bottom w:val="single" w:sz="2" w:space="0" w:color="000000"/>
-              <w:insideH w:val="single" w:sz="2" w:space="0" w:color="000000"/>
-            </w:tcBorders>
-            <w:shd w:fill="auto" w:val="clear"/>
-            <w:tcMar>
-              <w:left w:w="54" w:type="dxa"/>
+            <w:tcW w:w="1304" w:type="dxa"/>
+            <w:tcBorders>
+              <w:top w:val="single" w:sz="2" w:space="0" w:color="000001"/>
+              <w:left w:val="single" w:sz="2" w:space="0" w:color="000001"/>
+              <w:bottom w:val="single" w:sz="2" w:space="0" w:color="000001"/>
+              <w:insideH w:val="single" w:sz="2" w:space="0" w:color="000001"/>
+            </w:tcBorders>
+            <w:shd w:fill="auto" w:val="clear"/>
+            <w:tcMar>
+              <w:left w:w="51" w:type="dxa"/>
             </w:tcMar>
             <w:vAlign w:val="center"/>
           </w:tcPr>
@@ -2845,17 +2991,18 @@
         </w:tc>
         <w:tc>
           <w:tcPr>
-            <w:tcW w:w="5552" w:type="dxa"/>
-            <w:tcBorders>
-              <w:left w:val="single" w:sz="2" w:space="0" w:color="000000"/>
-              <w:bottom w:val="single" w:sz="2" w:space="0" w:color="000000"/>
-              <w:right w:val="single" w:sz="2" w:space="0" w:color="000000"/>
-              <w:insideH w:val="single" w:sz="2" w:space="0" w:color="000000"/>
-              <w:insideV w:val="single" w:sz="2" w:space="0" w:color="000000"/>
-            </w:tcBorders>
-            <w:shd w:fill="auto" w:val="clear"/>
-            <w:tcMar>
-              <w:left w:w="54" w:type="dxa"/>
+            <w:tcW w:w="5553" w:type="dxa"/>
+            <w:tcBorders>
+              <w:top w:val="single" w:sz="2" w:space="0" w:color="000001"/>
+              <w:left w:val="single" w:sz="2" w:space="0" w:color="000001"/>
+              <w:bottom w:val="single" w:sz="2" w:space="0" w:color="000001"/>
+              <w:right w:val="single" w:sz="2" w:space="0" w:color="000001"/>
+              <w:insideH w:val="single" w:sz="2" w:space="0" w:color="000001"/>
+              <w:insideV w:val="single" w:sz="2" w:space="0" w:color="000001"/>
+            </w:tcBorders>
+            <w:shd w:fill="auto" w:val="clear"/>
+            <w:tcMar>
+              <w:left w:w="51" w:type="dxa"/>
             </w:tcMar>
             <w:vAlign w:val="center"/>
           </w:tcPr>
@@ -2914,13 +3061,14 @@
           <w:tcPr>
             <w:tcW w:w="1755" w:type="dxa"/>
             <w:tcBorders>
-              <w:left w:val="single" w:sz="2" w:space="0" w:color="000000"/>
-              <w:bottom w:val="single" w:sz="2" w:space="0" w:color="000000"/>
-              <w:insideH w:val="single" w:sz="2" w:space="0" w:color="000000"/>
-            </w:tcBorders>
-            <w:shd w:fill="auto" w:val="clear"/>
-            <w:tcMar>
-              <w:left w:w="54" w:type="dxa"/>
+              <w:top w:val="single" w:sz="2" w:space="0" w:color="000001"/>
+              <w:left w:val="single" w:sz="2" w:space="0" w:color="000001"/>
+              <w:bottom w:val="single" w:sz="2" w:space="0" w:color="000001"/>
+              <w:insideH w:val="single" w:sz="2" w:space="0" w:color="000001"/>
+            </w:tcBorders>
+            <w:shd w:fill="auto" w:val="clear"/>
+            <w:tcMar>
+              <w:left w:w="51" w:type="dxa"/>
             </w:tcMar>
             <w:vAlign w:val="center"/>
           </w:tcPr>
@@ -2938,15 +3086,16 @@
         </w:tc>
         <w:tc>
           <w:tcPr>
-            <w:tcW w:w="1305" w:type="dxa"/>
-            <w:tcBorders>
-              <w:left w:val="single" w:sz="2" w:space="0" w:color="000000"/>
-              <w:bottom w:val="single" w:sz="2" w:space="0" w:color="000000"/>
-              <w:insideH w:val="single" w:sz="2" w:space="0" w:color="000000"/>
-            </w:tcBorders>
-            <w:shd w:fill="auto" w:val="clear"/>
-            <w:tcMar>
-              <w:left w:w="54" w:type="dxa"/>
+            <w:tcW w:w="1304" w:type="dxa"/>
+            <w:tcBorders>
+              <w:top w:val="single" w:sz="2" w:space="0" w:color="000001"/>
+              <w:left w:val="single" w:sz="2" w:space="0" w:color="000001"/>
+              <w:bottom w:val="single" w:sz="2" w:space="0" w:color="000001"/>
+              <w:insideH w:val="single" w:sz="2" w:space="0" w:color="000001"/>
+            </w:tcBorders>
+            <w:shd w:fill="auto" w:val="clear"/>
+            <w:tcMar>
+              <w:left w:w="51" w:type="dxa"/>
             </w:tcMar>
             <w:vAlign w:val="center"/>
           </w:tcPr>
@@ -2964,17 +3113,18 @@
         </w:tc>
         <w:tc>
           <w:tcPr>
-            <w:tcW w:w="5552" w:type="dxa"/>
-            <w:tcBorders>
-              <w:left w:val="single" w:sz="2" w:space="0" w:color="000000"/>
-              <w:bottom w:val="single" w:sz="2" w:space="0" w:color="000000"/>
-              <w:right w:val="single" w:sz="2" w:space="0" w:color="000000"/>
-              <w:insideH w:val="single" w:sz="2" w:space="0" w:color="000000"/>
-              <w:insideV w:val="single" w:sz="2" w:space="0" w:color="000000"/>
-            </w:tcBorders>
-            <w:shd w:fill="auto" w:val="clear"/>
-            <w:tcMar>
-              <w:left w:w="54" w:type="dxa"/>
+            <w:tcW w:w="5553" w:type="dxa"/>
+            <w:tcBorders>
+              <w:top w:val="single" w:sz="2" w:space="0" w:color="000001"/>
+              <w:left w:val="single" w:sz="2" w:space="0" w:color="000001"/>
+              <w:bottom w:val="single" w:sz="2" w:space="0" w:color="000001"/>
+              <w:right w:val="single" w:sz="2" w:space="0" w:color="000001"/>
+              <w:insideH w:val="single" w:sz="2" w:space="0" w:color="000001"/>
+              <w:insideV w:val="single" w:sz="2" w:space="0" w:color="000001"/>
+            </w:tcBorders>
+            <w:shd w:fill="auto" w:val="clear"/>
+            <w:tcMar>
+              <w:left w:w="51" w:type="dxa"/>
             </w:tcMar>
             <w:vAlign w:val="center"/>
           </w:tcPr>
@@ -3026,13 +3176,13 @@
         <w:pStyle w:val="Encabezado2"/>
         <w:numPr>
           <w:ilvl w:val="1"/>
-          <w:numId w:val="1"/>
+          <w:numId w:val="2"/>
         </w:numPr>
         <w:ind w:left="0" w:hanging="0"/>
         <w:rPr/>
       </w:pPr>
-      <w:bookmarkStart w:id="11" w:name="__RefHeading___Toc194_892358588"/>
-      <w:bookmarkEnd w:id="11"/>
+      <w:bookmarkStart w:id="12" w:name="__RefHeading___Toc194_892358588"/>
+      <w:bookmarkEnd w:id="12"/>
       <w:r>
         <w:rPr/>
         <w:t>No utilizados</w:t>
@@ -3044,14 +3194,14 @@
         <w:jc w:val="center"/>
         <w:tblInd w:w="0" w:type="dxa"/>
         <w:tblBorders>
-          <w:top w:val="single" w:sz="2" w:space="0" w:color="000000"/>
-          <w:left w:val="single" w:sz="2" w:space="0" w:color="000000"/>
-          <w:bottom w:val="single" w:sz="2" w:space="0" w:color="000000"/>
-          <w:insideH w:val="single" w:sz="2" w:space="0" w:color="000000"/>
+          <w:top w:val="single" w:sz="2" w:space="0" w:color="000001"/>
+          <w:left w:val="single" w:sz="2" w:space="0" w:color="000001"/>
+          <w:bottom w:val="single" w:sz="2" w:space="0" w:color="000001"/>
+          <w:insideH w:val="single" w:sz="2" w:space="0" w:color="000001"/>
         </w:tblBorders>
         <w:tblCellMar>
           <w:top w:w="55" w:type="dxa"/>
-          <w:left w:w="54" w:type="dxa"/>
+          <w:left w:w="51" w:type="dxa"/>
           <w:bottom w:w="55" w:type="dxa"/>
           <w:right w:w="55" w:type="dxa"/>
         </w:tblCellMar>
@@ -3067,14 +3217,14 @@
           <w:tcPr>
             <w:tcW w:w="1530" w:type="dxa"/>
             <w:tcBorders>
-              <w:top w:val="single" w:sz="2" w:space="0" w:color="000000"/>
-              <w:left w:val="single" w:sz="2" w:space="0" w:color="000000"/>
-              <w:bottom w:val="single" w:sz="2" w:space="0" w:color="000000"/>
-              <w:insideH w:val="single" w:sz="2" w:space="0" w:color="000000"/>
-            </w:tcBorders>
-            <w:shd w:fill="auto" w:val="clear"/>
-            <w:tcMar>
-              <w:left w:w="54" w:type="dxa"/>
+              <w:top w:val="single" w:sz="2" w:space="0" w:color="000001"/>
+              <w:left w:val="single" w:sz="2" w:space="0" w:color="000001"/>
+              <w:bottom w:val="single" w:sz="2" w:space="0" w:color="000001"/>
+              <w:insideH w:val="single" w:sz="2" w:space="0" w:color="000001"/>
+            </w:tcBorders>
+            <w:shd w:fill="auto" w:val="clear"/>
+            <w:tcMar>
+              <w:left w:w="51" w:type="dxa"/>
             </w:tcMar>
           </w:tcPr>
           <w:p>
@@ -3100,14 +3250,14 @@
           <w:tcPr>
             <w:tcW w:w="1080" w:type="dxa"/>
             <w:tcBorders>
-              <w:top w:val="single" w:sz="2" w:space="0" w:color="000000"/>
-              <w:left w:val="single" w:sz="2" w:space="0" w:color="000000"/>
-              <w:bottom w:val="single" w:sz="2" w:space="0" w:color="000000"/>
-              <w:insideH w:val="single" w:sz="2" w:space="0" w:color="000000"/>
-            </w:tcBorders>
-            <w:shd w:fill="auto" w:val="clear"/>
-            <w:tcMar>
-              <w:left w:w="54" w:type="dxa"/>
+              <w:top w:val="single" w:sz="2" w:space="0" w:color="000001"/>
+              <w:left w:val="single" w:sz="2" w:space="0" w:color="000001"/>
+              <w:bottom w:val="single" w:sz="2" w:space="0" w:color="000001"/>
+              <w:insideH w:val="single" w:sz="2" w:space="0" w:color="000001"/>
+            </w:tcBorders>
+            <w:shd w:fill="auto" w:val="clear"/>
+            <w:tcMar>
+              <w:left w:w="51" w:type="dxa"/>
             </w:tcMar>
           </w:tcPr>
           <w:p>
@@ -3133,16 +3283,16 @@
           <w:tcPr>
             <w:tcW w:w="5775" w:type="dxa"/>
             <w:tcBorders>
-              <w:top w:val="single" w:sz="2" w:space="0" w:color="000000"/>
-              <w:left w:val="single" w:sz="2" w:space="0" w:color="000000"/>
-              <w:bottom w:val="single" w:sz="2" w:space="0" w:color="000000"/>
-              <w:right w:val="single" w:sz="2" w:space="0" w:color="000000"/>
-              <w:insideH w:val="single" w:sz="2" w:space="0" w:color="000000"/>
-              <w:insideV w:val="single" w:sz="2" w:space="0" w:color="000000"/>
-            </w:tcBorders>
-            <w:shd w:fill="auto" w:val="clear"/>
-            <w:tcMar>
-              <w:left w:w="54" w:type="dxa"/>
+              <w:top w:val="single" w:sz="2" w:space="0" w:color="000001"/>
+              <w:left w:val="single" w:sz="2" w:space="0" w:color="000001"/>
+              <w:bottom w:val="single" w:sz="2" w:space="0" w:color="000001"/>
+              <w:right w:val="single" w:sz="2" w:space="0" w:color="000001"/>
+              <w:insideH w:val="single" w:sz="2" w:space="0" w:color="000001"/>
+              <w:insideV w:val="single" w:sz="2" w:space="0" w:color="000001"/>
+            </w:tcBorders>
+            <w:shd w:fill="auto" w:val="clear"/>
+            <w:tcMar>
+              <w:left w:w="51" w:type="dxa"/>
             </w:tcMar>
           </w:tcPr>
           <w:p>
@@ -3171,13 +3321,14 @@
           <w:tcPr>
             <w:tcW w:w="1530" w:type="dxa"/>
             <w:tcBorders>
-              <w:left w:val="single" w:sz="2" w:space="0" w:color="000000"/>
-              <w:bottom w:val="single" w:sz="2" w:space="0" w:color="000000"/>
-              <w:insideH w:val="single" w:sz="2" w:space="0" w:color="000000"/>
-            </w:tcBorders>
-            <w:shd w:fill="auto" w:val="clear"/>
-            <w:tcMar>
-              <w:left w:w="54" w:type="dxa"/>
+              <w:top w:val="single" w:sz="2" w:space="0" w:color="000001"/>
+              <w:left w:val="single" w:sz="2" w:space="0" w:color="000001"/>
+              <w:bottom w:val="single" w:sz="2" w:space="0" w:color="000001"/>
+              <w:insideH w:val="single" w:sz="2" w:space="0" w:color="000001"/>
+            </w:tcBorders>
+            <w:shd w:fill="auto" w:val="clear"/>
+            <w:tcMar>
+              <w:left w:w="51" w:type="dxa"/>
             </w:tcMar>
             <w:vAlign w:val="center"/>
           </w:tcPr>
@@ -3197,13 +3348,14 @@
           <w:tcPr>
             <w:tcW w:w="1080" w:type="dxa"/>
             <w:tcBorders>
-              <w:left w:val="single" w:sz="2" w:space="0" w:color="000000"/>
-              <w:bottom w:val="single" w:sz="2" w:space="0" w:color="000000"/>
-              <w:insideH w:val="single" w:sz="2" w:space="0" w:color="000000"/>
-            </w:tcBorders>
-            <w:shd w:fill="auto" w:val="clear"/>
-            <w:tcMar>
-              <w:left w:w="54" w:type="dxa"/>
+              <w:top w:val="single" w:sz="2" w:space="0" w:color="000001"/>
+              <w:left w:val="single" w:sz="2" w:space="0" w:color="000001"/>
+              <w:bottom w:val="single" w:sz="2" w:space="0" w:color="000001"/>
+              <w:insideH w:val="single" w:sz="2" w:space="0" w:color="000001"/>
+            </w:tcBorders>
+            <w:shd w:fill="auto" w:val="clear"/>
+            <w:tcMar>
+              <w:left w:w="51" w:type="dxa"/>
             </w:tcMar>
             <w:vAlign w:val="center"/>
           </w:tcPr>
@@ -3223,15 +3375,16 @@
           <w:tcPr>
             <w:tcW w:w="5775" w:type="dxa"/>
             <w:tcBorders>
-              <w:left w:val="single" w:sz="2" w:space="0" w:color="000000"/>
-              <w:bottom w:val="single" w:sz="2" w:space="0" w:color="000000"/>
-              <w:right w:val="single" w:sz="2" w:space="0" w:color="000000"/>
-              <w:insideH w:val="single" w:sz="2" w:space="0" w:color="000000"/>
-              <w:insideV w:val="single" w:sz="2" w:space="0" w:color="000000"/>
-            </w:tcBorders>
-            <w:shd w:fill="auto" w:val="clear"/>
-            <w:tcMar>
-              <w:left w:w="54" w:type="dxa"/>
+              <w:top w:val="single" w:sz="2" w:space="0" w:color="000001"/>
+              <w:left w:val="single" w:sz="2" w:space="0" w:color="000001"/>
+              <w:bottom w:val="single" w:sz="2" w:space="0" w:color="000001"/>
+              <w:right w:val="single" w:sz="2" w:space="0" w:color="000001"/>
+              <w:insideH w:val="single" w:sz="2" w:space="0" w:color="000001"/>
+              <w:insideV w:val="single" w:sz="2" w:space="0" w:color="000001"/>
+            </w:tcBorders>
+            <w:shd w:fill="auto" w:val="clear"/>
+            <w:tcMar>
+              <w:left w:w="51" w:type="dxa"/>
             </w:tcMar>
             <w:vAlign w:val="center"/>
           </w:tcPr>
@@ -3261,13 +3414,14 @@
           <w:tcPr>
             <w:tcW w:w="1530" w:type="dxa"/>
             <w:tcBorders>
-              <w:left w:val="single" w:sz="2" w:space="0" w:color="000000"/>
-              <w:bottom w:val="single" w:sz="2" w:space="0" w:color="000000"/>
-              <w:insideH w:val="single" w:sz="2" w:space="0" w:color="000000"/>
-            </w:tcBorders>
-            <w:shd w:fill="auto" w:val="clear"/>
-            <w:tcMar>
-              <w:left w:w="54" w:type="dxa"/>
+              <w:top w:val="single" w:sz="2" w:space="0" w:color="000001"/>
+              <w:left w:val="single" w:sz="2" w:space="0" w:color="000001"/>
+              <w:bottom w:val="single" w:sz="2" w:space="0" w:color="000001"/>
+              <w:insideH w:val="single" w:sz="2" w:space="0" w:color="000001"/>
+            </w:tcBorders>
+            <w:shd w:fill="auto" w:val="clear"/>
+            <w:tcMar>
+              <w:left w:w="51" w:type="dxa"/>
             </w:tcMar>
             <w:vAlign w:val="center"/>
           </w:tcPr>
@@ -3287,13 +3441,14 @@
           <w:tcPr>
             <w:tcW w:w="1080" w:type="dxa"/>
             <w:tcBorders>
-              <w:left w:val="single" w:sz="2" w:space="0" w:color="000000"/>
-              <w:bottom w:val="single" w:sz="2" w:space="0" w:color="000000"/>
-              <w:insideH w:val="single" w:sz="2" w:space="0" w:color="000000"/>
-            </w:tcBorders>
-            <w:shd w:fill="auto" w:val="clear"/>
-            <w:tcMar>
-              <w:left w:w="54" w:type="dxa"/>
+              <w:top w:val="single" w:sz="2" w:space="0" w:color="000001"/>
+              <w:left w:val="single" w:sz="2" w:space="0" w:color="000001"/>
+              <w:bottom w:val="single" w:sz="2" w:space="0" w:color="000001"/>
+              <w:insideH w:val="single" w:sz="2" w:space="0" w:color="000001"/>
+            </w:tcBorders>
+            <w:shd w:fill="auto" w:val="clear"/>
+            <w:tcMar>
+              <w:left w:w="51" w:type="dxa"/>
             </w:tcMar>
             <w:vAlign w:val="center"/>
           </w:tcPr>
@@ -3313,15 +3468,16 @@
           <w:tcPr>
             <w:tcW w:w="5775" w:type="dxa"/>
             <w:tcBorders>
-              <w:left w:val="single" w:sz="2" w:space="0" w:color="000000"/>
-              <w:bottom w:val="single" w:sz="2" w:space="0" w:color="000000"/>
-              <w:right w:val="single" w:sz="2" w:space="0" w:color="000000"/>
-              <w:insideH w:val="single" w:sz="2" w:space="0" w:color="000000"/>
-              <w:insideV w:val="single" w:sz="2" w:space="0" w:color="000000"/>
-            </w:tcBorders>
-            <w:shd w:fill="auto" w:val="clear"/>
-            <w:tcMar>
-              <w:left w:w="54" w:type="dxa"/>
+              <w:top w:val="single" w:sz="2" w:space="0" w:color="000001"/>
+              <w:left w:val="single" w:sz="2" w:space="0" w:color="000001"/>
+              <w:bottom w:val="single" w:sz="2" w:space="0" w:color="000001"/>
+              <w:right w:val="single" w:sz="2" w:space="0" w:color="000001"/>
+              <w:insideH w:val="single" w:sz="2" w:space="0" w:color="000001"/>
+              <w:insideV w:val="single" w:sz="2" w:space="0" w:color="000001"/>
+            </w:tcBorders>
+            <w:shd w:fill="auto" w:val="clear"/>
+            <w:tcMar>
+              <w:left w:w="51" w:type="dxa"/>
             </w:tcMar>
             <w:vAlign w:val="center"/>
           </w:tcPr>
@@ -3351,13 +3507,14 @@
           <w:tcPr>
             <w:tcW w:w="1530" w:type="dxa"/>
             <w:tcBorders>
-              <w:left w:val="single" w:sz="2" w:space="0" w:color="000000"/>
-              <w:bottom w:val="single" w:sz="2" w:space="0" w:color="000000"/>
-              <w:insideH w:val="single" w:sz="2" w:space="0" w:color="000000"/>
-            </w:tcBorders>
-            <w:shd w:fill="auto" w:val="clear"/>
-            <w:tcMar>
-              <w:left w:w="54" w:type="dxa"/>
+              <w:top w:val="single" w:sz="2" w:space="0" w:color="000001"/>
+              <w:left w:val="single" w:sz="2" w:space="0" w:color="000001"/>
+              <w:bottom w:val="single" w:sz="2" w:space="0" w:color="000001"/>
+              <w:insideH w:val="single" w:sz="2" w:space="0" w:color="000001"/>
+            </w:tcBorders>
+            <w:shd w:fill="auto" w:val="clear"/>
+            <w:tcMar>
+              <w:left w:w="51" w:type="dxa"/>
             </w:tcMar>
             <w:vAlign w:val="center"/>
           </w:tcPr>
@@ -3377,13 +3534,14 @@
           <w:tcPr>
             <w:tcW w:w="1080" w:type="dxa"/>
             <w:tcBorders>
-              <w:left w:val="single" w:sz="2" w:space="0" w:color="000000"/>
-              <w:bottom w:val="single" w:sz="2" w:space="0" w:color="000000"/>
-              <w:insideH w:val="single" w:sz="2" w:space="0" w:color="000000"/>
-            </w:tcBorders>
-            <w:shd w:fill="auto" w:val="clear"/>
-            <w:tcMar>
-              <w:left w:w="54" w:type="dxa"/>
+              <w:top w:val="single" w:sz="2" w:space="0" w:color="000001"/>
+              <w:left w:val="single" w:sz="2" w:space="0" w:color="000001"/>
+              <w:bottom w:val="single" w:sz="2" w:space="0" w:color="000001"/>
+              <w:insideH w:val="single" w:sz="2" w:space="0" w:color="000001"/>
+            </w:tcBorders>
+            <w:shd w:fill="auto" w:val="clear"/>
+            <w:tcMar>
+              <w:left w:w="51" w:type="dxa"/>
             </w:tcMar>
             <w:vAlign w:val="center"/>
           </w:tcPr>
@@ -3403,15 +3561,16 @@
           <w:tcPr>
             <w:tcW w:w="5775" w:type="dxa"/>
             <w:tcBorders>
-              <w:left w:val="single" w:sz="2" w:space="0" w:color="000000"/>
-              <w:bottom w:val="single" w:sz="2" w:space="0" w:color="000000"/>
-              <w:right w:val="single" w:sz="2" w:space="0" w:color="000000"/>
-              <w:insideH w:val="single" w:sz="2" w:space="0" w:color="000000"/>
-              <w:insideV w:val="single" w:sz="2" w:space="0" w:color="000000"/>
-            </w:tcBorders>
-            <w:shd w:fill="auto" w:val="clear"/>
-            <w:tcMar>
-              <w:left w:w="54" w:type="dxa"/>
+              <w:top w:val="single" w:sz="2" w:space="0" w:color="000001"/>
+              <w:left w:val="single" w:sz="2" w:space="0" w:color="000001"/>
+              <w:bottom w:val="single" w:sz="2" w:space="0" w:color="000001"/>
+              <w:right w:val="single" w:sz="2" w:space="0" w:color="000001"/>
+              <w:insideH w:val="single" w:sz="2" w:space="0" w:color="000001"/>
+              <w:insideV w:val="single" w:sz="2" w:space="0" w:color="000001"/>
+            </w:tcBorders>
+            <w:shd w:fill="auto" w:val="clear"/>
+            <w:tcMar>
+              <w:left w:w="51" w:type="dxa"/>
             </w:tcMar>
             <w:vAlign w:val="center"/>
           </w:tcPr>
@@ -3457,10 +3616,12 @@
         <w:pStyle w:val="Encabezado1"/>
         <w:numPr>
           <w:ilvl w:val="0"/>
-          <w:numId w:val="1"/>
+          <w:numId w:val="2"/>
         </w:numPr>
         <w:rPr/>
       </w:pPr>
+      <w:bookmarkStart w:id="13" w:name="__RefHeading___Toc437_230901219"/>
+      <w:bookmarkEnd w:id="13"/>
       <w:r>
         <w:rPr/>
         <w:t>Identificación del chip</w:t>
@@ -3481,7 +3642,7 @@
         <w:pStyle w:val="Cuerpodetexto"/>
         <w:numPr>
           <w:ilvl w:val="0"/>
-          <w:numId w:val="4"/>
+          <w:numId w:val="5"/>
         </w:numPr>
         <w:rPr/>
       </w:pPr>
@@ -3522,20 +3683,13 @@
     <w:p>
       <w:pPr>
         <w:pStyle w:val="Encabezado1"/>
+        <w:widowControl/>
         <w:numPr>
           <w:ilvl w:val="0"/>
-          <w:numId w:val="1"/>
+          <w:numId w:val="0"/>
         </w:numPr>
-        <w:rPr/>
-      </w:pPr>
-      <w:r>
-        <w:rPr/>
-        <w:t>Seguridad y Consistencia</w:t>
-      </w:r>
-    </w:p>
-    <w:p>
-      <w:pPr>
-        <w:pStyle w:val="Cuerpodetexto"/>
+        <w:jc w:val="left"/>
+        <w:outlineLvl w:val="0"/>
         <w:rPr/>
       </w:pPr>
       <w:r>
@@ -3543,6 +3697,45 @@
       </w:r>
       <w:r>
         <w:br w:type="page"/>
+      </w:r>
+    </w:p>
+    <w:p>
+      <w:pPr>
+        <w:pStyle w:val="Encabezado1"/>
+        <w:numPr>
+          <w:ilvl w:val="0"/>
+          <w:numId w:val="2"/>
+        </w:numPr>
+        <w:rPr/>
+      </w:pPr>
+      <w:bookmarkStart w:id="14" w:name="__RefHeading___Toc439_230901219"/>
+      <w:bookmarkEnd w:id="14"/>
+      <w:r>
+        <w:rPr/>
+        <w:t>Recomendaciones</w:t>
+      </w:r>
+    </w:p>
+    <w:p>
+      <w:pPr>
+        <w:pStyle w:val="Cuerpodetexto"/>
+        <w:numPr>
+          <w:ilvl w:val="0"/>
+          <w:numId w:val="6"/>
+        </w:numPr>
+        <w:rPr/>
+      </w:pPr>
+      <w:r>
+        <w:rPr/>
+        <w:t>Los registros de ambos bloques internos del chip debería tener los mismo bits de configuración en los registros de control.</w:t>
+      </w:r>
+    </w:p>
+    <w:p>
+      <w:pPr>
+        <w:pStyle w:val="Cuerpodetexto"/>
+        <w:rPr/>
+      </w:pPr>
+      <w:r>
+        <w:rPr/>
       </w:r>
     </w:p>
     <w:p>
@@ -3554,8 +3747,1188 @@
         </w:numPr>
         <w:rPr/>
       </w:pPr>
-      <w:bookmarkStart w:id="12" w:name="__RefHeading___Toc172_892358588"/>
-      <w:bookmarkEnd w:id="12"/>
+      <w:bookmarkStart w:id="15" w:name="__RefHeading___Toc441_230901219"/>
+      <w:bookmarkEnd w:id="15"/>
+      <w:r>
+        <w:rPr/>
+        <w:t>Common Flash Interface</w:t>
+      </w:r>
+    </w:p>
+    <w:p>
+      <w:pPr>
+        <w:pStyle w:val="Cuerpodetexto"/>
+        <w:rPr/>
+      </w:pPr>
+      <w:r>
+        <w:rPr/>
+        <w:t xml:space="preserve">CFI es un estandar de (JEDEC) </w:t>
+      </w:r>
+      <w:r>
+        <w:rPr/>
+        <w:t>para</w:t>
+      </w:r>
+      <w:r>
+        <w:rPr/>
+        <w:t xml:space="preserve"> manejar dispositivo</w:t>
+      </w:r>
+      <w:r>
+        <w:rPr/>
+        <w:t>s</w:t>
+      </w:r>
+      <w:r>
+        <w:rPr/>
+        <w:t xml:space="preserve"> Flash </w:t>
+      </w:r>
+      <w:r>
+        <w:rPr/>
+        <w:fldChar w:fldCharType="begin"/>
+      </w:r>
+      <w:r>
+        <w:instrText> CITATION  "AN98488"</w:instrText>
+      </w:r>
+      <w:r>
+        <w:fldChar w:fldCharType="separate"/>
+      </w:r>
+      <w:r>
+        <w:t>AN98488. Quick Guide to Common Flash Interface</w:t>
+      </w:r>
+      <w:r>
+        <w:fldChar w:fldCharType="end"/>
+      </w:r>
+      <w:r>
+        <w:rPr/>
+        <w:t>.</w:t>
+      </w:r>
+    </w:p>
+    <w:p>
+      <w:pPr>
+        <w:pStyle w:val="Cuerpodetexto"/>
+        <w:rPr/>
+      </w:pPr>
+      <w:r>
+        <w:rPr/>
+        <w:t>Hay dispositivos que operan en modos de 8, 16, 32, 8/16, 16/32 bits.</w:t>
+      </w:r>
+    </w:p>
+    <w:p>
+      <w:pPr>
+        <w:pStyle w:val="Encabezado2"/>
+        <w:numPr>
+          <w:ilvl w:val="1"/>
+          <w:numId w:val="1"/>
+        </w:numPr>
+        <w:ind w:left="0" w:hanging="0"/>
+        <w:rPr/>
+      </w:pPr>
+      <w:bookmarkStart w:id="16" w:name="__RefHeading___Toc443_230901219"/>
+      <w:bookmarkEnd w:id="16"/>
+      <w:r>
+        <w:rPr/>
+        <w:t>Organización de la información</w:t>
+      </w:r>
+    </w:p>
+    <w:p>
+      <w:pPr>
+        <w:pStyle w:val="Cuerpodetexto"/>
+        <w:rPr/>
+      </w:pPr>
+      <w:r>
+        <w:rPr/>
+        <w:t>En bytes, las partes altas están en las direcciones altas.  Por ejemplo para un dato 1234h se almacenaría 34h en la dirección base y 12h en el siguiente byte.</w:t>
+      </w:r>
+    </w:p>
+    <w:p>
+      <w:pPr>
+        <w:pStyle w:val="Encabezado2"/>
+        <w:numPr>
+          <w:ilvl w:val="1"/>
+          <w:numId w:val="1"/>
+        </w:numPr>
+        <w:ind w:left="0" w:hanging="0"/>
+        <w:rPr/>
+      </w:pPr>
+      <w:bookmarkStart w:id="17" w:name="__RefHeading___Toc445_230901219"/>
+      <w:bookmarkEnd w:id="17"/>
+      <w:r>
+        <w:rPr/>
+        <w:t>CFI Tables</w:t>
+      </w:r>
+    </w:p>
+    <w:p>
+      <w:pPr>
+        <w:pStyle w:val="Encabezado3"/>
+        <w:rPr/>
+      </w:pPr>
+      <w:r>
+        <w:rPr/>
+        <w:t>CFI Query Identification String</w:t>
+      </w:r>
+    </w:p>
+    <w:p>
+      <w:pPr>
+        <w:pStyle w:val="Cuerpodetexto"/>
+        <w:rPr/>
+      </w:pPr>
+      <w:r>
+        <w:rPr/>
+        <w:drawing>
+          <wp:inline distT="0" distB="0" distL="0" distR="0">
+            <wp:extent cx="6332220" cy="1145540"/>
+            <wp:effectExtent l="0" t="0" r="0" b="0"/>
+            <wp:docPr id="3" name="Imagen3" descr=""/>
+            <wp:cNvGraphicFramePr>
+              <a:graphicFrameLocks xmlns:a="http://schemas.openxmlformats.org/drawingml/2006/main" noChangeAspect="1"/>
+            </wp:cNvGraphicFramePr>
+            <a:graphic xmlns:a="http://schemas.openxmlformats.org/drawingml/2006/main">
+              <a:graphicData uri="http://schemas.openxmlformats.org/drawingml/2006/picture">
+                <pic:pic xmlns:pic="http://schemas.openxmlformats.org/drawingml/2006/picture">
+                  <pic:nvPicPr>
+                    <pic:cNvPr id="3" name="Imagen3" descr=""/>
+                    <pic:cNvPicPr>
+                      <a:picLocks noChangeAspect="1" noChangeArrowheads="1"/>
+                    </pic:cNvPicPr>
+                  </pic:nvPicPr>
+                  <pic:blipFill>
+                    <a:blip r:embed="rId4"/>
+                    <a:stretch>
+                      <a:fillRect/>
+                    </a:stretch>
+                  </pic:blipFill>
+                  <pic:spPr bwMode="auto">
+                    <a:xfrm>
+                      <a:off x="0" y="0"/>
+                      <a:ext cx="6332220" cy="1145540"/>
+                    </a:xfrm>
+                    <a:prstGeom prst="rect">
+                      <a:avLst/>
+                    </a:prstGeom>
+                  </pic:spPr>
+                </pic:pic>
+              </a:graphicData>
+            </a:graphic>
+          </wp:inline>
+        </w:drawing>
+      </w:r>
+    </w:p>
+    <w:p>
+      <w:pPr>
+        <w:pStyle w:val="Cuerpodetexto"/>
+        <w:rPr/>
+      </w:pPr>
+      <w:r>
+        <w:rPr/>
+        <w:drawing>
+          <wp:inline distT="0" distB="0" distL="0" distR="0">
+            <wp:extent cx="6332220" cy="1165860"/>
+            <wp:effectExtent l="0" t="0" r="0" b="0"/>
+            <wp:docPr id="4" name="Imagen4" descr=""/>
+            <wp:cNvGraphicFramePr>
+              <a:graphicFrameLocks xmlns:a="http://schemas.openxmlformats.org/drawingml/2006/main" noChangeAspect="1"/>
+            </wp:cNvGraphicFramePr>
+            <a:graphic xmlns:a="http://schemas.openxmlformats.org/drawingml/2006/main">
+              <a:graphicData uri="http://schemas.openxmlformats.org/drawingml/2006/picture">
+                <pic:pic xmlns:pic="http://schemas.openxmlformats.org/drawingml/2006/picture">
+                  <pic:nvPicPr>
+                    <pic:cNvPr id="4" name="Imagen4" descr=""/>
+                    <pic:cNvPicPr>
+                      <a:picLocks noChangeAspect="1" noChangeArrowheads="1"/>
+                    </pic:cNvPicPr>
+                  </pic:nvPicPr>
+                  <pic:blipFill>
+                    <a:blip r:embed="rId5"/>
+                    <a:stretch>
+                      <a:fillRect/>
+                    </a:stretch>
+                  </pic:blipFill>
+                  <pic:spPr bwMode="auto">
+                    <a:xfrm>
+                      <a:off x="0" y="0"/>
+                      <a:ext cx="6332220" cy="1165860"/>
+                    </a:xfrm>
+                    <a:prstGeom prst="rect">
+                      <a:avLst/>
+                    </a:prstGeom>
+                  </pic:spPr>
+                </pic:pic>
+              </a:graphicData>
+            </a:graphic>
+          </wp:inline>
+        </w:drawing>
+      </w:r>
+    </w:p>
+    <w:p>
+      <w:pPr>
+        <w:pStyle w:val="Cuerpodetexto"/>
+        <w:rPr/>
+      </w:pPr>
+      <w:r>
+        <w:rPr/>
+        <w:drawing>
+          <wp:inline distT="0" distB="0" distL="0" distR="0">
+            <wp:extent cx="6332220" cy="1146175"/>
+            <wp:effectExtent l="0" t="0" r="0" b="0"/>
+            <wp:docPr id="5" name="Imagen5" descr=""/>
+            <wp:cNvGraphicFramePr>
+              <a:graphicFrameLocks xmlns:a="http://schemas.openxmlformats.org/drawingml/2006/main" noChangeAspect="1"/>
+            </wp:cNvGraphicFramePr>
+            <a:graphic xmlns:a="http://schemas.openxmlformats.org/drawingml/2006/main">
+              <a:graphicData uri="http://schemas.openxmlformats.org/drawingml/2006/picture">
+                <pic:pic xmlns:pic="http://schemas.openxmlformats.org/drawingml/2006/picture">
+                  <pic:nvPicPr>
+                    <pic:cNvPr id="5" name="Imagen5" descr=""/>
+                    <pic:cNvPicPr>
+                      <a:picLocks noChangeAspect="1" noChangeArrowheads="1"/>
+                    </pic:cNvPicPr>
+                  </pic:nvPicPr>
+                  <pic:blipFill>
+                    <a:blip r:embed="rId6"/>
+                    <a:stretch>
+                      <a:fillRect/>
+                    </a:stretch>
+                  </pic:blipFill>
+                  <pic:spPr bwMode="auto">
+                    <a:xfrm>
+                      <a:off x="0" y="0"/>
+                      <a:ext cx="6332220" cy="1146175"/>
+                    </a:xfrm>
+                    <a:prstGeom prst="rect">
+                      <a:avLst/>
+                    </a:prstGeom>
+                  </pic:spPr>
+                </pic:pic>
+              </a:graphicData>
+            </a:graphic>
+          </wp:inline>
+        </w:drawing>
+      </w:r>
+    </w:p>
+    <w:p>
+      <w:pPr>
+        <w:pStyle w:val="Cuerpodetexto"/>
+        <w:rPr/>
+      </w:pPr>
+      <w:r>
+        <w:rPr/>
+        <w:drawing>
+          <wp:inline distT="0" distB="0" distL="0" distR="0">
+            <wp:extent cx="6332220" cy="1159510"/>
+            <wp:effectExtent l="0" t="0" r="0" b="0"/>
+            <wp:docPr id="6" name="Imagen6" descr=""/>
+            <wp:cNvGraphicFramePr>
+              <a:graphicFrameLocks xmlns:a="http://schemas.openxmlformats.org/drawingml/2006/main" noChangeAspect="1"/>
+            </wp:cNvGraphicFramePr>
+            <a:graphic xmlns:a="http://schemas.openxmlformats.org/drawingml/2006/main">
+              <a:graphicData uri="http://schemas.openxmlformats.org/drawingml/2006/picture">
+                <pic:pic xmlns:pic="http://schemas.openxmlformats.org/drawingml/2006/picture">
+                  <pic:nvPicPr>
+                    <pic:cNvPr id="6" name="Imagen6" descr=""/>
+                    <pic:cNvPicPr>
+                      <a:picLocks noChangeAspect="1" noChangeArrowheads="1"/>
+                    </pic:cNvPicPr>
+                  </pic:nvPicPr>
+                  <pic:blipFill>
+                    <a:blip r:embed="rId7"/>
+                    <a:stretch>
+                      <a:fillRect/>
+                    </a:stretch>
+                  </pic:blipFill>
+                  <pic:spPr bwMode="auto">
+                    <a:xfrm>
+                      <a:off x="0" y="0"/>
+                      <a:ext cx="6332220" cy="1159510"/>
+                    </a:xfrm>
+                    <a:prstGeom prst="rect">
+                      <a:avLst/>
+                    </a:prstGeom>
+                  </pic:spPr>
+                </pic:pic>
+              </a:graphicData>
+            </a:graphic>
+          </wp:inline>
+        </w:drawing>
+      </w:r>
+    </w:p>
+    <w:p>
+      <w:pPr>
+        <w:pStyle w:val="Cuerpodetexto"/>
+        <w:rPr/>
+      </w:pPr>
+      <w:r>
+        <w:rPr/>
+        <w:drawing>
+          <wp:inline distT="0" distB="0" distL="0" distR="0">
+            <wp:extent cx="6332220" cy="1132840"/>
+            <wp:effectExtent l="0" t="0" r="0" b="0"/>
+            <wp:docPr id="7" name="Imagen7" descr=""/>
+            <wp:cNvGraphicFramePr>
+              <a:graphicFrameLocks xmlns:a="http://schemas.openxmlformats.org/drawingml/2006/main" noChangeAspect="1"/>
+            </wp:cNvGraphicFramePr>
+            <a:graphic xmlns:a="http://schemas.openxmlformats.org/drawingml/2006/main">
+              <a:graphicData uri="http://schemas.openxmlformats.org/drawingml/2006/picture">
+                <pic:pic xmlns:pic="http://schemas.openxmlformats.org/drawingml/2006/picture">
+                  <pic:nvPicPr>
+                    <pic:cNvPr id="7" name="Imagen7" descr=""/>
+                    <pic:cNvPicPr>
+                      <a:picLocks noChangeAspect="1" noChangeArrowheads="1"/>
+                    </pic:cNvPicPr>
+                  </pic:nvPicPr>
+                  <pic:blipFill>
+                    <a:blip r:embed="rId8"/>
+                    <a:stretch>
+                      <a:fillRect/>
+                    </a:stretch>
+                  </pic:blipFill>
+                  <pic:spPr bwMode="auto">
+                    <a:xfrm>
+                      <a:off x="0" y="0"/>
+                      <a:ext cx="6332220" cy="1132840"/>
+                    </a:xfrm>
+                    <a:prstGeom prst="rect">
+                      <a:avLst/>
+                    </a:prstGeom>
+                  </pic:spPr>
+                </pic:pic>
+              </a:graphicData>
+            </a:graphic>
+          </wp:inline>
+        </w:drawing>
+      </w:r>
+    </w:p>
+    <w:p>
+      <w:pPr>
+        <w:pStyle w:val="Encabezado3"/>
+        <w:rPr/>
+      </w:pPr>
+      <w:r>
+        <w:rPr/>
+        <w:t>System Interface String</w:t>
+      </w:r>
+    </w:p>
+    <w:p>
+      <w:pPr>
+        <w:pStyle w:val="Cuerpodetexto"/>
+        <w:rPr/>
+      </w:pPr>
+      <w:r>
+        <w:rPr/>
+        <w:t>De 1Bh a 26h.</w:t>
+      </w:r>
+    </w:p>
+    <w:p>
+      <w:pPr>
+        <w:pStyle w:val="Cuerpodetexto"/>
+        <w:rPr/>
+      </w:pPr>
+      <w:r>
+        <w:rPr/>
+        <w:drawing>
+          <wp:inline distT="0" distB="0" distL="0" distR="0">
+            <wp:extent cx="6332220" cy="1170940"/>
+            <wp:effectExtent l="0" t="0" r="0" b="0"/>
+            <wp:docPr id="8" name="Imagen8" descr=""/>
+            <wp:cNvGraphicFramePr>
+              <a:graphicFrameLocks xmlns:a="http://schemas.openxmlformats.org/drawingml/2006/main" noChangeAspect="1"/>
+            </wp:cNvGraphicFramePr>
+            <a:graphic xmlns:a="http://schemas.openxmlformats.org/drawingml/2006/main">
+              <a:graphicData uri="http://schemas.openxmlformats.org/drawingml/2006/picture">
+                <pic:pic xmlns:pic="http://schemas.openxmlformats.org/drawingml/2006/picture">
+                  <pic:nvPicPr>
+                    <pic:cNvPr id="8" name="Imagen8" descr=""/>
+                    <pic:cNvPicPr>
+                      <a:picLocks noChangeAspect="1" noChangeArrowheads="1"/>
+                    </pic:cNvPicPr>
+                  </pic:nvPicPr>
+                  <pic:blipFill>
+                    <a:blip r:embed="rId9"/>
+                    <a:stretch>
+                      <a:fillRect/>
+                    </a:stretch>
+                  </pic:blipFill>
+                  <pic:spPr bwMode="auto">
+                    <a:xfrm>
+                      <a:off x="0" y="0"/>
+                      <a:ext cx="6332220" cy="1170940"/>
+                    </a:xfrm>
+                    <a:prstGeom prst="rect">
+                      <a:avLst/>
+                    </a:prstGeom>
+                  </pic:spPr>
+                </pic:pic>
+              </a:graphicData>
+            </a:graphic>
+          </wp:inline>
+        </w:drawing>
+      </w:r>
+    </w:p>
+    <w:p>
+      <w:pPr>
+        <w:pStyle w:val="Cuerpodetexto"/>
+        <w:rPr/>
+      </w:pPr>
+      <w:r>
+        <w:rPr/>
+        <w:drawing>
+          <wp:inline distT="0" distB="0" distL="0" distR="0">
+            <wp:extent cx="6332220" cy="969645"/>
+            <wp:effectExtent l="0" t="0" r="0" b="0"/>
+            <wp:docPr id="9" name="Imagen9" descr=""/>
+            <wp:cNvGraphicFramePr>
+              <a:graphicFrameLocks xmlns:a="http://schemas.openxmlformats.org/drawingml/2006/main" noChangeAspect="1"/>
+            </wp:cNvGraphicFramePr>
+            <a:graphic xmlns:a="http://schemas.openxmlformats.org/drawingml/2006/main">
+              <a:graphicData uri="http://schemas.openxmlformats.org/drawingml/2006/picture">
+                <pic:pic xmlns:pic="http://schemas.openxmlformats.org/drawingml/2006/picture">
+                  <pic:nvPicPr>
+                    <pic:cNvPr id="9" name="Imagen9" descr=""/>
+                    <pic:cNvPicPr>
+                      <a:picLocks noChangeAspect="1" noChangeArrowheads="1"/>
+                    </pic:cNvPicPr>
+                  </pic:nvPicPr>
+                  <pic:blipFill>
+                    <a:blip r:embed="rId10"/>
+                    <a:stretch>
+                      <a:fillRect/>
+                    </a:stretch>
+                  </pic:blipFill>
+                  <pic:spPr bwMode="auto">
+                    <a:xfrm>
+                      <a:off x="0" y="0"/>
+                      <a:ext cx="6332220" cy="969645"/>
+                    </a:xfrm>
+                    <a:prstGeom prst="rect">
+                      <a:avLst/>
+                    </a:prstGeom>
+                  </pic:spPr>
+                </pic:pic>
+              </a:graphicData>
+            </a:graphic>
+          </wp:inline>
+        </w:drawing>
+      </w:r>
+    </w:p>
+    <w:p>
+      <w:pPr>
+        <w:pStyle w:val="Cuerpodetexto"/>
+        <w:rPr/>
+      </w:pPr>
+      <w:r>
+        <w:rPr/>
+        <w:drawing>
+          <wp:inline distT="0" distB="0" distL="0" distR="0">
+            <wp:extent cx="6332220" cy="1395730"/>
+            <wp:effectExtent l="0" t="0" r="0" b="0"/>
+            <wp:docPr id="10" name="Imagen10" descr=""/>
+            <wp:cNvGraphicFramePr>
+              <a:graphicFrameLocks xmlns:a="http://schemas.openxmlformats.org/drawingml/2006/main" noChangeAspect="1"/>
+            </wp:cNvGraphicFramePr>
+            <a:graphic xmlns:a="http://schemas.openxmlformats.org/drawingml/2006/main">
+              <a:graphicData uri="http://schemas.openxmlformats.org/drawingml/2006/picture">
+                <pic:pic xmlns:pic="http://schemas.openxmlformats.org/drawingml/2006/picture">
+                  <pic:nvPicPr>
+                    <pic:cNvPr id="10" name="Imagen10" descr=""/>
+                    <pic:cNvPicPr>
+                      <a:picLocks noChangeAspect="1" noChangeArrowheads="1"/>
+                    </pic:cNvPicPr>
+                  </pic:nvPicPr>
+                  <pic:blipFill>
+                    <a:blip r:embed="rId11"/>
+                    <a:stretch>
+                      <a:fillRect/>
+                    </a:stretch>
+                  </pic:blipFill>
+                  <pic:spPr bwMode="auto">
+                    <a:xfrm>
+                      <a:off x="0" y="0"/>
+                      <a:ext cx="6332220" cy="1395730"/>
+                    </a:xfrm>
+                    <a:prstGeom prst="rect">
+                      <a:avLst/>
+                    </a:prstGeom>
+                  </pic:spPr>
+                </pic:pic>
+              </a:graphicData>
+            </a:graphic>
+          </wp:inline>
+        </w:drawing>
+      </w:r>
+    </w:p>
+    <w:p>
+      <w:pPr>
+        <w:pStyle w:val="Cuerpodetexto"/>
+        <w:rPr/>
+      </w:pPr>
+      <w:r>
+        <w:rPr/>
+        <w:drawing>
+          <wp:inline distT="0" distB="0" distL="0" distR="0">
+            <wp:extent cx="6332220" cy="1159510"/>
+            <wp:effectExtent l="0" t="0" r="0" b="0"/>
+            <wp:docPr id="11" name="Imagen11" descr=""/>
+            <wp:cNvGraphicFramePr>
+              <a:graphicFrameLocks xmlns:a="http://schemas.openxmlformats.org/drawingml/2006/main" noChangeAspect="1"/>
+            </wp:cNvGraphicFramePr>
+            <a:graphic xmlns:a="http://schemas.openxmlformats.org/drawingml/2006/main">
+              <a:graphicData uri="http://schemas.openxmlformats.org/drawingml/2006/picture">
+                <pic:pic xmlns:pic="http://schemas.openxmlformats.org/drawingml/2006/picture">
+                  <pic:nvPicPr>
+                    <pic:cNvPr id="11" name="Imagen11" descr=""/>
+                    <pic:cNvPicPr>
+                      <a:picLocks noChangeAspect="1" noChangeArrowheads="1"/>
+                    </pic:cNvPicPr>
+                  </pic:nvPicPr>
+                  <pic:blipFill>
+                    <a:blip r:embed="rId12"/>
+                    <a:stretch>
+                      <a:fillRect/>
+                    </a:stretch>
+                  </pic:blipFill>
+                  <pic:spPr bwMode="auto">
+                    <a:xfrm>
+                      <a:off x="0" y="0"/>
+                      <a:ext cx="6332220" cy="1159510"/>
+                    </a:xfrm>
+                    <a:prstGeom prst="rect">
+                      <a:avLst/>
+                    </a:prstGeom>
+                  </pic:spPr>
+                </pic:pic>
+              </a:graphicData>
+            </a:graphic>
+          </wp:inline>
+        </w:drawing>
+      </w:r>
+    </w:p>
+    <w:p>
+      <w:pPr>
+        <w:pStyle w:val="Cuerpodetexto"/>
+        <w:rPr/>
+      </w:pPr>
+      <w:r>
+        <w:rPr/>
+        <w:drawing>
+          <wp:inline distT="0" distB="0" distL="0" distR="0">
+            <wp:extent cx="6332220" cy="1120140"/>
+            <wp:effectExtent l="0" t="0" r="0" b="0"/>
+            <wp:docPr id="12" name="Imagen12" descr=""/>
+            <wp:cNvGraphicFramePr>
+              <a:graphicFrameLocks xmlns:a="http://schemas.openxmlformats.org/drawingml/2006/main" noChangeAspect="1"/>
+            </wp:cNvGraphicFramePr>
+            <a:graphic xmlns:a="http://schemas.openxmlformats.org/drawingml/2006/main">
+              <a:graphicData uri="http://schemas.openxmlformats.org/drawingml/2006/picture">
+                <pic:pic xmlns:pic="http://schemas.openxmlformats.org/drawingml/2006/picture">
+                  <pic:nvPicPr>
+                    <pic:cNvPr id="12" name="Imagen12" descr=""/>
+                    <pic:cNvPicPr>
+                      <a:picLocks noChangeAspect="1" noChangeArrowheads="1"/>
+                    </pic:cNvPicPr>
+                  </pic:nvPicPr>
+                  <pic:blipFill>
+                    <a:blip r:embed="rId13"/>
+                    <a:stretch>
+                      <a:fillRect/>
+                    </a:stretch>
+                  </pic:blipFill>
+                  <pic:spPr bwMode="auto">
+                    <a:xfrm>
+                      <a:off x="0" y="0"/>
+                      <a:ext cx="6332220" cy="1120140"/>
+                    </a:xfrm>
+                    <a:prstGeom prst="rect">
+                      <a:avLst/>
+                    </a:prstGeom>
+                  </pic:spPr>
+                </pic:pic>
+              </a:graphicData>
+            </a:graphic>
+          </wp:inline>
+        </w:drawing>
+      </w:r>
+    </w:p>
+    <w:p>
+      <w:pPr>
+        <w:pStyle w:val="Cuerpodetexto"/>
+        <w:rPr/>
+      </w:pPr>
+      <w:r>
+        <w:rPr/>
+        <w:drawing>
+          <wp:inline distT="0" distB="0" distL="0" distR="0">
+            <wp:extent cx="6332220" cy="1170940"/>
+            <wp:effectExtent l="0" t="0" r="0" b="0"/>
+            <wp:docPr id="13" name="Imagen13" descr=""/>
+            <wp:cNvGraphicFramePr>
+              <a:graphicFrameLocks xmlns:a="http://schemas.openxmlformats.org/drawingml/2006/main" noChangeAspect="1"/>
+            </wp:cNvGraphicFramePr>
+            <a:graphic xmlns:a="http://schemas.openxmlformats.org/drawingml/2006/main">
+              <a:graphicData uri="http://schemas.openxmlformats.org/drawingml/2006/picture">
+                <pic:pic xmlns:pic="http://schemas.openxmlformats.org/drawingml/2006/picture">
+                  <pic:nvPicPr>
+                    <pic:cNvPr id="13" name="Imagen13" descr=""/>
+                    <pic:cNvPicPr>
+                      <a:picLocks noChangeAspect="1" noChangeArrowheads="1"/>
+                    </pic:cNvPicPr>
+                  </pic:nvPicPr>
+                  <pic:blipFill>
+                    <a:blip r:embed="rId14"/>
+                    <a:stretch>
+                      <a:fillRect/>
+                    </a:stretch>
+                  </pic:blipFill>
+                  <pic:spPr bwMode="auto">
+                    <a:xfrm>
+                      <a:off x="0" y="0"/>
+                      <a:ext cx="6332220" cy="1170940"/>
+                    </a:xfrm>
+                    <a:prstGeom prst="rect">
+                      <a:avLst/>
+                    </a:prstGeom>
+                  </pic:spPr>
+                </pic:pic>
+              </a:graphicData>
+            </a:graphic>
+          </wp:inline>
+        </w:drawing>
+      </w:r>
+    </w:p>
+    <w:p>
+      <w:pPr>
+        <w:pStyle w:val="Encabezado3"/>
+        <w:rPr/>
+      </w:pPr>
+      <w:r>
+        <w:rPr/>
+        <w:t>Device Geometry Definition</w:t>
+      </w:r>
+    </w:p>
+    <w:p>
+      <w:pPr>
+        <w:pStyle w:val="Cuerpodetexto"/>
+        <w:rPr/>
+      </w:pPr>
+      <w:r>
+        <w:rPr/>
+        <w:drawing>
+          <wp:inline distT="0" distB="0" distL="0" distR="0">
+            <wp:extent cx="5800725" cy="857250"/>
+            <wp:effectExtent l="0" t="0" r="0" b="0"/>
+            <wp:docPr id="14" name="Imagen14" descr=""/>
+            <wp:cNvGraphicFramePr>
+              <a:graphicFrameLocks xmlns:a="http://schemas.openxmlformats.org/drawingml/2006/main" noChangeAspect="1"/>
+            </wp:cNvGraphicFramePr>
+            <a:graphic xmlns:a="http://schemas.openxmlformats.org/drawingml/2006/main">
+              <a:graphicData uri="http://schemas.openxmlformats.org/drawingml/2006/picture">
+                <pic:pic xmlns:pic="http://schemas.openxmlformats.org/drawingml/2006/picture">
+                  <pic:nvPicPr>
+                    <pic:cNvPr id="14" name="Imagen14" descr=""/>
+                    <pic:cNvPicPr>
+                      <a:picLocks noChangeAspect="1" noChangeArrowheads="1"/>
+                    </pic:cNvPicPr>
+                  </pic:nvPicPr>
+                  <pic:blipFill>
+                    <a:blip r:embed="rId15"/>
+                    <a:stretch>
+                      <a:fillRect/>
+                    </a:stretch>
+                  </pic:blipFill>
+                  <pic:spPr bwMode="auto">
+                    <a:xfrm>
+                      <a:off x="0" y="0"/>
+                      <a:ext cx="5800725" cy="857250"/>
+                    </a:xfrm>
+                    <a:prstGeom prst="rect">
+                      <a:avLst/>
+                    </a:prstGeom>
+                  </pic:spPr>
+                </pic:pic>
+              </a:graphicData>
+            </a:graphic>
+          </wp:inline>
+        </w:drawing>
+      </w:r>
+    </w:p>
+    <w:p>
+      <w:pPr>
+        <w:pStyle w:val="Cuerpodetexto"/>
+        <w:rPr/>
+      </w:pPr>
+      <w:r>
+        <w:rPr/>
+        <w:drawing>
+          <wp:inline distT="0" distB="0" distL="0" distR="0">
+            <wp:extent cx="5934075" cy="1390650"/>
+            <wp:effectExtent l="0" t="0" r="0" b="0"/>
+            <wp:docPr id="15" name="Imagen15" descr=""/>
+            <wp:cNvGraphicFramePr>
+              <a:graphicFrameLocks xmlns:a="http://schemas.openxmlformats.org/drawingml/2006/main" noChangeAspect="1"/>
+            </wp:cNvGraphicFramePr>
+            <a:graphic xmlns:a="http://schemas.openxmlformats.org/drawingml/2006/main">
+              <a:graphicData uri="http://schemas.openxmlformats.org/drawingml/2006/picture">
+                <pic:pic xmlns:pic="http://schemas.openxmlformats.org/drawingml/2006/picture">
+                  <pic:nvPicPr>
+                    <pic:cNvPr id="15" name="Imagen15" descr=""/>
+                    <pic:cNvPicPr>
+                      <a:picLocks noChangeAspect="1" noChangeArrowheads="1"/>
+                    </pic:cNvPicPr>
+                  </pic:nvPicPr>
+                  <pic:blipFill>
+                    <a:blip r:embed="rId16"/>
+                    <a:stretch>
+                      <a:fillRect/>
+                    </a:stretch>
+                  </pic:blipFill>
+                  <pic:spPr bwMode="auto">
+                    <a:xfrm>
+                      <a:off x="0" y="0"/>
+                      <a:ext cx="5934075" cy="1390650"/>
+                    </a:xfrm>
+                    <a:prstGeom prst="rect">
+                      <a:avLst/>
+                    </a:prstGeom>
+                  </pic:spPr>
+                </pic:pic>
+              </a:graphicData>
+            </a:graphic>
+          </wp:inline>
+        </w:drawing>
+      </w:r>
+    </w:p>
+    <w:p>
+      <w:pPr>
+        <w:pStyle w:val="Cuerpodetexto"/>
+        <w:rPr/>
+      </w:pPr>
+      <w:r>
+        <w:rPr/>
+        <w:drawing>
+          <wp:inline distT="0" distB="0" distL="0" distR="0">
+            <wp:extent cx="1685925" cy="1047750"/>
+            <wp:effectExtent l="0" t="0" r="0" b="0"/>
+            <wp:docPr id="16" name="Imagen16" descr=""/>
+            <wp:cNvGraphicFramePr>
+              <a:graphicFrameLocks xmlns:a="http://schemas.openxmlformats.org/drawingml/2006/main" noChangeAspect="1"/>
+            </wp:cNvGraphicFramePr>
+            <a:graphic xmlns:a="http://schemas.openxmlformats.org/drawingml/2006/main">
+              <a:graphicData uri="http://schemas.openxmlformats.org/drawingml/2006/picture">
+                <pic:pic xmlns:pic="http://schemas.openxmlformats.org/drawingml/2006/picture">
+                  <pic:nvPicPr>
+                    <pic:cNvPr id="16" name="Imagen16" descr=""/>
+                    <pic:cNvPicPr>
+                      <a:picLocks noChangeAspect="1" noChangeArrowheads="1"/>
+                    </pic:cNvPicPr>
+                  </pic:nvPicPr>
+                  <pic:blipFill>
+                    <a:blip r:embed="rId17"/>
+                    <a:stretch>
+                      <a:fillRect/>
+                    </a:stretch>
+                  </pic:blipFill>
+                  <pic:spPr bwMode="auto">
+                    <a:xfrm>
+                      <a:off x="0" y="0"/>
+                      <a:ext cx="1685925" cy="1047750"/>
+                    </a:xfrm>
+                    <a:prstGeom prst="rect">
+                      <a:avLst/>
+                    </a:prstGeom>
+                  </pic:spPr>
+                </pic:pic>
+              </a:graphicData>
+            </a:graphic>
+          </wp:inline>
+        </w:drawing>
+      </w:r>
+    </w:p>
+    <w:p>
+      <w:pPr>
+        <w:pStyle w:val="Cuerpodetexto"/>
+        <w:rPr/>
+      </w:pPr>
+      <w:r>
+        <w:rPr/>
+        <w:drawing>
+          <wp:inline distT="0" distB="0" distL="0" distR="0">
+            <wp:extent cx="5953125" cy="1285875"/>
+            <wp:effectExtent l="0" t="0" r="0" b="0"/>
+            <wp:docPr id="17" name="Imagen17" descr=""/>
+            <wp:cNvGraphicFramePr>
+              <a:graphicFrameLocks xmlns:a="http://schemas.openxmlformats.org/drawingml/2006/main" noChangeAspect="1"/>
+            </wp:cNvGraphicFramePr>
+            <a:graphic xmlns:a="http://schemas.openxmlformats.org/drawingml/2006/main">
+              <a:graphicData uri="http://schemas.openxmlformats.org/drawingml/2006/picture">
+                <pic:pic xmlns:pic="http://schemas.openxmlformats.org/drawingml/2006/picture">
+                  <pic:nvPicPr>
+                    <pic:cNvPr id="17" name="Imagen17" descr=""/>
+                    <pic:cNvPicPr>
+                      <a:picLocks noChangeAspect="1" noChangeArrowheads="1"/>
+                    </pic:cNvPicPr>
+                  </pic:nvPicPr>
+                  <pic:blipFill>
+                    <a:blip r:embed="rId18"/>
+                    <a:stretch>
+                      <a:fillRect/>
+                    </a:stretch>
+                  </pic:blipFill>
+                  <pic:spPr bwMode="auto">
+                    <a:xfrm>
+                      <a:off x="0" y="0"/>
+                      <a:ext cx="5953125" cy="1285875"/>
+                    </a:xfrm>
+                    <a:prstGeom prst="rect">
+                      <a:avLst/>
+                    </a:prstGeom>
+                  </pic:spPr>
+                </pic:pic>
+              </a:graphicData>
+            </a:graphic>
+          </wp:inline>
+        </w:drawing>
+      </w:r>
+    </w:p>
+    <w:p>
+      <w:pPr>
+        <w:pStyle w:val="Cuerpodetexto"/>
+        <w:rPr/>
+      </w:pPr>
+      <w:r>
+        <w:rPr/>
+        <w:drawing>
+          <wp:inline distT="0" distB="0" distL="0" distR="0">
+            <wp:extent cx="2867025" cy="942975"/>
+            <wp:effectExtent l="0" t="0" r="0" b="0"/>
+            <wp:docPr id="18" name="Imagen18" descr=""/>
+            <wp:cNvGraphicFramePr>
+              <a:graphicFrameLocks xmlns:a="http://schemas.openxmlformats.org/drawingml/2006/main" noChangeAspect="1"/>
+            </wp:cNvGraphicFramePr>
+            <a:graphic xmlns:a="http://schemas.openxmlformats.org/drawingml/2006/main">
+              <a:graphicData uri="http://schemas.openxmlformats.org/drawingml/2006/picture">
+                <pic:pic xmlns:pic="http://schemas.openxmlformats.org/drawingml/2006/picture">
+                  <pic:nvPicPr>
+                    <pic:cNvPr id="18" name="Imagen18" descr=""/>
+                    <pic:cNvPicPr>
+                      <a:picLocks noChangeAspect="1" noChangeArrowheads="1"/>
+                    </pic:cNvPicPr>
+                  </pic:nvPicPr>
+                  <pic:blipFill>
+                    <a:blip r:embed="rId19"/>
+                    <a:stretch>
+                      <a:fillRect/>
+                    </a:stretch>
+                  </pic:blipFill>
+                  <pic:spPr bwMode="auto">
+                    <a:xfrm>
+                      <a:off x="0" y="0"/>
+                      <a:ext cx="2867025" cy="942975"/>
+                    </a:xfrm>
+                    <a:prstGeom prst="rect">
+                      <a:avLst/>
+                    </a:prstGeom>
+                  </pic:spPr>
+                </pic:pic>
+              </a:graphicData>
+            </a:graphic>
+          </wp:inline>
+        </w:drawing>
+      </w:r>
+    </w:p>
+    <w:p>
+      <w:pPr>
+        <w:pStyle w:val="Cuerpodetexto"/>
+        <w:rPr/>
+      </w:pPr>
+      <w:r>
+        <w:rPr/>
+        <w:drawing>
+          <wp:inline distT="0" distB="0" distL="0" distR="0">
+            <wp:extent cx="5886450" cy="1285875"/>
+            <wp:effectExtent l="0" t="0" r="0" b="0"/>
+            <wp:docPr id="19" name="Imagen19" descr=""/>
+            <wp:cNvGraphicFramePr>
+              <a:graphicFrameLocks xmlns:a="http://schemas.openxmlformats.org/drawingml/2006/main" noChangeAspect="1"/>
+            </wp:cNvGraphicFramePr>
+            <a:graphic xmlns:a="http://schemas.openxmlformats.org/drawingml/2006/main">
+              <a:graphicData uri="http://schemas.openxmlformats.org/drawingml/2006/picture">
+                <pic:pic xmlns:pic="http://schemas.openxmlformats.org/drawingml/2006/picture">
+                  <pic:nvPicPr>
+                    <pic:cNvPr id="19" name="Imagen19" descr=""/>
+                    <pic:cNvPicPr>
+                      <a:picLocks noChangeAspect="1" noChangeArrowheads="1"/>
+                    </pic:cNvPicPr>
+                  </pic:nvPicPr>
+                  <pic:blipFill>
+                    <a:blip r:embed="rId20"/>
+                    <a:stretch>
+                      <a:fillRect/>
+                    </a:stretch>
+                  </pic:blipFill>
+                  <pic:spPr bwMode="auto">
+                    <a:xfrm>
+                      <a:off x="0" y="0"/>
+                      <a:ext cx="5886450" cy="1285875"/>
+                    </a:xfrm>
+                    <a:prstGeom prst="rect">
+                      <a:avLst/>
+                    </a:prstGeom>
+                  </pic:spPr>
+                </pic:pic>
+              </a:graphicData>
+            </a:graphic>
+          </wp:inline>
+        </w:drawing>
+      </w:r>
+    </w:p>
+    <w:p>
+      <w:pPr>
+        <w:pStyle w:val="Cuerpodetexto"/>
+        <w:rPr/>
+      </w:pPr>
+      <w:r>
+        <w:rPr/>
+        <w:drawing>
+          <wp:inline distT="0" distB="0" distL="0" distR="0">
+            <wp:extent cx="5962650" cy="838200"/>
+            <wp:effectExtent l="0" t="0" r="0" b="0"/>
+            <wp:docPr id="20" name="Imagen20" descr=""/>
+            <wp:cNvGraphicFramePr>
+              <a:graphicFrameLocks xmlns:a="http://schemas.openxmlformats.org/drawingml/2006/main" noChangeAspect="1"/>
+            </wp:cNvGraphicFramePr>
+            <a:graphic xmlns:a="http://schemas.openxmlformats.org/drawingml/2006/main">
+              <a:graphicData uri="http://schemas.openxmlformats.org/drawingml/2006/picture">
+                <pic:pic xmlns:pic="http://schemas.openxmlformats.org/drawingml/2006/picture">
+                  <pic:nvPicPr>
+                    <pic:cNvPr id="20" name="Imagen20" descr=""/>
+                    <pic:cNvPicPr>
+                      <a:picLocks noChangeAspect="1" noChangeArrowheads="1"/>
+                    </pic:cNvPicPr>
+                  </pic:nvPicPr>
+                  <pic:blipFill>
+                    <a:blip r:embed="rId21"/>
+                    <a:stretch>
+                      <a:fillRect/>
+                    </a:stretch>
+                  </pic:blipFill>
+                  <pic:spPr bwMode="auto">
+                    <a:xfrm>
+                      <a:off x="0" y="0"/>
+                      <a:ext cx="5962650" cy="838200"/>
+                    </a:xfrm>
+                    <a:prstGeom prst="rect">
+                      <a:avLst/>
+                    </a:prstGeom>
+                  </pic:spPr>
+                </pic:pic>
+              </a:graphicData>
+            </a:graphic>
+          </wp:inline>
+        </w:drawing>
+      </w:r>
+    </w:p>
+    <w:p>
+      <w:pPr>
+        <w:pStyle w:val="Cuerpodetexto"/>
+        <w:rPr/>
+      </w:pPr>
+      <w:r>
+        <w:rPr/>
+        <w:drawing>
+          <wp:inline distT="0" distB="0" distL="0" distR="0">
+            <wp:extent cx="5981700" cy="2076450"/>
+            <wp:effectExtent l="0" t="0" r="0" b="0"/>
+            <wp:docPr id="21" name="Imagen21" descr=""/>
+            <wp:cNvGraphicFramePr>
+              <a:graphicFrameLocks xmlns:a="http://schemas.openxmlformats.org/drawingml/2006/main" noChangeAspect="1"/>
+            </wp:cNvGraphicFramePr>
+            <a:graphic xmlns:a="http://schemas.openxmlformats.org/drawingml/2006/main">
+              <a:graphicData uri="http://schemas.openxmlformats.org/drawingml/2006/picture">
+                <pic:pic xmlns:pic="http://schemas.openxmlformats.org/drawingml/2006/picture">
+                  <pic:nvPicPr>
+                    <pic:cNvPr id="21" name="Imagen21" descr=""/>
+                    <pic:cNvPicPr>
+                      <a:picLocks noChangeAspect="1" noChangeArrowheads="1"/>
+                    </pic:cNvPicPr>
+                  </pic:nvPicPr>
+                  <pic:blipFill>
+                    <a:blip r:embed="rId22"/>
+                    <a:stretch>
+                      <a:fillRect/>
+                    </a:stretch>
+                  </pic:blipFill>
+                  <pic:spPr bwMode="auto">
+                    <a:xfrm>
+                      <a:off x="0" y="0"/>
+                      <a:ext cx="5981700" cy="2076450"/>
+                    </a:xfrm>
+                    <a:prstGeom prst="rect">
+                      <a:avLst/>
+                    </a:prstGeom>
+                  </pic:spPr>
+                </pic:pic>
+              </a:graphicData>
+            </a:graphic>
+          </wp:inline>
+        </w:drawing>
+      </w:r>
+    </w:p>
+    <w:p>
+      <w:pPr>
+        <w:pStyle w:val="Cuerpodetexto"/>
+        <w:rPr/>
+      </w:pPr>
+      <w:r>
+        <w:rPr/>
+        <w:drawing>
+          <wp:inline distT="0" distB="0" distL="0" distR="0">
+            <wp:extent cx="5915025" cy="2066925"/>
+            <wp:effectExtent l="0" t="0" r="0" b="0"/>
+            <wp:docPr id="22" name="Imagen22" descr=""/>
+            <wp:cNvGraphicFramePr>
+              <a:graphicFrameLocks xmlns:a="http://schemas.openxmlformats.org/drawingml/2006/main" noChangeAspect="1"/>
+            </wp:cNvGraphicFramePr>
+            <a:graphic xmlns:a="http://schemas.openxmlformats.org/drawingml/2006/main">
+              <a:graphicData uri="http://schemas.openxmlformats.org/drawingml/2006/picture">
+                <pic:pic xmlns:pic="http://schemas.openxmlformats.org/drawingml/2006/picture">
+                  <pic:nvPicPr>
+                    <pic:cNvPr id="22" name="Imagen22" descr=""/>
+                    <pic:cNvPicPr>
+                      <a:picLocks noChangeAspect="1" noChangeArrowheads="1"/>
+                    </pic:cNvPicPr>
+                  </pic:nvPicPr>
+                  <pic:blipFill>
+                    <a:blip r:embed="rId23"/>
+                    <a:stretch>
+                      <a:fillRect/>
+                    </a:stretch>
+                  </pic:blipFill>
+                  <pic:spPr bwMode="auto">
+                    <a:xfrm>
+                      <a:off x="0" y="0"/>
+                      <a:ext cx="5915025" cy="2066925"/>
+                    </a:xfrm>
+                    <a:prstGeom prst="rect">
+                      <a:avLst/>
+                    </a:prstGeom>
+                  </pic:spPr>
+                </pic:pic>
+              </a:graphicData>
+            </a:graphic>
+          </wp:inline>
+        </w:drawing>
+      </w:r>
+    </w:p>
+    <w:p>
+      <w:pPr>
+        <w:pStyle w:val="Cuerpodetexto"/>
+        <w:rPr/>
+      </w:pPr>
+      <w:r>
+        <w:rPr/>
+        <w:drawing>
+          <wp:inline distT="0" distB="0" distL="0" distR="0">
+            <wp:extent cx="5867400" cy="1428750"/>
+            <wp:effectExtent l="0" t="0" r="0" b="0"/>
+            <wp:docPr id="23" name="Imagen23" descr=""/>
+            <wp:cNvGraphicFramePr>
+              <a:graphicFrameLocks xmlns:a="http://schemas.openxmlformats.org/drawingml/2006/main" noChangeAspect="1"/>
+            </wp:cNvGraphicFramePr>
+            <a:graphic xmlns:a="http://schemas.openxmlformats.org/drawingml/2006/main">
+              <a:graphicData uri="http://schemas.openxmlformats.org/drawingml/2006/picture">
+                <pic:pic xmlns:pic="http://schemas.openxmlformats.org/drawingml/2006/picture">
+                  <pic:nvPicPr>
+                    <pic:cNvPr id="23" name="Imagen23" descr=""/>
+                    <pic:cNvPicPr>
+                      <a:picLocks noChangeAspect="1" noChangeArrowheads="1"/>
+                    </pic:cNvPicPr>
+                  </pic:nvPicPr>
+                  <pic:blipFill>
+                    <a:blip r:embed="rId24"/>
+                    <a:stretch>
+                      <a:fillRect/>
+                    </a:stretch>
+                  </pic:blipFill>
+                  <pic:spPr bwMode="auto">
+                    <a:xfrm>
+                      <a:off x="0" y="0"/>
+                      <a:ext cx="5867400" cy="1428750"/>
+                    </a:xfrm>
+                    <a:prstGeom prst="rect">
+                      <a:avLst/>
+                    </a:prstGeom>
+                  </pic:spPr>
+                </pic:pic>
+              </a:graphicData>
+            </a:graphic>
+          </wp:inline>
+        </w:drawing>
+      </w:r>
+    </w:p>
+    <w:p>
+      <w:pPr>
+        <w:pStyle w:val="Cuerpodetexto"/>
+        <w:rPr/>
+      </w:pPr>
+      <w:r>
+        <w:rPr/>
+        <w:drawing>
+          <wp:inline distT="0" distB="0" distL="0" distR="0">
+            <wp:extent cx="5972175" cy="1352550"/>
+            <wp:effectExtent l="0" t="0" r="0" b="0"/>
+            <wp:docPr id="24" name="Imagen24" descr=""/>
+            <wp:cNvGraphicFramePr>
+              <a:graphicFrameLocks xmlns:a="http://schemas.openxmlformats.org/drawingml/2006/main" noChangeAspect="1"/>
+            </wp:cNvGraphicFramePr>
+            <a:graphic xmlns:a="http://schemas.openxmlformats.org/drawingml/2006/main">
+              <a:graphicData uri="http://schemas.openxmlformats.org/drawingml/2006/picture">
+                <pic:pic xmlns:pic="http://schemas.openxmlformats.org/drawingml/2006/picture">
+                  <pic:nvPicPr>
+                    <pic:cNvPr id="24" name="Imagen24" descr=""/>
+                    <pic:cNvPicPr>
+                      <a:picLocks noChangeAspect="1" noChangeArrowheads="1"/>
+                    </pic:cNvPicPr>
+                  </pic:nvPicPr>
+                  <pic:blipFill>
+                    <a:blip r:embed="rId25"/>
+                    <a:stretch>
+                      <a:fillRect/>
+                    </a:stretch>
+                  </pic:blipFill>
+                  <pic:spPr bwMode="auto">
+                    <a:xfrm>
+                      <a:off x="0" y="0"/>
+                      <a:ext cx="5972175" cy="1352550"/>
+                    </a:xfrm>
+                    <a:prstGeom prst="rect">
+                      <a:avLst/>
+                    </a:prstGeom>
+                  </pic:spPr>
+                </pic:pic>
+              </a:graphicData>
+            </a:graphic>
+          </wp:inline>
+        </w:drawing>
+      </w:r>
+    </w:p>
+    <w:p>
+      <w:pPr>
+        <w:pStyle w:val="Cuerpodetexto"/>
+        <w:rPr/>
+      </w:pPr>
+      <w:r>
+        <w:rPr/>
+      </w:r>
+      <w:r>
+        <w:br w:type="page"/>
+      </w:r>
+    </w:p>
+    <w:p>
+      <w:pPr>
+        <w:pStyle w:val="Encabezado1"/>
+        <w:numPr>
+          <w:ilvl w:val="0"/>
+          <w:numId w:val="2"/>
+        </w:numPr>
+        <w:rPr/>
+      </w:pPr>
+      <w:bookmarkStart w:id="18" w:name="__RefHeading___Toc172_892358588"/>
+      <w:bookmarkEnd w:id="18"/>
       <w:r>
         <w:rPr/>
         <w:t>Referencias</w:t>
@@ -3573,24 +4946,52 @@
     </w:p>
     <w:p>
       <w:pPr>
+        <w:pStyle w:val="Bibliografa1"/>
+        <w:rPr/>
+      </w:pPr>
+      <w:r>
+        <w:fldChar w:fldCharType="begin"/>
+      </w:r>
+      <w:r>
+        <w:instrText> BIBLIOGRAPHY </w:instrText>
+      </w:r>
+      <w:r>
+        <w:fldChar w:fldCharType="separate"/>
+      </w:r>
+      <w:r>
+        <w:rPr/>
+        <w:t>S70FL01GS: CYPRESS PERFORM, S70FL01GS.1 Gbit (128 Mbyte), 3.0V, SPI Flash, 2016</w:t>
+      </w:r>
+    </w:p>
+    <w:p>
+      <w:pPr>
+        <w:pStyle w:val="Bibliografa1"/>
+        <w:rPr/>
+      </w:pPr>
+      <w:r>
+        <w:rPr/>
+        <w:t>AN98488: , AN98488. Quick Guide to Common Flash Interface, 2015</w:t>
+      </w:r>
+      <w:r>
+        <w:fldChar w:fldCharType="end"/>
+      </w:r>
+    </w:p>
+    <w:p>
+      <w:pPr>
         <w:pStyle w:val="Normal"/>
         <w:rPr/>
       </w:pPr>
       <w:r>
-        <w:fldChar w:fldCharType="begin"/>
-      </w:r>
-      <w:r>
-        <w:instrText> BIBLIOGRAPHY </w:instrText>
-      </w:r>
-      <w:r>
-        <w:fldChar w:fldCharType="separate"/>
-      </w:r>
-      <w:r>
-        <w:rPr/>
-        <w:t>1: CYPRESS PERFORM, S70FL01GS.1 Gbit (128 Mbyte), 3.0V, SPI Flash, 2016, http://www.cypress.com/file/233721/downloa</w:t>
-      </w:r>
-      <w:r>
-        <w:fldChar w:fldCharType="end"/>
+        <w:rPr/>
+      </w:r>
+    </w:p>
+    <w:p>
+      <w:pPr>
+        <w:pStyle w:val="Normal"/>
+        <w:rPr/>
+      </w:pPr>
+      <w:r>
+        <w:rPr/>
       </w:r>
     </w:p>
     <w:p>
@@ -3846,6 +5247,98 @@
   <w:abstractNum w:abstractNumId="3">
     <w:lvl w:ilvl="0">
       <w:start w:val="1"/>
+      <w:numFmt w:val="none"/>
+      <w:suff w:val="nothing"/>
+      <w:lvlText w:val=""/>
+      <w:lvlJc w:val="left"/>
+      <w:pPr>
+        <w:ind w:left="432" w:hanging="432"/>
+      </w:pPr>
+    </w:lvl>
+    <w:lvl w:ilvl="1">
+      <w:start w:val="1"/>
+      <w:numFmt w:val="none"/>
+      <w:suff w:val="nothing"/>
+      <w:lvlText w:val=""/>
+      <w:lvlJc w:val="left"/>
+      <w:pPr>
+        <w:ind w:left="576" w:hanging="576"/>
+      </w:pPr>
+    </w:lvl>
+    <w:lvl w:ilvl="2">
+      <w:start w:val="1"/>
+      <w:numFmt w:val="none"/>
+      <w:suff w:val="nothing"/>
+      <w:lvlText w:val=""/>
+      <w:lvlJc w:val="left"/>
+      <w:pPr>
+        <w:ind w:left="720" w:hanging="720"/>
+      </w:pPr>
+    </w:lvl>
+    <w:lvl w:ilvl="3">
+      <w:start w:val="1"/>
+      <w:numFmt w:val="none"/>
+      <w:suff w:val="nothing"/>
+      <w:lvlText w:val=""/>
+      <w:lvlJc w:val="left"/>
+      <w:pPr>
+        <w:ind w:left="864" w:hanging="864"/>
+      </w:pPr>
+    </w:lvl>
+    <w:lvl w:ilvl="4">
+      <w:start w:val="1"/>
+      <w:numFmt w:val="none"/>
+      <w:suff w:val="nothing"/>
+      <w:lvlText w:val=""/>
+      <w:lvlJc w:val="left"/>
+      <w:pPr>
+        <w:ind w:left="1008" w:hanging="1008"/>
+      </w:pPr>
+    </w:lvl>
+    <w:lvl w:ilvl="5">
+      <w:start w:val="1"/>
+      <w:numFmt w:val="none"/>
+      <w:suff w:val="nothing"/>
+      <w:lvlText w:val=""/>
+      <w:lvlJc w:val="left"/>
+      <w:pPr>
+        <w:ind w:left="1152" w:hanging="1152"/>
+      </w:pPr>
+    </w:lvl>
+    <w:lvl w:ilvl="6">
+      <w:start w:val="1"/>
+      <w:numFmt w:val="none"/>
+      <w:suff w:val="nothing"/>
+      <w:lvlText w:val=""/>
+      <w:lvlJc w:val="left"/>
+      <w:pPr>
+        <w:ind w:left="1296" w:hanging="1296"/>
+      </w:pPr>
+    </w:lvl>
+    <w:lvl w:ilvl="7">
+      <w:start w:val="1"/>
+      <w:numFmt w:val="none"/>
+      <w:suff w:val="nothing"/>
+      <w:lvlText w:val=""/>
+      <w:lvlJc w:val="left"/>
+      <w:pPr>
+        <w:ind w:left="1440" w:hanging="1440"/>
+      </w:pPr>
+    </w:lvl>
+    <w:lvl w:ilvl="8">
+      <w:start w:val="1"/>
+      <w:numFmt w:val="none"/>
+      <w:suff w:val="nothing"/>
+      <w:lvlText w:val=""/>
+      <w:lvlJc w:val="left"/>
+      <w:pPr>
+        <w:ind w:left="1584" w:hanging="1584"/>
+      </w:pPr>
+    </w:lvl>
+  </w:abstractNum>
+  <w:abstractNum w:abstractNumId="4">
+    <w:lvl w:ilvl="0">
+      <w:start w:val="1"/>
       <w:numFmt w:val="bullet"/>
       <w:lvlText w:val=""/>
       <w:lvlJc w:val="left"/>
@@ -3989,7 +5482,153 @@
       </w:rPr>
     </w:lvl>
   </w:abstractNum>
-  <w:abstractNum w:abstractNumId="4">
+  <w:abstractNum w:abstractNumId="5">
+    <w:lvl w:ilvl="0">
+      <w:start w:val="1"/>
+      <w:numFmt w:val="bullet"/>
+      <w:lvlText w:val=""/>
+      <w:lvlJc w:val="left"/>
+      <w:pPr>
+        <w:tabs>
+          <w:tab w:val="num" w:pos="720"/>
+        </w:tabs>
+        <w:ind w:left="720" w:hanging="360"/>
+      </w:pPr>
+      <w:rPr>
+        <w:rFonts w:ascii="Symbol" w:hAnsi="Symbol" w:cs="Symbol" w:hint="default"/>
+        <w:rFonts w:cs="OpenSymbol"/>
+      </w:rPr>
+    </w:lvl>
+    <w:lvl w:ilvl="1">
+      <w:start w:val="1"/>
+      <w:numFmt w:val="bullet"/>
+      <w:lvlText w:val="◦"/>
+      <w:lvlJc w:val="left"/>
+      <w:pPr>
+        <w:tabs>
+          <w:tab w:val="num" w:pos="1080"/>
+        </w:tabs>
+        <w:ind w:left="1080" w:hanging="360"/>
+      </w:pPr>
+      <w:rPr>
+        <w:rFonts w:ascii="OpenSymbol" w:hAnsi="OpenSymbol" w:cs="OpenSymbol" w:hint="default"/>
+        <w:rFonts w:cs="OpenSymbol"/>
+      </w:rPr>
+    </w:lvl>
+    <w:lvl w:ilvl="2">
+      <w:start w:val="1"/>
+      <w:numFmt w:val="bullet"/>
+      <w:lvlText w:val="▪"/>
+      <w:lvlJc w:val="left"/>
+      <w:pPr>
+        <w:tabs>
+          <w:tab w:val="num" w:pos="1440"/>
+        </w:tabs>
+        <w:ind w:left="1440" w:hanging="360"/>
+      </w:pPr>
+      <w:rPr>
+        <w:rFonts w:ascii="OpenSymbol" w:hAnsi="OpenSymbol" w:cs="OpenSymbol" w:hint="default"/>
+        <w:rFonts w:cs="OpenSymbol"/>
+      </w:rPr>
+    </w:lvl>
+    <w:lvl w:ilvl="3">
+      <w:start w:val="1"/>
+      <w:numFmt w:val="bullet"/>
+      <w:lvlText w:val=""/>
+      <w:lvlJc w:val="left"/>
+      <w:pPr>
+        <w:tabs>
+          <w:tab w:val="num" w:pos="1800"/>
+        </w:tabs>
+        <w:ind w:left="1800" w:hanging="360"/>
+      </w:pPr>
+      <w:rPr>
+        <w:rFonts w:ascii="Symbol" w:hAnsi="Symbol" w:cs="Symbol" w:hint="default"/>
+        <w:rFonts w:cs="OpenSymbol"/>
+      </w:rPr>
+    </w:lvl>
+    <w:lvl w:ilvl="4">
+      <w:start w:val="1"/>
+      <w:numFmt w:val="bullet"/>
+      <w:lvlText w:val="◦"/>
+      <w:lvlJc w:val="left"/>
+      <w:pPr>
+        <w:tabs>
+          <w:tab w:val="num" w:pos="2160"/>
+        </w:tabs>
+        <w:ind w:left="2160" w:hanging="360"/>
+      </w:pPr>
+      <w:rPr>
+        <w:rFonts w:ascii="OpenSymbol" w:hAnsi="OpenSymbol" w:cs="OpenSymbol" w:hint="default"/>
+        <w:rFonts w:cs="OpenSymbol"/>
+      </w:rPr>
+    </w:lvl>
+    <w:lvl w:ilvl="5">
+      <w:start w:val="1"/>
+      <w:numFmt w:val="bullet"/>
+      <w:lvlText w:val="▪"/>
+      <w:lvlJc w:val="left"/>
+      <w:pPr>
+        <w:tabs>
+          <w:tab w:val="num" w:pos="2520"/>
+        </w:tabs>
+        <w:ind w:left="2520" w:hanging="360"/>
+      </w:pPr>
+      <w:rPr>
+        <w:rFonts w:ascii="OpenSymbol" w:hAnsi="OpenSymbol" w:cs="OpenSymbol" w:hint="default"/>
+        <w:rFonts w:cs="OpenSymbol"/>
+      </w:rPr>
+    </w:lvl>
+    <w:lvl w:ilvl="6">
+      <w:start w:val="1"/>
+      <w:numFmt w:val="bullet"/>
+      <w:lvlText w:val=""/>
+      <w:lvlJc w:val="left"/>
+      <w:pPr>
+        <w:tabs>
+          <w:tab w:val="num" w:pos="2880"/>
+        </w:tabs>
+        <w:ind w:left="2880" w:hanging="360"/>
+      </w:pPr>
+      <w:rPr>
+        <w:rFonts w:ascii="Symbol" w:hAnsi="Symbol" w:cs="Symbol" w:hint="default"/>
+        <w:rFonts w:cs="OpenSymbol"/>
+      </w:rPr>
+    </w:lvl>
+    <w:lvl w:ilvl="7">
+      <w:start w:val="1"/>
+      <w:numFmt w:val="bullet"/>
+      <w:lvlText w:val="◦"/>
+      <w:lvlJc w:val="left"/>
+      <w:pPr>
+        <w:tabs>
+          <w:tab w:val="num" w:pos="3240"/>
+        </w:tabs>
+        <w:ind w:left="3240" w:hanging="360"/>
+      </w:pPr>
+      <w:rPr>
+        <w:rFonts w:ascii="OpenSymbol" w:hAnsi="OpenSymbol" w:cs="OpenSymbol" w:hint="default"/>
+        <w:rFonts w:cs="OpenSymbol"/>
+      </w:rPr>
+    </w:lvl>
+    <w:lvl w:ilvl="8">
+      <w:start w:val="1"/>
+      <w:numFmt w:val="bullet"/>
+      <w:lvlText w:val="▪"/>
+      <w:lvlJc w:val="left"/>
+      <w:pPr>
+        <w:tabs>
+          <w:tab w:val="num" w:pos="3600"/>
+        </w:tabs>
+        <w:ind w:left="3600" w:hanging="360"/>
+      </w:pPr>
+      <w:rPr>
+        <w:rFonts w:ascii="OpenSymbol" w:hAnsi="OpenSymbol" w:cs="OpenSymbol" w:hint="default"/>
+        <w:rFonts w:cs="OpenSymbol"/>
+      </w:rPr>
+    </w:lvl>
+  </w:abstractNum>
+  <w:abstractNum w:abstractNumId="6">
     <w:lvl w:ilvl="0">
       <w:start w:val="1"/>
       <w:numFmt w:val="bullet"/>
@@ -4147,6 +5786,12 @@
   <w:num w:numId="4">
     <w:abstractNumId w:val="4"/>
   </w:num>
+  <w:num w:numId="5">
+    <w:abstractNumId w:val="5"/>
+  </w:num>
+  <w:num w:numId="6">
+    <w:abstractNumId w:val="6"/>
+  </w:num>
 </w:numbering>
 </file>
 
@@ -4156,6 +5801,7 @@
     <w:rPrDefault>
       <w:rPr>
         <w:rFonts w:ascii="Liberation Serif" w:hAnsi="Liberation Serif" w:eastAsia="SimSun" w:cs="Mangal"/>
+        <w:sz w:val="20"/>
         <w:szCs w:val="24"/>
         <w:lang w:val="es-CR" w:eastAsia="zh-CN" w:bidi="hi-IN"/>
       </w:rPr>
@@ -4221,6 +5867,13 @@
       <w:sz w:val="32"/>
       <w:szCs w:val="32"/>
     </w:rPr>
+  </w:style>
+  <w:style w:type="paragraph" w:styleId="Encabezado3">
+    <w:name w:val="Heading 3"/>
+    <w:basedOn w:val="Encabezado"/>
+    <w:qFormat/>
+    <w:pPr/>
+    <w:rPr/>
   </w:style>
   <w:style w:type="character" w:styleId="Vietas">
     <w:name w:val="Viñetas"/>
@@ -4300,6 +5953,132 @@
   </w:style>
   <w:style w:type="character" w:styleId="ListLabel9">
     <w:name w:val="ListLabel 9"/>
+    <w:qFormat/>
+    <w:rPr>
+      <w:rFonts w:cs="OpenSymbol"/>
+    </w:rPr>
+  </w:style>
+  <w:style w:type="character" w:styleId="ListLabel10">
+    <w:name w:val="ListLabel 10"/>
+    <w:qFormat/>
+    <w:rPr>
+      <w:rFonts w:cs="OpenSymbol"/>
+    </w:rPr>
+  </w:style>
+  <w:style w:type="character" w:styleId="ListLabel11">
+    <w:name w:val="ListLabel 11"/>
+    <w:qFormat/>
+    <w:rPr>
+      <w:rFonts w:cs="OpenSymbol"/>
+    </w:rPr>
+  </w:style>
+  <w:style w:type="character" w:styleId="ListLabel12">
+    <w:name w:val="ListLabel 12"/>
+    <w:qFormat/>
+    <w:rPr>
+      <w:rFonts w:cs="OpenSymbol"/>
+    </w:rPr>
+  </w:style>
+  <w:style w:type="character" w:styleId="ListLabel13">
+    <w:name w:val="ListLabel 13"/>
+    <w:qFormat/>
+    <w:rPr>
+      <w:rFonts w:cs="OpenSymbol"/>
+    </w:rPr>
+  </w:style>
+  <w:style w:type="character" w:styleId="ListLabel14">
+    <w:name w:val="ListLabel 14"/>
+    <w:qFormat/>
+    <w:rPr>
+      <w:rFonts w:cs="OpenSymbol"/>
+    </w:rPr>
+  </w:style>
+  <w:style w:type="character" w:styleId="ListLabel15">
+    <w:name w:val="ListLabel 15"/>
+    <w:qFormat/>
+    <w:rPr>
+      <w:rFonts w:cs="OpenSymbol"/>
+    </w:rPr>
+  </w:style>
+  <w:style w:type="character" w:styleId="ListLabel16">
+    <w:name w:val="ListLabel 16"/>
+    <w:qFormat/>
+    <w:rPr>
+      <w:rFonts w:cs="OpenSymbol"/>
+    </w:rPr>
+  </w:style>
+  <w:style w:type="character" w:styleId="ListLabel17">
+    <w:name w:val="ListLabel 17"/>
+    <w:qFormat/>
+    <w:rPr>
+      <w:rFonts w:cs="OpenSymbol"/>
+    </w:rPr>
+  </w:style>
+  <w:style w:type="character" w:styleId="ListLabel18">
+    <w:name w:val="ListLabel 18"/>
+    <w:qFormat/>
+    <w:rPr>
+      <w:rFonts w:cs="OpenSymbol"/>
+    </w:rPr>
+  </w:style>
+  <w:style w:type="character" w:styleId="ListLabel19">
+    <w:name w:val="ListLabel 19"/>
+    <w:qFormat/>
+    <w:rPr>
+      <w:rFonts w:cs="OpenSymbol"/>
+    </w:rPr>
+  </w:style>
+  <w:style w:type="character" w:styleId="ListLabel20">
+    <w:name w:val="ListLabel 20"/>
+    <w:qFormat/>
+    <w:rPr>
+      <w:rFonts w:cs="OpenSymbol"/>
+    </w:rPr>
+  </w:style>
+  <w:style w:type="character" w:styleId="ListLabel21">
+    <w:name w:val="ListLabel 21"/>
+    <w:qFormat/>
+    <w:rPr>
+      <w:rFonts w:cs="OpenSymbol"/>
+    </w:rPr>
+  </w:style>
+  <w:style w:type="character" w:styleId="ListLabel22">
+    <w:name w:val="ListLabel 22"/>
+    <w:qFormat/>
+    <w:rPr>
+      <w:rFonts w:cs="OpenSymbol"/>
+    </w:rPr>
+  </w:style>
+  <w:style w:type="character" w:styleId="ListLabel23">
+    <w:name w:val="ListLabel 23"/>
+    <w:qFormat/>
+    <w:rPr>
+      <w:rFonts w:cs="OpenSymbol"/>
+    </w:rPr>
+  </w:style>
+  <w:style w:type="character" w:styleId="ListLabel24">
+    <w:name w:val="ListLabel 24"/>
+    <w:qFormat/>
+    <w:rPr>
+      <w:rFonts w:cs="OpenSymbol"/>
+    </w:rPr>
+  </w:style>
+  <w:style w:type="character" w:styleId="ListLabel25">
+    <w:name w:val="ListLabel 25"/>
+    <w:qFormat/>
+    <w:rPr>
+      <w:rFonts w:cs="OpenSymbol"/>
+    </w:rPr>
+  </w:style>
+  <w:style w:type="character" w:styleId="ListLabel26">
+    <w:name w:val="ListLabel 26"/>
+    <w:qFormat/>
+    <w:rPr>
+      <w:rFonts w:cs="OpenSymbol"/>
+    </w:rPr>
+  </w:style>
+  <w:style w:type="character" w:styleId="ListLabel27">
+    <w:name w:val="ListLabel 27"/>
     <w:qFormat/>
     <w:rPr>
       <w:rFonts w:cs="OpenSymbol"/>

</xml_diff>